<commit_message>
Avance en la introducción final.
</commit_message>
<xml_diff>
--- a/intento_1.docx
+++ b/intento_1.docx
@@ -258,8 +258,19 @@
           <w:color w:val="000000"/>
           <w:lang w:eastAsia="es-ES_tradnl"/>
         </w:rPr>
-        <w:t>mediante SysML</w:t>
-      </w:r>
+        <w:t xml:space="preserve">mediante </w:t>
+      </w:r>
+      <w:proofErr w:type="spellStart"/>
+      <w:r>
+        <w:rPr>
+          <w:rFonts w:eastAsia="Times New Roman" w:cs="Arial"/>
+          <w:b/>
+          <w:color w:val="000000"/>
+          <w:lang w:eastAsia="es-ES_tradnl"/>
+        </w:rPr>
+        <w:t>SysML</w:t>
+      </w:r>
+      <w:proofErr w:type="spellEnd"/>
     </w:p>
     <w:p>
       <w:pPr>
@@ -452,6 +463,7 @@
     </w:p>
     <w:p>
       <w:pPr>
+        <w:jc w:val="both"/>
         <w:rPr>
           <w:rFonts w:eastAsia="Times New Roman" w:cs="Arial"/>
           <w:color w:val="000000"/>
@@ -574,6 +586,7 @@
     </w:p>
     <w:p>
       <w:pPr>
+        <w:jc w:val="both"/>
         <w:rPr>
           <w:rFonts w:eastAsia="Times New Roman" w:cs="Arial"/>
           <w:color w:val="000000"/>
@@ -610,8 +623,18 @@
           <w:color w:val="000000"/>
           <w:lang w:eastAsia="es-ES_tradnl"/>
         </w:rPr>
-        <w:t>; consiguientemente se utilizará durante este proyecto el lenguaje conocido como SysML</w:t>
-      </w:r>
+        <w:t xml:space="preserve">; consiguientemente se utilizará durante este proyecto el lenguaje conocido como </w:t>
+      </w:r>
+      <w:proofErr w:type="spellStart"/>
+      <w:r>
+        <w:rPr>
+          <w:rFonts w:eastAsia="Times New Roman" w:cs="Arial"/>
+          <w:color w:val="000000"/>
+          <w:lang w:eastAsia="es-ES_tradnl"/>
+        </w:rPr>
+        <w:t>SysML</w:t>
+      </w:r>
+      <w:proofErr w:type="spellEnd"/>
       <w:r>
         <w:rPr>
           <w:rFonts w:eastAsia="Times New Roman" w:cs="Arial"/>
@@ -647,27 +670,64 @@
     </w:p>
     <w:p>
       <w:pPr>
-        <w:rPr>
-          <w:rFonts w:eastAsia="Times New Roman" w:cs="Arial"/>
-          <w:color w:val="000000"/>
-          <w:lang w:eastAsia="es-ES_tradnl"/>
-        </w:rPr>
-      </w:pPr>
-      <w:r>
-        <w:rPr>
-          <w:rFonts w:eastAsia="Times New Roman" w:cs="Arial"/>
-          <w:color w:val="000000"/>
-          <w:lang w:eastAsia="es-ES_tradnl"/>
-        </w:rPr>
-        <w:t>En último término se busca estudiar ampliamente como funciona el sistema de gestión del tráfico ferroviario europeo, modelando la integración e interconexión de las partes que lo componen</w:t>
-      </w:r>
-      <w:r>
-        <w:rPr>
-          <w:rFonts w:eastAsia="Times New Roman" w:cs="Arial"/>
-          <w:color w:val="000000"/>
-          <w:lang w:eastAsia="es-ES_tradnl"/>
-        </w:rPr>
-        <w:t xml:space="preserve"> mediante el lenguaje de especificación de sistemas SysML, así como las características, especificaciones y funciones que tienen cada una de las partes dentro del ámbito de la señalización ferroviaria y las telecomunicaciones.</w:t>
+        <w:jc w:val="both"/>
+        <w:rPr>
+          <w:rFonts w:eastAsia="Times New Roman" w:cs="Arial"/>
+          <w:color w:val="000000"/>
+          <w:lang w:eastAsia="es-ES_tradnl"/>
+        </w:rPr>
+      </w:pPr>
+      <w:r>
+        <w:rPr>
+          <w:rFonts w:eastAsia="Times New Roman" w:cs="Arial"/>
+          <w:color w:val="000000"/>
+          <w:lang w:eastAsia="es-ES_tradnl"/>
+        </w:rPr>
+        <w:t xml:space="preserve">En último término se busca estudiar ampliamente </w:t>
+      </w:r>
+      <w:proofErr w:type="spellStart"/>
+      <w:r>
+        <w:rPr>
+          <w:rFonts w:eastAsia="Times New Roman" w:cs="Arial"/>
+          <w:color w:val="000000"/>
+          <w:lang w:eastAsia="es-ES_tradnl"/>
+        </w:rPr>
+        <w:t>como</w:t>
+      </w:r>
+      <w:proofErr w:type="spellEnd"/>
+      <w:r>
+        <w:rPr>
+          <w:rFonts w:eastAsia="Times New Roman" w:cs="Arial"/>
+          <w:color w:val="000000"/>
+          <w:lang w:eastAsia="es-ES_tradnl"/>
+        </w:rPr>
+        <w:t xml:space="preserve"> funciona el sistema de gestión del tráfico ferroviario europeo, modelando la integración e interconexión de las partes que lo componen</w:t>
+      </w:r>
+      <w:r>
+        <w:rPr>
+          <w:rFonts w:eastAsia="Times New Roman" w:cs="Arial"/>
+          <w:color w:val="000000"/>
+          <w:lang w:eastAsia="es-ES_tradnl"/>
+        </w:rPr>
+        <w:t xml:space="preserve"> mediante el lenguaje de especificación de sistemas </w:t>
+      </w:r>
+      <w:proofErr w:type="spellStart"/>
+      <w:r>
+        <w:rPr>
+          <w:rFonts w:eastAsia="Times New Roman" w:cs="Arial"/>
+          <w:color w:val="000000"/>
+          <w:lang w:eastAsia="es-ES_tradnl"/>
+        </w:rPr>
+        <w:t>SysML</w:t>
+      </w:r>
+      <w:proofErr w:type="spellEnd"/>
+      <w:r>
+        <w:rPr>
+          <w:rFonts w:eastAsia="Times New Roman" w:cs="Arial"/>
+          <w:color w:val="000000"/>
+          <w:lang w:eastAsia="es-ES_tradnl"/>
+        </w:rPr>
+        <w:t>, así como las características, especificaciones y funciones que tienen cada una de las partes dentro del ámbito de la señalización ferroviaria y las telecomunicaciones.</w:t>
       </w:r>
     </w:p>
     <w:p>
@@ -1165,7 +1225,7 @@
           <w:r>
             <w:fldChar w:fldCharType="separate"/>
           </w:r>
-          <w:hyperlink w:anchor="_Toc57259165" w:history="1">
+          <w:hyperlink w:anchor="_Toc57310471" w:history="1">
             <w:r>
               <w:rPr>
                 <w:rStyle w:val="Hipervnculo"/>
@@ -1192,7 +1252,7 @@
                 <w:noProof/>
                 <w:webHidden/>
               </w:rPr>
-              <w:instrText xml:space="preserve"> PAGEREF _Toc57259165 \h </w:instrText>
+              <w:instrText xml:space="preserve"> PAGEREF _Toc57310471 \h </w:instrText>
             </w:r>
             <w:r>
               <w:rPr>
@@ -1235,7 +1295,7 @@
               <w:lang w:eastAsia="es-ES"/>
             </w:rPr>
           </w:pPr>
-          <w:hyperlink w:anchor="_Toc57259166" w:history="1">
+          <w:hyperlink w:anchor="_Toc57310472" w:history="1">
             <w:r>
               <w:rPr>
                 <w:rStyle w:val="Hipervnculo"/>
@@ -1262,7 +1322,7 @@
                 <w:noProof/>
                 <w:webHidden/>
               </w:rPr>
-              <w:instrText xml:space="preserve"> PAGEREF _Toc57259166 \h </w:instrText>
+              <w:instrText xml:space="preserve"> PAGEREF _Toc57310472 \h </w:instrText>
             </w:r>
             <w:r>
               <w:rPr>
@@ -1305,7 +1365,7 @@
               <w:lang w:eastAsia="es-ES"/>
             </w:rPr>
           </w:pPr>
-          <w:hyperlink w:anchor="_Toc57259167" w:history="1">
+          <w:hyperlink w:anchor="_Toc57310473" w:history="1">
             <w:r>
               <w:rPr>
                 <w:rStyle w:val="Hipervnculo"/>
@@ -1332,7 +1392,7 @@
                 <w:noProof/>
                 <w:webHidden/>
               </w:rPr>
-              <w:instrText xml:space="preserve"> PAGEREF _Toc57259167 \h </w:instrText>
+              <w:instrText xml:space="preserve"> PAGEREF _Toc57310473 \h </w:instrText>
             </w:r>
             <w:r>
               <w:rPr>
@@ -1353,6 +1413,356 @@
                 <w:webHidden/>
               </w:rPr>
               <w:t>1</w:t>
+            </w:r>
+            <w:r>
+              <w:rPr>
+                <w:noProof/>
+                <w:webHidden/>
+              </w:rPr>
+              <w:fldChar w:fldCharType="end"/>
+            </w:r>
+          </w:hyperlink>
+        </w:p>
+        <w:p>
+          <w:pPr>
+            <w:pStyle w:val="TDC1"/>
+            <w:tabs>
+              <w:tab w:val="right" w:leader="dot" w:pos="8494"/>
+            </w:tabs>
+            <w:rPr>
+              <w:rFonts w:eastAsiaTheme="minorEastAsia"/>
+              <w:noProof/>
+              <w:lang w:eastAsia="es-ES"/>
+            </w:rPr>
+          </w:pPr>
+          <w:hyperlink w:anchor="_Toc57310474" w:history="1">
+            <w:r>
+              <w:rPr>
+                <w:rStyle w:val="Hipervnculo"/>
+                <w:noProof/>
+              </w:rPr>
+              <w:t>Bibliografía</w:t>
+            </w:r>
+            <w:r>
+              <w:rPr>
+                <w:noProof/>
+                <w:webHidden/>
+              </w:rPr>
+              <w:tab/>
+            </w:r>
+            <w:r>
+              <w:rPr>
+                <w:noProof/>
+                <w:webHidden/>
+              </w:rPr>
+              <w:fldChar w:fldCharType="begin"/>
+            </w:r>
+            <w:r>
+              <w:rPr>
+                <w:noProof/>
+                <w:webHidden/>
+              </w:rPr>
+              <w:instrText xml:space="preserve"> PAGEREF _Toc57310474 \h </w:instrText>
+            </w:r>
+            <w:r>
+              <w:rPr>
+                <w:noProof/>
+                <w:webHidden/>
+              </w:rPr>
+            </w:r>
+            <w:r>
+              <w:rPr>
+                <w:noProof/>
+                <w:webHidden/>
+              </w:rPr>
+              <w:fldChar w:fldCharType="separate"/>
+            </w:r>
+            <w:r>
+              <w:rPr>
+                <w:noProof/>
+                <w:webHidden/>
+              </w:rPr>
+              <w:t>3</w:t>
+            </w:r>
+            <w:r>
+              <w:rPr>
+                <w:noProof/>
+                <w:webHidden/>
+              </w:rPr>
+              <w:fldChar w:fldCharType="end"/>
+            </w:r>
+          </w:hyperlink>
+        </w:p>
+        <w:p>
+          <w:pPr>
+            <w:pStyle w:val="TDC1"/>
+            <w:tabs>
+              <w:tab w:val="right" w:leader="dot" w:pos="8494"/>
+            </w:tabs>
+            <w:rPr>
+              <w:rFonts w:eastAsiaTheme="minorEastAsia"/>
+              <w:noProof/>
+              <w:lang w:eastAsia="es-ES"/>
+            </w:rPr>
+          </w:pPr>
+          <w:hyperlink w:anchor="_Toc57310475" w:history="1">
+            <w:r>
+              <w:rPr>
+                <w:rStyle w:val="Hipervnculo"/>
+                <w:noProof/>
+              </w:rPr>
+              <w:t>Anexos</w:t>
+            </w:r>
+            <w:r>
+              <w:rPr>
+                <w:noProof/>
+                <w:webHidden/>
+              </w:rPr>
+              <w:tab/>
+            </w:r>
+            <w:r>
+              <w:rPr>
+                <w:noProof/>
+                <w:webHidden/>
+              </w:rPr>
+              <w:fldChar w:fldCharType="begin"/>
+            </w:r>
+            <w:r>
+              <w:rPr>
+                <w:noProof/>
+                <w:webHidden/>
+              </w:rPr>
+              <w:instrText xml:space="preserve"> PAGEREF _Toc57310475 \h </w:instrText>
+            </w:r>
+            <w:r>
+              <w:rPr>
+                <w:noProof/>
+                <w:webHidden/>
+              </w:rPr>
+            </w:r>
+            <w:r>
+              <w:rPr>
+                <w:noProof/>
+                <w:webHidden/>
+              </w:rPr>
+              <w:fldChar w:fldCharType="separate"/>
+            </w:r>
+            <w:r>
+              <w:rPr>
+                <w:noProof/>
+                <w:webHidden/>
+              </w:rPr>
+              <w:t>4</w:t>
+            </w:r>
+            <w:r>
+              <w:rPr>
+                <w:noProof/>
+                <w:webHidden/>
+              </w:rPr>
+              <w:fldChar w:fldCharType="end"/>
+            </w:r>
+          </w:hyperlink>
+        </w:p>
+        <w:p>
+          <w:pPr>
+            <w:pStyle w:val="TDC2"/>
+            <w:tabs>
+              <w:tab w:val="right" w:leader="dot" w:pos="8494"/>
+            </w:tabs>
+            <w:rPr>
+              <w:rFonts w:eastAsiaTheme="minorEastAsia"/>
+              <w:noProof/>
+              <w:lang w:eastAsia="es-ES"/>
+            </w:rPr>
+          </w:pPr>
+          <w:hyperlink w:anchor="_Toc57310476" w:history="1">
+            <w:r>
+              <w:rPr>
+                <w:rStyle w:val="Hipervnculo"/>
+                <w:noProof/>
+              </w:rPr>
+              <w:t>Anexo 1: Lista De Tablas</w:t>
+            </w:r>
+            <w:r>
+              <w:rPr>
+                <w:noProof/>
+                <w:webHidden/>
+              </w:rPr>
+              <w:tab/>
+            </w:r>
+            <w:r>
+              <w:rPr>
+                <w:noProof/>
+                <w:webHidden/>
+              </w:rPr>
+              <w:fldChar w:fldCharType="begin"/>
+            </w:r>
+            <w:r>
+              <w:rPr>
+                <w:noProof/>
+                <w:webHidden/>
+              </w:rPr>
+              <w:instrText xml:space="preserve"> PAGEREF _Toc57310476 \h </w:instrText>
+            </w:r>
+            <w:r>
+              <w:rPr>
+                <w:noProof/>
+                <w:webHidden/>
+              </w:rPr>
+            </w:r>
+            <w:r>
+              <w:rPr>
+                <w:noProof/>
+                <w:webHidden/>
+              </w:rPr>
+              <w:fldChar w:fldCharType="separate"/>
+            </w:r>
+            <w:r>
+              <w:rPr>
+                <w:noProof/>
+                <w:webHidden/>
+              </w:rPr>
+              <w:t>4</w:t>
+            </w:r>
+            <w:r>
+              <w:rPr>
+                <w:noProof/>
+                <w:webHidden/>
+              </w:rPr>
+              <w:fldChar w:fldCharType="end"/>
+            </w:r>
+          </w:hyperlink>
+        </w:p>
+        <w:p>
+          <w:pPr>
+            <w:pStyle w:val="TDC2"/>
+            <w:tabs>
+              <w:tab w:val="right" w:leader="dot" w:pos="8494"/>
+            </w:tabs>
+            <w:rPr>
+              <w:rFonts w:eastAsiaTheme="minorEastAsia"/>
+              <w:noProof/>
+              <w:lang w:eastAsia="es-ES"/>
+            </w:rPr>
+          </w:pPr>
+          <w:hyperlink w:anchor="_Toc57310477" w:history="1">
+            <w:r>
+              <w:rPr>
+                <w:rStyle w:val="Hipervnculo"/>
+                <w:noProof/>
+              </w:rPr>
+              <w:t>Anexo 2: Lista De Figuras</w:t>
+            </w:r>
+            <w:r>
+              <w:rPr>
+                <w:noProof/>
+                <w:webHidden/>
+              </w:rPr>
+              <w:tab/>
+            </w:r>
+            <w:r>
+              <w:rPr>
+                <w:noProof/>
+                <w:webHidden/>
+              </w:rPr>
+              <w:fldChar w:fldCharType="begin"/>
+            </w:r>
+            <w:r>
+              <w:rPr>
+                <w:noProof/>
+                <w:webHidden/>
+              </w:rPr>
+              <w:instrText xml:space="preserve"> PAGEREF _Toc57310477 \h </w:instrText>
+            </w:r>
+            <w:r>
+              <w:rPr>
+                <w:noProof/>
+                <w:webHidden/>
+              </w:rPr>
+            </w:r>
+            <w:r>
+              <w:rPr>
+                <w:noProof/>
+                <w:webHidden/>
+              </w:rPr>
+              <w:fldChar w:fldCharType="separate"/>
+            </w:r>
+            <w:r>
+              <w:rPr>
+                <w:noProof/>
+                <w:webHidden/>
+              </w:rPr>
+              <w:t>4</w:t>
+            </w:r>
+            <w:r>
+              <w:rPr>
+                <w:noProof/>
+                <w:webHidden/>
+              </w:rPr>
+              <w:fldChar w:fldCharType="end"/>
+            </w:r>
+          </w:hyperlink>
+        </w:p>
+        <w:p>
+          <w:pPr>
+            <w:pStyle w:val="TDC2"/>
+            <w:tabs>
+              <w:tab w:val="right" w:leader="dot" w:pos="8494"/>
+            </w:tabs>
+            <w:rPr>
+              <w:rFonts w:eastAsiaTheme="minorEastAsia"/>
+              <w:noProof/>
+              <w:lang w:eastAsia="es-ES"/>
+            </w:rPr>
+          </w:pPr>
+          <w:hyperlink w:anchor="_Toc57310478" w:history="1">
+            <w:r>
+              <w:rPr>
+                <w:rStyle w:val="Hipervnculo"/>
+                <w:noProof/>
+              </w:rPr>
+              <w:t>Anexo 3: Lista De Acrónimos</w:t>
+            </w:r>
+            <w:r>
+              <w:rPr>
+                <w:noProof/>
+                <w:webHidden/>
+              </w:rPr>
+              <w:tab/>
+            </w:r>
+            <w:r>
+              <w:rPr>
+                <w:noProof/>
+                <w:webHidden/>
+              </w:rPr>
+              <w:fldChar w:fldCharType="begin"/>
+            </w:r>
+            <w:r>
+              <w:rPr>
+                <w:noProof/>
+                <w:webHidden/>
+              </w:rPr>
+              <w:instrText xml:space="preserve"> PAGEREF _Toc57310478 \h </w:instrText>
+            </w:r>
+            <w:r>
+              <w:rPr>
+                <w:noProof/>
+                <w:webHidden/>
+              </w:rPr>
+            </w:r>
+            <w:r>
+              <w:rPr>
+                <w:noProof/>
+                <w:webHidden/>
+              </w:rPr>
+              <w:fldChar w:fldCharType="separate"/>
+            </w:r>
+            <w:r>
+              <w:rPr>
+                <w:noProof/>
+                <w:webHidden/>
+              </w:rPr>
+              <w:t>4</w:t>
             </w:r>
             <w:r>
               <w:rPr>
@@ -1390,12 +1800,13 @@
     <w:p>
       <w:pPr>
         <w:pStyle w:val="Ttulo1"/>
+        <w:jc w:val="both"/>
         <w:rPr>
           <w:sz w:val="40"/>
           <w:szCs w:val="40"/>
         </w:rPr>
       </w:pPr>
-      <w:bookmarkStart w:id="0" w:name="_Toc57259165"/>
+      <w:bookmarkStart w:id="0" w:name="_Toc57310471"/>
       <w:r>
         <w:rPr>
           <w:sz w:val="40"/>
@@ -1416,14 +1827,18 @@
     <w:p>
       <w:pPr>
         <w:pStyle w:val="Ttulo2"/>
-      </w:pPr>
-      <w:bookmarkStart w:id="1" w:name="_Toc57259166"/>
+        <w:jc w:val="both"/>
+      </w:pPr>
+      <w:bookmarkStart w:id="1" w:name="_Toc57310472"/>
       <w:r>
         <w:t>1.1 Motivación del proyecto.</w:t>
       </w:r>
       <w:bookmarkEnd w:id="1"/>
     </w:p>
     <w:p>
+      <w:pPr>
+        <w:jc w:val="both"/>
+      </w:pPr>
       <w:r>
         <w:t xml:space="preserve">Desde la perspectiva de las telecomunicaciones hemos atendido a un avance tecnológico importante en cuanto a la inclusión de estas en el ámbito ferroviario se refiere, </w:t>
       </w:r>
@@ -1432,6 +1847,9 @@
       </w:r>
     </w:p>
     <w:p>
+      <w:pPr>
+        <w:jc w:val="both"/>
+      </w:pPr>
       <w:r>
         <w:t xml:space="preserve">Es por ello </w:t>
       </w:r>
@@ -1455,6 +1873,9 @@
       </w:r>
     </w:p>
     <w:p>
+      <w:pPr>
+        <w:jc w:val="both"/>
+      </w:pPr>
       <w:r>
         <w:t>En relación con la idea anterior s</w:t>
       </w:r>
@@ -1469,17 +1890,195 @@
       </w:r>
     </w:p>
     <w:p>
-      <w:r>
-        <w:rPr>
-          <w:highlight w:val="yellow"/>
-        </w:rPr>
-        <w:t>Introducir imagen mapas</w:t>
-      </w:r>
-      <w:r>
-        <w:t>.</w:t>
-      </w:r>
-    </w:p>
-    <w:p>
+      <w:pPr>
+        <w:jc w:val="both"/>
+      </w:pPr>
+      <w:r>
+        <w:t xml:space="preserve">En la actualidad son muchos los aspectos que difieren entre los países miembros, encontrándose diferencias entre los sistemas de señalización ferroviaria, electrificación, límites de velocidad, material, normas de </w:t>
+      </w:r>
+      <w:r>
+        <w:t>seguridad, etc.</w:t>
+      </w:r>
+    </w:p>
+    <w:p>
+      <w:pPr>
+        <w:jc w:val="both"/>
+      </w:pPr>
+      <w:r>
+        <w:t>A modo de ejemplo</w:t>
+      </w:r>
+      <w:r>
+        <w:t xml:space="preserve">, </w:t>
+      </w:r>
+      <w:r>
+        <w:t>véase la siguiente imagen con los distintos tipos de sistemas de señalización en Europa</w:t>
+      </w:r>
+      <w:r>
+        <w:t xml:space="preserve"> [1]</w:t>
+      </w:r>
+      <w:r>
+        <w:t>:</w:t>
+      </w:r>
+    </w:p>
+    <w:p>
+      <w:pPr>
+        <w:keepNext/>
+        <w:jc w:val="both"/>
+      </w:pPr>
+      <w:r>
+        <w:rPr>
+          <w:noProof/>
+        </w:rPr>
+        <w:drawing>
+          <wp:inline distT="0" distB="0" distL="0" distR="0" wp14:anchorId="46944D7C" wp14:editId="4785FD61">
+            <wp:extent cx="5400040" cy="2994660"/>
+            <wp:effectExtent l="0" t="0" r="0" b="0"/>
+            <wp:docPr id="1" name="Imagen 1" descr="Diagrama&#10;&#10;Descripción generada automáticamente"/>
+            <wp:cNvGraphicFramePr>
+              <a:graphicFrameLocks xmlns:a="http://schemas.openxmlformats.org/drawingml/2006/main" noChangeAspect="1"/>
+            </wp:cNvGraphicFramePr>
+            <a:graphic xmlns:a="http://schemas.openxmlformats.org/drawingml/2006/main">
+              <a:graphicData uri="http://schemas.openxmlformats.org/drawingml/2006/picture">
+                <pic:pic xmlns:pic="http://schemas.openxmlformats.org/drawingml/2006/picture">
+                  <pic:nvPicPr>
+                    <pic:cNvPr id="1" name="Imagen 1" descr="Diagrama&#10;&#10;Descripción generada automáticamente"/>
+                    <pic:cNvPicPr/>
+                  </pic:nvPicPr>
+                  <pic:blipFill>
+                    <a:blip r:embed="rId12">
+                      <a:extLst>
+                        <a:ext uri="{28A0092B-C50C-407E-A947-70E740481C1C}">
+                          <a14:useLocalDpi xmlns:a14="http://schemas.microsoft.com/office/drawing/2010/main" val="0"/>
+                        </a:ext>
+                      </a:extLst>
+                    </a:blip>
+                    <a:stretch>
+                      <a:fillRect/>
+                    </a:stretch>
+                  </pic:blipFill>
+                  <pic:spPr>
+                    <a:xfrm>
+                      <a:off x="0" y="0"/>
+                      <a:ext cx="5400040" cy="2994660"/>
+                    </a:xfrm>
+                    <a:prstGeom prst="rect">
+                      <a:avLst/>
+                    </a:prstGeom>
+                  </pic:spPr>
+                </pic:pic>
+              </a:graphicData>
+            </a:graphic>
+          </wp:inline>
+        </w:drawing>
+      </w:r>
+    </w:p>
+    <w:p>
+      <w:pPr>
+        <w:pStyle w:val="Descripcin"/>
+        <w:jc w:val="center"/>
+        <w:rPr>
+          <w:rFonts w:ascii="Arial" w:hAnsi="Arial" w:cs="Arial"/>
+          <w:b/>
+          <w:bCs/>
+          <w:i w:val="0"/>
+          <w:iCs w:val="0"/>
+          <w:color w:val="auto"/>
+        </w:rPr>
+      </w:pPr>
+      <w:r>
+        <w:rPr>
+          <w:rFonts w:ascii="Arial" w:hAnsi="Arial" w:cs="Arial"/>
+          <w:b/>
+          <w:bCs/>
+          <w:i w:val="0"/>
+          <w:iCs w:val="0"/>
+          <w:color w:val="auto"/>
+        </w:rPr>
+        <w:t xml:space="preserve">Ilustración </w:t>
+      </w:r>
+      <w:r>
+        <w:rPr>
+          <w:rFonts w:ascii="Arial" w:hAnsi="Arial" w:cs="Arial"/>
+          <w:b/>
+          <w:bCs/>
+          <w:i w:val="0"/>
+          <w:iCs w:val="0"/>
+          <w:color w:val="auto"/>
+        </w:rPr>
+        <w:fldChar w:fldCharType="begin"/>
+      </w:r>
+      <w:r>
+        <w:rPr>
+          <w:rFonts w:ascii="Arial" w:hAnsi="Arial" w:cs="Arial"/>
+          <w:b/>
+          <w:bCs/>
+          <w:i w:val="0"/>
+          <w:iCs w:val="0"/>
+          <w:color w:val="auto"/>
+        </w:rPr>
+        <w:instrText xml:space="preserve"> SEQ Ilustración \* ARABIC </w:instrText>
+      </w:r>
+      <w:r>
+        <w:rPr>
+          <w:rFonts w:ascii="Arial" w:hAnsi="Arial" w:cs="Arial"/>
+          <w:b/>
+          <w:bCs/>
+          <w:i w:val="0"/>
+          <w:iCs w:val="0"/>
+          <w:color w:val="auto"/>
+        </w:rPr>
+        <w:fldChar w:fldCharType="separate"/>
+      </w:r>
+      <w:r>
+        <w:rPr>
+          <w:rFonts w:ascii="Arial" w:hAnsi="Arial" w:cs="Arial"/>
+          <w:b/>
+          <w:bCs/>
+          <w:i w:val="0"/>
+          <w:iCs w:val="0"/>
+          <w:noProof/>
+          <w:color w:val="auto"/>
+        </w:rPr>
+        <w:t>1</w:t>
+      </w:r>
+      <w:r>
+        <w:rPr>
+          <w:rFonts w:ascii="Arial" w:hAnsi="Arial" w:cs="Arial"/>
+          <w:b/>
+          <w:bCs/>
+          <w:i w:val="0"/>
+          <w:iCs w:val="0"/>
+          <w:color w:val="auto"/>
+        </w:rPr>
+        <w:fldChar w:fldCharType="end"/>
+      </w:r>
+      <w:r>
+        <w:rPr>
+          <w:rFonts w:ascii="Arial" w:hAnsi="Arial" w:cs="Arial"/>
+          <w:b/>
+          <w:bCs/>
+          <w:i w:val="0"/>
+          <w:iCs w:val="0"/>
+          <w:color w:val="auto"/>
+        </w:rPr>
+        <w:t>.1</w:t>
+      </w:r>
+      <w:r>
+        <w:rPr>
+          <w:rFonts w:ascii="Arial" w:hAnsi="Arial" w:cs="Arial"/>
+          <w:b/>
+          <w:bCs/>
+          <w:i w:val="0"/>
+          <w:iCs w:val="0"/>
+          <w:color w:val="auto"/>
+        </w:rPr>
+        <w:t>: Sistemas De Señalización en Europa.</w:t>
+      </w:r>
+    </w:p>
+    <w:p>
+      <w:pPr>
+        <w:jc w:val="both"/>
+      </w:pPr>
       <w:r>
         <w:t xml:space="preserve">Como producto de esta falta de interoperabilidad surge el </w:t>
       </w:r>
@@ -1524,6 +2123,9 @@
       </w:r>
     </w:p>
     <w:p>
+      <w:pPr>
+        <w:jc w:val="both"/>
+      </w:pPr>
       <w:r>
         <w:t xml:space="preserve">Debido a esta situación, </w:t>
       </w:r>
@@ -1531,66 +2133,252 @@
         <w:t>aflora</w:t>
       </w:r>
       <w:r>
-        <w:t xml:space="preserve"> la necesidad de conocer a fondo el sistema ERTMS, su composición, interoperabilidad, integración y funcionamiento dentro del carácter intrínseco del ERTMS en el marco de las telecomunicaciones.</w:t>
-      </w:r>
-      <w:r>
-        <w:t xml:space="preserve"> Nace de esta manera </w:t>
-      </w:r>
-      <w:r>
-        <w:t>una de las principales motivaciones de este proyecto: representar el sistema ERTMS, sus partes, comportamientos y relaciones desde un punto de vista amplio que permitan al ingeniero de telecomunicaciones ver como se comportan e interactúan las distintas partes que componen el sistema, no solo entre ellas sino con su entorno.</w:t>
-      </w:r>
+        <w:t xml:space="preserve"> la necesidad de conocer </w:t>
+      </w:r>
+      <w:r>
+        <w:t xml:space="preserve">la </w:t>
+      </w:r>
+      <w:r>
+        <w:t>composición, interoperabilidad, integración y funcionamiento</w:t>
+      </w:r>
+      <w:r>
+        <w:t xml:space="preserve"> que presenta el sistema ERTMS</w:t>
+      </w:r>
+      <w:r>
+        <w:t>.</w:t>
+      </w:r>
+    </w:p>
+    <w:p>
+      <w:pPr>
+        <w:jc w:val="both"/>
+      </w:pPr>
+      <w:r>
+        <w:lastRenderedPageBreak/>
+        <w:t xml:space="preserve">Nace de esta manera </w:t>
+      </w:r>
+      <w:r>
+        <w:t xml:space="preserve">una de las principales motivaciones de este proyecto: representar el sistema ERTMS, sus partes, comportamientos y relaciones desde un punto de vista amplio que permitan al ingeniero de telecomunicaciones ver </w:t>
+      </w:r>
+      <w:r>
+        <w:t>cómo</w:t>
+      </w:r>
+      <w:r>
+        <w:t xml:space="preserve"> se comportan e interactúan las distintas partes que componen el sistema, no solo entre ellas sino con su entorno.</w:t>
+      </w:r>
+      <w:bookmarkStart w:id="2" w:name="_Toc57310473"/>
     </w:p>
     <w:p>
       <w:pPr>
         <w:pStyle w:val="Ttulo2"/>
-      </w:pPr>
-      <w:bookmarkStart w:id="2" w:name="_Toc57259167"/>
-      <w:r>
-        <w:t xml:space="preserve">1.2 SysML como </w:t>
-      </w:r>
-      <w:r>
-        <w:t>lenguaje para el modelado de sistemas</w:t>
+        <w:jc w:val="both"/>
+      </w:pPr>
+      <w:r>
+        <w:t xml:space="preserve">1.2 </w:t>
       </w:r>
       <w:bookmarkEnd w:id="2"/>
       <w:r>
+        <w:t>Objetivos del proyecto</w:t>
+      </w:r>
+    </w:p>
+    <w:p>
+      <w:pPr>
+        <w:jc w:val="both"/>
+      </w:pPr>
+      <w:r>
+        <w:t>En efecto con las problemáticas que presenta el sistema ferroviario europeo y con la magnitud que implica el uso de las telecomunicaciones con</w:t>
+      </w:r>
+      <w:r>
         <w:t xml:space="preserve"> </w:t>
       </w:r>
-    </w:p>
-    <w:p>
+      <w:r>
+        <w:t xml:space="preserve">sus diferentes normativas, se marca como objetivo usar la ingeniería de sistemas con el </w:t>
+      </w:r>
+      <w:r>
+        <w:t>fin</w:t>
+      </w:r>
+      <w:r>
+        <w:t xml:space="preserve"> de encontrar ideas comunes y representar comportamientos </w:t>
+      </w:r>
+      <w:r>
+        <w:t>de sistemas más pequeños que integran o interactúan con otro de mayor envergadura, el ERTMS.</w:t>
+      </w:r>
+    </w:p>
+    <w:p>
+      <w:pPr>
+        <w:jc w:val="both"/>
+      </w:pPr>
+      <w:r>
+        <w:t>De modo idéntico se modelará el funcionamiento del ERTMS y la interacción que tiene con los elementos externos al sistema, de manera que cualquiera que tenga conocimiento en el lenguaje Systml sepa comprender cómo funciona e interactúa este sistema; sus riesgos, funcionalidades, carencias y virtudes.</w:t>
+      </w:r>
+    </w:p>
+    <w:p>
+      <w:pPr>
+        <w:jc w:val="both"/>
+      </w:pPr>
+      <w:r>
+        <w:t xml:space="preserve">En este sentido se pretende estudiar con esmero el funcionamiento de las distintas partes </w:t>
+      </w:r>
+    </w:p>
+    <w:p>
+      <w:pPr>
+        <w:jc w:val="both"/>
+      </w:pPr>
+      <w:r>
+        <w:br w:type="page"/>
+      </w:r>
+    </w:p>
+    <w:p>
+      <w:pPr>
+        <w:jc w:val="both"/>
+      </w:pPr>
+    </w:p>
+    <w:p>
+      <w:pPr>
+        <w:jc w:val="both"/>
+      </w:pPr>
+      <w:r>
+        <w:br w:type="page"/>
+      </w:r>
+    </w:p>
+    <w:p>
+      <w:pPr>
+        <w:pStyle w:val="Ttulo1"/>
+        <w:jc w:val="both"/>
+      </w:pPr>
+      <w:bookmarkStart w:id="3" w:name="_Toc57310474"/>
+      <w:r>
+        <w:lastRenderedPageBreak/>
+        <w:t>Bibliografía</w:t>
+      </w:r>
+      <w:bookmarkEnd w:id="3"/>
+    </w:p>
+    <w:p>
+      <w:pPr>
+        <w:jc w:val="both"/>
+      </w:pPr>
+      <w:r>
+        <w:t xml:space="preserve">[1] J. M. Ribes </w:t>
+      </w:r>
       <w:proofErr w:type="spellStart"/>
       <w:r>
-        <w:t>ggggggg</w:t>
-      </w:r>
-      <w:r>
-        <w:t>gg</w:t>
+        <w:t>Ardanuy</w:t>
       </w:r>
       <w:proofErr w:type="spellEnd"/>
-    </w:p>
-    <w:p>
-      <w:r>
-        <w:t xml:space="preserve"> </w:t>
-      </w:r>
-    </w:p>
+      <w:r>
+        <w:t>, “Análisis de la evolución de la interoperabilidad y de la seguridad ferroviaria en Europa en el periodo 1991-2011 y propuestas de mejora,” Tesi</w:t>
+      </w:r>
+      <w:r>
+        <w:t>s</w:t>
+      </w:r>
+      <w:r>
+        <w:t xml:space="preserve"> doctoral, UPC, Departament</w:t>
+      </w:r>
+      <w:r>
+        <w:t>o</w:t>
+      </w:r>
+      <w:r>
+        <w:t xml:space="preserve"> d</w:t>
+      </w:r>
+      <w:r>
+        <w:t>e ingeniería eléctrica</w:t>
+      </w:r>
+      <w:r>
+        <w:t>, 2012.</w:t>
+      </w:r>
+    </w:p>
+    <w:p/>
+    <w:p/>
+    <w:p/>
+    <w:p/>
+    <w:p/>
+    <w:p/>
+    <w:p/>
+    <w:p/>
+    <w:p/>
+    <w:p/>
+    <w:p/>
+    <w:p/>
+    <w:p/>
+    <w:p/>
+    <w:p/>
+    <w:p/>
+    <w:p/>
+    <w:p/>
+    <w:p/>
+    <w:p/>
+    <w:p/>
+    <w:p/>
     <w:p>
       <w:r>
         <w:br w:type="page"/>
       </w:r>
     </w:p>
+    <w:p>
+      <w:pPr>
+        <w:pStyle w:val="Ttulo1"/>
+      </w:pPr>
+      <w:bookmarkStart w:id="4" w:name="_Toc57310475"/>
+      <w:r>
+        <w:lastRenderedPageBreak/>
+        <w:t>Anexos</w:t>
+      </w:r>
+      <w:bookmarkEnd w:id="4"/>
+    </w:p>
+    <w:p>
+      <w:pPr>
+        <w:pStyle w:val="Ttulo2"/>
+      </w:pPr>
+      <w:bookmarkStart w:id="5" w:name="_Toc57310476"/>
+      <w:r>
+        <w:t xml:space="preserve">Anexo 1: </w:t>
+      </w:r>
+      <w:r>
+        <w:t>Lista De Tablas</w:t>
+      </w:r>
+      <w:bookmarkEnd w:id="5"/>
+    </w:p>
     <w:p/>
     <w:p>
-      <w:r>
-        <w:br w:type="page"/>
+      <w:pPr>
+        <w:pStyle w:val="Ttulo2"/>
+      </w:pPr>
+      <w:bookmarkStart w:id="6" w:name="_Toc57310477"/>
+      <w:r>
+        <w:t xml:space="preserve">Anexo 2: </w:t>
+      </w:r>
+      <w:r>
+        <w:t xml:space="preserve">Lista De </w:t>
+      </w:r>
+      <w:bookmarkEnd w:id="6"/>
+      <w:r>
+        <w:t>Ilustraciones</w:t>
+      </w:r>
+    </w:p>
+    <w:p>
+      <w:pPr>
+        <w:jc w:val="both"/>
+      </w:pPr>
+      <w:r>
+        <w:t>Ilustración 1.1.</w:t>
+      </w:r>
+      <w:r>
+        <w:tab/>
+        <w:t>Sistemas De Señalización en Europa.</w:t>
       </w:r>
     </w:p>
     <w:p/>
     <w:p>
-      <w:r>
-        <w:br w:type="page"/>
-      </w:r>
-    </w:p>
-    <w:p/>
+      <w:pPr>
+        <w:pStyle w:val="Ttulo2"/>
+      </w:pPr>
+      <w:bookmarkStart w:id="7" w:name="_Toc57310478"/>
+      <w:r>
+        <w:t>Anexo 3: Lista De Acrónimos</w:t>
+      </w:r>
+      <w:bookmarkEnd w:id="7"/>
+    </w:p>
     <w:sectPr>
-      <w:headerReference w:type="default" r:id="rId12"/>
+      <w:headerReference w:type="default" r:id="rId13"/>
       <w:pgSz w:w="11906" w:h="16838"/>
       <w:pgMar w:top="1417" w:right="1701" w:bottom="1417" w:left="1701" w:header="708" w:footer="708" w:gutter="0"/>
       <w:pgNumType w:start="1"/>
@@ -1858,7 +2646,15 @@
               <w:sz w:val="24"/>
               <w:szCs w:val="24"/>
             </w:rPr>
-            <w:t>Trabajo Fin De Grado: Estudio Técnico Del Sistema ERTMS y modelado mediante Sys</w:t>
+            <w:t xml:space="preserve">Trabajo Fin De Grado: Estudio Técnico Del Sistema ERTMS y modelado mediante </w:t>
+          </w:r>
+          <w:proofErr w:type="spellStart"/>
+          <w:r>
+            <w:rPr>
+              <w:sz w:val="24"/>
+              <w:szCs w:val="24"/>
+            </w:rPr>
+            <w:t>Sys</w:t>
           </w:r>
           <w:r>
             <w:rPr>
@@ -1867,6 +2663,7 @@
             </w:rPr>
             <w:t>ML</w:t>
           </w:r>
+          <w:proofErr w:type="spellEnd"/>
           <w:r>
             <w:rPr>
               <w:sz w:val="24"/>
@@ -2016,7 +2813,15 @@
               <w:sz w:val="24"/>
               <w:szCs w:val="24"/>
             </w:rPr>
-            <w:t>Trabajo Fin De Grado: Estudio Técnico Del Sistema ERTMS y modelado mediante Sys</w:t>
+            <w:t xml:space="preserve">Trabajo Fin De Grado: Estudio Técnico Del Sistema ERTMS y modelado mediante </w:t>
+          </w:r>
+          <w:proofErr w:type="spellStart"/>
+          <w:r>
+            <w:rPr>
+              <w:sz w:val="24"/>
+              <w:szCs w:val="24"/>
+            </w:rPr>
+            <w:t>Sys</w:t>
           </w:r>
           <w:r>
             <w:rPr>
@@ -2025,6 +2830,7 @@
             </w:rPr>
             <w:t>ML</w:t>
           </w:r>
+          <w:proofErr w:type="spellEnd"/>
           <w:r>
             <w:rPr>
               <w:sz w:val="24"/>
@@ -2174,7 +2980,15 @@
               <w:sz w:val="24"/>
               <w:szCs w:val="24"/>
             </w:rPr>
-            <w:t>Trabajo Fin De Grado: Estudio Técnico Del Sistema ERTMS y modelado mediante Sys</w:t>
+            <w:t xml:space="preserve">Trabajo Fin De Grado: Estudio Técnico Del Sistema ERTMS y modelado mediante </w:t>
+          </w:r>
+          <w:proofErr w:type="spellStart"/>
+          <w:r>
+            <w:rPr>
+              <w:sz w:val="24"/>
+              <w:szCs w:val="24"/>
+            </w:rPr>
+            <w:t>Sys</w:t>
           </w:r>
           <w:r>
             <w:rPr>
@@ -2183,6 +2997,7 @@
             </w:rPr>
             <w:t>ML</w:t>
           </w:r>
+          <w:proofErr w:type="spellEnd"/>
           <w:r>
             <w:rPr>
               <w:sz w:val="24"/>
@@ -2958,6 +3773,25 @@
       <w:u w:val="single"/>
     </w:rPr>
   </w:style>
+  <w:style w:type="paragraph" w:styleId="Descripcin">
+    <w:name w:val="caption"/>
+    <w:basedOn w:val="Normal"/>
+    <w:next w:val="Normal"/>
+    <w:uiPriority w:val="35"/>
+    <w:unhideWhenUsed/>
+    <w:qFormat/>
+    <w:rsid w:val="00B40F87"/>
+    <w:pPr>
+      <w:spacing w:after="200" w:line="240" w:lineRule="auto"/>
+    </w:pPr>
+    <w:rPr>
+      <w:i/>
+      <w:iCs/>
+      <w:color w:val="44546A" w:themeColor="text2"/>
+      <w:sz w:val="18"/>
+      <w:szCs w:val="18"/>
+    </w:rPr>
+  </w:style>
 </w:styles>
 </file>
 

</xml_diff>

<commit_message>
Empezando a introducir el SysML y la ingenieria de sistemas.
</commit_message>
<xml_diff>
--- a/intento_1.docx
+++ b/intento_1.docx
@@ -1225,7 +1225,7 @@
           <w:r>
             <w:fldChar w:fldCharType="separate"/>
           </w:r>
-          <w:hyperlink w:anchor="_Toc57310471" w:history="1">
+          <w:hyperlink w:anchor="_Toc57431120" w:history="1">
             <w:r>
               <w:rPr>
                 <w:rStyle w:val="Hipervnculo"/>
@@ -1252,7 +1252,7 @@
                 <w:noProof/>
                 <w:webHidden/>
               </w:rPr>
-              <w:instrText xml:space="preserve"> PAGEREF _Toc57310471 \h </w:instrText>
+              <w:instrText xml:space="preserve"> PAGEREF _Toc57431120 \h </w:instrText>
             </w:r>
             <w:r>
               <w:rPr>
@@ -1295,7 +1295,7 @@
               <w:lang w:eastAsia="es-ES"/>
             </w:rPr>
           </w:pPr>
-          <w:hyperlink w:anchor="_Toc57310472" w:history="1">
+          <w:hyperlink w:anchor="_Toc57431121" w:history="1">
             <w:r>
               <w:rPr>
                 <w:rStyle w:val="Hipervnculo"/>
@@ -1322,7 +1322,7 @@
                 <w:noProof/>
                 <w:webHidden/>
               </w:rPr>
-              <w:instrText xml:space="preserve"> PAGEREF _Toc57310472 \h </w:instrText>
+              <w:instrText xml:space="preserve"> PAGEREF _Toc57431121 \h </w:instrText>
             </w:r>
             <w:r>
               <w:rPr>
@@ -1365,13 +1365,13 @@
               <w:lang w:eastAsia="es-ES"/>
             </w:rPr>
           </w:pPr>
-          <w:hyperlink w:anchor="_Toc57310473" w:history="1">
+          <w:hyperlink w:anchor="_Toc57431122" w:history="1">
             <w:r>
               <w:rPr>
                 <w:rStyle w:val="Hipervnculo"/>
                 <w:noProof/>
               </w:rPr>
-              <w:t>1.2 SysML como lenguaje para el modelado de sistemas</w:t>
+              <w:t>1.2 Objetivos del proyecto</w:t>
             </w:r>
             <w:r>
               <w:rPr>
@@ -1392,7 +1392,7 @@
                 <w:noProof/>
                 <w:webHidden/>
               </w:rPr>
-              <w:instrText xml:space="preserve"> PAGEREF _Toc57310473 \h </w:instrText>
+              <w:instrText xml:space="preserve"> PAGEREF _Toc57431122 \h </w:instrText>
             </w:r>
             <w:r>
               <w:rPr>
@@ -1412,7 +1412,145 @@
                 <w:noProof/>
                 <w:webHidden/>
               </w:rPr>
-              <w:t>1</w:t>
+              <w:t>2</w:t>
+            </w:r>
+            <w:r>
+              <w:rPr>
+                <w:noProof/>
+                <w:webHidden/>
+              </w:rPr>
+              <w:fldChar w:fldCharType="end"/>
+            </w:r>
+          </w:hyperlink>
+        </w:p>
+        <w:p>
+          <w:pPr>
+            <w:pStyle w:val="TDC2"/>
+            <w:tabs>
+              <w:tab w:val="right" w:leader="dot" w:pos="8494"/>
+            </w:tabs>
+            <w:rPr>
+              <w:rFonts w:eastAsiaTheme="minorEastAsia"/>
+              <w:noProof/>
+              <w:lang w:eastAsia="es-ES"/>
+            </w:rPr>
+          </w:pPr>
+          <w:hyperlink w:anchor="_Toc57431123" w:history="1">
+            <w:r>
+              <w:rPr>
+                <w:rStyle w:val="Hipervnculo"/>
+                <w:noProof/>
+              </w:rPr>
+              <w:t>1.3 La ingeniería de sistemas como método</w:t>
+            </w:r>
+            <w:r>
+              <w:rPr>
+                <w:noProof/>
+                <w:webHidden/>
+              </w:rPr>
+              <w:tab/>
+            </w:r>
+            <w:r>
+              <w:rPr>
+                <w:noProof/>
+                <w:webHidden/>
+              </w:rPr>
+              <w:fldChar w:fldCharType="begin"/>
+            </w:r>
+            <w:r>
+              <w:rPr>
+                <w:noProof/>
+                <w:webHidden/>
+              </w:rPr>
+              <w:instrText xml:space="preserve"> PAGEREF _Toc57431123 \h </w:instrText>
+            </w:r>
+            <w:r>
+              <w:rPr>
+                <w:noProof/>
+                <w:webHidden/>
+              </w:rPr>
+            </w:r>
+            <w:r>
+              <w:rPr>
+                <w:noProof/>
+                <w:webHidden/>
+              </w:rPr>
+              <w:fldChar w:fldCharType="separate"/>
+            </w:r>
+            <w:r>
+              <w:rPr>
+                <w:noProof/>
+                <w:webHidden/>
+              </w:rPr>
+              <w:t>2</w:t>
+            </w:r>
+            <w:r>
+              <w:rPr>
+                <w:noProof/>
+                <w:webHidden/>
+              </w:rPr>
+              <w:fldChar w:fldCharType="end"/>
+            </w:r>
+          </w:hyperlink>
+        </w:p>
+        <w:p>
+          <w:pPr>
+            <w:pStyle w:val="TDC3"/>
+            <w:tabs>
+              <w:tab w:val="right" w:leader="dot" w:pos="8494"/>
+            </w:tabs>
+            <w:rPr>
+              <w:noProof/>
+            </w:rPr>
+          </w:pPr>
+          <w:hyperlink w:anchor="_Toc57431124" w:history="1">
+            <w:r>
+              <w:rPr>
+                <w:rStyle w:val="Hipervnculo"/>
+                <w:noProof/>
+              </w:rPr>
+              <w:t>1.3.1 Ingeniería de sistemas basada en modelos</w:t>
+            </w:r>
+            <w:r>
+              <w:rPr>
+                <w:noProof/>
+                <w:webHidden/>
+              </w:rPr>
+              <w:tab/>
+            </w:r>
+            <w:r>
+              <w:rPr>
+                <w:noProof/>
+                <w:webHidden/>
+              </w:rPr>
+              <w:fldChar w:fldCharType="begin"/>
+            </w:r>
+            <w:r>
+              <w:rPr>
+                <w:noProof/>
+                <w:webHidden/>
+              </w:rPr>
+              <w:instrText xml:space="preserve"> PAGEREF _Toc57431124 \h </w:instrText>
+            </w:r>
+            <w:r>
+              <w:rPr>
+                <w:noProof/>
+                <w:webHidden/>
+              </w:rPr>
+            </w:r>
+            <w:r>
+              <w:rPr>
+                <w:noProof/>
+                <w:webHidden/>
+              </w:rPr>
+              <w:fldChar w:fldCharType="separate"/>
+            </w:r>
+            <w:r>
+              <w:rPr>
+                <w:noProof/>
+                <w:webHidden/>
+              </w:rPr>
+              <w:t>2</w:t>
             </w:r>
             <w:r>
               <w:rPr>
@@ -1435,7 +1573,7 @@
               <w:lang w:eastAsia="es-ES"/>
             </w:rPr>
           </w:pPr>
-          <w:hyperlink w:anchor="_Toc57310474" w:history="1">
+          <w:hyperlink w:anchor="_Toc57431125" w:history="1">
             <w:r>
               <w:rPr>
                 <w:rStyle w:val="Hipervnculo"/>
@@ -1462,7 +1600,7 @@
                 <w:noProof/>
                 <w:webHidden/>
               </w:rPr>
-              <w:instrText xml:space="preserve"> PAGEREF _Toc57310474 \h </w:instrText>
+              <w:instrText xml:space="preserve"> PAGEREF _Toc57431125 \h </w:instrText>
             </w:r>
             <w:r>
               <w:rPr>
@@ -1505,7 +1643,7 @@
               <w:lang w:eastAsia="es-ES"/>
             </w:rPr>
           </w:pPr>
-          <w:hyperlink w:anchor="_Toc57310475" w:history="1">
+          <w:hyperlink w:anchor="_Toc57431126" w:history="1">
             <w:r>
               <w:rPr>
                 <w:rStyle w:val="Hipervnculo"/>
@@ -1532,7 +1670,7 @@
                 <w:noProof/>
                 <w:webHidden/>
               </w:rPr>
-              <w:instrText xml:space="preserve"> PAGEREF _Toc57310475 \h </w:instrText>
+              <w:instrText xml:space="preserve"> PAGEREF _Toc57431126 \h </w:instrText>
             </w:r>
             <w:r>
               <w:rPr>
@@ -1575,7 +1713,7 @@
               <w:lang w:eastAsia="es-ES"/>
             </w:rPr>
           </w:pPr>
-          <w:hyperlink w:anchor="_Toc57310476" w:history="1">
+          <w:hyperlink w:anchor="_Toc57431127" w:history="1">
             <w:r>
               <w:rPr>
                 <w:rStyle w:val="Hipervnculo"/>
@@ -1602,7 +1740,7 @@
                 <w:noProof/>
                 <w:webHidden/>
               </w:rPr>
-              <w:instrText xml:space="preserve"> PAGEREF _Toc57310476 \h </w:instrText>
+              <w:instrText xml:space="preserve"> PAGEREF _Toc57431127 \h </w:instrText>
             </w:r>
             <w:r>
               <w:rPr>
@@ -1645,13 +1783,13 @@
               <w:lang w:eastAsia="es-ES"/>
             </w:rPr>
           </w:pPr>
-          <w:hyperlink w:anchor="_Toc57310477" w:history="1">
+          <w:hyperlink w:anchor="_Toc57431128" w:history="1">
             <w:r>
               <w:rPr>
                 <w:rStyle w:val="Hipervnculo"/>
                 <w:noProof/>
               </w:rPr>
-              <w:t>Anexo 2: Lista De Figuras</w:t>
+              <w:t>Anexo 2: Lista De Ilustraciones</w:t>
             </w:r>
             <w:r>
               <w:rPr>
@@ -1672,7 +1810,7 @@
                 <w:noProof/>
                 <w:webHidden/>
               </w:rPr>
-              <w:instrText xml:space="preserve"> PAGEREF _Toc57310477 \h </w:instrText>
+              <w:instrText xml:space="preserve"> PAGEREF _Toc57431128 \h </w:instrText>
             </w:r>
             <w:r>
               <w:rPr>
@@ -1715,7 +1853,7 @@
               <w:lang w:eastAsia="es-ES"/>
             </w:rPr>
           </w:pPr>
-          <w:hyperlink w:anchor="_Toc57310478" w:history="1">
+          <w:hyperlink w:anchor="_Toc57431129" w:history="1">
             <w:r>
               <w:rPr>
                 <w:rStyle w:val="Hipervnculo"/>
@@ -1742,7 +1880,7 @@
                 <w:noProof/>
                 <w:webHidden/>
               </w:rPr>
-              <w:instrText xml:space="preserve"> PAGEREF _Toc57310478 \h </w:instrText>
+              <w:instrText xml:space="preserve"> PAGEREF _Toc57431129 \h </w:instrText>
             </w:r>
             <w:r>
               <w:rPr>
@@ -1791,7 +1929,7 @@
           <w:footerReference w:type="default" r:id="rId11"/>
           <w:pgSz w:w="11906" w:h="16838"/>
           <w:pgMar w:top="1417" w:right="1701" w:bottom="1417" w:left="1701" w:header="708" w:footer="708" w:gutter="0"/>
-          <w:pgNumType w:start="1"/>
+          <w:pgNumType w:fmt="upperRoman" w:start="1"/>
           <w:cols w:space="708"/>
           <w:docGrid w:linePitch="360"/>
         </w:sectPr>
@@ -1806,7 +1944,7 @@
           <w:szCs w:val="40"/>
         </w:rPr>
       </w:pPr>
-      <w:bookmarkStart w:id="0" w:name="_Toc57310471"/>
+      <w:bookmarkStart w:id="0" w:name="_Toc57431120"/>
       <w:r>
         <w:rPr>
           <w:sz w:val="40"/>
@@ -1829,7 +1967,7 @@
         <w:pStyle w:val="Ttulo2"/>
         <w:jc w:val="both"/>
       </w:pPr>
-      <w:bookmarkStart w:id="1" w:name="_Toc57310472"/>
+      <w:bookmarkStart w:id="1" w:name="_Toc57431121"/>
       <w:r>
         <w:t>1.1 Motivación del proyecto.</w:t>
       </w:r>
@@ -2165,20 +2303,20 @@
       <w:r>
         <w:t xml:space="preserve"> se comportan e interactúan las distintas partes que componen el sistema, no solo entre ellas sino con su entorno.</w:t>
       </w:r>
-      <w:bookmarkStart w:id="2" w:name="_Toc57310473"/>
     </w:p>
     <w:p>
       <w:pPr>
         <w:pStyle w:val="Ttulo2"/>
         <w:jc w:val="both"/>
       </w:pPr>
+      <w:bookmarkStart w:id="2" w:name="_Toc57431122"/>
       <w:r>
         <w:t xml:space="preserve">1.2 </w:t>
       </w:r>
+      <w:r>
+        <w:t>Objetivos del proyecto</w:t>
+      </w:r>
       <w:bookmarkEnd w:id="2"/>
-      <w:r>
-        <w:t>Objetivos del proyecto</w:t>
-      </w:r>
     </w:p>
     <w:p>
       <w:pPr>
@@ -2218,19 +2356,117 @@
       <w:r>
         <w:t xml:space="preserve">En este sentido se pretende estudiar con esmero el funcionamiento de las distintas partes </w:t>
       </w:r>
+      <w:r>
+        <w:t xml:space="preserve">del ERTMS como sus interacciones con las partes externas al mismo o con </w:t>
+      </w:r>
+      <w:r>
+        <w:t>el equipo</w:t>
+      </w:r>
+      <w:r>
+        <w:t xml:space="preserve"> o personal de trabajo</w:t>
+      </w:r>
+      <w:r>
+        <w:t>, a objetivo último de modelar mediante el Systml de manera precisa y concisa, cómo se comportan e interactúan todas y cada una de las partes del sistema.</w:t>
+      </w:r>
     </w:p>
     <w:p>
       <w:pPr>
         <w:jc w:val="both"/>
       </w:pPr>
       <w:r>
-        <w:br w:type="page"/>
-      </w:r>
+        <w:t>Por último, ya habiendo englobado y modelado el sistema en su conjunto, se hará un análisis critico de su funcionamiento, exponiendo las virtudes, objeciones y retos que plantea el ERTMS dentro de nuestro tiempo y en un futuro próximo.</w:t>
+      </w:r>
+    </w:p>
+    <w:p>
+      <w:pPr>
+        <w:pStyle w:val="Ttulo2"/>
+      </w:pPr>
+      <w:bookmarkStart w:id="3" w:name="_Toc57431123"/>
+      <w:r>
+        <w:t>1.3 La ingeniería de sistemas como método</w:t>
+      </w:r>
+      <w:bookmarkEnd w:id="3"/>
     </w:p>
     <w:p>
       <w:pPr>
         <w:jc w:val="both"/>
       </w:pPr>
+      <w:r>
+        <w:t xml:space="preserve">En un inicio conocemos a la ingeniería de sistemas como método para estudiar sistemas complejos </w:t>
+      </w:r>
+      <w:r>
+        <w:t xml:space="preserve">con el objetivo de </w:t>
+      </w:r>
+      <w:r>
+        <w:t>comprenderlos y optimizarlos, en tal sentido</w:t>
+      </w:r>
+      <w:r>
+        <w:t>,</w:t>
+      </w:r>
+      <w:r>
+        <w:t xml:space="preserve"> la ingeniería de sistemas surge</w:t>
+      </w:r>
+      <w:r>
+        <w:t xml:space="preserve"> con el pretexto de la necesidad de gestión de </w:t>
+      </w:r>
+      <w:r>
+        <w:t xml:space="preserve">proyectos </w:t>
+      </w:r>
+      <w:r>
+        <w:t>sumamente complejos.</w:t>
+      </w:r>
+    </w:p>
+    <w:p>
+      <w:pPr>
+        <w:jc w:val="both"/>
+      </w:pPr>
+      <w:r>
+        <w:t xml:space="preserve">Se plantea entonces el objetivo del trabajo bajo el método de la ingeniería de sistemas, debido a la magnitud del sistema ERTMS y a todas las partes o subsistemas que lo componen. Es por ello </w:t>
+      </w:r>
+      <w:proofErr w:type="gramStart"/>
+      <w:r>
+        <w:t>que</w:t>
+      </w:r>
+      <w:proofErr w:type="gramEnd"/>
+      <w:r>
+        <w:t xml:space="preserve"> surge la necesidad de gestionar dicho sistema, por su grosor e importancia, de la manera más eficiente posible y para ello seguiremos una metodología propia de esta ingeniería.</w:t>
+      </w:r>
+    </w:p>
+    <w:p>
+      <w:pPr>
+        <w:pStyle w:val="Ttulo3"/>
+      </w:pPr>
+      <w:bookmarkStart w:id="4" w:name="_Toc57431124"/>
+      <w:r>
+        <w:t>1.3.1 Ingeniería de sistemas basada en modelos</w:t>
+      </w:r>
+      <w:bookmarkEnd w:id="4"/>
+      <w:r>
+        <w:t xml:space="preserve"> </w:t>
+      </w:r>
+    </w:p>
+    <w:p>
+      <w:r>
+        <w:t>Adentrándonos en las metodologías de la ingeniería de sistemas encontramos lo que se conoce como ingeniería de sistemas basada en modelos o por sus siglas MSBE</w:t>
+      </w:r>
+      <w:r>
+        <w:t>. Dicho método se</w:t>
+      </w:r>
+      <w:r>
+        <w:t xml:space="preserve"> basa en </w:t>
+      </w:r>
+      <w:r>
+        <w:t>la realización de una arquitectura</w:t>
+      </w:r>
+      <w:r>
+        <w:t xml:space="preserve"> de un producto o un sistema</w:t>
+      </w:r>
+      <w:r>
+        <w:t xml:space="preserve"> mediante modelado </w:t>
+      </w:r>
+      <w:r>
+        <w:t>gráfico,</w:t>
+      </w:r>
     </w:p>
     <w:p>
       <w:pPr>
@@ -2245,12 +2481,12 @@
         <w:pStyle w:val="Ttulo1"/>
         <w:jc w:val="both"/>
       </w:pPr>
-      <w:bookmarkStart w:id="3" w:name="_Toc57310474"/>
+      <w:bookmarkStart w:id="5" w:name="_Toc57431125"/>
       <w:r>
         <w:lastRenderedPageBreak/>
         <w:t>Bibliografía</w:t>
       </w:r>
-      <w:bookmarkEnd w:id="3"/>
+      <w:bookmarkEnd w:id="5"/>
     </w:p>
     <w:p>
       <w:pPr>
@@ -2284,6 +2520,28 @@
       </w:r>
       <w:r>
         <w:t>, 2012.</w:t>
+      </w:r>
+    </w:p>
+    <w:p>
+      <w:r>
+        <w:t>[2]</w:t>
+      </w:r>
+      <w:r>
+        <w:t xml:space="preserve"> </w:t>
+      </w:r>
+      <w:r>
+        <w:t xml:space="preserve">INCOSE SE </w:t>
+      </w:r>
+      <w:proofErr w:type="spellStart"/>
+      <w:r>
+        <w:t>Vision</w:t>
+      </w:r>
+      <w:proofErr w:type="spellEnd"/>
+      <w:r>
+        <w:t xml:space="preserve"> 2020 (2004) INCOSE-TP-2004-004-02</w:t>
+      </w:r>
+      <w:r>
+        <w:t>.</w:t>
       </w:r>
     </w:p>
     <w:p/>
@@ -2307,7 +2565,6 @@
     <w:p/>
     <w:p/>
     <w:p/>
-    <w:p/>
     <w:p>
       <w:r>
         <w:br w:type="page"/>
@@ -2317,42 +2574,42 @@
       <w:pPr>
         <w:pStyle w:val="Ttulo1"/>
       </w:pPr>
-      <w:bookmarkStart w:id="4" w:name="_Toc57310475"/>
+      <w:bookmarkStart w:id="6" w:name="_Toc57431126"/>
       <w:r>
         <w:lastRenderedPageBreak/>
         <w:t>Anexos</w:t>
       </w:r>
-      <w:bookmarkEnd w:id="4"/>
+      <w:bookmarkEnd w:id="6"/>
     </w:p>
     <w:p>
       <w:pPr>
         <w:pStyle w:val="Ttulo2"/>
       </w:pPr>
-      <w:bookmarkStart w:id="5" w:name="_Toc57310476"/>
+      <w:bookmarkStart w:id="7" w:name="_Toc57431127"/>
       <w:r>
         <w:t xml:space="preserve">Anexo 1: </w:t>
       </w:r>
       <w:r>
         <w:t>Lista De Tablas</w:t>
       </w:r>
-      <w:bookmarkEnd w:id="5"/>
+      <w:bookmarkEnd w:id="7"/>
     </w:p>
     <w:p/>
     <w:p>
       <w:pPr>
         <w:pStyle w:val="Ttulo2"/>
       </w:pPr>
-      <w:bookmarkStart w:id="6" w:name="_Toc57310477"/>
+      <w:bookmarkStart w:id="8" w:name="_Toc57431128"/>
       <w:r>
         <w:t xml:space="preserve">Anexo 2: </w:t>
       </w:r>
       <w:r>
         <w:t xml:space="preserve">Lista De </w:t>
       </w:r>
-      <w:bookmarkEnd w:id="6"/>
       <w:r>
         <w:t>Ilustraciones</w:t>
       </w:r>
+      <w:bookmarkEnd w:id="8"/>
     </w:p>
     <w:p>
       <w:pPr>
@@ -2371,14 +2628,15 @@
       <w:pPr>
         <w:pStyle w:val="Ttulo2"/>
       </w:pPr>
-      <w:bookmarkStart w:id="7" w:name="_Toc57310478"/>
+      <w:bookmarkStart w:id="9" w:name="_Toc57431129"/>
       <w:r>
         <w:t>Anexo 3: Lista De Acrónimos</w:t>
       </w:r>
-      <w:bookmarkEnd w:id="7"/>
+      <w:bookmarkEnd w:id="9"/>
     </w:p>
     <w:sectPr>
       <w:headerReference w:type="default" r:id="rId13"/>
+      <w:footerReference w:type="default" r:id="rId14"/>
       <w:pgSz w:w="11906" w:h="16838"/>
       <w:pgMar w:top="1417" w:right="1701" w:bottom="1417" w:left="1701" w:header="708" w:footer="708" w:gutter="0"/>
       <w:pgNumType w:start="1"/>
@@ -2422,6 +2680,83 @@
         <w:color w:val="1F3864" w:themeColor="accent1" w:themeShade="80"/>
       </w:rPr>
       <w:id w:val="-442688033"/>
+      <w:docPartObj>
+        <w:docPartGallery w:val="Page Numbers (Bottom of Page)"/>
+        <w:docPartUnique/>
+      </w:docPartObj>
+    </w:sdtPr>
+    <w:sdtEndPr>
+      <w:rPr>
+        <w:spacing w:val="60"/>
+      </w:rPr>
+    </w:sdtEndPr>
+    <w:sdtContent>
+      <w:p>
+        <w:pPr>
+          <w:pStyle w:val="Piedepgina"/>
+          <w:pBdr>
+            <w:top w:val="single" w:sz="4" w:space="1" w:color="D9D9D9" w:themeColor="background1" w:themeShade="D9"/>
+          </w:pBdr>
+          <w:jc w:val="center"/>
+          <w:rPr>
+            <w:b/>
+            <w:bCs/>
+            <w:color w:val="1F3864" w:themeColor="accent1" w:themeShade="80"/>
+          </w:rPr>
+        </w:pPr>
+        <w:r>
+          <w:rPr>
+            <w:color w:val="1F3864" w:themeColor="accent1" w:themeShade="80"/>
+          </w:rPr>
+          <w:fldChar w:fldCharType="begin"/>
+        </w:r>
+        <w:r>
+          <w:rPr>
+            <w:color w:val="1F3864" w:themeColor="accent1" w:themeShade="80"/>
+          </w:rPr>
+          <w:instrText>PAGE   \* MERGEFORMAT</w:instrText>
+        </w:r>
+        <w:r>
+          <w:rPr>
+            <w:color w:val="1F3864" w:themeColor="accent1" w:themeShade="80"/>
+          </w:rPr>
+          <w:fldChar w:fldCharType="separate"/>
+        </w:r>
+        <w:r>
+          <w:rPr>
+            <w:b/>
+            <w:bCs/>
+            <w:color w:val="1F3864" w:themeColor="accent1" w:themeShade="80"/>
+          </w:rPr>
+          <w:t>2</w:t>
+        </w:r>
+        <w:r>
+          <w:rPr>
+            <w:b/>
+            <w:bCs/>
+            <w:color w:val="1F3864" w:themeColor="accent1" w:themeShade="80"/>
+          </w:rPr>
+          <w:fldChar w:fldCharType="end"/>
+        </w:r>
+      </w:p>
+    </w:sdtContent>
+  </w:sdt>
+  <w:p>
+    <w:pPr>
+      <w:pStyle w:val="Piedepgina"/>
+    </w:pPr>
+  </w:p>
+</w:ftr>
+</file>
+
+<file path=word/footer2.xml><?xml version="1.0" encoding="utf-8"?>
+<w:ftr xmlns:wpc="http://schemas.microsoft.com/office/word/2010/wordprocessingCanvas" xmlns:cx="http://schemas.microsoft.com/office/drawing/2014/chartex" xmlns:cx1="http://schemas.microsoft.com/office/drawing/2015/9/8/chartex" xmlns:cx2="http://schemas.microsoft.com/office/drawing/2015/10/21/chartex" xmlns:cx3="http://schemas.microsoft.com/office/drawing/2016/5/9/chartex" xmlns:cx4="http://schemas.microsoft.com/office/drawing/2016/5/10/chartex" xmlns:cx5="http://schemas.microsoft.com/office/drawing/2016/5/11/chartex" xmlns:cx6="http://schemas.microsoft.com/office/drawing/2016/5/12/chartex" xmlns:cx7="http://schemas.microsoft.com/office/drawing/2016/5/13/chartex" xmlns:cx8="http://schemas.microsoft.com/office/drawing/2016/5/14/chartex" xmlns:mc="http://schemas.openxmlformats.org/markup-compatibility/2006" xmlns:aink="http://schemas.microsoft.com/office/drawing/2016/ink" xmlns:am3d="http://schemas.microsoft.com/office/drawing/2017/model3d" xmlns:o="urn:schemas-microsoft-com:office:office" xmlns:r="http://schemas.openxmlformats.org/officeDocument/2006/relationships" xmlns:m="http://schemas.openxmlformats.org/officeDocument/2006/math" xmlns:v="urn:schemas-microsoft-com:vml" xmlns:wp14="http://schemas.microsoft.com/office/word/2010/wordprocessingDrawing" xmlns:wp="http://schemas.openxmlformats.org/drawingml/2006/wordprocessingDrawing" xmlns:w10="urn:schemas-microsoft-com:office:word" xmlns:w="http://schemas.openxmlformats.org/wordprocessingml/2006/main" xmlns:w14="http://schemas.microsoft.com/office/word/2010/wordml" xmlns:w15="http://schemas.microsoft.com/office/word/2012/wordml" xmlns:w16cex="http://schemas.microsoft.com/office/word/2018/wordml/cex" xmlns:w16cid="http://schemas.microsoft.com/office/word/2016/wordml/cid" xmlns:w16="http://schemas.microsoft.com/office/word/2018/wordml" xmlns:w16se="http://schemas.microsoft.com/office/word/2015/wordml/symex" xmlns:wpg="http://schemas.microsoft.com/office/word/2010/wordprocessingGroup" xmlns:wpi="http://schemas.microsoft.com/office/word/2010/wordprocessingInk" xmlns:wne="http://schemas.microsoft.com/office/word/2006/wordml" xmlns:wps="http://schemas.microsoft.com/office/word/2010/wordprocessingShape" mc:Ignorable="w14 w15 w16se w16cid w16 w16cex wp14">
+  <w:sdt>
+    <w:sdtPr>
+      <w:rPr>
+        <w:color w:val="1F3864" w:themeColor="accent1" w:themeShade="80"/>
+      </w:rPr>
+      <w:id w:val="229509533"/>
       <w:docPartObj>
         <w:docPartGallery w:val="Page Numbers (Bottom of Page)"/>
         <w:docPartUnique/>
@@ -2754,7 +3089,7 @@
               <wp:inline distT="0" distB="0" distL="0" distR="0" wp14:anchorId="4E4F416A" wp14:editId="518D5FF1">
                 <wp:extent cx="931652" cy="872686"/>
                 <wp:effectExtent l="0" t="0" r="1905" b="3810"/>
-                <wp:docPr id="28" name="Imagen 28"/>
+                <wp:docPr id="2" name="Imagen 2"/>
                 <wp:cNvGraphicFramePr>
                   <a:graphicFrameLocks xmlns:a="http://schemas.openxmlformats.org/drawingml/2006/main" noChangeAspect="1"/>
                 </wp:cNvGraphicFramePr>
@@ -3518,6 +3853,50 @@
       <w:szCs w:val="26"/>
     </w:rPr>
   </w:style>
+  <w:style w:type="paragraph" w:styleId="Ttulo3">
+    <w:name w:val="heading 3"/>
+    <w:basedOn w:val="Normal"/>
+    <w:next w:val="Normal"/>
+    <w:link w:val="Ttulo3Car"/>
+    <w:uiPriority w:val="9"/>
+    <w:unhideWhenUsed/>
+    <w:qFormat/>
+    <w:rsid w:val="00061169"/>
+    <w:pPr>
+      <w:keepNext/>
+      <w:keepLines/>
+      <w:spacing w:before="40" w:after="0"/>
+      <w:outlineLvl w:val="2"/>
+    </w:pPr>
+    <w:rPr>
+      <w:rFonts w:asciiTheme="majorHAnsi" w:eastAsiaTheme="majorEastAsia" w:hAnsiTheme="majorHAnsi" w:cstheme="majorBidi"/>
+      <w:color w:val="2F5496" w:themeColor="accent1" w:themeShade="BF"/>
+      <w:sz w:val="24"/>
+      <w:szCs w:val="24"/>
+    </w:rPr>
+  </w:style>
+  <w:style w:type="paragraph" w:styleId="Ttulo4">
+    <w:name w:val="heading 4"/>
+    <w:basedOn w:val="Normal"/>
+    <w:next w:val="Normal"/>
+    <w:link w:val="Ttulo4Car"/>
+    <w:uiPriority w:val="9"/>
+    <w:unhideWhenUsed/>
+    <w:qFormat/>
+    <w:rsid w:val="00061169"/>
+    <w:pPr>
+      <w:keepNext/>
+      <w:keepLines/>
+      <w:spacing w:before="40" w:after="0"/>
+      <w:outlineLvl w:val="3"/>
+    </w:pPr>
+    <w:rPr>
+      <w:rFonts w:asciiTheme="majorHAnsi" w:eastAsiaTheme="majorEastAsia" w:hAnsiTheme="majorHAnsi" w:cstheme="majorBidi"/>
+      <w:i/>
+      <w:iCs/>
+      <w:color w:val="2F5496" w:themeColor="accent1" w:themeShade="BF"/>
+    </w:rPr>
+  </w:style>
   <w:style w:type="character" w:default="1" w:styleId="Fuentedeprrafopredeter">
     <w:name w:val="Default Paragraph Font"/>
     <w:uiPriority w:val="1"/>
@@ -3790,6 +4169,45 @@
       <w:color w:val="44546A" w:themeColor="text2"/>
       <w:sz w:val="18"/>
       <w:szCs w:val="18"/>
+    </w:rPr>
+  </w:style>
+  <w:style w:type="character" w:customStyle="1" w:styleId="Ttulo3Car">
+    <w:name w:val="Título 3 Car"/>
+    <w:basedOn w:val="Fuentedeprrafopredeter"/>
+    <w:link w:val="Ttulo3"/>
+    <w:uiPriority w:val="9"/>
+    <w:rsid w:val="00061169"/>
+    <w:rPr>
+      <w:rFonts w:asciiTheme="majorHAnsi" w:eastAsiaTheme="majorEastAsia" w:hAnsiTheme="majorHAnsi" w:cstheme="majorBidi"/>
+      <w:color w:val="2F5496" w:themeColor="accent1" w:themeShade="BF"/>
+      <w:sz w:val="24"/>
+      <w:szCs w:val="24"/>
+    </w:rPr>
+  </w:style>
+  <w:style w:type="paragraph" w:styleId="TDC3">
+    <w:name w:val="toc 3"/>
+    <w:basedOn w:val="Normal"/>
+    <w:next w:val="Normal"/>
+    <w:autoRedefine/>
+    <w:uiPriority w:val="39"/>
+    <w:unhideWhenUsed/>
+    <w:rsid w:val="002328AE"/>
+    <w:pPr>
+      <w:spacing w:after="100"/>
+      <w:ind w:left="440"/>
+    </w:pPr>
+  </w:style>
+  <w:style w:type="character" w:customStyle="1" w:styleId="Ttulo4Car">
+    <w:name w:val="Título 4 Car"/>
+    <w:basedOn w:val="Fuentedeprrafopredeter"/>
+    <w:link w:val="Ttulo4"/>
+    <w:uiPriority w:val="9"/>
+    <w:rsid w:val="00061169"/>
+    <w:rPr>
+      <w:rFonts w:asciiTheme="majorHAnsi" w:eastAsiaTheme="majorEastAsia" w:hAnsiTheme="majorHAnsi" w:cstheme="majorBidi"/>
+      <w:i/>
+      <w:iCs/>
+      <w:color w:val="2F5496" w:themeColor="accent1" w:themeShade="BF"/>
     </w:rPr>
   </w:style>
 </w:styles>

</xml_diff>

<commit_message>
Introduciendo los diferentes diagramas de sysML
</commit_message>
<xml_diff>
--- a/intento_1.docx
+++ b/intento_1.docx
@@ -31,7 +31,7 @@
                     <pic:cNvPicPr/>
                   </pic:nvPicPr>
                   <pic:blipFill>
-                    <a:blip r:embed="rId7" cstate="print">
+                    <a:blip r:embed="rId8" cstate="print">
                       <a:extLst>
                         <a:ext uri="{28A0092B-C50C-407E-A947-70E740481C1C}">
                           <a14:useLocalDpi xmlns:a14="http://schemas.microsoft.com/office/drawing/2010/main" val="0"/>
@@ -67,7 +67,7 @@
     <w:p>
       <w:pPr>
         <w:sectPr>
-          <w:headerReference w:type="default" r:id="rId8"/>
+          <w:headerReference w:type="default" r:id="rId9"/>
           <w:pgSz w:w="11906" w:h="16838"/>
           <w:pgMar w:top="1417" w:right="1701" w:bottom="1417" w:left="1701" w:header="708" w:footer="708" w:gutter="0"/>
           <w:cols w:space="708"/>
@@ -463,7 +463,6 @@
     </w:p>
     <w:p>
       <w:pPr>
-        <w:jc w:val="both"/>
         <w:rPr>
           <w:rFonts w:eastAsia="Times New Roman" w:cs="Arial"/>
           <w:color w:val="000000"/>
@@ -586,7 +585,6 @@
     </w:p>
     <w:p>
       <w:pPr>
-        <w:jc w:val="both"/>
         <w:rPr>
           <w:rFonts w:eastAsia="Times New Roman" w:cs="Arial"/>
           <w:color w:val="000000"/>
@@ -670,7 +668,6 @@
     </w:p>
     <w:p>
       <w:pPr>
-        <w:jc w:val="both"/>
         <w:rPr>
           <w:rFonts w:eastAsia="Times New Roman" w:cs="Arial"/>
           <w:color w:val="000000"/>
@@ -778,7 +775,6 @@
           <w:color w:val="000000"/>
           <w:lang w:eastAsia="es-ES_tradnl"/>
         </w:rPr>
-        <w:lastRenderedPageBreak/>
         <w:t>E.T.S. de Ingeniería de Telecomunicación, Universidad de Málaga</w:t>
       </w:r>
     </w:p>
@@ -1163,7 +1159,7 @@
     <w:p>
       <w:pPr>
         <w:sectPr>
-          <w:headerReference w:type="default" r:id="rId9"/>
+          <w:headerReference w:type="default" r:id="rId10"/>
           <w:pgSz w:w="11906" w:h="16838"/>
           <w:pgMar w:top="1417" w:right="1701" w:bottom="1417" w:left="1701" w:header="708" w:footer="708" w:gutter="0"/>
           <w:cols w:space="708"/>
@@ -1193,6 +1189,7 @@
         <w:rPr>
           <w:b/>
           <w:bCs/>
+          <w:sz w:val="24"/>
         </w:rPr>
       </w:sdtEndPr>
       <w:sdtContent>
@@ -1213,6 +1210,7 @@
             <w:rPr>
               <w:rFonts w:eastAsiaTheme="minorEastAsia"/>
               <w:noProof/>
+              <w:sz w:val="22"/>
               <w:lang w:eastAsia="es-ES"/>
             </w:rPr>
           </w:pPr>
@@ -1225,7 +1223,7 @@
           <w:r>
             <w:fldChar w:fldCharType="separate"/>
           </w:r>
-          <w:hyperlink w:anchor="_Toc57431120" w:history="1">
+          <w:hyperlink w:anchor="_Toc57851054" w:history="1">
             <w:r>
               <w:rPr>
                 <w:rStyle w:val="Hipervnculo"/>
@@ -1252,7 +1250,7 @@
                 <w:noProof/>
                 <w:webHidden/>
               </w:rPr>
-              <w:instrText xml:space="preserve"> PAGEREF _Toc57431120 \h </w:instrText>
+              <w:instrText xml:space="preserve"> PAGEREF _Toc57851054 \h </w:instrText>
             </w:r>
             <w:r>
               <w:rPr>
@@ -1292,10 +1290,11 @@
             <w:rPr>
               <w:rFonts w:eastAsiaTheme="minorEastAsia"/>
               <w:noProof/>
+              <w:sz w:val="22"/>
               <w:lang w:eastAsia="es-ES"/>
             </w:rPr>
           </w:pPr>
-          <w:hyperlink w:anchor="_Toc57431121" w:history="1">
+          <w:hyperlink w:anchor="_Toc57851055" w:history="1">
             <w:r>
               <w:rPr>
                 <w:rStyle w:val="Hipervnculo"/>
@@ -1322,7 +1321,7 @@
                 <w:noProof/>
                 <w:webHidden/>
               </w:rPr>
-              <w:instrText xml:space="preserve"> PAGEREF _Toc57431121 \h </w:instrText>
+              <w:instrText xml:space="preserve"> PAGEREF _Toc57851055 \h </w:instrText>
             </w:r>
             <w:r>
               <w:rPr>
@@ -1362,10 +1361,11 @@
             <w:rPr>
               <w:rFonts w:eastAsiaTheme="minorEastAsia"/>
               <w:noProof/>
+              <w:sz w:val="22"/>
               <w:lang w:eastAsia="es-ES"/>
             </w:rPr>
           </w:pPr>
-          <w:hyperlink w:anchor="_Toc57431122" w:history="1">
+          <w:hyperlink w:anchor="_Toc57851056" w:history="1">
             <w:r>
               <w:rPr>
                 <w:rStyle w:val="Hipervnculo"/>
@@ -1392,7 +1392,7 @@
                 <w:noProof/>
                 <w:webHidden/>
               </w:rPr>
-              <w:instrText xml:space="preserve"> PAGEREF _Toc57431122 \h </w:instrText>
+              <w:instrText xml:space="preserve"> PAGEREF _Toc57851056 \h </w:instrText>
             </w:r>
             <w:r>
               <w:rPr>
@@ -1432,10 +1432,11 @@
             <w:rPr>
               <w:rFonts w:eastAsiaTheme="minorEastAsia"/>
               <w:noProof/>
+              <w:sz w:val="22"/>
               <w:lang w:eastAsia="es-ES"/>
             </w:rPr>
           </w:pPr>
-          <w:hyperlink w:anchor="_Toc57431123" w:history="1">
+          <w:hyperlink w:anchor="_Toc57851057" w:history="1">
             <w:r>
               <w:rPr>
                 <w:rStyle w:val="Hipervnculo"/>
@@ -1462,7 +1463,7 @@
                 <w:noProof/>
                 <w:webHidden/>
               </w:rPr>
-              <w:instrText xml:space="preserve"> PAGEREF _Toc57431123 \h </w:instrText>
+              <w:instrText xml:space="preserve"> PAGEREF _Toc57851057 \h </w:instrText>
             </w:r>
             <w:r>
               <w:rPr>
@@ -1500,10 +1501,13 @@
               <w:tab w:val="right" w:leader="dot" w:pos="8494"/>
             </w:tabs>
             <w:rPr>
+              <w:rFonts w:eastAsiaTheme="minorEastAsia"/>
               <w:noProof/>
+              <w:sz w:val="22"/>
+              <w:lang w:eastAsia="es-ES"/>
             </w:rPr>
           </w:pPr>
-          <w:hyperlink w:anchor="_Toc57431124" w:history="1">
+          <w:hyperlink w:anchor="_Toc57851058" w:history="1">
             <w:r>
               <w:rPr>
                 <w:rStyle w:val="Hipervnculo"/>
@@ -1530,7 +1534,7 @@
                 <w:noProof/>
                 <w:webHidden/>
               </w:rPr>
-              <w:instrText xml:space="preserve"> PAGEREF _Toc57431124 \h </w:instrText>
+              <w:instrText xml:space="preserve"> PAGEREF _Toc57851058 \h </w:instrText>
             </w:r>
             <w:r>
               <w:rPr>
@@ -1550,7 +1554,78 @@
                 <w:noProof/>
                 <w:webHidden/>
               </w:rPr>
-              <w:t>2</w:t>
+              <w:t>3</w:t>
+            </w:r>
+            <w:r>
+              <w:rPr>
+                <w:noProof/>
+                <w:webHidden/>
+              </w:rPr>
+              <w:fldChar w:fldCharType="end"/>
+            </w:r>
+          </w:hyperlink>
+        </w:p>
+        <w:p>
+          <w:pPr>
+            <w:pStyle w:val="TDC2"/>
+            <w:tabs>
+              <w:tab w:val="right" w:leader="dot" w:pos="8494"/>
+            </w:tabs>
+            <w:rPr>
+              <w:rFonts w:eastAsiaTheme="minorEastAsia"/>
+              <w:noProof/>
+              <w:sz w:val="22"/>
+              <w:lang w:eastAsia="es-ES"/>
+            </w:rPr>
+          </w:pPr>
+          <w:hyperlink w:anchor="_Toc57851059" w:history="1">
+            <w:r>
+              <w:rPr>
+                <w:rStyle w:val="Hipervnculo"/>
+                <w:noProof/>
+              </w:rPr>
+              <w:t>1.3.2 SysML como lenguaje.</w:t>
+            </w:r>
+            <w:r>
+              <w:rPr>
+                <w:noProof/>
+                <w:webHidden/>
+              </w:rPr>
+              <w:tab/>
+            </w:r>
+            <w:r>
+              <w:rPr>
+                <w:noProof/>
+                <w:webHidden/>
+              </w:rPr>
+              <w:fldChar w:fldCharType="begin"/>
+            </w:r>
+            <w:r>
+              <w:rPr>
+                <w:noProof/>
+                <w:webHidden/>
+              </w:rPr>
+              <w:instrText xml:space="preserve"> PAGEREF _Toc57851059 \h </w:instrText>
+            </w:r>
+            <w:r>
+              <w:rPr>
+                <w:noProof/>
+                <w:webHidden/>
+              </w:rPr>
+            </w:r>
+            <w:r>
+              <w:rPr>
+                <w:noProof/>
+                <w:webHidden/>
+              </w:rPr>
+              <w:fldChar w:fldCharType="separate"/>
+            </w:r>
+            <w:r>
+              <w:rPr>
+                <w:noProof/>
+                <w:webHidden/>
+              </w:rPr>
+              <w:t>3</w:t>
             </w:r>
             <w:r>
               <w:rPr>
@@ -1570,10 +1645,11 @@
             <w:rPr>
               <w:rFonts w:eastAsiaTheme="minorEastAsia"/>
               <w:noProof/>
+              <w:sz w:val="22"/>
               <w:lang w:eastAsia="es-ES"/>
             </w:rPr>
           </w:pPr>
-          <w:hyperlink w:anchor="_Toc57431125" w:history="1">
+          <w:hyperlink w:anchor="_Toc57851060" w:history="1">
             <w:r>
               <w:rPr>
                 <w:rStyle w:val="Hipervnculo"/>
@@ -1600,7 +1676,7 @@
                 <w:noProof/>
                 <w:webHidden/>
               </w:rPr>
-              <w:instrText xml:space="preserve"> PAGEREF _Toc57431125 \h </w:instrText>
+              <w:instrText xml:space="preserve"> PAGEREF _Toc57851060 \h </w:instrText>
             </w:r>
             <w:r>
               <w:rPr>
@@ -1620,7 +1696,7 @@
                 <w:noProof/>
                 <w:webHidden/>
               </w:rPr>
-              <w:t>3</w:t>
+              <w:t>1</w:t>
             </w:r>
             <w:r>
               <w:rPr>
@@ -1640,10 +1716,11 @@
             <w:rPr>
               <w:rFonts w:eastAsiaTheme="minorEastAsia"/>
               <w:noProof/>
+              <w:sz w:val="22"/>
               <w:lang w:eastAsia="es-ES"/>
             </w:rPr>
           </w:pPr>
-          <w:hyperlink w:anchor="_Toc57431126" w:history="1">
+          <w:hyperlink w:anchor="_Toc57851061" w:history="1">
             <w:r>
               <w:rPr>
                 <w:rStyle w:val="Hipervnculo"/>
@@ -1670,7 +1747,7 @@
                 <w:noProof/>
                 <w:webHidden/>
               </w:rPr>
-              <w:instrText xml:space="preserve"> PAGEREF _Toc57431126 \h </w:instrText>
+              <w:instrText xml:space="preserve"> PAGEREF _Toc57851061 \h </w:instrText>
             </w:r>
             <w:r>
               <w:rPr>
@@ -1690,7 +1767,7 @@
                 <w:noProof/>
                 <w:webHidden/>
               </w:rPr>
-              <w:t>4</w:t>
+              <w:t>3</w:t>
             </w:r>
             <w:r>
               <w:rPr>
@@ -1710,10 +1787,11 @@
             <w:rPr>
               <w:rFonts w:eastAsiaTheme="minorEastAsia"/>
               <w:noProof/>
+              <w:sz w:val="22"/>
               <w:lang w:eastAsia="es-ES"/>
             </w:rPr>
           </w:pPr>
-          <w:hyperlink w:anchor="_Toc57431127" w:history="1">
+          <w:hyperlink w:anchor="_Toc57851062" w:history="1">
             <w:r>
               <w:rPr>
                 <w:rStyle w:val="Hipervnculo"/>
@@ -1740,7 +1818,7 @@
                 <w:noProof/>
                 <w:webHidden/>
               </w:rPr>
-              <w:instrText xml:space="preserve"> PAGEREF _Toc57431127 \h </w:instrText>
+              <w:instrText xml:space="preserve"> PAGEREF _Toc57851062 \h </w:instrText>
             </w:r>
             <w:r>
               <w:rPr>
@@ -1760,7 +1838,7 @@
                 <w:noProof/>
                 <w:webHidden/>
               </w:rPr>
-              <w:t>4</w:t>
+              <w:t>3</w:t>
             </w:r>
             <w:r>
               <w:rPr>
@@ -1780,10 +1858,11 @@
             <w:rPr>
               <w:rFonts w:eastAsiaTheme="minorEastAsia"/>
               <w:noProof/>
+              <w:sz w:val="22"/>
               <w:lang w:eastAsia="es-ES"/>
             </w:rPr>
           </w:pPr>
-          <w:hyperlink w:anchor="_Toc57431128" w:history="1">
+          <w:hyperlink w:anchor="_Toc57851063" w:history="1">
             <w:r>
               <w:rPr>
                 <w:rStyle w:val="Hipervnculo"/>
@@ -1810,7 +1889,7 @@
                 <w:noProof/>
                 <w:webHidden/>
               </w:rPr>
-              <w:instrText xml:space="preserve"> PAGEREF _Toc57431128 \h </w:instrText>
+              <w:instrText xml:space="preserve"> PAGEREF _Toc57851063 \h </w:instrText>
             </w:r>
             <w:r>
               <w:rPr>
@@ -1830,7 +1909,7 @@
                 <w:noProof/>
                 <w:webHidden/>
               </w:rPr>
-              <w:t>4</w:t>
+              <w:t>3</w:t>
             </w:r>
             <w:r>
               <w:rPr>
@@ -1850,10 +1929,11 @@
             <w:rPr>
               <w:rFonts w:eastAsiaTheme="minorEastAsia"/>
               <w:noProof/>
+              <w:sz w:val="22"/>
               <w:lang w:eastAsia="es-ES"/>
             </w:rPr>
           </w:pPr>
-          <w:hyperlink w:anchor="_Toc57431129" w:history="1">
+          <w:hyperlink w:anchor="_Toc57851064" w:history="1">
             <w:r>
               <w:rPr>
                 <w:rStyle w:val="Hipervnculo"/>
@@ -1880,7 +1960,7 @@
                 <w:noProof/>
                 <w:webHidden/>
               </w:rPr>
-              <w:instrText xml:space="preserve"> PAGEREF _Toc57431129 \h </w:instrText>
+              <w:instrText xml:space="preserve"> PAGEREF _Toc57851064 \h </w:instrText>
             </w:r>
             <w:r>
               <w:rPr>
@@ -1900,7 +1980,7 @@
                 <w:noProof/>
                 <w:webHidden/>
               </w:rPr>
-              <w:t>4</w:t>
+              <w:t>3</w:t>
             </w:r>
             <w:r>
               <w:rPr>
@@ -1925,8 +2005,8 @@
     <w:p>
       <w:pPr>
         <w:sectPr>
-          <w:headerReference w:type="default" r:id="rId10"/>
-          <w:footerReference w:type="default" r:id="rId11"/>
+          <w:headerReference w:type="default" r:id="rId11"/>
+          <w:footerReference w:type="default" r:id="rId12"/>
           <w:pgSz w:w="11906" w:h="16838"/>
           <w:pgMar w:top="1417" w:right="1701" w:bottom="1417" w:left="1701" w:header="708" w:footer="708" w:gutter="0"/>
           <w:pgNumType w:fmt="upperRoman" w:start="1"/>
@@ -1938,45 +2018,53 @@
     <w:p>
       <w:pPr>
         <w:pStyle w:val="Ttulo1"/>
-        <w:jc w:val="both"/>
         <w:rPr>
           <w:sz w:val="40"/>
           <w:szCs w:val="40"/>
         </w:rPr>
       </w:pPr>
-      <w:bookmarkStart w:id="0" w:name="_Toc57431120"/>
+      <w:bookmarkStart w:id="0" w:name="_Toc57851054"/>
       <w:r>
         <w:rPr>
           <w:sz w:val="40"/>
           <w:szCs w:val="40"/>
         </w:rPr>
         <w:lastRenderedPageBreak/>
-        <w:t>Capítulo 1: Introducción.</w:t>
-      </w:r>
-      <w:bookmarkEnd w:id="0"/>
+        <w:t xml:space="preserve">Capítulo 1: </w:t>
+      </w:r>
+      <w:r>
+        <w:rPr>
+          <w:szCs w:val="44"/>
+        </w:rPr>
+        <w:t>Introducción</w:t>
+      </w:r>
       <w:r>
         <w:rPr>
           <w:sz w:val="40"/>
           <w:szCs w:val="40"/>
         </w:rPr>
+        <w:t>.</w:t>
+      </w:r>
+      <w:bookmarkEnd w:id="0"/>
+      <w:r>
+        <w:rPr>
+          <w:sz w:val="40"/>
+          <w:szCs w:val="40"/>
+        </w:rPr>
         <w:t xml:space="preserve"> </w:t>
       </w:r>
     </w:p>
     <w:p>
       <w:pPr>
         <w:pStyle w:val="Ttulo2"/>
-        <w:jc w:val="both"/>
-      </w:pPr>
-      <w:bookmarkStart w:id="1" w:name="_Toc57431121"/>
+      </w:pPr>
+      <w:bookmarkStart w:id="1" w:name="_Toc57851055"/>
       <w:r>
         <w:t>1.1 Motivación del proyecto.</w:t>
       </w:r>
       <w:bookmarkEnd w:id="1"/>
     </w:p>
     <w:p>
-      <w:pPr>
-        <w:jc w:val="both"/>
-      </w:pPr>
       <w:r>
         <w:t xml:space="preserve">Desde la perspectiva de las telecomunicaciones hemos atendido a un avance tecnológico importante en cuanto a la inclusión de estas en el ámbito ferroviario se refiere, </w:t>
       </w:r>
@@ -1985,9 +2073,6 @@
       </w:r>
     </w:p>
     <w:p>
-      <w:pPr>
-        <w:jc w:val="both"/>
-      </w:pPr>
       <w:r>
         <w:t xml:space="preserve">Es por ello </w:t>
       </w:r>
@@ -2011,9 +2096,6 @@
       </w:r>
     </w:p>
     <w:p>
-      <w:pPr>
-        <w:jc w:val="both"/>
-      </w:pPr>
       <w:r>
         <w:t>En relación con la idea anterior s</w:t>
       </w:r>
@@ -2024,24 +2106,24 @@
         <w:t xml:space="preserve"> de los problemas principales que se abordan desde la Unión Europea</w:t>
       </w:r>
       <w:r>
-        <w:t>: la interoperabilidad del transporte ferroviario dentro del marco del territorio europeo.</w:t>
-      </w:r>
-    </w:p>
-    <w:p>
-      <w:pPr>
-        <w:jc w:val="both"/>
-      </w:pPr>
-      <w:r>
-        <w:t xml:space="preserve">En la actualidad son muchos los aspectos que difieren entre los países miembros, encontrándose diferencias entre los sistemas de señalización ferroviaria, electrificación, límites de velocidad, material, normas de </w:t>
+        <w:t xml:space="preserve">: la interoperabilidad del transporte ferroviario dentro del marco del territorio </w:t>
+      </w:r>
+      <w:r>
+        <w:t xml:space="preserve">europeo. </w:t>
+      </w:r>
+    </w:p>
+    <w:p>
+      <w:r>
+        <w:t>En</w:t>
+      </w:r>
+      <w:r>
+        <w:t xml:space="preserve"> la actualidad son muchos los aspectos que difieren entre los países miembros, encontrándose diferencias entre los sistemas de señalización ferroviaria, electrificación, límites de velocidad, material, normas de </w:t>
       </w:r>
       <w:r>
         <w:t>seguridad, etc.</w:t>
       </w:r>
     </w:p>
     <w:p>
-      <w:pPr>
-        <w:jc w:val="both"/>
-      </w:pPr>
       <w:r>
         <w:t>A modo de ejemplo</w:t>
       </w:r>
@@ -2049,19 +2131,23 @@
         <w:t xml:space="preserve">, </w:t>
       </w:r>
       <w:r>
-        <w:t>véase la siguiente imagen con los distintos tipos de sistemas de señalización en Europa</w:t>
-      </w:r>
-      <w:r>
-        <w:t xml:space="preserve"> [1]</w:t>
+        <w:t xml:space="preserve">véase la siguiente imagen con los distintos tipos de sistemas de señalización en </w:t>
+      </w:r>
+      <w:proofErr w:type="gramStart"/>
+      <w:r>
+        <w:t>Europa</w:t>
+      </w:r>
+      <w:r>
+        <w:t xml:space="preserve"> </w:t>
       </w:r>
       <w:r>
         <w:t>:</w:t>
       </w:r>
+      <w:proofErr w:type="gramEnd"/>
     </w:p>
     <w:p>
       <w:pPr>
         <w:keepNext/>
-        <w:jc w:val="both"/>
       </w:pPr>
       <w:r>
         <w:rPr>
@@ -2083,7 +2169,7 @@
                     <pic:cNvPicPr/>
                   </pic:nvPicPr>
                   <pic:blipFill>
-                    <a:blip r:embed="rId12">
+                    <a:blip r:embed="rId13">
                       <a:extLst>
                         <a:ext uri="{28A0092B-C50C-407E-A947-70E740481C1C}">
                           <a14:useLocalDpi xmlns:a14="http://schemas.microsoft.com/office/drawing/2010/main" val="0"/>
@@ -2113,6 +2199,7 @@
     <w:p>
       <w:pPr>
         <w:pStyle w:val="Descripcin"/>
+        <w:spacing w:after="120"/>
         <w:jc w:val="center"/>
         <w:rPr>
           <w:rFonts w:ascii="Arial" w:hAnsi="Arial" w:cs="Arial"/>
@@ -2215,8 +2302,37 @@
     </w:p>
     <w:p>
       <w:pPr>
-        <w:jc w:val="both"/>
-      </w:pPr>
+        <w:pStyle w:val="Descripcin"/>
+        <w:jc w:val="center"/>
+        <w:rPr>
+          <w:rFonts w:ascii="Arial" w:hAnsi="Arial" w:cs="Arial"/>
+          <w:b/>
+          <w:bCs/>
+          <w:i w:val="0"/>
+          <w:iCs w:val="0"/>
+          <w:color w:val="000000" w:themeColor="text1"/>
+        </w:rPr>
+      </w:pPr>
+      <w:r>
+        <w:rPr>
+          <w:rFonts w:ascii="Arial" w:hAnsi="Arial" w:cs="Arial"/>
+          <w:b/>
+          <w:bCs/>
+          <w:i w:val="0"/>
+          <w:iCs w:val="0"/>
+          <w:color w:val="000000" w:themeColor="text1"/>
+        </w:rPr>
+        <w:t>Fuente: [1]</w:t>
+      </w:r>
+    </w:p>
+    <w:p>
+      <w:pPr>
+        <w:pStyle w:val="Descripcin"/>
+        <w:jc w:val="center"/>
+      </w:pPr>
+    </w:p>
+    <w:p/>
+    <w:p>
       <w:r>
         <w:t xml:space="preserve">Como producto de esta falta de interoperabilidad surge el </w:t>
       </w:r>
@@ -2261,9 +2377,6 @@
       </w:r>
     </w:p>
     <w:p>
-      <w:pPr>
-        <w:jc w:val="both"/>
-      </w:pPr>
       <w:r>
         <w:t xml:space="preserve">Debido a esta situación, </w:t>
       </w:r>
@@ -2287,211 +2400,552 @@
       </w:r>
     </w:p>
     <w:p>
-      <w:pPr>
-        <w:jc w:val="both"/>
-      </w:pPr>
+      <w:r>
+        <w:t xml:space="preserve">Nace de esta manera </w:t>
+      </w:r>
+      <w:r>
+        <w:t xml:space="preserve">una de las principales motivaciones de este proyecto: representar el sistema ERTMS, sus partes, comportamientos y relaciones desde un punto de vista amplio que permitan al ingeniero de telecomunicaciones ver </w:t>
+      </w:r>
+      <w:r>
+        <w:t>cómo</w:t>
+      </w:r>
+      <w:r>
+        <w:t xml:space="preserve"> se comportan e interactúan las distintas partes que componen el sistema, no solo entre ellas sino con su entorno.</w:t>
+      </w:r>
+    </w:p>
+    <w:p>
+      <w:pPr>
+        <w:pStyle w:val="Ttulo2"/>
+      </w:pPr>
+      <w:bookmarkStart w:id="2" w:name="_Toc57851056"/>
+      <w:r>
+        <w:t xml:space="preserve">1.2 </w:t>
+      </w:r>
+      <w:r>
+        <w:t>Objetivos del proyecto</w:t>
+      </w:r>
+      <w:bookmarkEnd w:id="2"/>
+    </w:p>
+    <w:p>
+      <w:r>
+        <w:t>En efecto con las problemáticas que presenta el sistema ferroviario europeo y con la magnitud que implica el uso de las telecomunicaciones con</w:t>
+      </w:r>
+      <w:r>
+        <w:t xml:space="preserve"> </w:t>
+      </w:r>
+      <w:r>
+        <w:t xml:space="preserve">sus diferentes normativas, se marca como objetivo usar la ingeniería de sistemas con el </w:t>
+      </w:r>
+      <w:r>
+        <w:t>fin</w:t>
+      </w:r>
+      <w:r>
+        <w:t xml:space="preserve"> de encontrar ideas comunes y representar comportamientos </w:t>
+      </w:r>
+      <w:r>
+        <w:t>de sistemas más pequeños que integran o interactúan con otro de mayor envergadura, el ERTMS.</w:t>
+      </w:r>
+    </w:p>
+    <w:p>
+      <w:r>
+        <w:t>De modo idéntico se modelará el funcionamiento del ERTMS y la interacción que tiene con los elementos externos al sistema, de manera que cualquiera que tenga conocimiento en el lenguaje Systml sepa comprender cómo funciona e interactúa este sistema; sus riesgos, funcionalidades, carencias y virtudes.</w:t>
+      </w:r>
+    </w:p>
+    <w:p>
+      <w:r>
+        <w:t xml:space="preserve">En este sentido se pretende estudiar con esmero el funcionamiento de las distintas partes </w:t>
+      </w:r>
+      <w:r>
+        <w:t xml:space="preserve">del ERTMS como sus interacciones con las partes externas al mismo o con </w:t>
+      </w:r>
+      <w:r>
+        <w:t>el equipo</w:t>
+      </w:r>
+      <w:r>
+        <w:t xml:space="preserve"> o personal de trabajo</w:t>
+      </w:r>
+      <w:r>
+        <w:t>, a objetivo último de modelar mediante el Systml de manera precisa y concisa, cómo se comportan e interactúan todas y cada una de las partes del sistema.</w:t>
+      </w:r>
+    </w:p>
+    <w:p>
+      <w:r>
+        <w:t xml:space="preserve">Por último, ya habiendo englobado y modelado el sistema en su conjunto, se hará un análisis </w:t>
+      </w:r>
+      <w:r>
+        <w:t>crítico</w:t>
+      </w:r>
+      <w:r>
+        <w:t xml:space="preserve"> de su funcionamiento, exponiendo las virtudes, objeciones y retos que plantea el ERTMS dentro de nuestro tiempo y en un futuro próximo.</w:t>
+      </w:r>
+    </w:p>
+    <w:p>
+      <w:pPr>
+        <w:pStyle w:val="Ttulo2"/>
+      </w:pPr>
+      <w:bookmarkStart w:id="3" w:name="_Toc57851057"/>
+      <w:r>
+        <w:t>1.3 La ingeniería de sistemas como método</w:t>
+      </w:r>
+      <w:bookmarkEnd w:id="3"/>
+    </w:p>
+    <w:p>
+      <w:r>
+        <w:t xml:space="preserve">En un inicio conocemos a la ingeniería de sistemas como método para estudiar sistemas complejos </w:t>
+      </w:r>
+      <w:r>
+        <w:t xml:space="preserve">con el objetivo de </w:t>
+      </w:r>
+      <w:r>
+        <w:t>comprenderlos y optimizarlos, en tal sentido</w:t>
+      </w:r>
+      <w:r>
+        <w:t>,</w:t>
+      </w:r>
+      <w:r>
+        <w:t xml:space="preserve"> la ingeniería </w:t>
+      </w:r>
       <w:r>
         <w:lastRenderedPageBreak/>
-        <w:t xml:space="preserve">Nace de esta manera </w:t>
-      </w:r>
-      <w:r>
-        <w:t xml:space="preserve">una de las principales motivaciones de este proyecto: representar el sistema ERTMS, sus partes, comportamientos y relaciones desde un punto de vista amplio que permitan al ingeniero de telecomunicaciones ver </w:t>
-      </w:r>
-      <w:r>
-        <w:t>cómo</w:t>
-      </w:r>
-      <w:r>
-        <w:t xml:space="preserve"> se comportan e interactúan las distintas partes que componen el sistema, no solo entre ellas sino con su entorno.</w:t>
+        <w:t>de sistemas surge</w:t>
+      </w:r>
+      <w:r>
+        <w:t xml:space="preserve"> con el pretexto de la necesidad de gestión de </w:t>
+      </w:r>
+      <w:r>
+        <w:t xml:space="preserve">proyectos </w:t>
+      </w:r>
+      <w:r>
+        <w:t>sumamente complejos.</w:t>
+      </w:r>
+    </w:p>
+    <w:p>
+      <w:r>
+        <w:t xml:space="preserve">Se plantea entonces el objetivo del trabajo bajo el método de la ingeniería de sistemas, debido a la magnitud del sistema ERTMS y a todas las partes o subsistemas que lo componen. Es por ello </w:t>
+      </w:r>
+      <w:proofErr w:type="gramStart"/>
+      <w:r>
+        <w:t>que</w:t>
+      </w:r>
+      <w:proofErr w:type="gramEnd"/>
+      <w:r>
+        <w:t xml:space="preserve"> surge la necesidad de gestionar dicho sistema, por su grosor e importancia, de la manera más eficiente posible y para ello seguiremos una metodología propia de esta ingeniería.</w:t>
+      </w:r>
+    </w:p>
+    <w:p>
+      <w:pPr>
+        <w:pStyle w:val="Ttulo3"/>
+      </w:pPr>
+      <w:bookmarkStart w:id="4" w:name="_Toc57851058"/>
+      <w:r>
+        <w:t>1.3.1 Ingeniería de sistemas basada en modelos</w:t>
+      </w:r>
+      <w:bookmarkEnd w:id="4"/>
+      <w:r>
+        <w:t xml:space="preserve"> </w:t>
+      </w:r>
+    </w:p>
+    <w:p>
+      <w:r>
+        <w:t>Adentrándonos en las metodologías de la ingeniería de sistemas encontramos lo que se conoce como ingeniería de sistemas basada en modelos o por sus siglas MSBE</w:t>
+      </w:r>
+      <w:r>
+        <w:t>. Dicho método s</w:t>
+      </w:r>
+      <w:r>
+        <w:t xml:space="preserve">urge como </w:t>
+      </w:r>
+      <w:r>
+        <w:t>alternativa a la ingeniería basada en documento, esta se basa en la generación de documentación para la descripción de sistemas, de este modo son numerosos los documentos que indican las especificaciones, análisis, requisitos, etc. Este modelo basado en documentación tiene varios problemas principales: es muy caro y es propenso a errores.</w:t>
+      </w:r>
+    </w:p>
+    <w:p>
+      <w:r>
+        <w:t>Los problemas descritos, especialmente la inconsistencia y falta de claridad global de la metodología mediante documentos, lo soluciona MSBE solventemente</w:t>
+      </w:r>
+      <w:r>
+        <w:t xml:space="preserve"> mediante la creación de un modelo del sistema creado en base a un lenguaje y con una herramienta de modelado característica. </w:t>
       </w:r>
     </w:p>
     <w:p>
       <w:pPr>
         <w:pStyle w:val="Ttulo2"/>
-        <w:jc w:val="both"/>
-      </w:pPr>
-      <w:bookmarkStart w:id="2" w:name="_Toc57431122"/>
-      <w:r>
-        <w:t xml:space="preserve">1.2 </w:t>
-      </w:r>
-      <w:r>
-        <w:t>Objetivos del proyecto</w:t>
-      </w:r>
-      <w:bookmarkEnd w:id="2"/>
-    </w:p>
-    <w:p>
-      <w:pPr>
-        <w:jc w:val="both"/>
-      </w:pPr>
-      <w:r>
-        <w:t>En efecto con las problemáticas que presenta el sistema ferroviario europeo y con la magnitud que implica el uso de las telecomunicaciones con</w:t>
+      </w:pPr>
+      <w:bookmarkStart w:id="5" w:name="_Toc57851059"/>
+      <w:r>
+        <w:t>1.</w:t>
+      </w:r>
+      <w:r>
+        <w:t>4</w:t>
       </w:r>
       <w:r>
         <w:t xml:space="preserve"> </w:t>
       </w:r>
-      <w:r>
-        <w:t xml:space="preserve">sus diferentes normativas, se marca como objetivo usar la ingeniería de sistemas con el </w:t>
-      </w:r>
-      <w:r>
-        <w:t>fin</w:t>
-      </w:r>
-      <w:r>
-        <w:t xml:space="preserve"> de encontrar ideas comunes y representar comportamientos </w:t>
-      </w:r>
-      <w:r>
-        <w:t>de sistemas más pequeños que integran o interactúan con otro de mayor envergadura, el ERTMS.</w:t>
-      </w:r>
-    </w:p>
-    <w:p>
-      <w:pPr>
-        <w:jc w:val="both"/>
-      </w:pPr>
-      <w:r>
-        <w:t>De modo idéntico se modelará el funcionamiento del ERTMS y la interacción que tiene con los elementos externos al sistema, de manera que cualquiera que tenga conocimiento en el lenguaje Systml sepa comprender cómo funciona e interactúa este sistema; sus riesgos, funcionalidades, carencias y virtudes.</w:t>
-      </w:r>
-    </w:p>
-    <w:p>
-      <w:pPr>
-        <w:jc w:val="both"/>
-      </w:pPr>
-      <w:r>
-        <w:t xml:space="preserve">En este sentido se pretende estudiar con esmero el funcionamiento de las distintas partes </w:t>
-      </w:r>
-      <w:r>
-        <w:t xml:space="preserve">del ERTMS como sus interacciones con las partes externas al mismo o con </w:t>
-      </w:r>
-      <w:r>
-        <w:t>el equipo</w:t>
-      </w:r>
-      <w:r>
-        <w:t xml:space="preserve"> o personal de trabajo</w:t>
-      </w:r>
-      <w:r>
-        <w:t>, a objetivo último de modelar mediante el Systml de manera precisa y concisa, cómo se comportan e interactúan todas y cada una de las partes del sistema.</w:t>
-      </w:r>
-    </w:p>
-    <w:p>
-      <w:pPr>
-        <w:jc w:val="both"/>
-      </w:pPr>
-      <w:r>
-        <w:t>Por último, ya habiendo englobado y modelado el sistema en su conjunto, se hará un análisis critico de su funcionamiento, exponiendo las virtudes, objeciones y retos que plantea el ERTMS dentro de nuestro tiempo y en un futuro próximo.</w:t>
-      </w:r>
-    </w:p>
-    <w:p>
-      <w:pPr>
-        <w:pStyle w:val="Ttulo2"/>
-      </w:pPr>
-      <w:bookmarkStart w:id="3" w:name="_Toc57431123"/>
-      <w:r>
-        <w:t>1.3 La ingeniería de sistemas como método</w:t>
-      </w:r>
-      <w:bookmarkEnd w:id="3"/>
-    </w:p>
-    <w:p>
-      <w:pPr>
-        <w:jc w:val="both"/>
-      </w:pPr>
-      <w:r>
-        <w:t xml:space="preserve">En un inicio conocemos a la ingeniería de sistemas como método para estudiar sistemas complejos </w:t>
-      </w:r>
-      <w:r>
-        <w:t xml:space="preserve">con el objetivo de </w:t>
-      </w:r>
-      <w:r>
-        <w:t>comprenderlos y optimizarlos, en tal sentido</w:t>
-      </w:r>
-      <w:r>
-        <w:t>,</w:t>
-      </w:r>
-      <w:r>
-        <w:t xml:space="preserve"> la ingeniería de sistemas surge</w:t>
-      </w:r>
-      <w:r>
-        <w:t xml:space="preserve"> con el pretexto de la necesidad de gestión de </w:t>
-      </w:r>
-      <w:r>
-        <w:t xml:space="preserve">proyectos </w:t>
-      </w:r>
-      <w:r>
-        <w:t>sumamente complejos.</w:t>
-      </w:r>
-    </w:p>
-    <w:p>
-      <w:pPr>
-        <w:jc w:val="both"/>
-      </w:pPr>
-      <w:r>
-        <w:t xml:space="preserve">Se plantea entonces el objetivo del trabajo bajo el método de la ingeniería de sistemas, debido a la magnitud del sistema ERTMS y a todas las partes o subsistemas que lo componen. Es por ello </w:t>
-      </w:r>
-      <w:proofErr w:type="gramStart"/>
-      <w:r>
-        <w:t>que</w:t>
-      </w:r>
-      <w:proofErr w:type="gramEnd"/>
-      <w:r>
-        <w:t xml:space="preserve"> surge la necesidad de gestionar dicho sistema, por su grosor e importancia, de la manera más eficiente posible y para ello seguiremos una metodología propia de esta ingeniería.</w:t>
+      <w:proofErr w:type="spellStart"/>
+      <w:r>
+        <w:t>SysML</w:t>
+      </w:r>
+      <w:proofErr w:type="spellEnd"/>
+      <w:r>
+        <w:t xml:space="preserve"> como lenguaje.</w:t>
+      </w:r>
+      <w:bookmarkEnd w:id="5"/>
+    </w:p>
+    <w:p>
+      <w:r>
+        <w:t xml:space="preserve">Con el propósito de darle un lenguaje común a los ingenieros que modelan en base al MSBE nace el </w:t>
+      </w:r>
+      <w:proofErr w:type="spellStart"/>
+      <w:r>
+        <w:t>SysML</w:t>
+      </w:r>
+      <w:proofErr w:type="spellEnd"/>
+      <w:r>
+        <w:t>, este no es más que un medio para comunicar las ideas que se representan en los modelados de una forma regulada y gráfica.</w:t>
+      </w:r>
+    </w:p>
+    <w:p>
+      <w:r>
+        <w:t xml:space="preserve">Para regular la notación de </w:t>
+      </w:r>
+      <w:proofErr w:type="spellStart"/>
+      <w:r>
+        <w:t>SysMl</w:t>
+      </w:r>
+      <w:proofErr w:type="spellEnd"/>
+      <w:r>
+        <w:t xml:space="preserve"> nos encontramos con la organización conocida como OMG o grupo de gestión de objetos, el cual es una organización de empresas que colaboran con el fin de asentar especificaciones y normas en común.</w:t>
+      </w:r>
+      <w:r>
+        <w:t xml:space="preserve"> [3]</w:t>
+      </w:r>
+    </w:p>
+    <w:p>
+      <w:r>
+        <w:t xml:space="preserve">Otro punto para destacar es que el </w:t>
+      </w:r>
+      <w:proofErr w:type="spellStart"/>
+      <w:r>
+        <w:t>SysML</w:t>
+      </w:r>
+      <w:proofErr w:type="spellEnd"/>
+      <w:r>
+        <w:t xml:space="preserve"> no parte de cero, sino que proviene del UML, </w:t>
+      </w:r>
+      <w:r>
+        <w:t>es más, se define como un perfil de UM_2, esto quiere decir que el lenguaje se basa en unos mecanismos preestablecidos basados en estereotipos, restricciones y valores de los sistemas.</w:t>
+      </w:r>
+    </w:p>
+    <w:p>
+      <w:r>
+        <w:t xml:space="preserve">En definitiva, el </w:t>
+      </w:r>
+      <w:proofErr w:type="spellStart"/>
+      <w:r>
+        <w:t>SysML</w:t>
+      </w:r>
+      <w:proofErr w:type="spellEnd"/>
+      <w:r>
+        <w:t xml:space="preserve"> nos da la oportunidad de analizar, verificar, diseñar y validar cualquier sistema con unas premisas bajo la ingeniería de sistemas</w:t>
+      </w:r>
+      <w:r>
+        <w:t xml:space="preserve"> y en concordancia con lo establecido mediante un organismo regulador como la OMG. Es por las anteriores razones por lo que se usa este lenguaje para modelar el sistema ERTMS en este proyecto.</w:t>
       </w:r>
     </w:p>
     <w:p>
       <w:pPr>
         <w:pStyle w:val="Ttulo3"/>
       </w:pPr>
-      <w:bookmarkStart w:id="4" w:name="_Toc57431124"/>
-      <w:r>
-        <w:t>1.3.1 Ingeniería de sistemas basada en modelos</w:t>
-      </w:r>
-      <w:bookmarkEnd w:id="4"/>
+      <w:r>
+        <w:lastRenderedPageBreak/>
+        <w:t xml:space="preserve">1.4.1 Tipos de Diagramas </w:t>
+      </w:r>
+      <w:proofErr w:type="spellStart"/>
+      <w:r>
+        <w:t>SysML</w:t>
+      </w:r>
+      <w:proofErr w:type="spellEnd"/>
+    </w:p>
+    <w:p>
+      <w:r>
+        <w:t>Según indica la OMG y se verifica acudiendo a diferentes autores</w:t>
+      </w:r>
+      <w:r>
+        <w:t xml:space="preserve"> [3][4]</w:t>
+      </w:r>
+      <w:r>
+        <w:t xml:space="preserve">, atendemos a 9 distintas configuraciones de diagramas que se pueden crear con </w:t>
+      </w:r>
+      <w:proofErr w:type="spellStart"/>
+      <w:r>
+        <w:t>SysML</w:t>
+      </w:r>
+      <w:proofErr w:type="spellEnd"/>
+      <w:r>
+        <w:t>, el esquema de las distintas opciones de modelado sería el siguiente:</w:t>
+      </w:r>
+    </w:p>
+    <w:p>
+      <w:pPr>
+        <w:keepNext/>
+      </w:pPr>
+      <w:r>
+        <w:rPr>
+          <w:noProof/>
+        </w:rPr>
+        <w:drawing>
+          <wp:inline distT="0" distB="0" distL="0" distR="0" wp14:anchorId="36B4AC91" wp14:editId="07EF1BE4">
+            <wp:extent cx="5400040" cy="3104515"/>
+            <wp:effectExtent l="0" t="0" r="0" b="635"/>
+            <wp:docPr id="4" name="Imagen 4" descr="Diagrama&#10;&#10;Descripción generada automáticamente"/>
+            <wp:cNvGraphicFramePr>
+              <a:graphicFrameLocks xmlns:a="http://schemas.openxmlformats.org/drawingml/2006/main" noChangeAspect="1"/>
+            </wp:cNvGraphicFramePr>
+            <a:graphic xmlns:a="http://schemas.openxmlformats.org/drawingml/2006/main">
+              <a:graphicData uri="http://schemas.openxmlformats.org/drawingml/2006/picture">
+                <pic:pic xmlns:pic="http://schemas.openxmlformats.org/drawingml/2006/picture">
+                  <pic:nvPicPr>
+                    <pic:cNvPr id="4" name="Imagen 4" descr="Diagrama&#10;&#10;Descripción generada automáticamente"/>
+                    <pic:cNvPicPr/>
+                  </pic:nvPicPr>
+                  <pic:blipFill>
+                    <a:blip r:embed="rId14">
+                      <a:extLst>
+                        <a:ext uri="{28A0092B-C50C-407E-A947-70E740481C1C}">
+                          <a14:useLocalDpi xmlns:a14="http://schemas.microsoft.com/office/drawing/2010/main" val="0"/>
+                        </a:ext>
+                      </a:extLst>
+                    </a:blip>
+                    <a:stretch>
+                      <a:fillRect/>
+                    </a:stretch>
+                  </pic:blipFill>
+                  <pic:spPr>
+                    <a:xfrm>
+                      <a:off x="0" y="0"/>
+                      <a:ext cx="5400040" cy="3104515"/>
+                    </a:xfrm>
+                    <a:prstGeom prst="rect">
+                      <a:avLst/>
+                    </a:prstGeom>
+                  </pic:spPr>
+                </pic:pic>
+              </a:graphicData>
+            </a:graphic>
+          </wp:inline>
+        </w:drawing>
+      </w:r>
+    </w:p>
+    <w:p>
+      <w:pPr>
+        <w:pStyle w:val="Descripcin"/>
+        <w:spacing w:after="120"/>
+        <w:jc w:val="center"/>
+        <w:rPr>
+          <w:rFonts w:ascii="Arial" w:hAnsi="Arial" w:cs="Arial"/>
+          <w:b/>
+          <w:bCs/>
+          <w:i w:val="0"/>
+          <w:iCs w:val="0"/>
+          <w:color w:val="000000" w:themeColor="text1"/>
+        </w:rPr>
+      </w:pPr>
+      <w:r>
+        <w:rPr>
+          <w:rFonts w:ascii="Arial" w:hAnsi="Arial" w:cs="Arial"/>
+          <w:b/>
+          <w:bCs/>
+          <w:i w:val="0"/>
+          <w:iCs w:val="0"/>
+          <w:color w:val="000000" w:themeColor="text1"/>
+        </w:rPr>
+        <w:t xml:space="preserve">Ilustración 1.2: </w:t>
+      </w:r>
+      <w:r>
+        <w:rPr>
+          <w:rFonts w:ascii="Arial" w:hAnsi="Arial" w:cs="Arial"/>
+          <w:b/>
+          <w:bCs/>
+          <w:i w:val="0"/>
+          <w:iCs w:val="0"/>
+          <w:color w:val="000000" w:themeColor="text1"/>
+        </w:rPr>
+        <w:t xml:space="preserve">Tipos de Diagramas </w:t>
+      </w:r>
+      <w:proofErr w:type="spellStart"/>
+      <w:r>
+        <w:rPr>
+          <w:rFonts w:ascii="Arial" w:hAnsi="Arial" w:cs="Arial"/>
+          <w:b/>
+          <w:bCs/>
+          <w:i w:val="0"/>
+          <w:iCs w:val="0"/>
+          <w:color w:val="000000" w:themeColor="text1"/>
+        </w:rPr>
+        <w:t>SysML</w:t>
+      </w:r>
+      <w:proofErr w:type="spellEnd"/>
+    </w:p>
+    <w:p>
+      <w:pPr>
+        <w:pStyle w:val="Descripcin"/>
+        <w:jc w:val="center"/>
+        <w:rPr>
+          <w:rFonts w:ascii="Arial" w:hAnsi="Arial" w:cs="Arial"/>
+          <w:b/>
+          <w:bCs/>
+          <w:i w:val="0"/>
+          <w:iCs w:val="0"/>
+          <w:color w:val="000000" w:themeColor="text1"/>
+        </w:rPr>
+      </w:pPr>
+      <w:r>
+        <w:rPr>
+          <w:rFonts w:ascii="Arial" w:hAnsi="Arial" w:cs="Arial"/>
+          <w:b/>
+          <w:bCs/>
+          <w:i w:val="0"/>
+          <w:iCs w:val="0"/>
+          <w:color w:val="000000" w:themeColor="text1"/>
+        </w:rPr>
+        <w:t>Fuente:</w:t>
+      </w:r>
       <w:r>
         <w:t xml:space="preserve"> </w:t>
       </w:r>
-    </w:p>
-    <w:p>
-      <w:r>
-        <w:t>Adentrándonos en las metodologías de la ingeniería de sistemas encontramos lo que se conoce como ingeniería de sistemas basada en modelos o por sus siglas MSBE</w:t>
-      </w:r>
-      <w:r>
-        <w:t>. Dicho método se</w:t>
-      </w:r>
-      <w:r>
-        <w:t xml:space="preserve"> basa en </w:t>
-      </w:r>
-      <w:r>
-        <w:t>la realización de una arquitectura</w:t>
-      </w:r>
-      <w:r>
-        <w:t xml:space="preserve"> de un producto o un sistema</w:t>
-      </w:r>
-      <w:r>
-        <w:t xml:space="preserve"> mediante modelado </w:t>
-      </w:r>
-      <w:r>
-        <w:t>gráfico,</w:t>
-      </w:r>
-    </w:p>
-    <w:p>
-      <w:pPr>
-        <w:jc w:val="both"/>
-      </w:pPr>
-      <w:r>
-        <w:br w:type="page"/>
-      </w:r>
+      <w:r>
+        <w:rPr>
+          <w:rFonts w:ascii="Arial" w:hAnsi="Arial" w:cs="Arial"/>
+          <w:b/>
+          <w:bCs/>
+          <w:i w:val="0"/>
+          <w:iCs w:val="0"/>
+          <w:color w:val="000000" w:themeColor="text1"/>
+        </w:rPr>
+        <w:t>L. Delligatti</w:t>
+      </w:r>
+      <w:r>
+        <w:rPr>
+          <w:rFonts w:ascii="Arial" w:hAnsi="Arial" w:cs="Arial"/>
+          <w:b/>
+          <w:bCs/>
+          <w:i w:val="0"/>
+          <w:iCs w:val="0"/>
+          <w:color w:val="000000" w:themeColor="text1"/>
+        </w:rPr>
+        <w:t xml:space="preserve"> [3]</w:t>
+      </w:r>
+    </w:p>
+    <w:p>
+      <w:r>
+        <w:t xml:space="preserve">Como puede inferirse en función de la ilustración 1.2, hay tres tipos de diagramas básicos o principales que modela el lenguaje </w:t>
+      </w:r>
+      <w:proofErr w:type="spellStart"/>
+      <w:r>
+        <w:t>SysML</w:t>
+      </w:r>
+      <w:proofErr w:type="spellEnd"/>
+      <w:r>
+        <w:t xml:space="preserve">, </w:t>
+      </w:r>
+      <w:r>
+        <w:t xml:space="preserve">a partir de estos se desglosan los demás. Explicándolos y distinguiendo sus comportamientos diferimos entre: </w:t>
+      </w:r>
+    </w:p>
+    <w:p>
+      <w:r>
+        <w:rPr>
+          <w:b/>
+          <w:bCs/>
+        </w:rPr>
+        <w:t>Diagrama de Comportamiento:</w:t>
+      </w:r>
+      <w:r>
+        <w:t xml:space="preserve"> existen cuatro, los cuales coinciden en que modelan cómo se comporta el sistema y qué funcionalidades o comportamientos tiene desde diferentes enfoques.</w:t>
+      </w:r>
+    </w:p>
+    <w:p>
+      <w:pPr>
+        <w:pStyle w:val="Prrafodelista"/>
+        <w:numPr>
+          <w:ilvl w:val="0"/>
+          <w:numId w:val="2"/>
+        </w:numPr>
+      </w:pPr>
+    </w:p>
+    <w:p>
+      <w:pPr>
+        <w:jc w:val="left"/>
+      </w:pPr>
+    </w:p>
+    <w:p/>
+    <w:p/>
+    <w:p/>
+    <w:p/>
+    <w:p/>
+    <w:p/>
+    <w:p/>
+    <w:p/>
+    <w:p/>
+    <w:p/>
+    <w:p/>
+    <w:p/>
+    <w:p/>
+    <w:p>
+      <w:pPr>
+        <w:jc w:val="left"/>
+      </w:pPr>
+    </w:p>
+    <w:p>
+      <w:pPr>
+        <w:jc w:val="left"/>
+      </w:pPr>
+    </w:p>
+    <w:p>
+      <w:pPr>
+        <w:jc w:val="left"/>
+      </w:pPr>
+    </w:p>
+    <w:p>
+      <w:pPr>
+        <w:jc w:val="left"/>
+      </w:pPr>
+    </w:p>
+    <w:p>
+      <w:pPr>
+        <w:jc w:val="left"/>
+      </w:pPr>
+    </w:p>
+    <w:p>
+      <w:pPr>
+        <w:jc w:val="left"/>
+        <w:sectPr>
+          <w:headerReference w:type="default" r:id="rId15"/>
+          <w:footerReference w:type="default" r:id="rId16"/>
+          <w:pgSz w:w="11906" w:h="16838"/>
+          <w:pgMar w:top="1417" w:right="1701" w:bottom="1417" w:left="1701" w:header="708" w:footer="708" w:gutter="0"/>
+          <w:pgNumType w:start="1"/>
+          <w:cols w:space="708"/>
+          <w:docGrid w:linePitch="360"/>
+        </w:sectPr>
+      </w:pPr>
+    </w:p>
+    <w:p>
+      <w:pPr>
+        <w:jc w:val="left"/>
+      </w:pPr>
     </w:p>
     <w:p>
       <w:pPr>
         <w:pStyle w:val="Ttulo1"/>
-        <w:jc w:val="both"/>
-      </w:pPr>
-      <w:bookmarkStart w:id="5" w:name="_Toc57431125"/>
-      <w:r>
-        <w:lastRenderedPageBreak/>
+      </w:pPr>
+      <w:bookmarkStart w:id="6" w:name="_Toc57851060"/>
+      <w:r>
         <w:t>Bibliografía</w:t>
       </w:r>
-      <w:bookmarkEnd w:id="5"/>
-    </w:p>
-    <w:p>
-      <w:pPr>
-        <w:jc w:val="both"/>
-      </w:pPr>
+      <w:bookmarkEnd w:id="6"/>
+    </w:p>
+    <w:p>
       <w:r>
         <w:t xml:space="preserve">[1] J. M. Ribes </w:t>
       </w:r>
@@ -2527,21 +2981,117 @@
         <w:t>[2]</w:t>
       </w:r>
       <w:r>
+        <w:t xml:space="preserve"> INCOSE SE </w:t>
+      </w:r>
+      <w:proofErr w:type="spellStart"/>
+      <w:r>
+        <w:t>Vision</w:t>
+      </w:r>
+      <w:proofErr w:type="spellEnd"/>
+      <w:r>
+        <w:t xml:space="preserve"> 2020 (2004) INCOSE-TP-2004-004-02</w:t>
+      </w:r>
+      <w:r>
+        <w:t>.</w:t>
+      </w:r>
+    </w:p>
+    <w:p>
+      <w:r>
+        <w:t xml:space="preserve">[3] </w:t>
+      </w:r>
+      <w:r>
+        <w:t xml:space="preserve">L. Delligatti, </w:t>
+      </w:r>
+      <w:proofErr w:type="spellStart"/>
+      <w:r>
+        <w:t>SysML</w:t>
+      </w:r>
+      <w:proofErr w:type="spellEnd"/>
+      <w:r>
         <w:t xml:space="preserve"> </w:t>
       </w:r>
-      <w:r>
-        <w:t xml:space="preserve">INCOSE SE </w:t>
-      </w:r>
       <w:proofErr w:type="spellStart"/>
       <w:r>
-        <w:t>Vision</w:t>
+        <w:t>distilled</w:t>
       </w:r>
       <w:proofErr w:type="spellEnd"/>
       <w:r>
-        <w:t xml:space="preserve"> 2020 (2004) INCOSE-TP-2004-004-02</w:t>
-      </w:r>
+        <w:t xml:space="preserve">. </w:t>
+      </w:r>
+      <w:proofErr w:type="spellStart"/>
+      <w:r>
+        <w:t>Upper</w:t>
+      </w:r>
+      <w:proofErr w:type="spellEnd"/>
+      <w:r>
+        <w:t xml:space="preserve"> </w:t>
+      </w:r>
+      <w:proofErr w:type="spellStart"/>
+      <w:r>
+        <w:t>Saddle</w:t>
+      </w:r>
+      <w:proofErr w:type="spellEnd"/>
+      <w:r>
+        <w:t xml:space="preserve"> </w:t>
+      </w:r>
+      <w:proofErr w:type="spellStart"/>
+      <w:r>
+        <w:t>River</w:t>
+      </w:r>
+      <w:proofErr w:type="spellEnd"/>
+      <w:r>
+        <w:t>, NJ: Addison-Wesley, 2014.</w:t>
+      </w:r>
+    </w:p>
+    <w:p>
+      <w:r>
+        <w:t xml:space="preserve">[4] </w:t>
+      </w:r>
+      <w:proofErr w:type="spellStart"/>
+      <w:r>
+        <w:t>Borky</w:t>
+      </w:r>
+      <w:proofErr w:type="spellEnd"/>
+      <w:r>
+        <w:t>, Bradley. “</w:t>
+      </w:r>
+      <w:proofErr w:type="spellStart"/>
+      <w:r>
+        <w:t>Effective</w:t>
+      </w:r>
+      <w:proofErr w:type="spellEnd"/>
+      <w:r>
+        <w:t xml:space="preserve"> </w:t>
+      </w:r>
+      <w:proofErr w:type="spellStart"/>
+      <w:r>
+        <w:t>Model-Based</w:t>
+      </w:r>
+      <w:proofErr w:type="spellEnd"/>
+      <w:r>
+        <w:t xml:space="preserve"> </w:t>
+      </w:r>
+      <w:proofErr w:type="spellStart"/>
+      <w:r>
+        <w:t>Systems</w:t>
+      </w:r>
+      <w:proofErr w:type="spellEnd"/>
+      <w:r>
+        <w:t xml:space="preserve"> </w:t>
+      </w:r>
+      <w:proofErr w:type="spellStart"/>
+      <w:r>
+        <w:t>Engineering</w:t>
+      </w:r>
+      <w:proofErr w:type="spellEnd"/>
       <w:r>
         <w:t>.</w:t>
+      </w:r>
+      <w:r>
+        <w:t>”,Springer</w:t>
+      </w:r>
+      <w:r>
+        <w:t xml:space="preserve"> International Publishing AG, 2018.</w:t>
       </w:r>
     </w:p>
     <w:p/>
@@ -2564,7 +3114,6 @@
     <w:p/>
     <w:p/>
     <w:p/>
-    <w:p/>
     <w:p>
       <w:r>
         <w:br w:type="page"/>
@@ -2574,32 +3123,32 @@
       <w:pPr>
         <w:pStyle w:val="Ttulo1"/>
       </w:pPr>
-      <w:bookmarkStart w:id="6" w:name="_Toc57431126"/>
+      <w:bookmarkStart w:id="7" w:name="_Toc57851061"/>
       <w:r>
         <w:lastRenderedPageBreak/>
         <w:t>Anexos</w:t>
       </w:r>
-      <w:bookmarkEnd w:id="6"/>
+      <w:bookmarkEnd w:id="7"/>
     </w:p>
     <w:p>
       <w:pPr>
         <w:pStyle w:val="Ttulo2"/>
       </w:pPr>
-      <w:bookmarkStart w:id="7" w:name="_Toc57431127"/>
+      <w:bookmarkStart w:id="8" w:name="_Toc57851062"/>
       <w:r>
         <w:t xml:space="preserve">Anexo 1: </w:t>
       </w:r>
       <w:r>
         <w:t>Lista De Tablas</w:t>
       </w:r>
-      <w:bookmarkEnd w:id="7"/>
+      <w:bookmarkEnd w:id="8"/>
     </w:p>
     <w:p/>
     <w:p>
       <w:pPr>
         <w:pStyle w:val="Ttulo2"/>
       </w:pPr>
-      <w:bookmarkStart w:id="8" w:name="_Toc57431128"/>
+      <w:bookmarkStart w:id="9" w:name="_Toc57851063"/>
       <w:r>
         <w:t xml:space="preserve">Anexo 2: </w:t>
       </w:r>
@@ -2609,12 +3158,9 @@
       <w:r>
         <w:t>Ilustraciones</w:t>
       </w:r>
-      <w:bookmarkEnd w:id="8"/>
-    </w:p>
-    <w:p>
-      <w:pPr>
-        <w:jc w:val="both"/>
-      </w:pPr>
+      <w:bookmarkEnd w:id="9"/>
+    </w:p>
+    <w:p>
       <w:r>
         <w:t>Ilustración 1.1.</w:t>
       </w:r>
@@ -2628,15 +3174,14 @@
       <w:pPr>
         <w:pStyle w:val="Ttulo2"/>
       </w:pPr>
-      <w:bookmarkStart w:id="9" w:name="_Toc57431129"/>
+      <w:bookmarkStart w:id="10" w:name="_Toc57851064"/>
       <w:r>
         <w:t>Anexo 3: Lista De Acrónimos</w:t>
       </w:r>
-      <w:bookmarkEnd w:id="9"/>
+      <w:bookmarkEnd w:id="10"/>
     </w:p>
     <w:sectPr>
-      <w:headerReference w:type="default" r:id="rId13"/>
-      <w:footerReference w:type="default" r:id="rId14"/>
+      <w:headerReference w:type="default" r:id="rId17"/>
       <w:pgSz w:w="11906" w:h="16838"/>
       <w:pgMar w:top="1417" w:right="1701" w:bottom="1417" w:left="1701" w:header="708" w:footer="708" w:gutter="0"/>
       <w:pgNumType w:start="1"/>
@@ -2972,13 +3517,11 @@
             <w:spacing w:before="360"/>
             <w:jc w:val="center"/>
             <w:rPr>
-              <w:sz w:val="24"/>
               <w:szCs w:val="24"/>
             </w:rPr>
           </w:pPr>
           <w:r>
             <w:rPr>
-              <w:sz w:val="24"/>
               <w:szCs w:val="24"/>
             </w:rPr>
             <w:t xml:space="preserve">Trabajo Fin De Grado: Estudio Técnico Del Sistema ERTMS y modelado mediante </w:t>
@@ -2986,14 +3529,12 @@
           <w:proofErr w:type="spellStart"/>
           <w:r>
             <w:rPr>
-              <w:sz w:val="24"/>
               <w:szCs w:val="24"/>
             </w:rPr>
             <w:t>Sys</w:t>
           </w:r>
           <w:r>
             <w:rPr>
-              <w:sz w:val="24"/>
               <w:szCs w:val="24"/>
             </w:rPr>
             <w:t>ML</w:t>
@@ -3001,7 +3542,6 @@
           <w:proofErr w:type="spellEnd"/>
           <w:r>
             <w:rPr>
-              <w:sz w:val="24"/>
               <w:szCs w:val="24"/>
             </w:rPr>
             <w:t xml:space="preserve">. </w:t>
@@ -3139,13 +3679,11 @@
             <w:spacing w:before="360"/>
             <w:jc w:val="center"/>
             <w:rPr>
-              <w:sz w:val="24"/>
               <w:szCs w:val="24"/>
             </w:rPr>
           </w:pPr>
           <w:r>
             <w:rPr>
-              <w:sz w:val="24"/>
               <w:szCs w:val="24"/>
             </w:rPr>
             <w:t xml:space="preserve">Trabajo Fin De Grado: Estudio Técnico Del Sistema ERTMS y modelado mediante </w:t>
@@ -3153,14 +3691,12 @@
           <w:proofErr w:type="spellStart"/>
           <w:r>
             <w:rPr>
-              <w:sz w:val="24"/>
               <w:szCs w:val="24"/>
             </w:rPr>
             <w:t>Sys</w:t>
           </w:r>
           <w:r>
             <w:rPr>
-              <w:sz w:val="24"/>
               <w:szCs w:val="24"/>
             </w:rPr>
             <w:t>ML</w:t>
@@ -3168,7 +3704,6 @@
           <w:proofErr w:type="spellEnd"/>
           <w:r>
             <w:rPr>
-              <w:sz w:val="24"/>
               <w:szCs w:val="24"/>
             </w:rPr>
             <w:t xml:space="preserve">. </w:t>
@@ -3306,13 +3841,11 @@
             <w:spacing w:before="360"/>
             <w:jc w:val="center"/>
             <w:rPr>
-              <w:sz w:val="24"/>
               <w:szCs w:val="24"/>
             </w:rPr>
           </w:pPr>
           <w:r>
             <w:rPr>
-              <w:sz w:val="24"/>
               <w:szCs w:val="24"/>
             </w:rPr>
             <w:t xml:space="preserve">Trabajo Fin De Grado: Estudio Técnico Del Sistema ERTMS y modelado mediante </w:t>
@@ -3320,14 +3853,12 @@
           <w:proofErr w:type="spellStart"/>
           <w:r>
             <w:rPr>
-              <w:sz w:val="24"/>
               <w:szCs w:val="24"/>
             </w:rPr>
             <w:t>Sys</w:t>
           </w:r>
           <w:r>
             <w:rPr>
-              <w:sz w:val="24"/>
               <w:szCs w:val="24"/>
             </w:rPr>
             <w:t>ML</w:t>
@@ -3335,7 +3866,6 @@
           <w:proofErr w:type="spellEnd"/>
           <w:r>
             <w:rPr>
-              <w:sz w:val="24"/>
               <w:szCs w:val="24"/>
             </w:rPr>
             <w:t xml:space="preserve">. </w:t>
@@ -3409,6 +3939,409 @@
     </w:pPr>
   </w:p>
 </w:hdr>
+</file>
+
+<file path=word/header5.xml><?xml version="1.0" encoding="utf-8"?>
+<w:hdr xmlns:wpc="http://schemas.microsoft.com/office/word/2010/wordprocessingCanvas" xmlns:cx="http://schemas.microsoft.com/office/drawing/2014/chartex" xmlns:cx1="http://schemas.microsoft.com/office/drawing/2015/9/8/chartex" xmlns:cx2="http://schemas.microsoft.com/office/drawing/2015/10/21/chartex" xmlns:cx3="http://schemas.microsoft.com/office/drawing/2016/5/9/chartex" xmlns:cx4="http://schemas.microsoft.com/office/drawing/2016/5/10/chartex" xmlns:cx5="http://schemas.microsoft.com/office/drawing/2016/5/11/chartex" xmlns:cx6="http://schemas.microsoft.com/office/drawing/2016/5/12/chartex" xmlns:cx7="http://schemas.microsoft.com/office/drawing/2016/5/13/chartex" xmlns:cx8="http://schemas.microsoft.com/office/drawing/2016/5/14/chartex" xmlns:mc="http://schemas.openxmlformats.org/markup-compatibility/2006" xmlns:aink="http://schemas.microsoft.com/office/drawing/2016/ink" xmlns:am3d="http://schemas.microsoft.com/office/drawing/2017/model3d" xmlns:o="urn:schemas-microsoft-com:office:office" xmlns:r="http://schemas.openxmlformats.org/officeDocument/2006/relationships" xmlns:m="http://schemas.openxmlformats.org/officeDocument/2006/math" xmlns:v="urn:schemas-microsoft-com:vml" xmlns:wp14="http://schemas.microsoft.com/office/word/2010/wordprocessingDrawing" xmlns:wp="http://schemas.openxmlformats.org/drawingml/2006/wordprocessingDrawing" xmlns:w10="urn:schemas-microsoft-com:office:word" xmlns:w="http://schemas.openxmlformats.org/wordprocessingml/2006/main" xmlns:w14="http://schemas.microsoft.com/office/word/2010/wordml" xmlns:w15="http://schemas.microsoft.com/office/word/2012/wordml" xmlns:w16cex="http://schemas.microsoft.com/office/word/2018/wordml/cex" xmlns:w16cid="http://schemas.microsoft.com/office/word/2016/wordml/cid" xmlns:w16="http://schemas.microsoft.com/office/word/2018/wordml" xmlns:w16se="http://schemas.microsoft.com/office/word/2015/wordml/symex" xmlns:wpg="http://schemas.microsoft.com/office/word/2010/wordprocessingGroup" xmlns:wpi="http://schemas.microsoft.com/office/word/2010/wordprocessingInk" xmlns:wne="http://schemas.microsoft.com/office/word/2006/wordml" xmlns:wps="http://schemas.microsoft.com/office/word/2010/wordprocessingShape" mc:Ignorable="w14 w15 w16se w16cid w16 w16cex wp14">
+  <w:tbl>
+    <w:tblPr>
+      <w:tblStyle w:val="Tablaconcuadrcula"/>
+      <w:tblW w:w="8467" w:type="dxa"/>
+      <w:tblInd w:w="-30" w:type="dxa"/>
+      <w:tblLook w:val="04A0" w:firstRow="1" w:lastRow="0" w:firstColumn="1" w:lastColumn="0" w:noHBand="0" w:noVBand="1"/>
+    </w:tblPr>
+    <w:tblGrid>
+      <w:gridCol w:w="1691"/>
+      <w:gridCol w:w="4688"/>
+      <w:gridCol w:w="2088"/>
+    </w:tblGrid>
+    <w:tr>
+      <w:trPr>
+        <w:trHeight w:val="933"/>
+      </w:trPr>
+      <w:tc>
+        <w:tcPr>
+          <w:tcW w:w="1691" w:type="dxa"/>
+          <w:tcBorders>
+            <w:top w:val="single" w:sz="24" w:space="0" w:color="2F5496" w:themeColor="accent1" w:themeShade="BF"/>
+            <w:left w:val="single" w:sz="24" w:space="0" w:color="2F5496" w:themeColor="accent1" w:themeShade="BF"/>
+            <w:bottom w:val="single" w:sz="24" w:space="0" w:color="2F5496" w:themeColor="accent1" w:themeShade="BF"/>
+            <w:right w:val="single" w:sz="24" w:space="0" w:color="2F5496" w:themeColor="accent1" w:themeShade="BF"/>
+          </w:tcBorders>
+        </w:tcPr>
+        <w:p>
+          <w:pPr>
+            <w:pStyle w:val="Encabezado"/>
+            <w:jc w:val="center"/>
+          </w:pPr>
+          <w:r>
+            <w:rPr>
+              <w:noProof/>
+            </w:rPr>
+            <w:drawing>
+              <wp:inline distT="0" distB="0" distL="0" distR="0" wp14:anchorId="716FCF78" wp14:editId="697711B9">
+                <wp:extent cx="931652" cy="872686"/>
+                <wp:effectExtent l="0" t="0" r="1905" b="3810"/>
+                <wp:docPr id="3" name="Imagen 3"/>
+                <wp:cNvGraphicFramePr>
+                  <a:graphicFrameLocks xmlns:a="http://schemas.openxmlformats.org/drawingml/2006/main" noChangeAspect="1"/>
+                </wp:cNvGraphicFramePr>
+                <a:graphic xmlns:a="http://schemas.openxmlformats.org/drawingml/2006/main">
+                  <a:graphicData uri="http://schemas.openxmlformats.org/drawingml/2006/picture">
+                    <pic:pic xmlns:pic="http://schemas.openxmlformats.org/drawingml/2006/picture">
+                      <pic:nvPicPr>
+                        <pic:cNvPr id="1" name=""/>
+                        <pic:cNvPicPr/>
+                      </pic:nvPicPr>
+                      <pic:blipFill>
+                        <a:blip r:embed="rId1"/>
+                        <a:stretch>
+                          <a:fillRect/>
+                        </a:stretch>
+                      </pic:blipFill>
+                      <pic:spPr>
+                        <a:xfrm>
+                          <a:off x="0" y="0"/>
+                          <a:ext cx="984320" cy="922020"/>
+                        </a:xfrm>
+                        <a:prstGeom prst="rect">
+                          <a:avLst/>
+                        </a:prstGeom>
+                      </pic:spPr>
+                    </pic:pic>
+                  </a:graphicData>
+                </a:graphic>
+              </wp:inline>
+            </w:drawing>
+          </w:r>
+        </w:p>
+      </w:tc>
+      <w:tc>
+        <w:tcPr>
+          <w:tcW w:w="4688" w:type="dxa"/>
+          <w:tcBorders>
+            <w:top w:val="single" w:sz="24" w:space="0" w:color="2F5496" w:themeColor="accent1" w:themeShade="BF"/>
+            <w:left w:val="single" w:sz="24" w:space="0" w:color="2F5496" w:themeColor="accent1" w:themeShade="BF"/>
+            <w:bottom w:val="single" w:sz="24" w:space="0" w:color="2F5496" w:themeColor="accent1" w:themeShade="BF"/>
+            <w:right w:val="single" w:sz="24" w:space="0" w:color="2F5496" w:themeColor="accent1" w:themeShade="BF"/>
+          </w:tcBorders>
+        </w:tcPr>
+        <w:p>
+          <w:pPr>
+            <w:pStyle w:val="Encabezado"/>
+            <w:spacing w:before="360"/>
+            <w:jc w:val="center"/>
+            <w:rPr>
+              <w:szCs w:val="24"/>
+            </w:rPr>
+          </w:pPr>
+          <w:r>
+            <w:rPr>
+              <w:szCs w:val="24"/>
+            </w:rPr>
+            <w:t xml:space="preserve">Trabajo Fin De Grado: Estudio Técnico Del Sistema ERTMS y modelado mediante </w:t>
+          </w:r>
+          <w:proofErr w:type="spellStart"/>
+          <w:r>
+            <w:rPr>
+              <w:szCs w:val="24"/>
+            </w:rPr>
+            <w:t>Sys</w:t>
+          </w:r>
+          <w:r>
+            <w:rPr>
+              <w:szCs w:val="24"/>
+            </w:rPr>
+            <w:t>ML</w:t>
+          </w:r>
+          <w:proofErr w:type="spellEnd"/>
+          <w:r>
+            <w:rPr>
+              <w:szCs w:val="24"/>
+            </w:rPr>
+            <w:t xml:space="preserve">. </w:t>
+          </w:r>
+        </w:p>
+      </w:tc>
+      <w:tc>
+        <w:tcPr>
+          <w:tcW w:w="2088" w:type="dxa"/>
+          <w:tcBorders>
+            <w:top w:val="single" w:sz="24" w:space="0" w:color="2F5496" w:themeColor="accent1" w:themeShade="BF"/>
+            <w:left w:val="single" w:sz="24" w:space="0" w:color="2F5496" w:themeColor="accent1" w:themeShade="BF"/>
+            <w:bottom w:val="single" w:sz="24" w:space="0" w:color="2F5496" w:themeColor="accent1" w:themeShade="BF"/>
+            <w:right w:val="single" w:sz="24" w:space="0" w:color="2F5496" w:themeColor="accent1" w:themeShade="BF"/>
+          </w:tcBorders>
+        </w:tcPr>
+        <w:p>
+          <w:pPr>
+            <w:pStyle w:val="Encabezado"/>
+          </w:pPr>
+        </w:p>
+        <w:p>
+          <w:pPr>
+            <w:tabs>
+              <w:tab w:val="center" w:pos="936"/>
+              <w:tab w:val="right" w:pos="1872"/>
+            </w:tabs>
+            <w:spacing w:before="240"/>
+            <w:jc w:val="center"/>
+          </w:pPr>
+          <w:r>
+            <w:t>Bibliografía</w:t>
+          </w:r>
+        </w:p>
+      </w:tc>
+    </w:tr>
+  </w:tbl>
+  <w:p>
+    <w:pPr>
+      <w:pStyle w:val="Encabezado"/>
+      <w:tabs>
+        <w:tab w:val="clear" w:pos="4252"/>
+        <w:tab w:val="clear" w:pos="8504"/>
+        <w:tab w:val="left" w:pos="3369"/>
+      </w:tabs>
+    </w:pPr>
+  </w:p>
+</w:hdr>
+</file>
+
+<file path=word/numbering.xml><?xml version="1.0" encoding="utf-8"?>
+<w:numbering xmlns:wpc="http://schemas.microsoft.com/office/word/2010/wordprocessingCanvas" xmlns:cx="http://schemas.microsoft.com/office/drawing/2014/chartex" xmlns:cx1="http://schemas.microsoft.com/office/drawing/2015/9/8/chartex" xmlns:cx2="http://schemas.microsoft.com/office/drawing/2015/10/21/chartex" xmlns:cx3="http://schemas.microsoft.com/office/drawing/2016/5/9/chartex" xmlns:cx4="http://schemas.microsoft.com/office/drawing/2016/5/10/chartex" xmlns:cx5="http://schemas.microsoft.com/office/drawing/2016/5/11/chartex" xmlns:cx6="http://schemas.microsoft.com/office/drawing/2016/5/12/chartex" xmlns:cx7="http://schemas.microsoft.com/office/drawing/2016/5/13/chartex" xmlns:cx8="http://schemas.microsoft.com/office/drawing/2016/5/14/chartex" xmlns:mc="http://schemas.openxmlformats.org/markup-compatibility/2006" xmlns:aink="http://schemas.microsoft.com/office/drawing/2016/ink" xmlns:am3d="http://schemas.microsoft.com/office/drawing/2017/model3d" xmlns:o="urn:schemas-microsoft-com:office:office" xmlns:r="http://schemas.openxmlformats.org/officeDocument/2006/relationships" xmlns:m="http://schemas.openxmlformats.org/officeDocument/2006/math" xmlns:v="urn:schemas-microsoft-com:vml" xmlns:wp14="http://schemas.microsoft.com/office/word/2010/wordprocessingDrawing" xmlns:wp="http://schemas.openxmlformats.org/drawingml/2006/wordprocessingDrawing" xmlns:w10="urn:schemas-microsoft-com:office:word" xmlns:w="http://schemas.openxmlformats.org/wordprocessingml/2006/main" xmlns:w14="http://schemas.microsoft.com/office/word/2010/wordml" xmlns:w15="http://schemas.microsoft.com/office/word/2012/wordml" xmlns:w16cex="http://schemas.microsoft.com/office/word/2018/wordml/cex" xmlns:w16cid="http://schemas.microsoft.com/office/word/2016/wordml/cid" xmlns:w16="http://schemas.microsoft.com/office/word/2018/wordml" xmlns:w16se="http://schemas.microsoft.com/office/word/2015/wordml/symex" xmlns:wpg="http://schemas.microsoft.com/office/word/2010/wordprocessingGroup" xmlns:wpi="http://schemas.microsoft.com/office/word/2010/wordprocessingInk" xmlns:wne="http://schemas.microsoft.com/office/word/2006/wordml" xmlns:wps="http://schemas.microsoft.com/office/word/2010/wordprocessingShape" mc:Ignorable="w14 w15 w16se w16cid w16 w16cex wp14">
+  <w:abstractNum w:abstractNumId="0" w15:restartNumberingAfterBreak="0">
+    <w:nsid w:val="08345635"/>
+    <w:multiLevelType w:val="hybridMultilevel"/>
+    <w:tmpl w:val="F668900A"/>
+    <w:lvl w:ilvl="0" w:tplc="0C0A0001">
+      <w:start w:val="1"/>
+      <w:numFmt w:val="bullet"/>
+      <w:lvlText w:val=""/>
+      <w:lvlJc w:val="left"/>
+      <w:pPr>
+        <w:ind w:left="720" w:hanging="360"/>
+      </w:pPr>
+      <w:rPr>
+        <w:rFonts w:ascii="Symbol" w:hAnsi="Symbol" w:hint="default"/>
+      </w:rPr>
+    </w:lvl>
+    <w:lvl w:ilvl="1" w:tplc="0C0A0003" w:tentative="1">
+      <w:start w:val="1"/>
+      <w:numFmt w:val="bullet"/>
+      <w:lvlText w:val="o"/>
+      <w:lvlJc w:val="left"/>
+      <w:pPr>
+        <w:ind w:left="1440" w:hanging="360"/>
+      </w:pPr>
+      <w:rPr>
+        <w:rFonts w:ascii="Courier New" w:hAnsi="Courier New" w:cs="Courier New" w:hint="default"/>
+      </w:rPr>
+    </w:lvl>
+    <w:lvl w:ilvl="2" w:tplc="0C0A0005" w:tentative="1">
+      <w:start w:val="1"/>
+      <w:numFmt w:val="bullet"/>
+      <w:lvlText w:val=""/>
+      <w:lvlJc w:val="left"/>
+      <w:pPr>
+        <w:ind w:left="2160" w:hanging="360"/>
+      </w:pPr>
+      <w:rPr>
+        <w:rFonts w:ascii="Wingdings" w:hAnsi="Wingdings" w:hint="default"/>
+      </w:rPr>
+    </w:lvl>
+    <w:lvl w:ilvl="3" w:tplc="0C0A0001" w:tentative="1">
+      <w:start w:val="1"/>
+      <w:numFmt w:val="bullet"/>
+      <w:lvlText w:val=""/>
+      <w:lvlJc w:val="left"/>
+      <w:pPr>
+        <w:ind w:left="2880" w:hanging="360"/>
+      </w:pPr>
+      <w:rPr>
+        <w:rFonts w:ascii="Symbol" w:hAnsi="Symbol" w:hint="default"/>
+      </w:rPr>
+    </w:lvl>
+    <w:lvl w:ilvl="4" w:tplc="0C0A0003" w:tentative="1">
+      <w:start w:val="1"/>
+      <w:numFmt w:val="bullet"/>
+      <w:lvlText w:val="o"/>
+      <w:lvlJc w:val="left"/>
+      <w:pPr>
+        <w:ind w:left="3600" w:hanging="360"/>
+      </w:pPr>
+      <w:rPr>
+        <w:rFonts w:ascii="Courier New" w:hAnsi="Courier New" w:cs="Courier New" w:hint="default"/>
+      </w:rPr>
+    </w:lvl>
+    <w:lvl w:ilvl="5" w:tplc="0C0A0005" w:tentative="1">
+      <w:start w:val="1"/>
+      <w:numFmt w:val="bullet"/>
+      <w:lvlText w:val=""/>
+      <w:lvlJc w:val="left"/>
+      <w:pPr>
+        <w:ind w:left="4320" w:hanging="360"/>
+      </w:pPr>
+      <w:rPr>
+        <w:rFonts w:ascii="Wingdings" w:hAnsi="Wingdings" w:hint="default"/>
+      </w:rPr>
+    </w:lvl>
+    <w:lvl w:ilvl="6" w:tplc="0C0A0001" w:tentative="1">
+      <w:start w:val="1"/>
+      <w:numFmt w:val="bullet"/>
+      <w:lvlText w:val=""/>
+      <w:lvlJc w:val="left"/>
+      <w:pPr>
+        <w:ind w:left="5040" w:hanging="360"/>
+      </w:pPr>
+      <w:rPr>
+        <w:rFonts w:ascii="Symbol" w:hAnsi="Symbol" w:hint="default"/>
+      </w:rPr>
+    </w:lvl>
+    <w:lvl w:ilvl="7" w:tplc="0C0A0003" w:tentative="1">
+      <w:start w:val="1"/>
+      <w:numFmt w:val="bullet"/>
+      <w:lvlText w:val="o"/>
+      <w:lvlJc w:val="left"/>
+      <w:pPr>
+        <w:ind w:left="5760" w:hanging="360"/>
+      </w:pPr>
+      <w:rPr>
+        <w:rFonts w:ascii="Courier New" w:hAnsi="Courier New" w:cs="Courier New" w:hint="default"/>
+      </w:rPr>
+    </w:lvl>
+    <w:lvl w:ilvl="8" w:tplc="0C0A0005" w:tentative="1">
+      <w:start w:val="1"/>
+      <w:numFmt w:val="bullet"/>
+      <w:lvlText w:val=""/>
+      <w:lvlJc w:val="left"/>
+      <w:pPr>
+        <w:ind w:left="6480" w:hanging="360"/>
+      </w:pPr>
+      <w:rPr>
+        <w:rFonts w:ascii="Wingdings" w:hAnsi="Wingdings" w:hint="default"/>
+      </w:rPr>
+    </w:lvl>
+  </w:abstractNum>
+  <w:abstractNum w:abstractNumId="1" w15:restartNumberingAfterBreak="0">
+    <w:nsid w:val="4D9A651C"/>
+    <w:multiLevelType w:val="hybridMultilevel"/>
+    <w:tmpl w:val="3E8E5E20"/>
+    <w:lvl w:ilvl="0" w:tplc="0C0A0001">
+      <w:start w:val="1"/>
+      <w:numFmt w:val="bullet"/>
+      <w:lvlText w:val=""/>
+      <w:lvlJc w:val="left"/>
+      <w:pPr>
+        <w:ind w:left="720" w:hanging="360"/>
+      </w:pPr>
+      <w:rPr>
+        <w:rFonts w:ascii="Symbol" w:hAnsi="Symbol" w:hint="default"/>
+      </w:rPr>
+    </w:lvl>
+    <w:lvl w:ilvl="1" w:tplc="0C0A0003" w:tentative="1">
+      <w:start w:val="1"/>
+      <w:numFmt w:val="bullet"/>
+      <w:lvlText w:val="o"/>
+      <w:lvlJc w:val="left"/>
+      <w:pPr>
+        <w:ind w:left="1440" w:hanging="360"/>
+      </w:pPr>
+      <w:rPr>
+        <w:rFonts w:ascii="Courier New" w:hAnsi="Courier New" w:cs="Courier New" w:hint="default"/>
+      </w:rPr>
+    </w:lvl>
+    <w:lvl w:ilvl="2" w:tplc="0C0A0005" w:tentative="1">
+      <w:start w:val="1"/>
+      <w:numFmt w:val="bullet"/>
+      <w:lvlText w:val=""/>
+      <w:lvlJc w:val="left"/>
+      <w:pPr>
+        <w:ind w:left="2160" w:hanging="360"/>
+      </w:pPr>
+      <w:rPr>
+        <w:rFonts w:ascii="Wingdings" w:hAnsi="Wingdings" w:hint="default"/>
+      </w:rPr>
+    </w:lvl>
+    <w:lvl w:ilvl="3" w:tplc="0C0A0001" w:tentative="1">
+      <w:start w:val="1"/>
+      <w:numFmt w:val="bullet"/>
+      <w:lvlText w:val=""/>
+      <w:lvlJc w:val="left"/>
+      <w:pPr>
+        <w:ind w:left="2880" w:hanging="360"/>
+      </w:pPr>
+      <w:rPr>
+        <w:rFonts w:ascii="Symbol" w:hAnsi="Symbol" w:hint="default"/>
+      </w:rPr>
+    </w:lvl>
+    <w:lvl w:ilvl="4" w:tplc="0C0A0003" w:tentative="1">
+      <w:start w:val="1"/>
+      <w:numFmt w:val="bullet"/>
+      <w:lvlText w:val="o"/>
+      <w:lvlJc w:val="left"/>
+      <w:pPr>
+        <w:ind w:left="3600" w:hanging="360"/>
+      </w:pPr>
+      <w:rPr>
+        <w:rFonts w:ascii="Courier New" w:hAnsi="Courier New" w:cs="Courier New" w:hint="default"/>
+      </w:rPr>
+    </w:lvl>
+    <w:lvl w:ilvl="5" w:tplc="0C0A0005" w:tentative="1">
+      <w:start w:val="1"/>
+      <w:numFmt w:val="bullet"/>
+      <w:lvlText w:val=""/>
+      <w:lvlJc w:val="left"/>
+      <w:pPr>
+        <w:ind w:left="4320" w:hanging="360"/>
+      </w:pPr>
+      <w:rPr>
+        <w:rFonts w:ascii="Wingdings" w:hAnsi="Wingdings" w:hint="default"/>
+      </w:rPr>
+    </w:lvl>
+    <w:lvl w:ilvl="6" w:tplc="0C0A0001" w:tentative="1">
+      <w:start w:val="1"/>
+      <w:numFmt w:val="bullet"/>
+      <w:lvlText w:val=""/>
+      <w:lvlJc w:val="left"/>
+      <w:pPr>
+        <w:ind w:left="5040" w:hanging="360"/>
+      </w:pPr>
+      <w:rPr>
+        <w:rFonts w:ascii="Symbol" w:hAnsi="Symbol" w:hint="default"/>
+      </w:rPr>
+    </w:lvl>
+    <w:lvl w:ilvl="7" w:tplc="0C0A0003" w:tentative="1">
+      <w:start w:val="1"/>
+      <w:numFmt w:val="bullet"/>
+      <w:lvlText w:val="o"/>
+      <w:lvlJc w:val="left"/>
+      <w:pPr>
+        <w:ind w:left="5760" w:hanging="360"/>
+      </w:pPr>
+      <w:rPr>
+        <w:rFonts w:ascii="Courier New" w:hAnsi="Courier New" w:cs="Courier New" w:hint="default"/>
+      </w:rPr>
+    </w:lvl>
+    <w:lvl w:ilvl="8" w:tplc="0C0A0005" w:tentative="1">
+      <w:start w:val="1"/>
+      <w:numFmt w:val="bullet"/>
+      <w:lvlText w:val=""/>
+      <w:lvlJc w:val="left"/>
+      <w:pPr>
+        <w:ind w:left="6480" w:hanging="360"/>
+      </w:pPr>
+      <w:rPr>
+        <w:rFonts w:ascii="Wingdings" w:hAnsi="Wingdings" w:hint="default"/>
+      </w:rPr>
+    </w:lvl>
+  </w:abstractNum>
+  <w:num w:numId="1">
+    <w:abstractNumId w:val="1"/>
+  </w:num>
+  <w:num w:numId="2">
+    <w:abstractNumId w:val="0"/>
+  </w:num>
+</w:numbering>
 </file>
 
 <file path=word/styles.xml><?xml version="1.0" encoding="utf-8"?>
@@ -3809,6 +4742,13 @@
   <w:style w:type="paragraph" w:default="1" w:styleId="Normal">
     <w:name w:val="Normal"/>
     <w:qFormat/>
+    <w:rsid w:val="007C118A"/>
+    <w:pPr>
+      <w:jc w:val="both"/>
+    </w:pPr>
+    <w:rPr>
+      <w:sz w:val="24"/>
+    </w:rPr>
   </w:style>
   <w:style w:type="paragraph" w:styleId="Ttulo1">
     <w:name w:val="heading 1"/>
@@ -3817,17 +4757,17 @@
     <w:link w:val="Ttulo1Car"/>
     <w:uiPriority w:val="9"/>
     <w:qFormat/>
-    <w:rsid w:val="00643668"/>
+    <w:rsid w:val="00B02F13"/>
     <w:pPr>
       <w:keepNext/>
       <w:keepLines/>
-      <w:spacing w:before="240" w:after="0"/>
+      <w:spacing w:before="360" w:after="120"/>
       <w:outlineLvl w:val="0"/>
     </w:pPr>
     <w:rPr>
       <w:rFonts w:asciiTheme="majorHAnsi" w:eastAsiaTheme="majorEastAsia" w:hAnsiTheme="majorHAnsi" w:cstheme="majorBidi"/>
       <w:color w:val="2F5496" w:themeColor="accent1" w:themeShade="BF"/>
-      <w:sz w:val="32"/>
+      <w:sz w:val="44"/>
       <w:szCs w:val="32"/>
     </w:rPr>
   </w:style>
@@ -3839,17 +4779,17 @@
     <w:uiPriority w:val="9"/>
     <w:unhideWhenUsed/>
     <w:qFormat/>
-    <w:rsid w:val="00BF0C9D"/>
+    <w:rsid w:val="00B02F13"/>
     <w:pPr>
       <w:keepNext/>
       <w:keepLines/>
-      <w:spacing w:before="40" w:after="0"/>
+      <w:spacing w:before="160" w:after="120"/>
       <w:outlineLvl w:val="1"/>
     </w:pPr>
     <w:rPr>
       <w:rFonts w:asciiTheme="majorHAnsi" w:eastAsiaTheme="majorEastAsia" w:hAnsiTheme="majorHAnsi" w:cstheme="majorBidi"/>
       <w:color w:val="2F5496" w:themeColor="accent1" w:themeShade="BF"/>
-      <w:sz w:val="26"/>
+      <w:sz w:val="32"/>
       <w:szCs w:val="26"/>
     </w:rPr>
   </w:style>
@@ -3861,17 +4801,17 @@
     <w:uiPriority w:val="9"/>
     <w:unhideWhenUsed/>
     <w:qFormat/>
-    <w:rsid w:val="00061169"/>
+    <w:rsid w:val="00B02F13"/>
     <w:pPr>
       <w:keepNext/>
       <w:keepLines/>
-      <w:spacing w:before="40" w:after="0"/>
+      <w:spacing w:before="160" w:after="120"/>
       <w:outlineLvl w:val="2"/>
     </w:pPr>
     <w:rPr>
       <w:rFonts w:asciiTheme="majorHAnsi" w:eastAsiaTheme="majorEastAsia" w:hAnsiTheme="majorHAnsi" w:cstheme="majorBidi"/>
       <w:color w:val="2F5496" w:themeColor="accent1" w:themeShade="BF"/>
-      <w:sz w:val="24"/>
+      <w:sz w:val="28"/>
       <w:szCs w:val="24"/>
     </w:rPr>
   </w:style>
@@ -4005,11 +4945,11 @@
     <w:basedOn w:val="Fuentedeprrafopredeter"/>
     <w:link w:val="Ttulo1"/>
     <w:uiPriority w:val="9"/>
-    <w:rsid w:val="00643668"/>
+    <w:rsid w:val="00B02F13"/>
     <w:rPr>
       <w:rFonts w:asciiTheme="majorHAnsi" w:eastAsiaTheme="majorEastAsia" w:hAnsiTheme="majorHAnsi" w:cstheme="majorBidi"/>
       <w:color w:val="2F5496" w:themeColor="accent1" w:themeShade="BF"/>
-      <w:sz w:val="32"/>
+      <w:sz w:val="44"/>
       <w:szCs w:val="32"/>
     </w:rPr>
   </w:style>
@@ -4093,11 +5033,11 @@
     <w:basedOn w:val="Fuentedeprrafopredeter"/>
     <w:link w:val="Ttulo2"/>
     <w:uiPriority w:val="9"/>
-    <w:rsid w:val="00BF0C9D"/>
+    <w:rsid w:val="00B02F13"/>
     <w:rPr>
       <w:rFonts w:asciiTheme="majorHAnsi" w:eastAsiaTheme="majorEastAsia" w:hAnsiTheme="majorHAnsi" w:cstheme="majorBidi"/>
       <w:color w:val="2F5496" w:themeColor="accent1" w:themeShade="BF"/>
-      <w:sz w:val="26"/>
+      <w:sz w:val="32"/>
       <w:szCs w:val="26"/>
     </w:rPr>
   </w:style>
@@ -4176,11 +5116,11 @@
     <w:basedOn w:val="Fuentedeprrafopredeter"/>
     <w:link w:val="Ttulo3"/>
     <w:uiPriority w:val="9"/>
-    <w:rsid w:val="00061169"/>
+    <w:rsid w:val="00B02F13"/>
     <w:rPr>
       <w:rFonts w:asciiTheme="majorHAnsi" w:eastAsiaTheme="majorEastAsia" w:hAnsiTheme="majorHAnsi" w:cstheme="majorBidi"/>
       <w:color w:val="2F5496" w:themeColor="accent1" w:themeShade="BF"/>
-      <w:sz w:val="24"/>
+      <w:sz w:val="28"/>
       <w:szCs w:val="24"/>
     </w:rPr>
   </w:style>
@@ -4209,6 +5149,17 @@
       <w:iCs/>
       <w:color w:val="2F5496" w:themeColor="accent1" w:themeShade="BF"/>
     </w:rPr>
+  </w:style>
+  <w:style w:type="paragraph" w:styleId="Prrafodelista">
+    <w:name w:val="List Paragraph"/>
+    <w:basedOn w:val="Normal"/>
+    <w:uiPriority w:val="34"/>
+    <w:qFormat/>
+    <w:rsid w:val="007642F3"/>
+    <w:pPr>
+      <w:ind w:left="720"/>
+      <w:contextualSpacing/>
+    </w:pPr>
   </w:style>
 </w:styles>
 </file>

</xml_diff>

<commit_message>
Explicados los diagramas posibles SysML y hecha tutoría con Eduardo, aplicando correciones.
</commit_message>
<xml_diff>
--- a/intento_1.docx
+++ b/intento_1.docx
@@ -1223,7 +1223,7 @@
           <w:r>
             <w:fldChar w:fldCharType="separate"/>
           </w:r>
-          <w:hyperlink w:anchor="_Toc57851054" w:history="1">
+          <w:hyperlink w:anchor="_Toc57950989" w:history="1">
             <w:r>
               <w:rPr>
                 <w:rStyle w:val="Hipervnculo"/>
@@ -1250,7 +1250,7 @@
                 <w:noProof/>
                 <w:webHidden/>
               </w:rPr>
-              <w:instrText xml:space="preserve"> PAGEREF _Toc57851054 \h </w:instrText>
+              <w:instrText xml:space="preserve"> PAGEREF _Toc57950989 \h </w:instrText>
             </w:r>
             <w:r>
               <w:rPr>
@@ -1294,7 +1294,7 @@
               <w:lang w:eastAsia="es-ES"/>
             </w:rPr>
           </w:pPr>
-          <w:hyperlink w:anchor="_Toc57851055" w:history="1">
+          <w:hyperlink w:anchor="_Toc57950990" w:history="1">
             <w:r>
               <w:rPr>
                 <w:rStyle w:val="Hipervnculo"/>
@@ -1321,7 +1321,7 @@
                 <w:noProof/>
                 <w:webHidden/>
               </w:rPr>
-              <w:instrText xml:space="preserve"> PAGEREF _Toc57851055 \h </w:instrText>
+              <w:instrText xml:space="preserve"> PAGEREF _Toc57950990 \h </w:instrText>
             </w:r>
             <w:r>
               <w:rPr>
@@ -1365,7 +1365,7 @@
               <w:lang w:eastAsia="es-ES"/>
             </w:rPr>
           </w:pPr>
-          <w:hyperlink w:anchor="_Toc57851056" w:history="1">
+          <w:hyperlink w:anchor="_Toc57950991" w:history="1">
             <w:r>
               <w:rPr>
                 <w:rStyle w:val="Hipervnculo"/>
@@ -1392,7 +1392,7 @@
                 <w:noProof/>
                 <w:webHidden/>
               </w:rPr>
-              <w:instrText xml:space="preserve"> PAGEREF _Toc57851056 \h </w:instrText>
+              <w:instrText xml:space="preserve"> PAGEREF _Toc57950991 \h </w:instrText>
             </w:r>
             <w:r>
               <w:rPr>
@@ -1436,7 +1436,7 @@
               <w:lang w:eastAsia="es-ES"/>
             </w:rPr>
           </w:pPr>
-          <w:hyperlink w:anchor="_Toc57851057" w:history="1">
+          <w:hyperlink w:anchor="_Toc57950992" w:history="1">
             <w:r>
               <w:rPr>
                 <w:rStyle w:val="Hipervnculo"/>
@@ -1463,7 +1463,7 @@
                 <w:noProof/>
                 <w:webHidden/>
               </w:rPr>
-              <w:instrText xml:space="preserve"> PAGEREF _Toc57851057 \h </w:instrText>
+              <w:instrText xml:space="preserve"> PAGEREF _Toc57950992 \h </w:instrText>
             </w:r>
             <w:r>
               <w:rPr>
@@ -1507,7 +1507,7 @@
               <w:lang w:eastAsia="es-ES"/>
             </w:rPr>
           </w:pPr>
-          <w:hyperlink w:anchor="_Toc57851058" w:history="1">
+          <w:hyperlink w:anchor="_Toc57950993" w:history="1">
             <w:r>
               <w:rPr>
                 <w:rStyle w:val="Hipervnculo"/>
@@ -1534,7 +1534,7 @@
                 <w:noProof/>
                 <w:webHidden/>
               </w:rPr>
-              <w:instrText xml:space="preserve"> PAGEREF _Toc57851058 \h </w:instrText>
+              <w:instrText xml:space="preserve"> PAGEREF _Toc57950993 \h </w:instrText>
             </w:r>
             <w:r>
               <w:rPr>
@@ -1578,13 +1578,13 @@
               <w:lang w:eastAsia="es-ES"/>
             </w:rPr>
           </w:pPr>
-          <w:hyperlink w:anchor="_Toc57851059" w:history="1">
+          <w:hyperlink w:anchor="_Toc57950994" w:history="1">
             <w:r>
               <w:rPr>
                 <w:rStyle w:val="Hipervnculo"/>
                 <w:noProof/>
               </w:rPr>
-              <w:t>1.3.2 SysML como lenguaje.</w:t>
+              <w:t>1.4 SysML como lenguaje.</w:t>
             </w:r>
             <w:r>
               <w:rPr>
@@ -1605,7 +1605,7 @@
                 <w:noProof/>
                 <w:webHidden/>
               </w:rPr>
-              <w:instrText xml:space="preserve"> PAGEREF _Toc57851059 \h </w:instrText>
+              <w:instrText xml:space="preserve"> PAGEREF _Toc57950994 \h </w:instrText>
             </w:r>
             <w:r>
               <w:rPr>
@@ -1626,6 +1626,148 @@
                 <w:webHidden/>
               </w:rPr>
               <w:t>3</w:t>
+            </w:r>
+            <w:r>
+              <w:rPr>
+                <w:noProof/>
+                <w:webHidden/>
+              </w:rPr>
+              <w:fldChar w:fldCharType="end"/>
+            </w:r>
+          </w:hyperlink>
+        </w:p>
+        <w:p>
+          <w:pPr>
+            <w:pStyle w:val="TDC3"/>
+            <w:tabs>
+              <w:tab w:val="right" w:leader="dot" w:pos="8494"/>
+            </w:tabs>
+            <w:rPr>
+              <w:rFonts w:eastAsiaTheme="minorEastAsia"/>
+              <w:noProof/>
+              <w:sz w:val="22"/>
+              <w:lang w:eastAsia="es-ES"/>
+            </w:rPr>
+          </w:pPr>
+          <w:hyperlink w:anchor="_Toc57950995" w:history="1">
+            <w:r>
+              <w:rPr>
+                <w:rStyle w:val="Hipervnculo"/>
+                <w:noProof/>
+              </w:rPr>
+              <w:t>1.4.1 Tipos de Diagramas SysML</w:t>
+            </w:r>
+            <w:r>
+              <w:rPr>
+                <w:noProof/>
+                <w:webHidden/>
+              </w:rPr>
+              <w:tab/>
+            </w:r>
+            <w:r>
+              <w:rPr>
+                <w:noProof/>
+                <w:webHidden/>
+              </w:rPr>
+              <w:fldChar w:fldCharType="begin"/>
+            </w:r>
+            <w:r>
+              <w:rPr>
+                <w:noProof/>
+                <w:webHidden/>
+              </w:rPr>
+              <w:instrText xml:space="preserve"> PAGEREF _Toc57950995 \h </w:instrText>
+            </w:r>
+            <w:r>
+              <w:rPr>
+                <w:noProof/>
+                <w:webHidden/>
+              </w:rPr>
+            </w:r>
+            <w:r>
+              <w:rPr>
+                <w:noProof/>
+                <w:webHidden/>
+              </w:rPr>
+              <w:fldChar w:fldCharType="separate"/>
+            </w:r>
+            <w:r>
+              <w:rPr>
+                <w:noProof/>
+                <w:webHidden/>
+              </w:rPr>
+              <w:t>4</w:t>
+            </w:r>
+            <w:r>
+              <w:rPr>
+                <w:noProof/>
+                <w:webHidden/>
+              </w:rPr>
+              <w:fldChar w:fldCharType="end"/>
+            </w:r>
+          </w:hyperlink>
+        </w:p>
+        <w:p>
+          <w:pPr>
+            <w:pStyle w:val="TDC2"/>
+            <w:tabs>
+              <w:tab w:val="right" w:leader="dot" w:pos="8494"/>
+            </w:tabs>
+            <w:rPr>
+              <w:rFonts w:eastAsiaTheme="minorEastAsia"/>
+              <w:noProof/>
+              <w:sz w:val="22"/>
+              <w:lang w:eastAsia="es-ES"/>
+            </w:rPr>
+          </w:pPr>
+          <w:hyperlink w:anchor="_Toc57950996" w:history="1">
+            <w:r>
+              <w:rPr>
+                <w:rStyle w:val="Hipervnculo"/>
+                <w:noProof/>
+              </w:rPr>
+              <w:t>1.5 Cameo como herramienta de modelado</w:t>
+            </w:r>
+            <w:r>
+              <w:rPr>
+                <w:noProof/>
+                <w:webHidden/>
+              </w:rPr>
+              <w:tab/>
+            </w:r>
+            <w:r>
+              <w:rPr>
+                <w:noProof/>
+                <w:webHidden/>
+              </w:rPr>
+              <w:fldChar w:fldCharType="begin"/>
+            </w:r>
+            <w:r>
+              <w:rPr>
+                <w:noProof/>
+                <w:webHidden/>
+              </w:rPr>
+              <w:instrText xml:space="preserve"> PAGEREF _Toc57950996 \h </w:instrText>
+            </w:r>
+            <w:r>
+              <w:rPr>
+                <w:noProof/>
+                <w:webHidden/>
+              </w:rPr>
+            </w:r>
+            <w:r>
+              <w:rPr>
+                <w:noProof/>
+                <w:webHidden/>
+              </w:rPr>
+              <w:fldChar w:fldCharType="separate"/>
+            </w:r>
+            <w:r>
+              <w:rPr>
+                <w:noProof/>
+                <w:webHidden/>
+              </w:rPr>
+              <w:t>6</w:t>
             </w:r>
             <w:r>
               <w:rPr>
@@ -1649,7 +1791,7 @@
               <w:lang w:eastAsia="es-ES"/>
             </w:rPr>
           </w:pPr>
-          <w:hyperlink w:anchor="_Toc57851060" w:history="1">
+          <w:hyperlink w:anchor="_Toc57950997" w:history="1">
             <w:r>
               <w:rPr>
                 <w:rStyle w:val="Hipervnculo"/>
@@ -1676,7 +1818,7 @@
                 <w:noProof/>
                 <w:webHidden/>
               </w:rPr>
-              <w:instrText xml:space="preserve"> PAGEREF _Toc57851060 \h </w:instrText>
+              <w:instrText xml:space="preserve"> PAGEREF _Toc57950997 \h </w:instrText>
             </w:r>
             <w:r>
               <w:rPr>
@@ -1720,7 +1862,7 @@
               <w:lang w:eastAsia="es-ES"/>
             </w:rPr>
           </w:pPr>
-          <w:hyperlink w:anchor="_Toc57851061" w:history="1">
+          <w:hyperlink w:anchor="_Toc57950998" w:history="1">
             <w:r>
               <w:rPr>
                 <w:rStyle w:val="Hipervnculo"/>
@@ -1747,7 +1889,7 @@
                 <w:noProof/>
                 <w:webHidden/>
               </w:rPr>
-              <w:instrText xml:space="preserve"> PAGEREF _Toc57851061 \h </w:instrText>
+              <w:instrText xml:space="preserve"> PAGEREF _Toc57950998 \h </w:instrText>
             </w:r>
             <w:r>
               <w:rPr>
@@ -1791,7 +1933,7 @@
               <w:lang w:eastAsia="es-ES"/>
             </w:rPr>
           </w:pPr>
-          <w:hyperlink w:anchor="_Toc57851062" w:history="1">
+          <w:hyperlink w:anchor="_Toc57950999" w:history="1">
             <w:r>
               <w:rPr>
                 <w:rStyle w:val="Hipervnculo"/>
@@ -1818,7 +1960,7 @@
                 <w:noProof/>
                 <w:webHidden/>
               </w:rPr>
-              <w:instrText xml:space="preserve"> PAGEREF _Toc57851062 \h </w:instrText>
+              <w:instrText xml:space="preserve"> PAGEREF _Toc57950999 \h </w:instrText>
             </w:r>
             <w:r>
               <w:rPr>
@@ -1862,7 +2004,7 @@
               <w:lang w:eastAsia="es-ES"/>
             </w:rPr>
           </w:pPr>
-          <w:hyperlink w:anchor="_Toc57851063" w:history="1">
+          <w:hyperlink w:anchor="_Toc57951000" w:history="1">
             <w:r>
               <w:rPr>
                 <w:rStyle w:val="Hipervnculo"/>
@@ -1889,7 +2031,7 @@
                 <w:noProof/>
                 <w:webHidden/>
               </w:rPr>
-              <w:instrText xml:space="preserve"> PAGEREF _Toc57851063 \h </w:instrText>
+              <w:instrText xml:space="preserve"> PAGEREF _Toc57951000 \h </w:instrText>
             </w:r>
             <w:r>
               <w:rPr>
@@ -1933,13 +2075,13 @@
               <w:lang w:eastAsia="es-ES"/>
             </w:rPr>
           </w:pPr>
-          <w:hyperlink w:anchor="_Toc57851064" w:history="1">
+          <w:hyperlink w:anchor="_Toc57951001" w:history="1">
             <w:r>
               <w:rPr>
                 <w:rStyle w:val="Hipervnculo"/>
                 <w:noProof/>
               </w:rPr>
-              <w:t>Anexo 3: Lista De Acrónimos</w:t>
+              <w:t>Anexo 3: Lista de Acrónimos</w:t>
             </w:r>
             <w:r>
               <w:rPr>
@@ -1960,7 +2102,7 @@
                 <w:noProof/>
                 <w:webHidden/>
               </w:rPr>
-              <w:instrText xml:space="preserve"> PAGEREF _Toc57851064 \h </w:instrText>
+              <w:instrText xml:space="preserve"> PAGEREF _Toc57951001 \h </w:instrText>
             </w:r>
             <w:r>
               <w:rPr>
@@ -2023,7 +2165,7 @@
           <w:szCs w:val="40"/>
         </w:rPr>
       </w:pPr>
-      <w:bookmarkStart w:id="0" w:name="_Toc57851054"/>
+      <w:bookmarkStart w:id="0" w:name="_Toc57950989"/>
       <w:r>
         <w:rPr>
           <w:sz w:val="40"/>
@@ -2058,7 +2200,7 @@
       <w:pPr>
         <w:pStyle w:val="Ttulo2"/>
       </w:pPr>
-      <w:bookmarkStart w:id="1" w:name="_Toc57851055"/>
+      <w:bookmarkStart w:id="1" w:name="_Toc57950990"/>
       <w:r>
         <w:t>1.1 Motivación del proyecto.</w:t>
       </w:r>
@@ -2131,19 +2273,20 @@
         <w:t xml:space="preserve">, </w:t>
       </w:r>
       <w:r>
-        <w:t xml:space="preserve">véase la siguiente imagen con los distintos tipos de sistemas de señalización en </w:t>
-      </w:r>
-      <w:proofErr w:type="gramStart"/>
-      <w:r>
-        <w:t>Europa</w:t>
-      </w:r>
-      <w:r>
-        <w:t xml:space="preserve"> </w:t>
-      </w:r>
-      <w:r>
-        <w:t>:</w:t>
-      </w:r>
-      <w:proofErr w:type="gramEnd"/>
+        <w:t xml:space="preserve">véase la </w:t>
+      </w:r>
+      <w:r>
+        <w:t xml:space="preserve">figura 1.1. </w:t>
+      </w:r>
+      <w:r>
+        <w:t xml:space="preserve">con los distintos tipos de sistemas de </w:t>
+      </w:r>
+      <w:r>
+        <w:t>s</w:t>
+      </w:r>
+      <w:r>
+        <w:t>eñalización en Europa:</w:t>
+      </w:r>
     </w:p>
     <w:p>
       <w:pPr>
@@ -2207,7 +2350,7 @@
           <w:bCs/>
           <w:i w:val="0"/>
           <w:iCs w:val="0"/>
-          <w:color w:val="auto"/>
+          <w:color w:val="000000" w:themeColor="text1"/>
         </w:rPr>
       </w:pPr>
       <w:r>
@@ -2220,6 +2363,17 @@
           <w:color w:val="auto"/>
         </w:rPr>
         <w:t xml:space="preserve">Ilustración </w:t>
+      </w:r>
+      <w:r>
+        <w:rPr>
+          <w:rFonts w:ascii="Arial" w:hAnsi="Arial" w:cs="Arial"/>
+          <w:b/>
+          <w:bCs/>
+          <w:i w:val="0"/>
+          <w:iCs w:val="0"/>
+          <w:color w:val="auto"/>
+        </w:rPr>
+        <w:t>1.</w:t>
       </w:r>
       <w:r>
         <w:rPr>
@@ -2286,7 +2440,7 @@
           <w:iCs w:val="0"/>
           <w:color w:val="auto"/>
         </w:rPr>
-        <w:t>.1</w:t>
+        <w:t xml:space="preserve"> </w:t>
       </w:r>
       <w:r>
         <w:rPr>
@@ -2297,13 +2451,64 @@
           <w:iCs w:val="0"/>
           <w:color w:val="auto"/>
         </w:rPr>
-        <w:t>: Sistemas De Señalización en Europa.</w:t>
-      </w:r>
-    </w:p>
-    <w:p>
-      <w:pPr>
-        <w:pStyle w:val="Descripcin"/>
-        <w:jc w:val="center"/>
+        <w:t xml:space="preserve">Sistemas </w:t>
+      </w:r>
+      <w:r>
+        <w:rPr>
+          <w:rFonts w:ascii="Arial" w:hAnsi="Arial" w:cs="Arial"/>
+          <w:b/>
+          <w:bCs/>
+          <w:i w:val="0"/>
+          <w:iCs w:val="0"/>
+          <w:color w:val="auto"/>
+        </w:rPr>
+        <w:t>d</w:t>
+      </w:r>
+      <w:r>
+        <w:rPr>
+          <w:rFonts w:ascii="Arial" w:hAnsi="Arial" w:cs="Arial"/>
+          <w:b/>
+          <w:bCs/>
+          <w:i w:val="0"/>
+          <w:iCs w:val="0"/>
+          <w:color w:val="auto"/>
+        </w:rPr>
+        <w:t xml:space="preserve">e </w:t>
+      </w:r>
+      <w:r>
+        <w:rPr>
+          <w:rFonts w:ascii="Arial" w:hAnsi="Arial" w:cs="Arial"/>
+          <w:b/>
+          <w:bCs/>
+          <w:i w:val="0"/>
+          <w:iCs w:val="0"/>
+          <w:color w:val="auto"/>
+        </w:rPr>
+        <w:t>s</w:t>
+      </w:r>
+      <w:r>
+        <w:rPr>
+          <w:rFonts w:ascii="Arial" w:hAnsi="Arial" w:cs="Arial"/>
+          <w:b/>
+          <w:bCs/>
+          <w:i w:val="0"/>
+          <w:iCs w:val="0"/>
+          <w:color w:val="auto"/>
+        </w:rPr>
+        <w:t>eñalización en Europa.</w:t>
+      </w:r>
+      <w:r>
+        <w:rPr>
+          <w:rFonts w:ascii="Arial" w:hAnsi="Arial" w:cs="Arial"/>
+          <w:b/>
+          <w:bCs/>
+          <w:i w:val="0"/>
+          <w:iCs w:val="0"/>
+          <w:color w:val="auto"/>
+        </w:rPr>
+        <w:t xml:space="preserve"> </w:t>
+      </w:r>
+      <w:r>
         <w:rPr>
           <w:rFonts w:ascii="Arial" w:hAnsi="Arial" w:cs="Arial"/>
           <w:b/>
@@ -2312,7 +2517,8 @@
           <w:iCs w:val="0"/>
           <w:color w:val="000000" w:themeColor="text1"/>
         </w:rPr>
-      </w:pPr>
+        <w:t>Fuente</w:t>
+      </w:r>
       <w:r>
         <w:rPr>
           <w:rFonts w:ascii="Arial" w:hAnsi="Arial" w:cs="Arial"/>
@@ -2322,18 +2528,46 @@
           <w:iCs w:val="0"/>
           <w:color w:val="000000" w:themeColor="text1"/>
         </w:rPr>
-        <w:t>Fuente: [1]</w:t>
-      </w:r>
-    </w:p>
-    <w:p>
-      <w:pPr>
-        <w:pStyle w:val="Descripcin"/>
-        <w:jc w:val="center"/>
-      </w:pPr>
+        <w:t xml:space="preserve"> de la imagen</w:t>
+      </w:r>
+      <w:r>
+        <w:rPr>
+          <w:rFonts w:ascii="Arial" w:hAnsi="Arial" w:cs="Arial"/>
+          <w:b/>
+          <w:bCs/>
+          <w:i w:val="0"/>
+          <w:iCs w:val="0"/>
+          <w:color w:val="000000" w:themeColor="text1"/>
+        </w:rPr>
+        <w:t xml:space="preserve">: </w:t>
+      </w:r>
+      <w:r>
+        <w:rPr>
+          <w:rFonts w:ascii="Arial" w:hAnsi="Arial" w:cs="Arial"/>
+          <w:b/>
+          <w:bCs/>
+          <w:i w:val="0"/>
+          <w:iCs w:val="0"/>
+          <w:color w:val="000000" w:themeColor="text1"/>
+        </w:rPr>
+        <w:t xml:space="preserve">Ardanuy’2015 </w:t>
+      </w:r>
+      <w:r>
+        <w:rPr>
+          <w:rFonts w:ascii="Arial" w:hAnsi="Arial" w:cs="Arial"/>
+          <w:b/>
+          <w:bCs/>
+          <w:i w:val="0"/>
+          <w:iCs w:val="0"/>
+          <w:color w:val="000000" w:themeColor="text1"/>
+        </w:rPr>
+        <w:t>[1]</w:t>
+      </w:r>
     </w:p>
     <w:p/>
     <w:p>
       <w:r>
+        <w:lastRenderedPageBreak/>
         <w:t xml:space="preserve">Como producto de esta falta de interoperabilidad surge el </w:t>
       </w:r>
       <w:r>
@@ -2343,7 +2577,7 @@
           <w:i/>
           <w:iCs/>
         </w:rPr>
-        <w:t xml:space="preserve">sistema de gestión de </w:t>
+        <w:t>sistema de gestión de tráfico europeo</w:t>
       </w:r>
       <w:r>
         <w:rPr>
@@ -2352,24 +2586,6 @@
           <w:i/>
           <w:iCs/>
         </w:rPr>
-        <w:t>tráfico</w:t>
-      </w:r>
-      <w:r>
-        <w:rPr>
-          <w:b/>
-          <w:bCs/>
-          <w:i/>
-          <w:iCs/>
-        </w:rPr>
-        <w:t xml:space="preserve"> europeo</w:t>
-      </w:r>
-      <w:r>
-        <w:rPr>
-          <w:b/>
-          <w:bCs/>
-          <w:i/>
-          <w:iCs/>
-        </w:rPr>
         <w:t xml:space="preserve"> (ERTMS)</w:t>
       </w:r>
       <w:r>
@@ -2378,46 +2594,19 @@
     </w:p>
     <w:p>
       <w:r>
-        <w:t xml:space="preserve">Debido a esta situación, </w:t>
-      </w:r>
-      <w:r>
-        <w:t>aflora</w:t>
-      </w:r>
-      <w:r>
-        <w:t xml:space="preserve"> la necesidad de conocer </w:t>
-      </w:r>
-      <w:r>
-        <w:t xml:space="preserve">la </w:t>
-      </w:r>
-      <w:r>
-        <w:t>composición, interoperabilidad, integración y funcionamiento</w:t>
-      </w:r>
-      <w:r>
-        <w:t xml:space="preserve"> que presenta el sistema ERTMS</w:t>
-      </w:r>
-      <w:r>
-        <w:t>.</w:t>
-      </w:r>
-    </w:p>
-    <w:p>
-      <w:r>
-        <w:t xml:space="preserve">Nace de esta manera </w:t>
-      </w:r>
-      <w:r>
-        <w:t xml:space="preserve">una de las principales motivaciones de este proyecto: representar el sistema ERTMS, sus partes, comportamientos y relaciones desde un punto de vista amplio que permitan al ingeniero de telecomunicaciones ver </w:t>
-      </w:r>
-      <w:r>
-        <w:t>cómo</w:t>
-      </w:r>
-      <w:r>
-        <w:t xml:space="preserve"> se comportan e interactúan las distintas partes que componen el sistema, no solo entre ellas sino con su entorno.</w:t>
+        <w:t>Debido a esta situación, aflora la necesidad de conocer la composición, interoperabilidad, integración y funcionamiento que presenta el sistema ERTMS.</w:t>
+      </w:r>
+    </w:p>
+    <w:p>
+      <w:r>
+        <w:t>Nace de esta manera una de las principales motivaciones de este proyecto: representar el sistema ERTMS, sus partes, comportamientos y relaciones desde un punto de vista amplio que permitan al ingeniero de telecomunicaciones ver cómo se comportan e interactúan las distintas partes que componen el sistema, no solo entre ellas sino con su entorno.</w:t>
       </w:r>
     </w:p>
     <w:p>
       <w:pPr>
         <w:pStyle w:val="Ttulo2"/>
       </w:pPr>
-      <w:bookmarkStart w:id="2" w:name="_Toc57851056"/>
+      <w:bookmarkStart w:id="2" w:name="_Toc57950991"/>
       <w:r>
         <w:t xml:space="preserve">1.2 </w:t>
       </w:r>
@@ -2483,7 +2672,7 @@
       <w:pPr>
         <w:pStyle w:val="Ttulo2"/>
       </w:pPr>
-      <w:bookmarkStart w:id="3" w:name="_Toc57851057"/>
+      <w:bookmarkStart w:id="3" w:name="_Toc57950992"/>
       <w:r>
         <w:t>1.3 La ingeniería de sistemas como método</w:t>
       </w:r>
@@ -2503,24 +2692,21 @@
         <w:t>,</w:t>
       </w:r>
       <w:r>
-        <w:t xml:space="preserve"> la ingeniería </w:t>
-      </w:r>
+        <w:t xml:space="preserve"> la ingeniería de sistemas surge</w:t>
+      </w:r>
+      <w:r>
+        <w:t xml:space="preserve"> con el pretexto de la necesidad de gestión de </w:t>
+      </w:r>
+      <w:r>
+        <w:t xml:space="preserve">proyectos </w:t>
+      </w:r>
+      <w:r>
+        <w:t>sumamente complejos.</w:t>
+      </w:r>
+    </w:p>
+    <w:p>
       <w:r>
         <w:lastRenderedPageBreak/>
-        <w:t>de sistemas surge</w:t>
-      </w:r>
-      <w:r>
-        <w:t xml:space="preserve"> con el pretexto de la necesidad de gestión de </w:t>
-      </w:r>
-      <w:r>
-        <w:t xml:space="preserve">proyectos </w:t>
-      </w:r>
-      <w:r>
-        <w:t>sumamente complejos.</w:t>
-      </w:r>
-    </w:p>
-    <w:p>
-      <w:r>
         <w:t xml:space="preserve">Se plantea entonces el objetivo del trabajo bajo el método de la ingeniería de sistemas, debido a la magnitud del sistema ERTMS y a todas las partes o subsistemas que lo componen. Es por ello </w:t>
       </w:r>
       <w:proofErr w:type="gramStart"/>
@@ -2536,7 +2722,7 @@
       <w:pPr>
         <w:pStyle w:val="Ttulo3"/>
       </w:pPr>
-      <w:bookmarkStart w:id="4" w:name="_Toc57851058"/>
+      <w:bookmarkStart w:id="4" w:name="_Toc57950993"/>
       <w:r>
         <w:t>1.3.1 Ingeniería de sistemas basada en modelos</w:t>
       </w:r>
@@ -2571,7 +2757,7 @@
       <w:pPr>
         <w:pStyle w:val="Ttulo2"/>
       </w:pPr>
-      <w:bookmarkStart w:id="5" w:name="_Toc57851059"/>
+      <w:bookmarkStart w:id="5" w:name="_Toc57950994"/>
       <w:r>
         <w:t>1.</w:t>
       </w:r>
@@ -2656,6 +2842,7 @@
       <w:pPr>
         <w:pStyle w:val="Ttulo3"/>
       </w:pPr>
+      <w:bookmarkStart w:id="6" w:name="_Toc57950995"/>
       <w:r>
         <w:lastRenderedPageBreak/>
         <w:t xml:space="preserve">1.4.1 Tipos de Diagramas </w:t>
@@ -2664,6 +2851,7 @@
       <w:r>
         <w:t>SysML</w:t>
       </w:r>
+      <w:bookmarkEnd w:id="6"/>
       <w:proofErr w:type="spellEnd"/>
     </w:p>
     <w:p>
@@ -2785,11 +2973,7 @@
         <w:t>SysML</w:t>
       </w:r>
       <w:proofErr w:type="spellEnd"/>
-    </w:p>
-    <w:p>
-      <w:pPr>
-        <w:pStyle w:val="Descripcin"/>
-        <w:jc w:val="center"/>
+      <w:r>
         <w:rPr>
           <w:rFonts w:ascii="Arial" w:hAnsi="Arial" w:cs="Arial"/>
           <w:b/>
@@ -2798,7 +2982,8 @@
           <w:iCs w:val="0"/>
           <w:color w:val="000000" w:themeColor="text1"/>
         </w:rPr>
-      </w:pPr>
+        <w:t xml:space="preserve">. </w:t>
+      </w:r>
       <w:r>
         <w:rPr>
           <w:rFonts w:ascii="Arial" w:hAnsi="Arial" w:cs="Arial"/>
@@ -2838,7 +3023,7 @@
     </w:p>
     <w:p>
       <w:r>
-        <w:t xml:space="preserve">Como puede inferirse en función de la ilustración 1.2, hay tres tipos de diagramas básicos o principales que modela el lenguaje </w:t>
+        <w:t xml:space="preserve">Como puede inferirse de la ilustración 1.2, hay tres tipos de diagramas básicos o principales que modela el lenguaje </w:t>
       </w:r>
       <w:proofErr w:type="spellStart"/>
       <w:r>
@@ -2858,7 +3043,35 @@
           <w:b/>
           <w:bCs/>
         </w:rPr>
-        <w:t>Diagrama de Comportamiento:</w:t>
+        <w:t>Diagrama</w:t>
+      </w:r>
+      <w:r>
+        <w:rPr>
+          <w:b/>
+          <w:bCs/>
+        </w:rPr>
+        <w:t>s</w:t>
+      </w:r>
+      <w:r>
+        <w:rPr>
+          <w:b/>
+          <w:bCs/>
+        </w:rPr>
+        <w:t xml:space="preserve"> de </w:t>
+      </w:r>
+      <w:r>
+        <w:rPr>
+          <w:b/>
+          <w:bCs/>
+        </w:rPr>
+        <w:t>c</w:t>
+      </w:r>
+      <w:r>
+        <w:rPr>
+          <w:b/>
+          <w:bCs/>
+        </w:rPr>
+        <w:t>omportamiento:</w:t>
       </w:r>
       <w:r>
         <w:t xml:space="preserve"> existen cuatro, los cuales coinciden en que modelan cómo se comporta el sistema y qué funcionalidades o comportamientos tiene desde diferentes enfoques.</w:t>
@@ -2871,12 +3084,406 @@
           <w:ilvl w:val="0"/>
           <w:numId w:val="2"/>
         </w:numPr>
-      </w:pPr>
-    </w:p>
-    <w:p>
-      <w:pPr>
-        <w:jc w:val="left"/>
-      </w:pPr>
+        <w:rPr>
+          <w:b/>
+          <w:bCs/>
+        </w:rPr>
+      </w:pPr>
+      <w:r>
+        <w:rPr>
+          <w:b/>
+          <w:bCs/>
+        </w:rPr>
+        <w:t>Diagrama</w:t>
+      </w:r>
+      <w:r>
+        <w:rPr>
+          <w:b/>
+          <w:bCs/>
+        </w:rPr>
+        <w:t xml:space="preserve"> De Actividad</w:t>
+      </w:r>
+      <w:r>
+        <w:rPr>
+          <w:b/>
+          <w:bCs/>
+        </w:rPr>
+        <w:t>:</w:t>
+      </w:r>
+      <w:r>
+        <w:t xml:space="preserve"> </w:t>
+      </w:r>
+      <w:r>
+        <w:t>Se usan para modelar el comportamiento de un sistema a través de los flujos de control, está compuesto de acciones por las que transita el programa en un orden, las transiciones entre acciones tienen lugar cuando la acción predecesora termia.</w:t>
+      </w:r>
+    </w:p>
+    <w:p>
+      <w:pPr>
+        <w:pStyle w:val="Prrafodelista"/>
+        <w:numPr>
+          <w:ilvl w:val="0"/>
+          <w:numId w:val="2"/>
+        </w:numPr>
+        <w:rPr>
+          <w:b/>
+          <w:bCs/>
+        </w:rPr>
+      </w:pPr>
+      <w:r>
+        <w:rPr>
+          <w:b/>
+          <w:bCs/>
+        </w:rPr>
+        <w:t xml:space="preserve">Diagrama De Secuencia: </w:t>
+      </w:r>
+      <w:r>
+        <w:t>Se utilizan más precisamente para modelar un comportamiento en concreto del sistema, cómo se comporta detalladamente una parte de este o también para configurar un caso de prueba.</w:t>
+      </w:r>
+    </w:p>
+    <w:p>
+      <w:pPr>
+        <w:pStyle w:val="Prrafodelista"/>
+        <w:rPr>
+          <w:b/>
+          <w:bCs/>
+        </w:rPr>
+      </w:pPr>
+    </w:p>
+    <w:p>
+      <w:pPr>
+        <w:pStyle w:val="Prrafodelista"/>
+        <w:rPr>
+          <w:b/>
+          <w:bCs/>
+        </w:rPr>
+      </w:pPr>
+    </w:p>
+    <w:p>
+      <w:pPr>
+        <w:pStyle w:val="Prrafodelista"/>
+        <w:rPr>
+          <w:b/>
+          <w:bCs/>
+        </w:rPr>
+      </w:pPr>
+    </w:p>
+    <w:p>
+      <w:pPr>
+        <w:rPr>
+          <w:b/>
+          <w:bCs/>
+        </w:rPr>
+      </w:pPr>
+    </w:p>
+    <w:p>
+      <w:pPr>
+        <w:pStyle w:val="Prrafodelista"/>
+        <w:numPr>
+          <w:ilvl w:val="0"/>
+          <w:numId w:val="2"/>
+        </w:numPr>
+        <w:rPr>
+          <w:b/>
+          <w:bCs/>
+        </w:rPr>
+      </w:pPr>
+      <w:r>
+        <w:rPr>
+          <w:b/>
+          <w:bCs/>
+        </w:rPr>
+        <w:lastRenderedPageBreak/>
+        <w:t>Diagrama de máquina de estados:</w:t>
+      </w:r>
+      <w:r>
+        <w:rPr>
+          <w:b/>
+          <w:bCs/>
+        </w:rPr>
+        <w:t xml:space="preserve"> </w:t>
+      </w:r>
+      <w:r>
+        <w:t>Cuando</w:t>
+      </w:r>
+      <w:r>
+        <w:rPr>
+          <w:b/>
+          <w:bCs/>
+        </w:rPr>
+        <w:t xml:space="preserve"> </w:t>
+      </w:r>
+      <w:r>
+        <w:t>un sistema presenta muchos eventos asíncronos a los que debe reaccionar, es coherente modelar el comportamiento mediante un diagrama de estados, donde cada estado representa una condición implícita del sistema que no varía cuando pasan eventos que lo preceden.</w:t>
+      </w:r>
+    </w:p>
+    <w:p>
+      <w:pPr>
+        <w:pStyle w:val="Prrafodelista"/>
+        <w:numPr>
+          <w:ilvl w:val="0"/>
+          <w:numId w:val="2"/>
+        </w:numPr>
+        <w:rPr>
+          <w:b/>
+          <w:bCs/>
+        </w:rPr>
+      </w:pPr>
+      <w:r>
+        <w:rPr>
+          <w:b/>
+          <w:bCs/>
+        </w:rPr>
+        <w:t>Diagrama de caso de uso:</w:t>
+      </w:r>
+      <w:r>
+        <w:t xml:space="preserve"> </w:t>
+      </w:r>
+      <w:r>
+        <w:t>El diagrama de uso intenta mostrar la relación entre el usuario y los requisitos del sistema, pero sin especificar las acciones que se dan entre estos. Suelen ser diagramas simples donde los casos de uso se representan mediante una elipse donde llegan asociaciones con actores, que son los usuarios o entes que interactúan con el sistema.</w:t>
+      </w:r>
+    </w:p>
+    <w:p>
+      <w:r>
+        <w:rPr>
+          <w:b/>
+          <w:bCs/>
+        </w:rPr>
+        <w:t>Diagramas de estructura:</w:t>
+      </w:r>
+      <w:r>
+        <w:rPr>
+          <w:b/>
+          <w:bCs/>
+        </w:rPr>
+        <w:t xml:space="preserve"> </w:t>
+      </w:r>
+      <w:r>
+        <w:t>Se</w:t>
+      </w:r>
+      <w:r>
+        <w:t xml:space="preserve"> basan en el esqueleto del sistema y no en cómo o qué hace, si no en qué partes se descompone y con qué otras partes o elementos interactúa.</w:t>
+      </w:r>
+    </w:p>
+    <w:p>
+      <w:pPr>
+        <w:pStyle w:val="Prrafodelista"/>
+        <w:numPr>
+          <w:ilvl w:val="0"/>
+          <w:numId w:val="3"/>
+        </w:numPr>
+        <w:rPr>
+          <w:b/>
+          <w:bCs/>
+        </w:rPr>
+      </w:pPr>
+      <w:r>
+        <w:rPr>
+          <w:b/>
+          <w:bCs/>
+        </w:rPr>
+        <w:t xml:space="preserve">Diagrama de paquete: </w:t>
+      </w:r>
+      <w:r>
+        <w:t xml:space="preserve">Sintetiza el sistema en unidades lógicas que denominamos paquetes, estos paquetes </w:t>
+      </w:r>
+      <w:r>
+        <w:t>contienen elementos de la misma índole dentro de la metodología del sistema. Es muy válido para trabajar en grupos y dividir el trabajo por paquetes que configuran el sistema, donde estos tienen forma de directorio o carpeta.</w:t>
+      </w:r>
+    </w:p>
+    <w:p>
+      <w:pPr>
+        <w:pStyle w:val="Prrafodelista"/>
+        <w:numPr>
+          <w:ilvl w:val="0"/>
+          <w:numId w:val="3"/>
+        </w:numPr>
+        <w:rPr>
+          <w:b/>
+          <w:bCs/>
+        </w:rPr>
+      </w:pPr>
+      <w:r>
+        <w:rPr>
+          <w:b/>
+          <w:bCs/>
+        </w:rPr>
+        <w:t xml:space="preserve">Diagrama </w:t>
+      </w:r>
+      <w:r>
+        <w:rPr>
+          <w:b/>
+          <w:bCs/>
+        </w:rPr>
+        <w:t>de bloques</w:t>
+      </w:r>
+      <w:r>
+        <w:rPr>
+          <w:b/>
+          <w:bCs/>
+        </w:rPr>
+        <w:t xml:space="preserve"> (</w:t>
+      </w:r>
+      <w:r>
+        <w:rPr>
+          <w:b/>
+          <w:bCs/>
+        </w:rPr>
+        <w:t>BDD</w:t>
+      </w:r>
+      <w:r>
+        <w:rPr>
+          <w:b/>
+          <w:bCs/>
+        </w:rPr>
+        <w:t>):</w:t>
+      </w:r>
+      <w:r>
+        <w:t xml:space="preserve"> </w:t>
+      </w:r>
+      <w:r>
+        <w:t>Deshilacha el sistema en unidades llamadas bloques y representa la relación que estos tienen con el sistema y las interfaces entre ellos, es decir, modela la relación entre las partes constituyentes del sistema, formando una estructura jerárquica representativa del sistema.</w:t>
+      </w:r>
+    </w:p>
+    <w:p>
+      <w:pPr>
+        <w:pStyle w:val="Prrafodelista"/>
+        <w:numPr>
+          <w:ilvl w:val="0"/>
+          <w:numId w:val="3"/>
+        </w:numPr>
+        <w:rPr>
+          <w:b/>
+          <w:bCs/>
+        </w:rPr>
+      </w:pPr>
+      <w:r>
+        <w:rPr>
+          <w:b/>
+          <w:bCs/>
+        </w:rPr>
+        <w:t xml:space="preserve">Diagrama de bloques interno (IBD): </w:t>
+      </w:r>
+      <w:r>
+        <w:t>Se utiliza para</w:t>
+      </w:r>
+      <w:r>
+        <w:rPr>
+          <w:b/>
+          <w:bCs/>
+        </w:rPr>
+        <w:t xml:space="preserve"> </w:t>
+      </w:r>
+      <w:r>
+        <w:t>especificar la</w:t>
+      </w:r>
+      <w:r>
+        <w:rPr>
+          <w:b/>
+          <w:bCs/>
+        </w:rPr>
+        <w:t xml:space="preserve"> </w:t>
+      </w:r>
+      <w:r>
+        <w:t>estructura interna de los bloques del BDD, y así explicar las partes internas de los diferentes bloques en los que hemos descompuesto el sistema.</w:t>
+      </w:r>
+    </w:p>
+    <w:p>
+      <w:pPr>
+        <w:pStyle w:val="Prrafodelista"/>
+        <w:numPr>
+          <w:ilvl w:val="0"/>
+          <w:numId w:val="3"/>
+        </w:numPr>
+        <w:rPr>
+          <w:b/>
+          <w:bCs/>
+        </w:rPr>
+      </w:pPr>
+      <w:r>
+        <w:rPr>
+          <w:b/>
+          <w:bCs/>
+        </w:rPr>
+        <w:t xml:space="preserve">Diagrama Paramétrico: </w:t>
+      </w:r>
+      <w:r>
+        <w:t>Los diagramas para</w:t>
+      </w:r>
+      <w:r>
+        <w:t xml:space="preserve">métricos se basan en los </w:t>
+      </w:r>
+      <w:proofErr w:type="gramStart"/>
+      <w:r>
+        <w:t>IBD</w:t>
+      </w:r>
+      <w:proofErr w:type="gramEnd"/>
+      <w:r>
+        <w:t xml:space="preserve"> pero estos modelan las restricciones que tienen los diferentes bloques y los representan aclarando la relación con las restricciones que presentas estos.</w:t>
+      </w:r>
+    </w:p>
+    <w:p>
+      <w:r>
+        <w:rPr>
+          <w:b/>
+          <w:bCs/>
+        </w:rPr>
+        <w:t>Diagrama de requ</w:t>
+      </w:r>
+      <w:r>
+        <w:rPr>
+          <w:b/>
+          <w:bCs/>
+        </w:rPr>
+        <w:t>isitos</w:t>
+      </w:r>
+      <w:r>
+        <w:rPr>
+          <w:b/>
+          <w:bCs/>
+        </w:rPr>
+        <w:t>:</w:t>
+      </w:r>
+      <w:r>
+        <w:rPr>
+          <w:b/>
+          <w:bCs/>
+        </w:rPr>
+        <w:t xml:space="preserve"> </w:t>
+      </w:r>
+      <w:r>
+        <w:t>Mezcla</w:t>
+      </w:r>
+      <w:r>
+        <w:rPr>
+          <w:b/>
+          <w:bCs/>
+        </w:rPr>
+        <w:t xml:space="preserve"> </w:t>
+      </w:r>
+      <w:r>
+        <w:t>los modelos de comportamiento y de estructura anteriormente expuestos, haciendo una combinación entre ambos se consigue relacionar todos los requisitos con lo elementos en los que se descompone el sistema, con este por tanto se intenta tener una visión global de los requisitos junto con los elementos, la estructura y el comportamiento del sistema.</w:t>
+      </w:r>
+    </w:p>
+    <w:p>
+      <w:r>
+        <w:t>Descritos los diagramas anteriores</w:t>
+      </w:r>
+      <w:r>
+        <w:t xml:space="preserve"> y haciendo un uso correcto de los mismos, se usarán para modelar el comportamiento del sistema ERTMS, descomponiéndolo en otros bloques, explicando su funcionamiento con un orden coherente y usando el diagrama que sea conveniente en cada momento.</w:t>
+      </w:r>
+    </w:p>
+    <w:p/>
+    <w:p/>
+    <w:p>
+      <w:pPr>
+        <w:pStyle w:val="Ttulo2"/>
+      </w:pPr>
+      <w:bookmarkStart w:id="7" w:name="_Toc57950996"/>
+      <w:r>
+        <w:lastRenderedPageBreak/>
+        <w:t>1.5 Cameo como herramienta de modelado</w:t>
+      </w:r>
+      <w:bookmarkEnd w:id="7"/>
     </w:p>
     <w:p/>
     <w:p/>
@@ -2891,31 +3498,7 @@
     <w:p/>
     <w:p/>
     <w:p/>
-    <w:p>
-      <w:pPr>
-        <w:jc w:val="left"/>
-      </w:pPr>
-    </w:p>
-    <w:p>
-      <w:pPr>
-        <w:jc w:val="left"/>
-      </w:pPr>
-    </w:p>
-    <w:p>
-      <w:pPr>
-        <w:jc w:val="left"/>
-      </w:pPr>
-    </w:p>
-    <w:p>
-      <w:pPr>
-        <w:jc w:val="left"/>
-      </w:pPr>
-    </w:p>
-    <w:p>
-      <w:pPr>
-        <w:jc w:val="left"/>
-      </w:pPr>
-    </w:p>
+    <w:p/>
     <w:p>
       <w:pPr>
         <w:jc w:val="left"/>
@@ -2939,11 +3522,11 @@
       <w:pPr>
         <w:pStyle w:val="Ttulo1"/>
       </w:pPr>
-      <w:bookmarkStart w:id="6" w:name="_Toc57851060"/>
+      <w:bookmarkStart w:id="8" w:name="_Toc57950997"/>
       <w:r>
         <w:t>Bibliografía</w:t>
       </w:r>
-      <w:bookmarkEnd w:id="6"/>
+      <w:bookmarkEnd w:id="8"/>
     </w:p>
     <w:p>
       <w:r>
@@ -3000,98 +3583,128 @@
         <w:t xml:space="preserve">[3] </w:t>
       </w:r>
       <w:r>
-        <w:t xml:space="preserve">L. Delligatti, </w:t>
+        <w:t xml:space="preserve">L. </w:t>
       </w:r>
       <w:proofErr w:type="spellStart"/>
       <w:r>
+        <w:t>Delligatti</w:t>
+      </w:r>
+      <w:proofErr w:type="spellEnd"/>
+      <w:r>
+        <w:t xml:space="preserve">, </w:t>
+      </w:r>
+      <w:proofErr w:type="spellStart"/>
+      <w:r>
+        <w:rPr>
+          <w:i/>
+          <w:iCs/>
+        </w:rPr>
         <w:t>SysML</w:t>
       </w:r>
       <w:proofErr w:type="spellEnd"/>
       <w:r>
+        <w:rPr>
+          <w:i/>
+          <w:iCs/>
+        </w:rPr>
         <w:t xml:space="preserve"> </w:t>
       </w:r>
       <w:proofErr w:type="spellStart"/>
       <w:r>
+        <w:rPr>
+          <w:i/>
+          <w:iCs/>
+        </w:rPr>
         <w:t>distilled</w:t>
       </w:r>
       <w:proofErr w:type="spellEnd"/>
       <w:r>
-        <w:t xml:space="preserve">. </w:t>
+        <w:t xml:space="preserve">, </w:t>
+      </w:r>
+      <w:r>
+        <w:t>Addison-Wesley, 2014.</w:t>
+      </w:r>
+    </w:p>
+    <w:p>
+      <w:r>
+        <w:t xml:space="preserve">[4] </w:t>
+      </w:r>
+      <w:r>
+        <w:t xml:space="preserve">B. </w:t>
       </w:r>
       <w:proofErr w:type="spellStart"/>
       <w:r>
-        <w:t>Upper</w:t>
+        <w:t>Borky</w:t>
       </w:r>
       <w:proofErr w:type="spellEnd"/>
       <w:r>
+        <w:t xml:space="preserve">, </w:t>
+      </w:r>
+      <w:proofErr w:type="spellStart"/>
+      <w:r>
+        <w:rPr>
+          <w:i/>
+          <w:iCs/>
+        </w:rPr>
+        <w:t>Effective</w:t>
+      </w:r>
+      <w:proofErr w:type="spellEnd"/>
+      <w:r>
+        <w:rPr>
+          <w:i/>
+          <w:iCs/>
+        </w:rPr>
         <w:t xml:space="preserve"> </w:t>
       </w:r>
       <w:proofErr w:type="spellStart"/>
       <w:r>
-        <w:t>Saddle</w:t>
+        <w:rPr>
+          <w:i/>
+          <w:iCs/>
+        </w:rPr>
+        <w:t>Model-Based</w:t>
       </w:r>
       <w:proofErr w:type="spellEnd"/>
       <w:r>
+        <w:rPr>
+          <w:i/>
+          <w:iCs/>
+        </w:rPr>
         <w:t xml:space="preserve"> </w:t>
       </w:r>
       <w:proofErr w:type="spellStart"/>
       <w:r>
-        <w:t>River</w:t>
+        <w:rPr>
+          <w:i/>
+          <w:iCs/>
+        </w:rPr>
+        <w:t>Systems</w:t>
       </w:r>
       <w:proofErr w:type="spellEnd"/>
       <w:r>
-        <w:t>, NJ: Addison-Wesley, 2014.</w:t>
-      </w:r>
-    </w:p>
-    <w:p>
-      <w:r>
-        <w:t xml:space="preserve">[4] </w:t>
+        <w:rPr>
+          <w:i/>
+          <w:iCs/>
+        </w:rPr>
+        <w:t xml:space="preserve"> </w:t>
       </w:r>
       <w:proofErr w:type="spellStart"/>
       <w:r>
-        <w:t>Borky</w:t>
+        <w:rPr>
+          <w:i/>
+          <w:iCs/>
+        </w:rPr>
+        <w:t>Engineering</w:t>
       </w:r>
       <w:proofErr w:type="spellEnd"/>
       <w:r>
-        <w:t>, Bradley. “</w:t>
-      </w:r>
-      <w:proofErr w:type="spellStart"/>
-      <w:r>
-        <w:t>Effective</w:t>
-      </w:r>
-      <w:proofErr w:type="spellEnd"/>
+        <w:t>,</w:t>
+      </w:r>
       <w:r>
         <w:t xml:space="preserve"> </w:t>
       </w:r>
-      <w:proofErr w:type="spellStart"/>
-      <w:r>
-        <w:t>Model-Based</w:t>
-      </w:r>
-      <w:proofErr w:type="spellEnd"/>
-      <w:r>
-        <w:t xml:space="preserve"> </w:t>
-      </w:r>
-      <w:proofErr w:type="spellStart"/>
-      <w:r>
-        <w:t>Systems</w:t>
-      </w:r>
-      <w:proofErr w:type="spellEnd"/>
-      <w:r>
-        <w:t xml:space="preserve"> </w:t>
-      </w:r>
-      <w:proofErr w:type="spellStart"/>
-      <w:r>
-        <w:t>Engineering</w:t>
-      </w:r>
-      <w:proofErr w:type="spellEnd"/>
-      <w:r>
-        <w:t>.</w:t>
-      </w:r>
-      <w:r>
-        <w:t>”,Springer</w:t>
-      </w:r>
-      <w:r>
-        <w:t xml:space="preserve"> International Publishing AG, 2018.</w:t>
+      <w:r>
+        <w:t>Springer International Publishing AG, 2018.</w:t>
       </w:r>
     </w:p>
     <w:p/>
@@ -3123,32 +3736,32 @@
       <w:pPr>
         <w:pStyle w:val="Ttulo1"/>
       </w:pPr>
-      <w:bookmarkStart w:id="7" w:name="_Toc57851061"/>
+      <w:bookmarkStart w:id="9" w:name="_Toc57950998"/>
       <w:r>
         <w:lastRenderedPageBreak/>
         <w:t>Anexos</w:t>
       </w:r>
-      <w:bookmarkEnd w:id="7"/>
+      <w:bookmarkEnd w:id="9"/>
     </w:p>
     <w:p>
       <w:pPr>
         <w:pStyle w:val="Ttulo2"/>
       </w:pPr>
-      <w:bookmarkStart w:id="8" w:name="_Toc57851062"/>
+      <w:bookmarkStart w:id="10" w:name="_Toc57950999"/>
       <w:r>
         <w:t xml:space="preserve">Anexo 1: </w:t>
       </w:r>
       <w:r>
         <w:t>Lista De Tablas</w:t>
       </w:r>
-      <w:bookmarkEnd w:id="8"/>
+      <w:bookmarkEnd w:id="10"/>
     </w:p>
     <w:p/>
     <w:p>
       <w:pPr>
         <w:pStyle w:val="Ttulo2"/>
       </w:pPr>
-      <w:bookmarkStart w:id="9" w:name="_Toc57851063"/>
+      <w:bookmarkStart w:id="11" w:name="_Toc57951000"/>
       <w:r>
         <w:t xml:space="preserve">Anexo 2: </w:t>
       </w:r>
@@ -3158,7 +3771,7 @@
       <w:r>
         <w:t>Ilustraciones</w:t>
       </w:r>
-      <w:bookmarkEnd w:id="9"/>
+      <w:bookmarkEnd w:id="11"/>
     </w:p>
     <w:p>
       <w:r>
@@ -3169,16 +3782,39 @@
         <w:t>Sistemas De Señalización en Europa.</w:t>
       </w:r>
     </w:p>
+    <w:p>
+      <w:r>
+        <w:t>Ilustración 1.2.</w:t>
+      </w:r>
+      <w:r>
+        <w:tab/>
+        <w:t xml:space="preserve">Tipos de diagramas </w:t>
+      </w:r>
+      <w:proofErr w:type="spellStart"/>
+      <w:r>
+        <w:t>SysML</w:t>
+      </w:r>
+      <w:proofErr w:type="spellEnd"/>
+      <w:r>
+        <w:t>.</w:t>
+      </w:r>
+    </w:p>
     <w:p/>
     <w:p>
       <w:pPr>
         <w:pStyle w:val="Ttulo2"/>
       </w:pPr>
-      <w:bookmarkStart w:id="10" w:name="_Toc57851064"/>
-      <w:r>
-        <w:t>Anexo 3: Lista De Acrónimos</w:t>
-      </w:r>
-      <w:bookmarkEnd w:id="10"/>
+      <w:bookmarkStart w:id="12" w:name="_Toc57951001"/>
+      <w:r>
+        <w:t xml:space="preserve">Anexo 3: Lista </w:t>
+      </w:r>
+      <w:r>
+        <w:t>d</w:t>
+      </w:r>
+      <w:r>
+        <w:t>e Acrónimos</w:t>
+      </w:r>
+      <w:bookmarkEnd w:id="12"/>
     </w:p>
     <w:sectPr>
       <w:headerReference w:type="default" r:id="rId17"/>
@@ -3366,14 +4002,7 @@
             <w:bCs/>
             <w:color w:val="1F3864" w:themeColor="accent1" w:themeShade="80"/>
           </w:rPr>
-          <w:t xml:space="preserve"> | </w:t>
-        </w:r>
-        <w:r>
-          <w:rPr>
-            <w:color w:val="1F3864" w:themeColor="accent1" w:themeShade="80"/>
-            <w:spacing w:val="60"/>
-          </w:rPr>
-          <w:t>Página</w:t>
+          <w:t xml:space="preserve"> </w:t>
         </w:r>
       </w:p>
     </w:sdtContent>
@@ -3788,9 +4417,9 @@
               <w:noProof/>
             </w:rPr>
             <w:drawing>
-              <wp:inline distT="0" distB="0" distL="0" distR="0" wp14:anchorId="4B398A22" wp14:editId="797509FF">
+              <wp:inline distT="0" distB="0" distL="0" distR="0" wp14:anchorId="4B398A22" wp14:editId="1A288F9A">
                 <wp:extent cx="931652" cy="872686"/>
-                <wp:effectExtent l="0" t="0" r="1905" b="3810"/>
+                <wp:effectExtent l="0" t="0" r="5080" b="8890"/>
                 <wp:docPr id="29" name="Imagen 29"/>
                 <wp:cNvGraphicFramePr>
                   <a:graphicFrameLocks xmlns:a="http://schemas.openxmlformats.org/drawingml/2006/main" noChangeAspect="1"/>
@@ -3811,7 +4440,7 @@
                       <pic:spPr>
                         <a:xfrm>
                           <a:off x="0" y="0"/>
-                          <a:ext cx="984320" cy="922020"/>
+                          <a:ext cx="931652" cy="872686"/>
                         </a:xfrm>
                         <a:prstGeom prst="rect">
                           <a:avLst/>
@@ -4112,7 +4741,7 @@
   <w:abstractNum w:abstractNumId="0" w15:restartNumberingAfterBreak="0">
     <w:nsid w:val="08345635"/>
     <w:multiLevelType w:val="hybridMultilevel"/>
-    <w:tmpl w:val="F668900A"/>
+    <w:tmpl w:val="92E03478"/>
     <w:lvl w:ilvl="0" w:tplc="0C0A0001">
       <w:start w:val="1"/>
       <w:numFmt w:val="bullet"/>
@@ -4335,11 +4964,127 @@
       </w:rPr>
     </w:lvl>
   </w:abstractNum>
+  <w:abstractNum w:abstractNumId="2" w15:restartNumberingAfterBreak="0">
+    <w:nsid w:val="4EC5292E"/>
+    <w:multiLevelType w:val="hybridMultilevel"/>
+    <w:tmpl w:val="0374D79C"/>
+    <w:lvl w:ilvl="0" w:tplc="0C0A0001">
+      <w:start w:val="1"/>
+      <w:numFmt w:val="bullet"/>
+      <w:lvlText w:val=""/>
+      <w:lvlJc w:val="left"/>
+      <w:pPr>
+        <w:ind w:left="720" w:hanging="360"/>
+      </w:pPr>
+      <w:rPr>
+        <w:rFonts w:ascii="Symbol" w:hAnsi="Symbol" w:hint="default"/>
+      </w:rPr>
+    </w:lvl>
+    <w:lvl w:ilvl="1" w:tplc="0C0A0003" w:tentative="1">
+      <w:start w:val="1"/>
+      <w:numFmt w:val="bullet"/>
+      <w:lvlText w:val="o"/>
+      <w:lvlJc w:val="left"/>
+      <w:pPr>
+        <w:ind w:left="1440" w:hanging="360"/>
+      </w:pPr>
+      <w:rPr>
+        <w:rFonts w:ascii="Courier New" w:hAnsi="Courier New" w:cs="Courier New" w:hint="default"/>
+      </w:rPr>
+    </w:lvl>
+    <w:lvl w:ilvl="2" w:tplc="0C0A0005" w:tentative="1">
+      <w:start w:val="1"/>
+      <w:numFmt w:val="bullet"/>
+      <w:lvlText w:val=""/>
+      <w:lvlJc w:val="left"/>
+      <w:pPr>
+        <w:ind w:left="2160" w:hanging="360"/>
+      </w:pPr>
+      <w:rPr>
+        <w:rFonts w:ascii="Wingdings" w:hAnsi="Wingdings" w:hint="default"/>
+      </w:rPr>
+    </w:lvl>
+    <w:lvl w:ilvl="3" w:tplc="0C0A0001" w:tentative="1">
+      <w:start w:val="1"/>
+      <w:numFmt w:val="bullet"/>
+      <w:lvlText w:val=""/>
+      <w:lvlJc w:val="left"/>
+      <w:pPr>
+        <w:ind w:left="2880" w:hanging="360"/>
+      </w:pPr>
+      <w:rPr>
+        <w:rFonts w:ascii="Symbol" w:hAnsi="Symbol" w:hint="default"/>
+      </w:rPr>
+    </w:lvl>
+    <w:lvl w:ilvl="4" w:tplc="0C0A0003" w:tentative="1">
+      <w:start w:val="1"/>
+      <w:numFmt w:val="bullet"/>
+      <w:lvlText w:val="o"/>
+      <w:lvlJc w:val="left"/>
+      <w:pPr>
+        <w:ind w:left="3600" w:hanging="360"/>
+      </w:pPr>
+      <w:rPr>
+        <w:rFonts w:ascii="Courier New" w:hAnsi="Courier New" w:cs="Courier New" w:hint="default"/>
+      </w:rPr>
+    </w:lvl>
+    <w:lvl w:ilvl="5" w:tplc="0C0A0005" w:tentative="1">
+      <w:start w:val="1"/>
+      <w:numFmt w:val="bullet"/>
+      <w:lvlText w:val=""/>
+      <w:lvlJc w:val="left"/>
+      <w:pPr>
+        <w:ind w:left="4320" w:hanging="360"/>
+      </w:pPr>
+      <w:rPr>
+        <w:rFonts w:ascii="Wingdings" w:hAnsi="Wingdings" w:hint="default"/>
+      </w:rPr>
+    </w:lvl>
+    <w:lvl w:ilvl="6" w:tplc="0C0A0001" w:tentative="1">
+      <w:start w:val="1"/>
+      <w:numFmt w:val="bullet"/>
+      <w:lvlText w:val=""/>
+      <w:lvlJc w:val="left"/>
+      <w:pPr>
+        <w:ind w:left="5040" w:hanging="360"/>
+      </w:pPr>
+      <w:rPr>
+        <w:rFonts w:ascii="Symbol" w:hAnsi="Symbol" w:hint="default"/>
+      </w:rPr>
+    </w:lvl>
+    <w:lvl w:ilvl="7" w:tplc="0C0A0003" w:tentative="1">
+      <w:start w:val="1"/>
+      <w:numFmt w:val="bullet"/>
+      <w:lvlText w:val="o"/>
+      <w:lvlJc w:val="left"/>
+      <w:pPr>
+        <w:ind w:left="5760" w:hanging="360"/>
+      </w:pPr>
+      <w:rPr>
+        <w:rFonts w:ascii="Courier New" w:hAnsi="Courier New" w:cs="Courier New" w:hint="default"/>
+      </w:rPr>
+    </w:lvl>
+    <w:lvl w:ilvl="8" w:tplc="0C0A0005" w:tentative="1">
+      <w:start w:val="1"/>
+      <w:numFmt w:val="bullet"/>
+      <w:lvlText w:val=""/>
+      <w:lvlJc w:val="left"/>
+      <w:pPr>
+        <w:ind w:left="6480" w:hanging="360"/>
+      </w:pPr>
+      <w:rPr>
+        <w:rFonts w:ascii="Wingdings" w:hAnsi="Wingdings" w:hint="default"/>
+      </w:rPr>
+    </w:lvl>
+  </w:abstractNum>
   <w:num w:numId="1">
     <w:abstractNumId w:val="1"/>
   </w:num>
   <w:num w:numId="2">
     <w:abstractNumId w:val="0"/>
+  </w:num>
+  <w:num w:numId="3">
+    <w:abstractNumId w:val="2"/>
   </w:num>
 </w:numbering>
 </file>

</xml_diff>

<commit_message>
Correciones aplicadas, objetivos al final y bibliografía con mendeley, versión 1 d elo que sería la entrega primera de la introducción.
</commit_message>
<xml_diff>
--- a/intento_1.docx
+++ b/intento_1.docx
@@ -1223,7 +1223,7 @@
           <w:r>
             <w:fldChar w:fldCharType="separate"/>
           </w:r>
-          <w:hyperlink w:anchor="_Toc57950989" w:history="1">
+          <w:hyperlink w:anchor="_Toc58039672" w:history="1">
             <w:r>
               <w:rPr>
                 <w:rStyle w:val="Hipervnculo"/>
@@ -1250,7 +1250,7 @@
                 <w:noProof/>
                 <w:webHidden/>
               </w:rPr>
-              <w:instrText xml:space="preserve"> PAGEREF _Toc57950989 \h </w:instrText>
+              <w:instrText xml:space="preserve"> PAGEREF _Toc58039672 \h </w:instrText>
             </w:r>
             <w:r>
               <w:rPr>
@@ -1294,7 +1294,7 @@
               <w:lang w:eastAsia="es-ES"/>
             </w:rPr>
           </w:pPr>
-          <w:hyperlink w:anchor="_Toc57950990" w:history="1">
+          <w:hyperlink w:anchor="_Toc58039673" w:history="1">
             <w:r>
               <w:rPr>
                 <w:rStyle w:val="Hipervnculo"/>
@@ -1321,7 +1321,7 @@
                 <w:noProof/>
                 <w:webHidden/>
               </w:rPr>
-              <w:instrText xml:space="preserve"> PAGEREF _Toc57950990 \h </w:instrText>
+              <w:instrText xml:space="preserve"> PAGEREF _Toc58039673 \h </w:instrText>
             </w:r>
             <w:r>
               <w:rPr>
@@ -1365,13 +1365,13 @@
               <w:lang w:eastAsia="es-ES"/>
             </w:rPr>
           </w:pPr>
-          <w:hyperlink w:anchor="_Toc57950991" w:history="1">
+          <w:hyperlink w:anchor="_Toc58039674" w:history="1">
             <w:r>
               <w:rPr>
                 <w:rStyle w:val="Hipervnculo"/>
                 <w:noProof/>
               </w:rPr>
-              <w:t>1.2 Objetivos del proyecto</w:t>
+              <w:t>1.2 Estudio de mercado ferroviario</w:t>
             </w:r>
             <w:r>
               <w:rPr>
@@ -1392,7 +1392,7 @@
                 <w:noProof/>
                 <w:webHidden/>
               </w:rPr>
-              <w:instrText xml:space="preserve"> PAGEREF _Toc57950991 \h </w:instrText>
+              <w:instrText xml:space="preserve"> PAGEREF _Toc58039674 \h </w:instrText>
             </w:r>
             <w:r>
               <w:rPr>
@@ -1436,13 +1436,13 @@
               <w:lang w:eastAsia="es-ES"/>
             </w:rPr>
           </w:pPr>
-          <w:hyperlink w:anchor="_Toc57950992" w:history="1">
+          <w:hyperlink w:anchor="_Toc58039675" w:history="1">
             <w:r>
               <w:rPr>
                 <w:rStyle w:val="Hipervnculo"/>
                 <w:noProof/>
               </w:rPr>
-              <w:t>1.3 La ingeniería de sistemas como método</w:t>
+              <w:t>1.3 Objetivos ERTMS y Dificultades</w:t>
             </w:r>
             <w:r>
               <w:rPr>
@@ -1463,7 +1463,7 @@
                 <w:noProof/>
                 <w:webHidden/>
               </w:rPr>
-              <w:instrText xml:space="preserve"> PAGEREF _Toc57950992 \h </w:instrText>
+              <w:instrText xml:space="preserve"> PAGEREF _Toc58039675 \h </w:instrText>
             </w:r>
             <w:r>
               <w:rPr>
@@ -1483,7 +1483,149 @@
                 <w:noProof/>
                 <w:webHidden/>
               </w:rPr>
-              <w:t>2</w:t>
+              <w:t>3</w:t>
+            </w:r>
+            <w:r>
+              <w:rPr>
+                <w:noProof/>
+                <w:webHidden/>
+              </w:rPr>
+              <w:fldChar w:fldCharType="end"/>
+            </w:r>
+          </w:hyperlink>
+        </w:p>
+        <w:p>
+          <w:pPr>
+            <w:pStyle w:val="TDC2"/>
+            <w:tabs>
+              <w:tab w:val="right" w:leader="dot" w:pos="8494"/>
+            </w:tabs>
+            <w:rPr>
+              <w:rFonts w:eastAsiaTheme="minorEastAsia"/>
+              <w:noProof/>
+              <w:sz w:val="22"/>
+              <w:lang w:eastAsia="es-ES"/>
+            </w:rPr>
+          </w:pPr>
+          <w:hyperlink w:anchor="_Toc58039676" w:history="1">
+            <w:r>
+              <w:rPr>
+                <w:rStyle w:val="Hipervnculo"/>
+                <w:noProof/>
+              </w:rPr>
+              <w:t>1.4 Composición del ERTMS</w:t>
+            </w:r>
+            <w:r>
+              <w:rPr>
+                <w:noProof/>
+                <w:webHidden/>
+              </w:rPr>
+              <w:tab/>
+            </w:r>
+            <w:r>
+              <w:rPr>
+                <w:noProof/>
+                <w:webHidden/>
+              </w:rPr>
+              <w:fldChar w:fldCharType="begin"/>
+            </w:r>
+            <w:r>
+              <w:rPr>
+                <w:noProof/>
+                <w:webHidden/>
+              </w:rPr>
+              <w:instrText xml:space="preserve"> PAGEREF _Toc58039676 \h </w:instrText>
+            </w:r>
+            <w:r>
+              <w:rPr>
+                <w:noProof/>
+                <w:webHidden/>
+              </w:rPr>
+            </w:r>
+            <w:r>
+              <w:rPr>
+                <w:noProof/>
+                <w:webHidden/>
+              </w:rPr>
+              <w:fldChar w:fldCharType="separate"/>
+            </w:r>
+            <w:r>
+              <w:rPr>
+                <w:noProof/>
+                <w:webHidden/>
+              </w:rPr>
+              <w:t>3</w:t>
+            </w:r>
+            <w:r>
+              <w:rPr>
+                <w:noProof/>
+                <w:webHidden/>
+              </w:rPr>
+              <w:fldChar w:fldCharType="end"/>
+            </w:r>
+          </w:hyperlink>
+        </w:p>
+        <w:p>
+          <w:pPr>
+            <w:pStyle w:val="TDC2"/>
+            <w:tabs>
+              <w:tab w:val="right" w:leader="dot" w:pos="8494"/>
+            </w:tabs>
+            <w:rPr>
+              <w:rFonts w:eastAsiaTheme="minorEastAsia"/>
+              <w:noProof/>
+              <w:sz w:val="22"/>
+              <w:lang w:eastAsia="es-ES"/>
+            </w:rPr>
+          </w:pPr>
+          <w:hyperlink w:anchor="_Toc58039677" w:history="1">
+            <w:r>
+              <w:rPr>
+                <w:rStyle w:val="Hipervnculo"/>
+                <w:noProof/>
+              </w:rPr>
+              <w:t>1.5 La ingeniería de sistemas como método</w:t>
+            </w:r>
+            <w:r>
+              <w:rPr>
+                <w:noProof/>
+                <w:webHidden/>
+              </w:rPr>
+              <w:tab/>
+            </w:r>
+            <w:r>
+              <w:rPr>
+                <w:noProof/>
+                <w:webHidden/>
+              </w:rPr>
+              <w:fldChar w:fldCharType="begin"/>
+            </w:r>
+            <w:r>
+              <w:rPr>
+                <w:noProof/>
+                <w:webHidden/>
+              </w:rPr>
+              <w:instrText xml:space="preserve"> PAGEREF _Toc58039677 \h </w:instrText>
+            </w:r>
+            <w:r>
+              <w:rPr>
+                <w:noProof/>
+                <w:webHidden/>
+              </w:rPr>
+            </w:r>
+            <w:r>
+              <w:rPr>
+                <w:noProof/>
+                <w:webHidden/>
+              </w:rPr>
+              <w:fldChar w:fldCharType="separate"/>
+            </w:r>
+            <w:r>
+              <w:rPr>
+                <w:noProof/>
+                <w:webHidden/>
+              </w:rPr>
+              <w:t>4</w:t>
             </w:r>
             <w:r>
               <w:rPr>
@@ -1507,13 +1649,13 @@
               <w:lang w:eastAsia="es-ES"/>
             </w:rPr>
           </w:pPr>
-          <w:hyperlink w:anchor="_Toc57950993" w:history="1">
+          <w:hyperlink w:anchor="_Toc58039678" w:history="1">
             <w:r>
               <w:rPr>
                 <w:rStyle w:val="Hipervnculo"/>
                 <w:noProof/>
               </w:rPr>
-              <w:t>1.3.1 Ingeniería de sistemas basada en modelos</w:t>
+              <w:t>1.5.1 Ingeniería de sistemas basada en modelos</w:t>
             </w:r>
             <w:r>
               <w:rPr>
@@ -1534,7 +1676,7 @@
                 <w:noProof/>
                 <w:webHidden/>
               </w:rPr>
-              <w:instrText xml:space="preserve"> PAGEREF _Toc57950993 \h </w:instrText>
+              <w:instrText xml:space="preserve"> PAGEREF _Toc58039678 \h </w:instrText>
             </w:r>
             <w:r>
               <w:rPr>
@@ -1554,7 +1696,7 @@
                 <w:noProof/>
                 <w:webHidden/>
               </w:rPr>
-              <w:t>3</w:t>
+              <w:t>5</w:t>
             </w:r>
             <w:r>
               <w:rPr>
@@ -1578,13 +1720,13 @@
               <w:lang w:eastAsia="es-ES"/>
             </w:rPr>
           </w:pPr>
-          <w:hyperlink w:anchor="_Toc57950994" w:history="1">
+          <w:hyperlink w:anchor="_Toc58039679" w:history="1">
             <w:r>
               <w:rPr>
                 <w:rStyle w:val="Hipervnculo"/>
                 <w:noProof/>
               </w:rPr>
-              <w:t>1.4 SysML como lenguaje.</w:t>
+              <w:t>1.6 SysML como lenguaje.</w:t>
             </w:r>
             <w:r>
               <w:rPr>
@@ -1605,7 +1747,7 @@
                 <w:noProof/>
                 <w:webHidden/>
               </w:rPr>
-              <w:instrText xml:space="preserve"> PAGEREF _Toc57950994 \h </w:instrText>
+              <w:instrText xml:space="preserve"> PAGEREF _Toc58039679 \h </w:instrText>
             </w:r>
             <w:r>
               <w:rPr>
@@ -1625,7 +1767,7 @@
                 <w:noProof/>
                 <w:webHidden/>
               </w:rPr>
-              <w:t>3</w:t>
+              <w:t>5</w:t>
             </w:r>
             <w:r>
               <w:rPr>
@@ -1649,7 +1791,7 @@
               <w:lang w:eastAsia="es-ES"/>
             </w:rPr>
           </w:pPr>
-          <w:hyperlink w:anchor="_Toc57950995" w:history="1">
+          <w:hyperlink w:anchor="_Toc58039680" w:history="1">
             <w:r>
               <w:rPr>
                 <w:rStyle w:val="Hipervnculo"/>
@@ -1676,7 +1818,7 @@
                 <w:noProof/>
                 <w:webHidden/>
               </w:rPr>
-              <w:instrText xml:space="preserve"> PAGEREF _Toc57950995 \h </w:instrText>
+              <w:instrText xml:space="preserve"> PAGEREF _Toc58039680 \h </w:instrText>
             </w:r>
             <w:r>
               <w:rPr>
@@ -1696,7 +1838,7 @@
                 <w:noProof/>
                 <w:webHidden/>
               </w:rPr>
-              <w:t>4</w:t>
+              <w:t>5</w:t>
             </w:r>
             <w:r>
               <w:rPr>
@@ -1720,13 +1862,13 @@
               <w:lang w:eastAsia="es-ES"/>
             </w:rPr>
           </w:pPr>
-          <w:hyperlink w:anchor="_Toc57950996" w:history="1">
+          <w:hyperlink w:anchor="_Toc58039681" w:history="1">
             <w:r>
               <w:rPr>
                 <w:rStyle w:val="Hipervnculo"/>
                 <w:noProof/>
               </w:rPr>
-              <w:t>1.5 Cameo como herramienta de modelado</w:t>
+              <w:t>1.7 Cameo como herramienta de modelado</w:t>
             </w:r>
             <w:r>
               <w:rPr>
@@ -1747,7 +1889,7 @@
                 <w:noProof/>
                 <w:webHidden/>
               </w:rPr>
-              <w:instrText xml:space="preserve"> PAGEREF _Toc57950996 \h </w:instrText>
+              <w:instrText xml:space="preserve"> PAGEREF _Toc58039681 \h </w:instrText>
             </w:r>
             <w:r>
               <w:rPr>
@@ -1767,7 +1909,78 @@
                 <w:noProof/>
                 <w:webHidden/>
               </w:rPr>
-              <w:t>6</w:t>
+              <w:t>7</w:t>
+            </w:r>
+            <w:r>
+              <w:rPr>
+                <w:noProof/>
+                <w:webHidden/>
+              </w:rPr>
+              <w:fldChar w:fldCharType="end"/>
+            </w:r>
+          </w:hyperlink>
+        </w:p>
+        <w:p>
+          <w:pPr>
+            <w:pStyle w:val="TDC2"/>
+            <w:tabs>
+              <w:tab w:val="right" w:leader="dot" w:pos="8494"/>
+            </w:tabs>
+            <w:rPr>
+              <w:rFonts w:eastAsiaTheme="minorEastAsia"/>
+              <w:noProof/>
+              <w:sz w:val="22"/>
+              <w:lang w:eastAsia="es-ES"/>
+            </w:rPr>
+          </w:pPr>
+          <w:hyperlink w:anchor="_Toc58039682" w:history="1">
+            <w:r>
+              <w:rPr>
+                <w:rStyle w:val="Hipervnculo"/>
+                <w:noProof/>
+              </w:rPr>
+              <w:t>1.8 Objetivos del proyecto</w:t>
+            </w:r>
+            <w:r>
+              <w:rPr>
+                <w:noProof/>
+                <w:webHidden/>
+              </w:rPr>
+              <w:tab/>
+            </w:r>
+            <w:r>
+              <w:rPr>
+                <w:noProof/>
+                <w:webHidden/>
+              </w:rPr>
+              <w:fldChar w:fldCharType="begin"/>
+            </w:r>
+            <w:r>
+              <w:rPr>
+                <w:noProof/>
+                <w:webHidden/>
+              </w:rPr>
+              <w:instrText xml:space="preserve"> PAGEREF _Toc58039682 \h </w:instrText>
+            </w:r>
+            <w:r>
+              <w:rPr>
+                <w:noProof/>
+                <w:webHidden/>
+              </w:rPr>
+            </w:r>
+            <w:r>
+              <w:rPr>
+                <w:noProof/>
+                <w:webHidden/>
+              </w:rPr>
+              <w:fldChar w:fldCharType="separate"/>
+            </w:r>
+            <w:r>
+              <w:rPr>
+                <w:noProof/>
+                <w:webHidden/>
+              </w:rPr>
+              <w:t>8</w:t>
             </w:r>
             <w:r>
               <w:rPr>
@@ -1791,13 +2004,13 @@
               <w:lang w:eastAsia="es-ES"/>
             </w:rPr>
           </w:pPr>
-          <w:hyperlink w:anchor="_Toc57950997" w:history="1">
+          <w:hyperlink w:anchor="_Toc58039683" w:history="1">
             <w:r>
               <w:rPr>
                 <w:rStyle w:val="Hipervnculo"/>
                 <w:noProof/>
               </w:rPr>
-              <w:t>Bibliografía</w:t>
+              <w:t>Referencias</w:t>
             </w:r>
             <w:r>
               <w:rPr>
@@ -1818,7 +2031,7 @@
                 <w:noProof/>
                 <w:webHidden/>
               </w:rPr>
-              <w:instrText xml:space="preserve"> PAGEREF _Toc57950997 \h </w:instrText>
+              <w:instrText xml:space="preserve"> PAGEREF _Toc58039683 \h </w:instrText>
             </w:r>
             <w:r>
               <w:rPr>
@@ -1838,291 +2051,7 @@
                 <w:noProof/>
                 <w:webHidden/>
               </w:rPr>
-              <w:t>1</w:t>
-            </w:r>
-            <w:r>
-              <w:rPr>
-                <w:noProof/>
-                <w:webHidden/>
-              </w:rPr>
-              <w:fldChar w:fldCharType="end"/>
-            </w:r>
-          </w:hyperlink>
-        </w:p>
-        <w:p>
-          <w:pPr>
-            <w:pStyle w:val="TDC1"/>
-            <w:tabs>
-              <w:tab w:val="right" w:leader="dot" w:pos="8494"/>
-            </w:tabs>
-            <w:rPr>
-              <w:rFonts w:eastAsiaTheme="minorEastAsia"/>
-              <w:noProof/>
-              <w:sz w:val="22"/>
-              <w:lang w:eastAsia="es-ES"/>
-            </w:rPr>
-          </w:pPr>
-          <w:hyperlink w:anchor="_Toc57950998" w:history="1">
-            <w:r>
-              <w:rPr>
-                <w:rStyle w:val="Hipervnculo"/>
-                <w:noProof/>
-              </w:rPr>
-              <w:t>Anexos</w:t>
-            </w:r>
-            <w:r>
-              <w:rPr>
-                <w:noProof/>
-                <w:webHidden/>
-              </w:rPr>
-              <w:tab/>
-            </w:r>
-            <w:r>
-              <w:rPr>
-                <w:noProof/>
-                <w:webHidden/>
-              </w:rPr>
-              <w:fldChar w:fldCharType="begin"/>
-            </w:r>
-            <w:r>
-              <w:rPr>
-                <w:noProof/>
-                <w:webHidden/>
-              </w:rPr>
-              <w:instrText xml:space="preserve"> PAGEREF _Toc57950998 \h </w:instrText>
-            </w:r>
-            <w:r>
-              <w:rPr>
-                <w:noProof/>
-                <w:webHidden/>
-              </w:rPr>
-            </w:r>
-            <w:r>
-              <w:rPr>
-                <w:noProof/>
-                <w:webHidden/>
-              </w:rPr>
-              <w:fldChar w:fldCharType="separate"/>
-            </w:r>
-            <w:r>
-              <w:rPr>
-                <w:noProof/>
-                <w:webHidden/>
-              </w:rPr>
-              <w:t>3</w:t>
-            </w:r>
-            <w:r>
-              <w:rPr>
-                <w:noProof/>
-                <w:webHidden/>
-              </w:rPr>
-              <w:fldChar w:fldCharType="end"/>
-            </w:r>
-          </w:hyperlink>
-        </w:p>
-        <w:p>
-          <w:pPr>
-            <w:pStyle w:val="TDC2"/>
-            <w:tabs>
-              <w:tab w:val="right" w:leader="dot" w:pos="8494"/>
-            </w:tabs>
-            <w:rPr>
-              <w:rFonts w:eastAsiaTheme="minorEastAsia"/>
-              <w:noProof/>
-              <w:sz w:val="22"/>
-              <w:lang w:eastAsia="es-ES"/>
-            </w:rPr>
-          </w:pPr>
-          <w:hyperlink w:anchor="_Toc57950999" w:history="1">
-            <w:r>
-              <w:rPr>
-                <w:rStyle w:val="Hipervnculo"/>
-                <w:noProof/>
-              </w:rPr>
-              <w:t>Anexo 1: Lista De Tablas</w:t>
-            </w:r>
-            <w:r>
-              <w:rPr>
-                <w:noProof/>
-                <w:webHidden/>
-              </w:rPr>
-              <w:tab/>
-            </w:r>
-            <w:r>
-              <w:rPr>
-                <w:noProof/>
-                <w:webHidden/>
-              </w:rPr>
-              <w:fldChar w:fldCharType="begin"/>
-            </w:r>
-            <w:r>
-              <w:rPr>
-                <w:noProof/>
-                <w:webHidden/>
-              </w:rPr>
-              <w:instrText xml:space="preserve"> PAGEREF _Toc57950999 \h </w:instrText>
-            </w:r>
-            <w:r>
-              <w:rPr>
-                <w:noProof/>
-                <w:webHidden/>
-              </w:rPr>
-            </w:r>
-            <w:r>
-              <w:rPr>
-                <w:noProof/>
-                <w:webHidden/>
-              </w:rPr>
-              <w:fldChar w:fldCharType="separate"/>
-            </w:r>
-            <w:r>
-              <w:rPr>
-                <w:noProof/>
-                <w:webHidden/>
-              </w:rPr>
-              <w:t>3</w:t>
-            </w:r>
-            <w:r>
-              <w:rPr>
-                <w:noProof/>
-                <w:webHidden/>
-              </w:rPr>
-              <w:fldChar w:fldCharType="end"/>
-            </w:r>
-          </w:hyperlink>
-        </w:p>
-        <w:p>
-          <w:pPr>
-            <w:pStyle w:val="TDC2"/>
-            <w:tabs>
-              <w:tab w:val="right" w:leader="dot" w:pos="8494"/>
-            </w:tabs>
-            <w:rPr>
-              <w:rFonts w:eastAsiaTheme="minorEastAsia"/>
-              <w:noProof/>
-              <w:sz w:val="22"/>
-              <w:lang w:eastAsia="es-ES"/>
-            </w:rPr>
-          </w:pPr>
-          <w:hyperlink w:anchor="_Toc57951000" w:history="1">
-            <w:r>
-              <w:rPr>
-                <w:rStyle w:val="Hipervnculo"/>
-                <w:noProof/>
-              </w:rPr>
-              <w:t>Anexo 2: Lista De Ilustraciones</w:t>
-            </w:r>
-            <w:r>
-              <w:rPr>
-                <w:noProof/>
-                <w:webHidden/>
-              </w:rPr>
-              <w:tab/>
-            </w:r>
-            <w:r>
-              <w:rPr>
-                <w:noProof/>
-                <w:webHidden/>
-              </w:rPr>
-              <w:fldChar w:fldCharType="begin"/>
-            </w:r>
-            <w:r>
-              <w:rPr>
-                <w:noProof/>
-                <w:webHidden/>
-              </w:rPr>
-              <w:instrText xml:space="preserve"> PAGEREF _Toc57951000 \h </w:instrText>
-            </w:r>
-            <w:r>
-              <w:rPr>
-                <w:noProof/>
-                <w:webHidden/>
-              </w:rPr>
-            </w:r>
-            <w:r>
-              <w:rPr>
-                <w:noProof/>
-                <w:webHidden/>
-              </w:rPr>
-              <w:fldChar w:fldCharType="separate"/>
-            </w:r>
-            <w:r>
-              <w:rPr>
-                <w:noProof/>
-                <w:webHidden/>
-              </w:rPr>
-              <w:t>3</w:t>
-            </w:r>
-            <w:r>
-              <w:rPr>
-                <w:noProof/>
-                <w:webHidden/>
-              </w:rPr>
-              <w:fldChar w:fldCharType="end"/>
-            </w:r>
-          </w:hyperlink>
-        </w:p>
-        <w:p>
-          <w:pPr>
-            <w:pStyle w:val="TDC2"/>
-            <w:tabs>
-              <w:tab w:val="right" w:leader="dot" w:pos="8494"/>
-            </w:tabs>
-            <w:rPr>
-              <w:rFonts w:eastAsiaTheme="minorEastAsia"/>
-              <w:noProof/>
-              <w:sz w:val="22"/>
-              <w:lang w:eastAsia="es-ES"/>
-            </w:rPr>
-          </w:pPr>
-          <w:hyperlink w:anchor="_Toc57951001" w:history="1">
-            <w:r>
-              <w:rPr>
-                <w:rStyle w:val="Hipervnculo"/>
-                <w:noProof/>
-              </w:rPr>
-              <w:t>Anexo 3: Lista de Acrónimos</w:t>
-            </w:r>
-            <w:r>
-              <w:rPr>
-                <w:noProof/>
-                <w:webHidden/>
-              </w:rPr>
-              <w:tab/>
-            </w:r>
-            <w:r>
-              <w:rPr>
-                <w:noProof/>
-                <w:webHidden/>
-              </w:rPr>
-              <w:fldChar w:fldCharType="begin"/>
-            </w:r>
-            <w:r>
-              <w:rPr>
-                <w:noProof/>
-                <w:webHidden/>
-              </w:rPr>
-              <w:instrText xml:space="preserve"> PAGEREF _Toc57951001 \h </w:instrText>
-            </w:r>
-            <w:r>
-              <w:rPr>
-                <w:noProof/>
-                <w:webHidden/>
-              </w:rPr>
-            </w:r>
-            <w:r>
-              <w:rPr>
-                <w:noProof/>
-                <w:webHidden/>
-              </w:rPr>
-              <w:fldChar w:fldCharType="separate"/>
-            </w:r>
-            <w:r>
-              <w:rPr>
-                <w:noProof/>
-                <w:webHidden/>
-              </w:rPr>
-              <w:t>3</w:t>
+              <w:t>9</w:t>
             </w:r>
             <w:r>
               <w:rPr>
@@ -2165,7 +2094,7 @@
           <w:szCs w:val="40"/>
         </w:rPr>
       </w:pPr>
-      <w:bookmarkStart w:id="0" w:name="_Toc57950989"/>
+      <w:bookmarkStart w:id="0" w:name="_Toc58039672"/>
       <w:r>
         <w:rPr>
           <w:sz w:val="40"/>
@@ -2200,7 +2129,7 @@
       <w:pPr>
         <w:pStyle w:val="Ttulo2"/>
       </w:pPr>
-      <w:bookmarkStart w:id="1" w:name="_Toc57950990"/>
+      <w:bookmarkStart w:id="1" w:name="_Toc58039673"/>
       <w:r>
         <w:t>1.1 Motivación del proyecto.</w:t>
       </w:r>
@@ -2606,80 +2535,594 @@
       <w:pPr>
         <w:pStyle w:val="Ttulo2"/>
       </w:pPr>
-      <w:bookmarkStart w:id="2" w:name="_Toc57950991"/>
-      <w:r>
-        <w:t xml:space="preserve">1.2 </w:t>
-      </w:r>
-      <w:r>
-        <w:t>Objetivos del proyecto</w:t>
+      <w:bookmarkStart w:id="2" w:name="_Toc58039674"/>
+      <w:r>
+        <w:t>1.2 Estudio de mercado ferroviario</w:t>
       </w:r>
       <w:bookmarkEnd w:id="2"/>
     </w:p>
     <w:p>
       <w:r>
-        <w:t>En efecto con las problemáticas que presenta el sistema ferroviario europeo y con la magnitud que implica el uso de las telecomunicaciones con</w:t>
+        <w:t>El sistema europeo de gestión del tráfico ferroviario, más conocido por ERTMS (</w:t>
+      </w:r>
+      <w:proofErr w:type="spellStart"/>
+      <w:r>
+        <w:t>European</w:t>
+      </w:r>
+      <w:proofErr w:type="spellEnd"/>
+      <w:r>
+        <w:t xml:space="preserve"> Rail </w:t>
+      </w:r>
+      <w:proofErr w:type="spellStart"/>
+      <w:r>
+        <w:t>Traffic</w:t>
+      </w:r>
+      <w:proofErr w:type="spellEnd"/>
+      <w:r>
+        <w:t xml:space="preserve"> Management </w:t>
+      </w:r>
+      <w:proofErr w:type="spellStart"/>
+      <w:r>
+        <w:t>System</w:t>
+      </w:r>
+      <w:proofErr w:type="spellEnd"/>
+      <w:r>
+        <w:t xml:space="preserve">), es una iniciativa de la Unión </w:t>
+      </w:r>
+      <w:r>
+        <w:t>Europea,</w:t>
+      </w:r>
+      <w:r>
+        <w:t xml:space="preserve"> pero implica a muchas compañías integradas en Europa, a las que se le conceden concesiones para la implantación del ERTMS dentro de las líneas ferroviarias.</w:t>
+      </w:r>
+    </w:p>
+    <w:p>
+      <w:r>
+        <w:t>Estas compañías son de gran calibre dentro del ámbito de las telecomunicaciones y en el panorama global, dentro de las más importantes podemos encontrar:</w:t>
       </w:r>
       <w:r>
         <w:t xml:space="preserve"> </w:t>
       </w:r>
       <w:r>
-        <w:t xml:space="preserve">sus diferentes normativas, se marca como objetivo usar la ingeniería de sistemas con el </w:t>
-      </w:r>
-      <w:r>
-        <w:t>fin</w:t>
-      </w:r>
-      <w:r>
-        <w:t xml:space="preserve"> de encontrar ideas comunes y representar comportamientos </w:t>
-      </w:r>
-      <w:r>
-        <w:t>de sistemas más pequeños que integran o interactúan con otro de mayor envergadura, el ERTMS.</w:t>
-      </w:r>
-    </w:p>
-    <w:p>
-      <w:r>
-        <w:t>De modo idéntico se modelará el funcionamiento del ERTMS y la interacción que tiene con los elementos externos al sistema, de manera que cualquiera que tenga conocimiento en el lenguaje Systml sepa comprender cómo funciona e interactúa este sistema; sus riesgos, funcionalidades, carencias y virtudes.</w:t>
-      </w:r>
-    </w:p>
-    <w:p>
-      <w:r>
-        <w:t xml:space="preserve">En este sentido se pretende estudiar con esmero el funcionamiento de las distintas partes </w:t>
-      </w:r>
-      <w:r>
-        <w:t xml:space="preserve">del ERTMS como sus interacciones con las partes externas al mismo o con </w:t>
-      </w:r>
-      <w:r>
-        <w:t>el equipo</w:t>
-      </w:r>
-      <w:r>
-        <w:t xml:space="preserve"> o personal de trabajo</w:t>
-      </w:r>
-      <w:r>
-        <w:t>, a objetivo último de modelar mediante el Systml de manera precisa y concisa, cómo se comportan e interactúan todas y cada una de las partes del sistema.</w:t>
-      </w:r>
-    </w:p>
-    <w:p>
-      <w:r>
-        <w:t xml:space="preserve">Por último, ya habiendo englobado y modelado el sistema en su conjunto, se hará un análisis </w:t>
-      </w:r>
-      <w:r>
-        <w:t>crítico</w:t>
-      </w:r>
-      <w:r>
-        <w:t xml:space="preserve"> de su funcionamiento, exponiendo las virtudes, objeciones y retos que plantea el ERTMS dentro de nuestro tiempo y en un futuro próximo.</w:t>
+        <w:t xml:space="preserve">Alstom Transport, Ansaldo STS, Bombardier </w:t>
+      </w:r>
+      <w:proofErr w:type="spellStart"/>
+      <w:r>
+        <w:t>Transportation</w:t>
+      </w:r>
+      <w:proofErr w:type="spellEnd"/>
+      <w:r>
+        <w:t xml:space="preserve">, </w:t>
+      </w:r>
+      <w:proofErr w:type="spellStart"/>
+      <w:r>
+        <w:t>Invensys</w:t>
+      </w:r>
+      <w:proofErr w:type="spellEnd"/>
+      <w:r>
+        <w:t xml:space="preserve"> Rail </w:t>
+      </w:r>
+      <w:proofErr w:type="spellStart"/>
+      <w:r>
+        <w:t>Group</w:t>
+      </w:r>
+      <w:proofErr w:type="spellEnd"/>
+      <w:r>
+        <w:t>, Siemens TS y Thales.</w:t>
+      </w:r>
+    </w:p>
+    <w:p>
+      <w:pPr>
+        <w:keepNext/>
+      </w:pPr>
+      <w:r>
+        <w:rPr>
+          <w:noProof/>
+        </w:rPr>
+        <w:drawing>
+          <wp:inline distT="0" distB="0" distL="0" distR="0" wp14:anchorId="64FC2B4A" wp14:editId="0B92CF2F">
+            <wp:extent cx="5400040" cy="1951990"/>
+            <wp:effectExtent l="0" t="0" r="0" b="0"/>
+            <wp:docPr id="6" name="Imagen 6" descr="Interfaz de usuario gráfica&#10;&#10;Descripción generada automáticamente"/>
+            <wp:cNvGraphicFramePr>
+              <a:graphicFrameLocks xmlns:a="http://schemas.openxmlformats.org/drawingml/2006/main" noChangeAspect="1"/>
+            </wp:cNvGraphicFramePr>
+            <a:graphic xmlns:a="http://schemas.openxmlformats.org/drawingml/2006/main">
+              <a:graphicData uri="http://schemas.openxmlformats.org/drawingml/2006/picture">
+                <pic:pic xmlns:pic="http://schemas.openxmlformats.org/drawingml/2006/picture">
+                  <pic:nvPicPr>
+                    <pic:cNvPr id="6" name="Imagen 6" descr="Interfaz de usuario gráfica&#10;&#10;Descripción generada automáticamente"/>
+                    <pic:cNvPicPr/>
+                  </pic:nvPicPr>
+                  <pic:blipFill>
+                    <a:blip r:embed="rId14">
+                      <a:extLst>
+                        <a:ext uri="{28A0092B-C50C-407E-A947-70E740481C1C}">
+                          <a14:useLocalDpi xmlns:a14="http://schemas.microsoft.com/office/drawing/2010/main" val="0"/>
+                        </a:ext>
+                      </a:extLst>
+                    </a:blip>
+                    <a:stretch>
+                      <a:fillRect/>
+                    </a:stretch>
+                  </pic:blipFill>
+                  <pic:spPr>
+                    <a:xfrm>
+                      <a:off x="0" y="0"/>
+                      <a:ext cx="5400040" cy="1951990"/>
+                    </a:xfrm>
+                    <a:prstGeom prst="rect">
+                      <a:avLst/>
+                    </a:prstGeom>
+                  </pic:spPr>
+                </pic:pic>
+              </a:graphicData>
+            </a:graphic>
+          </wp:inline>
+        </w:drawing>
+      </w:r>
+    </w:p>
+    <w:p>
+      <w:pPr>
+        <w:pStyle w:val="Descripcin"/>
+        <w:jc w:val="center"/>
+        <w:rPr>
+          <w:rFonts w:ascii="Arial" w:hAnsi="Arial" w:cs="Arial"/>
+          <w:b/>
+          <w:bCs/>
+          <w:i w:val="0"/>
+          <w:iCs w:val="0"/>
+          <w:color w:val="auto"/>
+        </w:rPr>
+      </w:pPr>
+      <w:r>
+        <w:rPr>
+          <w:rFonts w:ascii="Arial" w:hAnsi="Arial" w:cs="Arial"/>
+          <w:b/>
+          <w:bCs/>
+          <w:i w:val="0"/>
+          <w:iCs w:val="0"/>
+          <w:color w:val="auto"/>
+        </w:rPr>
+        <w:t>Ilustración 1.</w:t>
+      </w:r>
+      <w:r>
+        <w:rPr>
+          <w:rFonts w:ascii="Arial" w:hAnsi="Arial" w:cs="Arial"/>
+          <w:b/>
+          <w:bCs/>
+          <w:i w:val="0"/>
+          <w:iCs w:val="0"/>
+          <w:color w:val="auto"/>
+        </w:rPr>
+        <w:fldChar w:fldCharType="begin"/>
+      </w:r>
+      <w:r>
+        <w:rPr>
+          <w:rFonts w:ascii="Arial" w:hAnsi="Arial" w:cs="Arial"/>
+          <w:b/>
+          <w:bCs/>
+          <w:i w:val="0"/>
+          <w:iCs w:val="0"/>
+          <w:color w:val="auto"/>
+        </w:rPr>
+        <w:instrText xml:space="preserve"> SEQ Ilustración \* ARABIC </w:instrText>
+      </w:r>
+      <w:r>
+        <w:rPr>
+          <w:rFonts w:ascii="Arial" w:hAnsi="Arial" w:cs="Arial"/>
+          <w:b/>
+          <w:bCs/>
+          <w:i w:val="0"/>
+          <w:iCs w:val="0"/>
+          <w:color w:val="auto"/>
+        </w:rPr>
+        <w:fldChar w:fldCharType="separate"/>
+      </w:r>
+      <w:r>
+        <w:rPr>
+          <w:rFonts w:ascii="Arial" w:hAnsi="Arial" w:cs="Arial"/>
+          <w:b/>
+          <w:bCs/>
+          <w:i w:val="0"/>
+          <w:iCs w:val="0"/>
+          <w:noProof/>
+          <w:color w:val="auto"/>
+        </w:rPr>
+        <w:t>2</w:t>
+      </w:r>
+      <w:r>
+        <w:rPr>
+          <w:rFonts w:ascii="Arial" w:hAnsi="Arial" w:cs="Arial"/>
+          <w:b/>
+          <w:bCs/>
+          <w:i w:val="0"/>
+          <w:iCs w:val="0"/>
+          <w:color w:val="auto"/>
+        </w:rPr>
+        <w:fldChar w:fldCharType="end"/>
+      </w:r>
+      <w:r>
+        <w:rPr>
+          <w:rFonts w:ascii="Arial" w:hAnsi="Arial" w:cs="Arial"/>
+          <w:b/>
+          <w:bCs/>
+          <w:i w:val="0"/>
+          <w:iCs w:val="0"/>
+          <w:color w:val="auto"/>
+        </w:rPr>
+        <w:t xml:space="preserve"> Compañías</w:t>
+      </w:r>
+      <w:r>
+        <w:rPr>
+          <w:rFonts w:ascii="Arial" w:hAnsi="Arial" w:cs="Arial"/>
+          <w:b/>
+          <w:bCs/>
+          <w:i w:val="0"/>
+          <w:iCs w:val="0"/>
+          <w:color w:val="auto"/>
+        </w:rPr>
+        <w:t xml:space="preserve"> más importantes en el desarrollo ERTMS. Fuente de los datos: [5]</w:t>
+      </w:r>
+    </w:p>
+    <w:p>
+      <w:r>
+        <w:t xml:space="preserve">Cabe destacar que el presupuesto de la unión europea solo </w:t>
+      </w:r>
+      <w:r>
+        <w:t xml:space="preserve">en el año 2017 destinado a los proyectos derivados del ERTMS fue </w:t>
+      </w:r>
+      <w:r>
+        <w:t>de aproximadamente 600 mil millones de euros, es por esto que actualmente desde las instituciones y empresas se está dando prioridad a este proyecto convirtiéndolo en punta de lanza en el sector ferroviario.</w:t>
+      </w:r>
+    </w:p>
+    <w:p>
+      <w:r>
+        <w:lastRenderedPageBreak/>
+        <w:t xml:space="preserve"> </w:t>
+      </w:r>
+      <w:r>
+        <w:t xml:space="preserve">Por lo que se refiere a la regulación del ERTMS y a la configuración de sus especificaciones técnicas, existe un grupo confeccionado en 1998, llamado </w:t>
+      </w:r>
+      <w:r>
+        <w:t>Unisig (acrónimo de la industria de señalización de la Unión)</w:t>
+      </w:r>
+      <w:r>
+        <w:t xml:space="preserve">, este organismo se encarga de todas las normas regulatorias y de concretar las especificaciones comunes de los países de la Unión Europea. </w:t>
+      </w:r>
+      <w:r>
+        <w:t>[5]</w:t>
+      </w:r>
+      <w:r>
+        <w:t>[2]</w:t>
       </w:r>
     </w:p>
     <w:p>
       <w:pPr>
         <w:pStyle w:val="Ttulo2"/>
       </w:pPr>
-      <w:bookmarkStart w:id="3" w:name="_Toc57950992"/>
-      <w:r>
-        <w:t>1.3 La ingeniería de sistemas como método</w:t>
+      <w:bookmarkStart w:id="3" w:name="_Toc58039675"/>
+      <w:r>
+        <w:t>1.3 Objetivos ERTMS y Dificultades</w:t>
       </w:r>
       <w:bookmarkEnd w:id="3"/>
     </w:p>
     <w:p>
       <w:r>
+        <w:t>Actualmente el ERTMS tiene unos objetivos muy definidos, que han marcado previamente los políticos y las instituciones entre los que se encuentran:</w:t>
+      </w:r>
+    </w:p>
+    <w:p>
+      <w:pPr>
+        <w:pStyle w:val="Prrafodelista"/>
+        <w:numPr>
+          <w:ilvl w:val="0"/>
+          <w:numId w:val="4"/>
+        </w:numPr>
+      </w:pPr>
+      <w:r>
+        <w:t>Mejorar la interoperabilidad entre los distintos países de Europa</w:t>
+      </w:r>
+      <w:r>
+        <w:t xml:space="preserve"> </w:t>
+      </w:r>
+      <w:r>
+        <w:t>definiendo un estándar de señalización y seguridad que permita superar las diferencias.</w:t>
+      </w:r>
+    </w:p>
+    <w:p>
+      <w:pPr>
+        <w:pStyle w:val="Prrafodelista"/>
+        <w:numPr>
+          <w:ilvl w:val="0"/>
+          <w:numId w:val="4"/>
+        </w:numPr>
+      </w:pPr>
+      <w:r>
+        <w:t>Aumento de capacidad de las líneas reduciendo el intervalo entre trenes.</w:t>
+      </w:r>
+      <w:r>
+        <w:t xml:space="preserve"> </w:t>
+      </w:r>
+    </w:p>
+    <w:p>
+      <w:pPr>
+        <w:pStyle w:val="Prrafodelista"/>
+        <w:numPr>
+          <w:ilvl w:val="0"/>
+          <w:numId w:val="4"/>
+        </w:numPr>
+      </w:pPr>
+      <w:r>
+        <w:t>Aumentar los niveles de seguridad.</w:t>
+      </w:r>
+    </w:p>
+    <w:p>
+      <w:pPr>
+        <w:pStyle w:val="Prrafodelista"/>
+        <w:numPr>
+          <w:ilvl w:val="0"/>
+          <w:numId w:val="4"/>
+        </w:numPr>
+      </w:pPr>
+      <w:r>
+        <w:t>Reducir los costos; se reducen costos al disminuir instalaciones fijas y al pasar a un sistema único y competitivo.</w:t>
+      </w:r>
+    </w:p>
+    <w:p>
+      <w:r>
+        <w:t>Estos objetivos se encuentran con vari</w:t>
+      </w:r>
+      <w:r>
+        <w:t>os impedimentos</w:t>
+      </w:r>
+      <w:r>
+        <w:t xml:space="preserve">, ya hemos explicado la dificultad de la interoperabilidad por los 20 sistemas de señalización diferentes en </w:t>
+      </w:r>
+      <w:r>
+        <w:t>Europa,</w:t>
+      </w:r>
+      <w:r>
+        <w:t xml:space="preserve"> pero entran en juego también la existencia de 4 vías diferentes en Europa y 5 sistemas de electrificación. </w:t>
+      </w:r>
+    </w:p>
+    <w:p>
+      <w:pPr>
+        <w:pStyle w:val="Ttulo2"/>
+      </w:pPr>
+      <w:bookmarkStart w:id="4" w:name="_Toc58039676"/>
+      <w:r>
+        <w:t>1.4 Composición del ERTMS</w:t>
+      </w:r>
+      <w:bookmarkEnd w:id="4"/>
+    </w:p>
+    <w:p>
+      <w:r>
+        <w:t xml:space="preserve">El sistema </w:t>
+      </w:r>
+      <w:proofErr w:type="spellStart"/>
+      <w:r>
+        <w:t>ERTMs</w:t>
+      </w:r>
+      <w:proofErr w:type="spellEnd"/>
+      <w:r>
+        <w:t xml:space="preserve"> destaca por la dificultad de englobarlo por su extensión y por la cantidad de sistemas y elementos externos con los que hace interacción, es por esto por lo que a modo de introducción y de ejemplo, exponemos en este proyecto un primer resumen de los que podría ser la composición del ERTMS.</w:t>
+      </w:r>
+    </w:p>
+    <w:p>
+      <w:r>
+        <w:t>Hay que recalcar que el sistema ERTMS conlleva muchos subsistemas y muchas interacciones entre el sistema y los elementos de la vía, los elementos del tren, la electrificación, la seguridad, etc.</w:t>
+      </w:r>
+    </w:p>
+    <w:p>
+      <w:r>
+        <w:t>A su vez cabe destacar la importancia dentro del ERTMS del sistema ATP y del GSMR, de los cuales se modelará el comportamiento dentro del ERTMS en este proyecto, ya que en estos en donde el ingeniero de telecomunicaciones tiene el mayor peso dentro del proyecto, puesto que es donde se aplican los conocimientos técnicos y es a su vez un nicho de conocimiento y mercado donde son requeridos por las empresas.</w:t>
+      </w:r>
+    </w:p>
+    <w:p>
+      <w:r>
+        <w:t xml:space="preserve">Como </w:t>
+      </w:r>
+      <w:r>
+        <w:t>vemos en la ilustración 1.3, el sistema es extenso por lo que durante el proyecto se intentará modelar su comportamiento y sus interconexiones mediante la ingeniería de sistemas, haciendo uso del MSBE.</w:t>
+      </w:r>
+    </w:p>
+    <w:p/>
+    <w:p/>
+    <w:p>
+      <w:pPr>
+        <w:keepNext/>
+      </w:pPr>
+      <w:r>
+        <w:rPr>
+          <w:noProof/>
+        </w:rPr>
+        <w:drawing>
+          <wp:inline distT="0" distB="0" distL="0" distR="0" wp14:anchorId="208B50D6" wp14:editId="64E73756">
+            <wp:extent cx="5354154" cy="5202621"/>
+            <wp:effectExtent l="0" t="0" r="0" b="0"/>
+            <wp:docPr id="225" name="Imagen 225" descr="Diagrama&#10;&#10;Descripción generada automáticamente"/>
+            <wp:cNvGraphicFramePr>
+              <a:graphicFrameLocks xmlns:a="http://schemas.openxmlformats.org/drawingml/2006/main" noChangeAspect="1"/>
+            </wp:cNvGraphicFramePr>
+            <a:graphic xmlns:a="http://schemas.openxmlformats.org/drawingml/2006/main">
+              <a:graphicData uri="http://schemas.openxmlformats.org/drawingml/2006/picture">
+                <pic:pic xmlns:pic="http://schemas.openxmlformats.org/drawingml/2006/picture">
+                  <pic:nvPicPr>
+                    <pic:cNvPr id="225" name="Imagen 225" descr="Diagrama&#10;&#10;Descripción generada automáticamente"/>
+                    <pic:cNvPicPr/>
+                  </pic:nvPicPr>
+                  <pic:blipFill>
+                    <a:blip r:embed="rId15">
+                      <a:extLst>
+                        <a:ext uri="{28A0092B-C50C-407E-A947-70E740481C1C}">
+                          <a14:useLocalDpi xmlns:a14="http://schemas.microsoft.com/office/drawing/2010/main" val="0"/>
+                        </a:ext>
+                      </a:extLst>
+                    </a:blip>
+                    <a:stretch>
+                      <a:fillRect/>
+                    </a:stretch>
+                  </pic:blipFill>
+                  <pic:spPr>
+                    <a:xfrm>
+                      <a:off x="0" y="0"/>
+                      <a:ext cx="5370020" cy="5218038"/>
+                    </a:xfrm>
+                    <a:prstGeom prst="rect">
+                      <a:avLst/>
+                    </a:prstGeom>
+                  </pic:spPr>
+                </pic:pic>
+              </a:graphicData>
+            </a:graphic>
+          </wp:inline>
+        </w:drawing>
+      </w:r>
+    </w:p>
+    <w:p>
+      <w:pPr>
+        <w:pStyle w:val="Descripcin"/>
+        <w:jc w:val="center"/>
+        <w:rPr>
+          <w:rFonts w:ascii="Arial" w:hAnsi="Arial" w:cs="Arial"/>
+          <w:b/>
+          <w:bCs/>
+          <w:i w:val="0"/>
+          <w:iCs w:val="0"/>
+          <w:color w:val="auto"/>
+        </w:rPr>
+      </w:pPr>
+      <w:r>
+        <w:rPr>
+          <w:rFonts w:ascii="Arial" w:hAnsi="Arial" w:cs="Arial"/>
+          <w:b/>
+          <w:bCs/>
+          <w:i w:val="0"/>
+          <w:iCs w:val="0"/>
+          <w:color w:val="auto"/>
+        </w:rPr>
+        <w:t xml:space="preserve">Ilustración </w:t>
+      </w:r>
+      <w:r>
+        <w:rPr>
+          <w:rFonts w:ascii="Arial" w:hAnsi="Arial" w:cs="Arial"/>
+          <w:b/>
+          <w:bCs/>
+          <w:i w:val="0"/>
+          <w:iCs w:val="0"/>
+          <w:color w:val="auto"/>
+        </w:rPr>
+        <w:t>1.</w:t>
+      </w:r>
+      <w:r>
+        <w:rPr>
+          <w:rFonts w:ascii="Arial" w:hAnsi="Arial" w:cs="Arial"/>
+          <w:b/>
+          <w:bCs/>
+          <w:i w:val="0"/>
+          <w:iCs w:val="0"/>
+          <w:color w:val="auto"/>
+        </w:rPr>
+        <w:fldChar w:fldCharType="begin"/>
+      </w:r>
+      <w:r>
+        <w:rPr>
+          <w:rFonts w:ascii="Arial" w:hAnsi="Arial" w:cs="Arial"/>
+          <w:b/>
+          <w:bCs/>
+          <w:i w:val="0"/>
+          <w:iCs w:val="0"/>
+          <w:color w:val="auto"/>
+        </w:rPr>
+        <w:instrText xml:space="preserve"> SEQ Ilustración \* ARABIC </w:instrText>
+      </w:r>
+      <w:r>
+        <w:rPr>
+          <w:rFonts w:ascii="Arial" w:hAnsi="Arial" w:cs="Arial"/>
+          <w:b/>
+          <w:bCs/>
+          <w:i w:val="0"/>
+          <w:iCs w:val="0"/>
+          <w:color w:val="auto"/>
+        </w:rPr>
+        <w:fldChar w:fldCharType="separate"/>
+      </w:r>
+      <w:r>
+        <w:rPr>
+          <w:rFonts w:ascii="Arial" w:hAnsi="Arial" w:cs="Arial"/>
+          <w:b/>
+          <w:bCs/>
+          <w:i w:val="0"/>
+          <w:iCs w:val="0"/>
+          <w:noProof/>
+          <w:color w:val="auto"/>
+        </w:rPr>
+        <w:t>3</w:t>
+      </w:r>
+      <w:r>
+        <w:rPr>
+          <w:rFonts w:ascii="Arial" w:hAnsi="Arial" w:cs="Arial"/>
+          <w:b/>
+          <w:bCs/>
+          <w:i w:val="0"/>
+          <w:iCs w:val="0"/>
+          <w:color w:val="auto"/>
+        </w:rPr>
+        <w:fldChar w:fldCharType="end"/>
+      </w:r>
+      <w:r>
+        <w:rPr>
+          <w:rFonts w:ascii="Arial" w:hAnsi="Arial" w:cs="Arial"/>
+          <w:b/>
+          <w:bCs/>
+          <w:i w:val="0"/>
+          <w:iCs w:val="0"/>
+          <w:color w:val="auto"/>
+        </w:rPr>
+        <w:t>: Composición primaria del ERTM</w:t>
+      </w:r>
+      <w:r>
+        <w:rPr>
+          <w:rFonts w:ascii="Arial" w:hAnsi="Arial" w:cs="Arial"/>
+          <w:b/>
+          <w:bCs/>
+          <w:i w:val="0"/>
+          <w:iCs w:val="0"/>
+          <w:color w:val="auto"/>
+        </w:rPr>
+        <w:t>S. Fuente: [6]</w:t>
+      </w:r>
+      <w:r>
+        <w:rPr>
+          <w:rFonts w:ascii="Arial" w:hAnsi="Arial" w:cs="Arial"/>
+          <w:b/>
+          <w:bCs/>
+          <w:i w:val="0"/>
+          <w:iCs w:val="0"/>
+          <w:color w:val="auto"/>
+        </w:rPr>
+        <w:t>[7]</w:t>
+      </w:r>
+    </w:p>
+    <w:p>
+      <w:pPr>
+        <w:pStyle w:val="Ttulo2"/>
+      </w:pPr>
+      <w:bookmarkStart w:id="5" w:name="_Toc58039677"/>
+      <w:r>
+        <w:t>1.</w:t>
+      </w:r>
+      <w:r>
+        <w:t>5</w:t>
+      </w:r>
+      <w:r>
+        <w:t xml:space="preserve"> La ingeniería de sistemas como método</w:t>
+      </w:r>
+      <w:bookmarkEnd w:id="5"/>
+    </w:p>
+    <w:p>
+      <w:r>
         <w:t xml:space="preserve">En un inicio conocemos a la ingeniería de sistemas como método para estudiar sistemas complejos </w:t>
       </w:r>
       <w:r>
@@ -2706,80 +3149,172 @@
     </w:p>
     <w:p>
       <w:r>
+        <w:t xml:space="preserve">Se plantea entonces el objetivo del trabajo bajo el método de la ingeniería de sistemas, debido a la magnitud del sistema ERTMS y a todas las partes o subsistemas que lo componen. Es por ello </w:t>
+      </w:r>
+      <w:r>
+        <w:t>que</w:t>
+      </w:r>
+      <w:r>
+        <w:t xml:space="preserve"> surge la necesidad de gestionar dicho sistema, por su grosor e importancia, de la manera más eficiente posible y para ello seguiremos una metodología propia de esta ingeniería.</w:t>
+      </w:r>
+    </w:p>
+    <w:p>
+      <w:pPr>
+        <w:pStyle w:val="Ttulo3"/>
+      </w:pPr>
+      <w:bookmarkStart w:id="6" w:name="_Toc58039678"/>
+      <w:r>
         <w:lastRenderedPageBreak/>
-        <w:t xml:space="preserve">Se plantea entonces el objetivo del trabajo bajo el método de la ingeniería de sistemas, debido a la magnitud del sistema ERTMS y a todas las partes o subsistemas que lo componen. Es por ello </w:t>
-      </w:r>
-      <w:proofErr w:type="gramStart"/>
-      <w:r>
-        <w:t>que</w:t>
-      </w:r>
-      <w:proofErr w:type="gramEnd"/>
-      <w:r>
-        <w:t xml:space="preserve"> surge la necesidad de gestionar dicho sistema, por su grosor e importancia, de la manera más eficiente posible y para ello seguiremos una metodología propia de esta ingeniería.</w:t>
+        <w:t>1.</w:t>
+      </w:r>
+      <w:r>
+        <w:t>5</w:t>
+      </w:r>
+      <w:r>
+        <w:t>.1 Ingeniería de sistemas basada en modelos</w:t>
+      </w:r>
+      <w:bookmarkEnd w:id="6"/>
+      <w:r>
+        <w:t xml:space="preserve"> </w:t>
+      </w:r>
+    </w:p>
+    <w:p>
+      <w:r>
+        <w:t>Adentrándonos en las metodologías de la ingeniería de sistemas encontramos lo que se conoce como ingeniería de sistemas basada en modelos o por sus siglas MSBE</w:t>
+      </w:r>
+      <w:r>
+        <w:t>. Dicho método s</w:t>
+      </w:r>
+      <w:r>
+        <w:t xml:space="preserve">urge como </w:t>
+      </w:r>
+      <w:r>
+        <w:t>alternativa a la ingeniería basada en documento, esta se basa en la generación de documentación para la descripción de sistemas, de este modo son numerosos los documentos que indican las especificaciones, análisis, requisitos, etc. Este modelo basado en documentación tiene varios problemas principales: es muy caro y es propenso a errores.</w:t>
+      </w:r>
+    </w:p>
+    <w:p>
+      <w:r>
+        <w:t>Los problemas descritos, especialmente la inconsistencia y falta de claridad global de la metodología mediante documentos, lo soluciona MSBE solventemente</w:t>
+      </w:r>
+      <w:r>
+        <w:t xml:space="preserve"> mediante la creación de un modelo del sistema creado en base a un lenguaje y con una herramienta de modelado característica. </w:t>
+      </w:r>
+    </w:p>
+    <w:p>
+      <w:pPr>
+        <w:pStyle w:val="Ttulo2"/>
+      </w:pPr>
+      <w:bookmarkStart w:id="7" w:name="_Toc58039679"/>
+      <w:r>
+        <w:t>1.</w:t>
+      </w:r>
+      <w:r>
+        <w:t>6</w:t>
+      </w:r>
+      <w:r>
+        <w:t xml:space="preserve"> </w:t>
+      </w:r>
+      <w:proofErr w:type="spellStart"/>
+      <w:r>
+        <w:t>SysML</w:t>
+      </w:r>
+      <w:proofErr w:type="spellEnd"/>
+      <w:r>
+        <w:t xml:space="preserve"> como lenguaje.</w:t>
+      </w:r>
+      <w:bookmarkEnd w:id="7"/>
+    </w:p>
+    <w:p>
+      <w:r>
+        <w:t xml:space="preserve">Con el propósito de darle un lenguaje común a los ingenieros que modelan en base al MSBE nace el </w:t>
+      </w:r>
+      <w:proofErr w:type="spellStart"/>
+      <w:r>
+        <w:t>SysML</w:t>
+      </w:r>
+      <w:proofErr w:type="spellEnd"/>
+      <w:r>
+        <w:t>, este no es más que un medio para comunicar las ideas que se representan en los modelados de una forma regulada y gráfica.</w:t>
+      </w:r>
+    </w:p>
+    <w:p>
+      <w:r>
+        <w:t xml:space="preserve">Para regular la notación de </w:t>
+      </w:r>
+      <w:proofErr w:type="spellStart"/>
+      <w:r>
+        <w:t>SysMl</w:t>
+      </w:r>
+      <w:proofErr w:type="spellEnd"/>
+      <w:r>
+        <w:t xml:space="preserve"> nos encontramos con la organización conocida como OMG o grupo de gestión de objetos, el cual es una organización de empresas que colaboran con el fin de asentar especificaciones y normas en común.</w:t>
+      </w:r>
+      <w:r>
+        <w:t xml:space="preserve"> [3]</w:t>
+      </w:r>
+    </w:p>
+    <w:p>
+      <w:r>
+        <w:t xml:space="preserve">Otro punto para destacar es que el </w:t>
+      </w:r>
+      <w:proofErr w:type="spellStart"/>
+      <w:r>
+        <w:t>SysML</w:t>
+      </w:r>
+      <w:proofErr w:type="spellEnd"/>
+      <w:r>
+        <w:t xml:space="preserve"> no parte de cero, sino que proviene del UML, </w:t>
+      </w:r>
+      <w:r>
+        <w:t>es más, se define como un perfil de UM_2, esto quiere decir que el lenguaje se basa en unos mecanismos preestablecidos basados en estereotipos, restricciones y valores de los sistemas.</w:t>
+      </w:r>
+    </w:p>
+    <w:p>
+      <w:r>
+        <w:t xml:space="preserve">En definitiva, el </w:t>
+      </w:r>
+      <w:proofErr w:type="spellStart"/>
+      <w:r>
+        <w:t>SysML</w:t>
+      </w:r>
+      <w:proofErr w:type="spellEnd"/>
+      <w:r>
+        <w:t xml:space="preserve"> nos da la oportunidad de analizar, verificar, diseñar y validar cualquier sistema con unas premisas bajo la ingeniería de sistemas</w:t>
+      </w:r>
+      <w:r>
+        <w:t xml:space="preserve"> y en concordancia con lo establecido mediante un organismo regulador como la OMG. Es por las anteriores razones por lo que se usa este lenguaje para modelar el sistema ERTMS en este proyecto.</w:t>
       </w:r>
     </w:p>
     <w:p>
       <w:pPr>
         <w:pStyle w:val="Ttulo3"/>
       </w:pPr>
-      <w:bookmarkStart w:id="4" w:name="_Toc57950993"/>
-      <w:r>
-        <w:t>1.3.1 Ingeniería de sistemas basada en modelos</w:t>
-      </w:r>
-      <w:bookmarkEnd w:id="4"/>
-      <w:r>
-        <w:t xml:space="preserve"> </w:t>
-      </w:r>
-    </w:p>
-    <w:p>
-      <w:r>
-        <w:t>Adentrándonos en las metodologías de la ingeniería de sistemas encontramos lo que se conoce como ingeniería de sistemas basada en modelos o por sus siglas MSBE</w:t>
-      </w:r>
-      <w:r>
-        <w:t>. Dicho método s</w:t>
-      </w:r>
-      <w:r>
-        <w:t xml:space="preserve">urge como </w:t>
-      </w:r>
-      <w:r>
-        <w:t>alternativa a la ingeniería basada en documento, esta se basa en la generación de documentación para la descripción de sistemas, de este modo son numerosos los documentos que indican las especificaciones, análisis, requisitos, etc. Este modelo basado en documentación tiene varios problemas principales: es muy caro y es propenso a errores.</w:t>
-      </w:r>
-    </w:p>
-    <w:p>
-      <w:r>
-        <w:t>Los problemas descritos, especialmente la inconsistencia y falta de claridad global de la metodología mediante documentos, lo soluciona MSBE solventemente</w:t>
-      </w:r>
-      <w:r>
-        <w:t xml:space="preserve"> mediante la creación de un modelo del sistema creado en base a un lenguaje y con una herramienta de modelado característica. </w:t>
-      </w:r>
-    </w:p>
-    <w:p>
-      <w:pPr>
-        <w:pStyle w:val="Ttulo2"/>
-      </w:pPr>
-      <w:bookmarkStart w:id="5" w:name="_Toc57950994"/>
+      <w:bookmarkStart w:id="8" w:name="_Toc58039680"/>
       <w:r>
         <w:t>1.</w:t>
       </w:r>
       <w:r>
-        <w:t>4</w:t>
-      </w:r>
-      <w:r>
-        <w:t xml:space="preserve"> </w:t>
+        <w:t>6</w:t>
+      </w:r>
+      <w:r>
+        <w:t xml:space="preserve">.1 Tipos de Diagramas </w:t>
       </w:r>
       <w:proofErr w:type="spellStart"/>
       <w:r>
         <w:t>SysML</w:t>
       </w:r>
+      <w:bookmarkEnd w:id="8"/>
       <w:proofErr w:type="spellEnd"/>
-      <w:r>
-        <w:t xml:space="preserve"> como lenguaje.</w:t>
-      </w:r>
-      <w:bookmarkEnd w:id="5"/>
-    </w:p>
-    <w:p>
-      <w:r>
-        <w:t xml:space="preserve">Con el propósito de darle un lenguaje común a los ingenieros que modelan en base al MSBE nace el </w:t>
+    </w:p>
+    <w:p>
+      <w:r>
+        <w:t>Según indica la OMG y se verifica acudiendo a diferentes autores</w:t>
+      </w:r>
+      <w:r>
+        <w:t xml:space="preserve"> [3][4]</w:t>
+      </w:r>
+      <w:r>
+        <w:t xml:space="preserve">, atendemos a 9 distintas configuraciones de diagramas que se pueden crear con </w:t>
       </w:r>
       <w:proofErr w:type="spellStart"/>
       <w:r>
@@ -2787,100 +3322,18 @@
       </w:r>
       <w:proofErr w:type="spellEnd"/>
       <w:r>
-        <w:t>, este no es más que un medio para comunicar las ideas que se representan en los modelados de una forma regulada y gráfica.</w:t>
-      </w:r>
-    </w:p>
-    <w:p>
-      <w:r>
-        <w:t xml:space="preserve">Para regular la notación de </w:t>
-      </w:r>
-      <w:proofErr w:type="spellStart"/>
-      <w:r>
-        <w:t>SysMl</w:t>
-      </w:r>
-      <w:proofErr w:type="spellEnd"/>
-      <w:r>
-        <w:t xml:space="preserve"> nos encontramos con la organización conocida como OMG o grupo de gestión de objetos, el cual es una organización de empresas que colaboran con el fin de asentar especificaciones y normas en común.</w:t>
-      </w:r>
-      <w:r>
-        <w:t xml:space="preserve"> [3]</w:t>
-      </w:r>
-    </w:p>
-    <w:p>
-      <w:r>
-        <w:t xml:space="preserve">Otro punto para destacar es que el </w:t>
-      </w:r>
-      <w:proofErr w:type="spellStart"/>
-      <w:r>
-        <w:t>SysML</w:t>
-      </w:r>
-      <w:proofErr w:type="spellEnd"/>
-      <w:r>
-        <w:t xml:space="preserve"> no parte de cero, sino que proviene del UML, </w:t>
-      </w:r>
-      <w:r>
-        <w:t>es más, se define como un perfil de UM_2, esto quiere decir que el lenguaje se basa en unos mecanismos preestablecidos basados en estereotipos, restricciones y valores de los sistemas.</w:t>
-      </w:r>
-    </w:p>
-    <w:p>
-      <w:r>
-        <w:t xml:space="preserve">En definitiva, el </w:t>
-      </w:r>
-      <w:proofErr w:type="spellStart"/>
-      <w:r>
-        <w:t>SysML</w:t>
-      </w:r>
-      <w:proofErr w:type="spellEnd"/>
-      <w:r>
-        <w:t xml:space="preserve"> nos da la oportunidad de analizar, verificar, diseñar y validar cualquier sistema con unas premisas bajo la ingeniería de sistemas</w:t>
-      </w:r>
-      <w:r>
-        <w:t xml:space="preserve"> y en concordancia con lo establecido mediante un organismo regulador como la OMG. Es por las anteriores razones por lo que se usa este lenguaje para modelar el sistema ERTMS en este proyecto.</w:t>
-      </w:r>
-    </w:p>
-    <w:p>
-      <w:pPr>
-        <w:pStyle w:val="Ttulo3"/>
-      </w:pPr>
-      <w:bookmarkStart w:id="6" w:name="_Toc57950995"/>
-      <w:r>
+        <w:t>, el esquema de las distintas opciones de modelado sería el siguiente:</w:t>
+      </w:r>
+    </w:p>
+    <w:p>
+      <w:pPr>
+        <w:keepNext/>
+      </w:pPr>
+      <w:r>
+        <w:rPr>
+          <w:noProof/>
+        </w:rPr>
         <w:lastRenderedPageBreak/>
-        <w:t xml:space="preserve">1.4.1 Tipos de Diagramas </w:t>
-      </w:r>
-      <w:proofErr w:type="spellStart"/>
-      <w:r>
-        <w:t>SysML</w:t>
-      </w:r>
-      <w:bookmarkEnd w:id="6"/>
-      <w:proofErr w:type="spellEnd"/>
-    </w:p>
-    <w:p>
-      <w:r>
-        <w:t>Según indica la OMG y se verifica acudiendo a diferentes autores</w:t>
-      </w:r>
-      <w:r>
-        <w:t xml:space="preserve"> [3][4]</w:t>
-      </w:r>
-      <w:r>
-        <w:t xml:space="preserve">, atendemos a 9 distintas configuraciones de diagramas que se pueden crear con </w:t>
-      </w:r>
-      <w:proofErr w:type="spellStart"/>
-      <w:r>
-        <w:t>SysML</w:t>
-      </w:r>
-      <w:proofErr w:type="spellEnd"/>
-      <w:r>
-        <w:t>, el esquema de las distintas opciones de modelado sería el siguiente:</w:t>
-      </w:r>
-    </w:p>
-    <w:p>
-      <w:pPr>
-        <w:keepNext/>
-      </w:pPr>
-      <w:r>
-        <w:rPr>
-          <w:noProof/>
-        </w:rPr>
         <w:drawing>
           <wp:inline distT="0" distB="0" distL="0" distR="0" wp14:anchorId="36B4AC91" wp14:editId="07EF1BE4">
             <wp:extent cx="5400040" cy="3104515"/>
@@ -2897,7 +3350,7 @@
                     <pic:cNvPicPr/>
                   </pic:nvPicPr>
                   <pic:blipFill>
-                    <a:blip r:embed="rId14">
+                    <a:blip r:embed="rId16">
                       <a:extLst>
                         <a:ext uri="{28A0092B-C50C-407E-A947-70E740481C1C}">
                           <a14:useLocalDpi xmlns:a14="http://schemas.microsoft.com/office/drawing/2010/main" val="0"/>
@@ -2947,7 +3400,7 @@
           <w:iCs w:val="0"/>
           <w:color w:val="000000" w:themeColor="text1"/>
         </w:rPr>
-        <w:t xml:space="preserve">Ilustración 1.2: </w:t>
+        <w:t>Ilustración 1.</w:t>
       </w:r>
       <w:r>
         <w:rPr>
@@ -2958,9 +3411,8 @@
           <w:iCs w:val="0"/>
           <w:color w:val="000000" w:themeColor="text1"/>
         </w:rPr>
-        <w:t xml:space="preserve">Tipos de Diagramas </w:t>
-      </w:r>
-      <w:proofErr w:type="spellStart"/>
+        <w:t>4</w:t>
+      </w:r>
       <w:r>
         <w:rPr>
           <w:rFonts w:ascii="Arial" w:hAnsi="Arial" w:cs="Arial"/>
@@ -2970,9 +3422,8 @@
           <w:iCs w:val="0"/>
           <w:color w:val="000000" w:themeColor="text1"/>
         </w:rPr>
-        <w:t>SysML</w:t>
-      </w:r>
-      <w:proofErr w:type="spellEnd"/>
+        <w:t xml:space="preserve">: </w:t>
+      </w:r>
       <w:r>
         <w:rPr>
           <w:rFonts w:ascii="Arial" w:hAnsi="Arial" w:cs="Arial"/>
@@ -2982,8 +3433,9 @@
           <w:iCs w:val="0"/>
           <w:color w:val="000000" w:themeColor="text1"/>
         </w:rPr>
-        <w:t xml:space="preserve">. </w:t>
-      </w:r>
+        <w:t xml:space="preserve">Tipos de Diagramas </w:t>
+      </w:r>
+      <w:proofErr w:type="spellStart"/>
       <w:r>
         <w:rPr>
           <w:rFonts w:ascii="Arial" w:hAnsi="Arial" w:cs="Arial"/>
@@ -2993,11 +3445,9 @@
           <w:iCs w:val="0"/>
           <w:color w:val="000000" w:themeColor="text1"/>
         </w:rPr>
-        <w:t>Fuente:</w:t>
-      </w:r>
-      <w:r>
-        <w:t xml:space="preserve"> </w:t>
-      </w:r>
+        <w:t>SysML</w:t>
+      </w:r>
+      <w:proofErr w:type="spellEnd"/>
       <w:r>
         <w:rPr>
           <w:rFonts w:ascii="Arial" w:hAnsi="Arial" w:cs="Arial"/>
@@ -3007,8 +3457,46 @@
           <w:iCs w:val="0"/>
           <w:color w:val="000000" w:themeColor="text1"/>
         </w:rPr>
-        <w:t>L. Delligatti</w:t>
-      </w:r>
+        <w:t xml:space="preserve">. </w:t>
+      </w:r>
+      <w:r>
+        <w:rPr>
+          <w:rFonts w:ascii="Arial" w:hAnsi="Arial" w:cs="Arial"/>
+          <w:b/>
+          <w:bCs/>
+          <w:i w:val="0"/>
+          <w:iCs w:val="0"/>
+          <w:color w:val="000000" w:themeColor="text1"/>
+        </w:rPr>
+        <w:t>Fuente:</w:t>
+      </w:r>
+      <w:r>
+        <w:t xml:space="preserve"> </w:t>
+      </w:r>
+      <w:r>
+        <w:rPr>
+          <w:rFonts w:ascii="Arial" w:hAnsi="Arial" w:cs="Arial"/>
+          <w:b/>
+          <w:bCs/>
+          <w:i w:val="0"/>
+          <w:iCs w:val="0"/>
+          <w:color w:val="000000" w:themeColor="text1"/>
+        </w:rPr>
+        <w:t xml:space="preserve">L. </w:t>
+      </w:r>
+      <w:proofErr w:type="spellStart"/>
+      <w:r>
+        <w:rPr>
+          <w:rFonts w:ascii="Arial" w:hAnsi="Arial" w:cs="Arial"/>
+          <w:b/>
+          <w:bCs/>
+          <w:i w:val="0"/>
+          <w:iCs w:val="0"/>
+          <w:color w:val="000000" w:themeColor="text1"/>
+        </w:rPr>
+        <w:t>Delligatti</w:t>
+      </w:r>
+      <w:proofErr w:type="spellEnd"/>
       <w:r>
         <w:rPr>
           <w:rFonts w:ascii="Arial" w:hAnsi="Arial" w:cs="Arial"/>
@@ -3143,37 +3631,42 @@
     <w:p>
       <w:pPr>
         <w:pStyle w:val="Prrafodelista"/>
-        <w:rPr>
-          <w:b/>
-          <w:bCs/>
-        </w:rPr>
-      </w:pPr>
-    </w:p>
-    <w:p>
-      <w:pPr>
-        <w:pStyle w:val="Prrafodelista"/>
-        <w:rPr>
-          <w:b/>
-          <w:bCs/>
-        </w:rPr>
-      </w:pPr>
-    </w:p>
-    <w:p>
-      <w:pPr>
-        <w:pStyle w:val="Prrafodelista"/>
-        <w:rPr>
-          <w:b/>
-          <w:bCs/>
-        </w:rPr>
-      </w:pPr>
-    </w:p>
-    <w:p>
-      <w:pPr>
-        <w:rPr>
-          <w:b/>
-          <w:bCs/>
-        </w:rPr>
-      </w:pPr>
+        <w:numPr>
+          <w:ilvl w:val="0"/>
+          <w:numId w:val="2"/>
+        </w:numPr>
+        <w:rPr>
+          <w:b/>
+          <w:bCs/>
+        </w:rPr>
+      </w:pPr>
+      <w:r>
+        <w:rPr>
+          <w:b/>
+          <w:bCs/>
+        </w:rPr>
+        <w:t>Diagrama de máquina de estados:</w:t>
+      </w:r>
+      <w:r>
+        <w:rPr>
+          <w:b/>
+          <w:bCs/>
+        </w:rPr>
+        <w:t xml:space="preserve"> </w:t>
+      </w:r>
+      <w:r>
+        <w:t>Cuando</w:t>
+      </w:r>
+      <w:r>
+        <w:rPr>
+          <w:b/>
+          <w:bCs/>
+        </w:rPr>
+        <w:t xml:space="preserve"> </w:t>
+      </w:r>
+      <w:r>
+        <w:t>un sistema presenta muchos eventos asíncronos a los que debe reaccionar, es coherente modelar el comportamiento mediante un diagrama de estados, donde cada estado representa una condición implícita del sistema que no varía cuando pasan eventos que lo preceden.</w:t>
+      </w:r>
     </w:p>
     <w:p>
       <w:pPr>
@@ -3192,62 +3685,22 @@
           <w:b/>
           <w:bCs/>
         </w:rPr>
+        <w:t>Diagrama de caso de uso:</w:t>
+      </w:r>
+      <w:r>
+        <w:t xml:space="preserve"> </w:t>
+      </w:r>
+      <w:r>
+        <w:t>El diagrama de uso intenta mostrar la relación entre el usuario y los requisitos del sistema, pero sin especificar las acciones que se dan entre estos. Suelen ser diagramas simples donde los casos de uso se representan mediante una elipse donde llegan asociaciones con actores, que son los usuarios o entes que interactúan con el sistema.</w:t>
+      </w:r>
+    </w:p>
+    <w:p>
+      <w:r>
+        <w:rPr>
+          <w:b/>
+          <w:bCs/>
+        </w:rPr>
         <w:lastRenderedPageBreak/>
-        <w:t>Diagrama de máquina de estados:</w:t>
-      </w:r>
-      <w:r>
-        <w:rPr>
-          <w:b/>
-          <w:bCs/>
-        </w:rPr>
-        <w:t xml:space="preserve"> </w:t>
-      </w:r>
-      <w:r>
-        <w:t>Cuando</w:t>
-      </w:r>
-      <w:r>
-        <w:rPr>
-          <w:b/>
-          <w:bCs/>
-        </w:rPr>
-        <w:t xml:space="preserve"> </w:t>
-      </w:r>
-      <w:r>
-        <w:t>un sistema presenta muchos eventos asíncronos a los que debe reaccionar, es coherente modelar el comportamiento mediante un diagrama de estados, donde cada estado representa una condición implícita del sistema que no varía cuando pasan eventos que lo preceden.</w:t>
-      </w:r>
-    </w:p>
-    <w:p>
-      <w:pPr>
-        <w:pStyle w:val="Prrafodelista"/>
-        <w:numPr>
-          <w:ilvl w:val="0"/>
-          <w:numId w:val="2"/>
-        </w:numPr>
-        <w:rPr>
-          <w:b/>
-          <w:bCs/>
-        </w:rPr>
-      </w:pPr>
-      <w:r>
-        <w:rPr>
-          <w:b/>
-          <w:bCs/>
-        </w:rPr>
-        <w:t>Diagrama de caso de uso:</w:t>
-      </w:r>
-      <w:r>
-        <w:t xml:space="preserve"> </w:t>
-      </w:r>
-      <w:r>
-        <w:t>El diagrama de uso intenta mostrar la relación entre el usuario y los requisitos del sistema, pero sin especificar las acciones que se dan entre estos. Suelen ser diagramas simples donde los casos de uso se representan mediante una elipse donde llegan asociaciones con actores, que son los usuarios o entes que interactúan con el sistema.</w:t>
-      </w:r>
-    </w:p>
-    <w:p>
-      <w:r>
-        <w:rPr>
-          <w:b/>
-          <w:bCs/>
-        </w:rPr>
         <w:t>Diagramas de estructura:</w:t>
       </w:r>
       <w:r>
@@ -3410,15 +3863,7 @@
         <w:t>Los diagramas para</w:t>
       </w:r>
       <w:r>
-        <w:t xml:space="preserve">métricos se basan en los </w:t>
-      </w:r>
-      <w:proofErr w:type="gramStart"/>
-      <w:r>
-        <w:t>IBD</w:t>
-      </w:r>
-      <w:proofErr w:type="gramEnd"/>
-      <w:r>
-        <w:t xml:space="preserve"> pero estos modelan las restricciones que tienen los diferentes bloques y los representan aclarando la relación con las restricciones que presentas estos.</w:t>
+        <w:t>métricos se basan en los IBD pero estos modelan las restricciones que tienen los diferentes bloques y los representan aclarando la relación con las restricciones que presentas estos.</w:t>
       </w:r>
     </w:p>
     <w:p>
@@ -3472,39 +3917,105 @@
         <w:t xml:space="preserve"> y haciendo un uso correcto de los mismos, se usarán para modelar el comportamiento del sistema ERTMS, descomponiéndolo en otros bloques, explicando su funcionamiento con un orden coherente y usando el diagrama que sea conveniente en cada momento.</w:t>
       </w:r>
     </w:p>
-    <w:p/>
-    <w:p/>
     <w:p>
       <w:pPr>
         <w:pStyle w:val="Ttulo2"/>
       </w:pPr>
-      <w:bookmarkStart w:id="7" w:name="_Toc57950996"/>
+      <w:bookmarkStart w:id="9" w:name="_Toc58039681"/>
+      <w:r>
+        <w:t>1.</w:t>
+      </w:r>
+      <w:r>
+        <w:t>7</w:t>
+      </w:r>
+      <w:r>
+        <w:t xml:space="preserve"> Cameo como herramienta de modelado</w:t>
+      </w:r>
+      <w:bookmarkEnd w:id="9"/>
+    </w:p>
+    <w:p>
+      <w:r>
+        <w:t>Cameo es un entorno propio de la ingeniería de sistemas basado en MSBE, nos proporcionará las herramientas necesarias y una interfaz cómoda para modelar todos los diagramas de nuestro sistema, de una manera precisa y eficaz.</w:t>
+      </w:r>
+    </w:p>
+    <w:p>
+      <w:r>
+        <w:t>Además, proporciona una vía común de trabajo para los ingenieros que trabajan en MSBE, pero aun siendo a una de las herramientas más usadas, encontramos que no es la única, destacan así otras como: Agilian, Artisan Studio, Enterprise Architect, Rhapsody, Umodel, etc. [3]</w:t>
+      </w:r>
+    </w:p>
+    <w:p>
+      <w:pPr>
+        <w:pStyle w:val="Ttulo2"/>
+      </w:pPr>
+      <w:bookmarkStart w:id="10" w:name="_Toc58039682"/>
       <w:r>
         <w:lastRenderedPageBreak/>
-        <w:t>1.5 Cameo como herramienta de modelado</w:t>
-      </w:r>
-      <w:bookmarkEnd w:id="7"/>
-    </w:p>
-    <w:p/>
-    <w:p/>
-    <w:p/>
-    <w:p/>
-    <w:p/>
-    <w:p/>
-    <w:p/>
-    <w:p/>
-    <w:p/>
-    <w:p/>
-    <w:p/>
-    <w:p/>
-    <w:p/>
-    <w:p/>
+        <w:t>1.</w:t>
+      </w:r>
+      <w:r>
+        <w:t>8</w:t>
+      </w:r>
+      <w:r>
+        <w:t xml:space="preserve"> Objetivos del proyecto</w:t>
+      </w:r>
+      <w:bookmarkEnd w:id="10"/>
+    </w:p>
+    <w:p>
+      <w:r>
+        <w:t>En efecto con las problemáticas que presenta el sistema ferroviario europeo y con la magnitud que implica el uso de las telecomunicaciones con sus diferentes normativas, se marca como objetivo usar la ingeniería de sistemas con el fin de encontrar ideas comunes y representar comportamientos de sistemas más pequeños que integran o interactúan con otro de mayor envergadura, el ERTMS.</w:t>
+      </w:r>
+    </w:p>
+    <w:p>
+      <w:r>
+        <w:t>De modo idéntico se modelará el funcionamiento del ERTMS y la interacción que tiene con los elementos externos al sistema, de manera que cualquiera que tenga conocimiento en el lenguaje Systml sepa comprender cómo funciona e interactúa este sistema; sus riesgos, funcionalidades, carencias y virtudes.</w:t>
+      </w:r>
+    </w:p>
+    <w:p>
+      <w:r>
+        <w:t>En este sentido se pretende estudiar con esmero el funcionamiento de las distintas partes del ERTMS como sus interacciones con las partes externas al mismo o con el equipo o personal de trabajo, a objetivo último de modelar mediante el Systml de manera precisa y concisa, cómo se comportan e interactúan todas y cada una de las partes del sistema</w:t>
+      </w:r>
+      <w:r>
+        <w:t>, todo ello a través del MSBE y la ingeniería de sistemas</w:t>
+      </w:r>
+      <w:r>
+        <w:t>.</w:t>
+      </w:r>
+    </w:p>
+    <w:p>
+      <w:r>
+        <w:t>Por último, ya habiendo englobado y modelado el sistema en su conjunto, se hará un análisis crítico de su funcionamiento, exponiendo las virtudes, objeciones y retos que plantea el ERTMS dentro de nuestro tiempo y en un futuro próximo.</w:t>
+      </w:r>
+    </w:p>
+    <w:p>
+      <w:pPr>
+        <w:jc w:val="left"/>
+      </w:pPr>
+    </w:p>
+    <w:p>
+      <w:pPr>
+        <w:jc w:val="left"/>
+      </w:pPr>
+    </w:p>
+    <w:p>
+      <w:pPr>
+        <w:jc w:val="left"/>
+      </w:pPr>
+    </w:p>
+    <w:p>
+      <w:pPr>
+        <w:jc w:val="left"/>
+      </w:pPr>
+    </w:p>
+    <w:p>
+      <w:pPr>
+        <w:jc w:val="left"/>
+      </w:pPr>
+    </w:p>
     <w:p>
       <w:pPr>
         <w:jc w:val="left"/>
         <w:sectPr>
-          <w:headerReference w:type="default" r:id="rId15"/>
-          <w:footerReference w:type="default" r:id="rId16"/>
+          <w:headerReference w:type="default" r:id="rId17"/>
           <w:pgSz w:w="11906" w:h="16838"/>
           <w:pgMar w:top="1417" w:right="1701" w:bottom="1417" w:left="1701" w:header="708" w:footer="708" w:gutter="0"/>
           <w:pgNumType w:start="1"/>
@@ -3522,305 +4033,375 @@
       <w:pPr>
         <w:pStyle w:val="Ttulo1"/>
       </w:pPr>
-      <w:bookmarkStart w:id="8" w:name="_Toc57950997"/>
-      <w:r>
-        <w:t>Bibliografía</w:t>
-      </w:r>
-      <w:bookmarkEnd w:id="8"/>
-    </w:p>
-    <w:p>
-      <w:r>
-        <w:t xml:space="preserve">[1] J. M. Ribes </w:t>
-      </w:r>
-      <w:proofErr w:type="spellStart"/>
-      <w:r>
-        <w:t>Ardanuy</w:t>
-      </w:r>
-      <w:proofErr w:type="spellEnd"/>
-      <w:r>
-        <w:t>, “Análisis de la evolución de la interoperabilidad y de la seguridad ferroviaria en Europa en el periodo 1991-2011 y propuestas de mejora,” Tesi</w:t>
-      </w:r>
-      <w:r>
-        <w:t>s</w:t>
-      </w:r>
-      <w:r>
-        <w:t xml:space="preserve"> doctoral, UPC, Departament</w:t>
-      </w:r>
-      <w:r>
-        <w:t>o</w:t>
-      </w:r>
-      <w:r>
-        <w:t xml:space="preserve"> d</w:t>
-      </w:r>
-      <w:r>
-        <w:t>e ingeniería eléctrica</w:t>
-      </w:r>
-      <w:r>
-        <w:t>, 2012.</w:t>
-      </w:r>
-    </w:p>
-    <w:p>
-      <w:r>
+      <w:bookmarkStart w:id="11" w:name="_Toc58039683"/>
+      <w:r>
+        <w:t>Referencias</w:t>
+      </w:r>
+      <w:bookmarkEnd w:id="11"/>
+      <w:r>
+        <w:t xml:space="preserve"> </w:t>
+      </w:r>
+    </w:p>
+    <w:p>
+      <w:pPr>
+        <w:widowControl w:val="0"/>
+        <w:autoSpaceDE w:val="0"/>
+        <w:autoSpaceDN w:val="0"/>
+        <w:adjustRightInd w:val="0"/>
+        <w:spacing w:line="240" w:lineRule="auto"/>
+        <w:ind w:left="640" w:hanging="640"/>
+        <w:rPr>
+          <w:rFonts w:ascii="Calibri" w:hAnsi="Calibri" w:cs="Times New Roman"/>
+          <w:noProof/>
+          <w:szCs w:val="24"/>
+        </w:rPr>
+      </w:pPr>
+      <w:r>
+        <w:fldChar w:fldCharType="begin" w:fldLock="1"/>
+      </w:r>
+      <w:r>
+        <w:instrText xml:space="preserve">ADDIN Mendeley Bibliography CSL_BIBLIOGRAPHY </w:instrText>
+      </w:r>
+      <w:r>
+        <w:fldChar w:fldCharType="separate"/>
+      </w:r>
+      <w:r>
+        <w:rPr>
+          <w:rFonts w:ascii="Calibri" w:hAnsi="Calibri" w:cs="Times New Roman"/>
+          <w:noProof/>
+          <w:szCs w:val="24"/>
+        </w:rPr>
+        <w:t>[1]</w:t>
+      </w:r>
+      <w:r>
+        <w:rPr>
+          <w:rFonts w:ascii="Calibri" w:hAnsi="Calibri" w:cs="Times New Roman"/>
+          <w:noProof/>
+          <w:szCs w:val="24"/>
+        </w:rPr>
+        <w:tab/>
+        <w:t>Josep-Maria Ribes i Ardanuy, “Análisis de la evolución de la interoperabilidad y de la seguridad ferroviaria en Europa en el periodo 1991-2011 y Propuestas de mejora,” Universidad Politecnica de Cataluña, 2012.</w:t>
+      </w:r>
+    </w:p>
+    <w:p>
+      <w:pPr>
+        <w:widowControl w:val="0"/>
+        <w:autoSpaceDE w:val="0"/>
+        <w:autoSpaceDN w:val="0"/>
+        <w:adjustRightInd w:val="0"/>
+        <w:spacing w:line="240" w:lineRule="auto"/>
+        <w:ind w:left="640" w:hanging="640"/>
+        <w:rPr>
+          <w:rFonts w:ascii="Calibri" w:hAnsi="Calibri" w:cs="Times New Roman"/>
+          <w:noProof/>
+          <w:szCs w:val="24"/>
+        </w:rPr>
+      </w:pPr>
+      <w:r>
+        <w:rPr>
+          <w:rFonts w:ascii="Calibri" w:hAnsi="Calibri" w:cs="Times New Roman"/>
+          <w:noProof/>
+          <w:szCs w:val="24"/>
+        </w:rPr>
         <w:t>[2]</w:t>
       </w:r>
       <w:r>
-        <w:t xml:space="preserve"> INCOSE SE </w:t>
-      </w:r>
-      <w:proofErr w:type="spellStart"/>
-      <w:r>
-        <w:t>Vision</w:t>
-      </w:r>
-      <w:proofErr w:type="spellEnd"/>
-      <w:r>
-        <w:t xml:space="preserve"> 2020 (2004) INCOSE-TP-2004-004-02</w:t>
-      </w:r>
-      <w:r>
-        <w:t>.</w:t>
-      </w:r>
-    </w:p>
-    <w:p>
-      <w:r>
-        <w:t xml:space="preserve">[3] </w:t>
-      </w:r>
-      <w:r>
-        <w:t xml:space="preserve">L. </w:t>
-      </w:r>
-      <w:proofErr w:type="spellStart"/>
-      <w:r>
-        <w:t>Delligatti</w:t>
-      </w:r>
-      <w:proofErr w:type="spellEnd"/>
-      <w:r>
-        <w:t xml:space="preserve">, </w:t>
-      </w:r>
-      <w:proofErr w:type="spellStart"/>
-      <w:r>
-        <w:rPr>
+        <w:rPr>
+          <w:rFonts w:ascii="Calibri" w:hAnsi="Calibri" w:cs="Times New Roman"/>
+          <w:noProof/>
+          <w:szCs w:val="24"/>
+        </w:rPr>
+        <w:tab/>
+        <w:t xml:space="preserve">J.-L. Boulanger, </w:t>
+      </w:r>
+      <w:r>
+        <w:rPr>
+          <w:rFonts w:ascii="Calibri" w:hAnsi="Calibri" w:cs="Times New Roman"/>
           <w:i/>
           <w:iCs/>
-        </w:rPr>
-        <w:t>SysML</w:t>
-      </w:r>
-      <w:proofErr w:type="spellEnd"/>
-      <w:r>
-        <w:rPr>
+          <w:noProof/>
+          <w:szCs w:val="24"/>
+        </w:rPr>
+        <w:t>CENELEC 50128 and IEC 62279 Standards</w:t>
+      </w:r>
+      <w:r>
+        <w:rPr>
+          <w:rFonts w:ascii="Calibri" w:hAnsi="Calibri" w:cs="Times New Roman"/>
+          <w:noProof/>
+          <w:szCs w:val="24"/>
+        </w:rPr>
+        <w:t>. 2017.</w:t>
+      </w:r>
+    </w:p>
+    <w:p>
+      <w:pPr>
+        <w:widowControl w:val="0"/>
+        <w:autoSpaceDE w:val="0"/>
+        <w:autoSpaceDN w:val="0"/>
+        <w:adjustRightInd w:val="0"/>
+        <w:spacing w:line="240" w:lineRule="auto"/>
+        <w:ind w:left="640" w:hanging="640"/>
+        <w:rPr>
+          <w:rFonts w:ascii="Calibri" w:hAnsi="Calibri" w:cs="Times New Roman"/>
+          <w:noProof/>
+          <w:szCs w:val="24"/>
+        </w:rPr>
+      </w:pPr>
+      <w:r>
+        <w:rPr>
+          <w:rFonts w:ascii="Calibri" w:hAnsi="Calibri" w:cs="Times New Roman"/>
+          <w:noProof/>
+          <w:szCs w:val="24"/>
+        </w:rPr>
+        <w:t>[3]</w:t>
+      </w:r>
+      <w:r>
+        <w:rPr>
+          <w:rFonts w:ascii="Calibri" w:hAnsi="Calibri" w:cs="Times New Roman"/>
+          <w:noProof/>
+          <w:szCs w:val="24"/>
+        </w:rPr>
+        <w:tab/>
+        <w:t xml:space="preserve">L. Delligatty, </w:t>
+      </w:r>
+      <w:r>
+        <w:rPr>
+          <w:rFonts w:ascii="Calibri" w:hAnsi="Calibri" w:cs="Times New Roman"/>
           <w:i/>
           <w:iCs/>
-        </w:rPr>
-        <w:t xml:space="preserve"> </w:t>
-      </w:r>
-      <w:proofErr w:type="spellStart"/>
-      <w:r>
-        <w:rPr>
+          <w:noProof/>
+          <w:szCs w:val="24"/>
+        </w:rPr>
+        <w:t>A Brief Guide to the Systems Modeling Language</w:t>
+      </w:r>
+      <w:r>
+        <w:rPr>
+          <w:rFonts w:ascii="Calibri" w:hAnsi="Calibri" w:cs="Times New Roman"/>
+          <w:noProof/>
+          <w:szCs w:val="24"/>
+        </w:rPr>
+        <w:t>. 2013.</w:t>
+      </w:r>
+    </w:p>
+    <w:p>
+      <w:pPr>
+        <w:widowControl w:val="0"/>
+        <w:autoSpaceDE w:val="0"/>
+        <w:autoSpaceDN w:val="0"/>
+        <w:adjustRightInd w:val="0"/>
+        <w:spacing w:line="240" w:lineRule="auto"/>
+        <w:ind w:left="640" w:hanging="640"/>
+        <w:rPr>
+          <w:rFonts w:ascii="Calibri" w:hAnsi="Calibri" w:cs="Times New Roman"/>
+          <w:noProof/>
+          <w:szCs w:val="24"/>
+        </w:rPr>
+      </w:pPr>
+      <w:r>
+        <w:rPr>
+          <w:rFonts w:ascii="Calibri" w:hAnsi="Calibri" w:cs="Times New Roman"/>
+          <w:noProof/>
+          <w:szCs w:val="24"/>
+        </w:rPr>
+        <w:t>[4]</w:t>
+      </w:r>
+      <w:r>
+        <w:rPr>
+          <w:rFonts w:ascii="Calibri" w:hAnsi="Calibri" w:cs="Times New Roman"/>
+          <w:noProof/>
+          <w:szCs w:val="24"/>
+        </w:rPr>
+        <w:tab/>
+        <w:t xml:space="preserve">J. M. Borky, </w:t>
+      </w:r>
+      <w:r>
+        <w:rPr>
+          <w:rFonts w:ascii="Calibri" w:hAnsi="Calibri" w:cs="Times New Roman"/>
           <w:i/>
           <w:iCs/>
-        </w:rPr>
-        <w:t>distilled</w:t>
-      </w:r>
-      <w:proofErr w:type="spellEnd"/>
-      <w:r>
-        <w:t xml:space="preserve">, </w:t>
-      </w:r>
-      <w:r>
-        <w:t>Addison-Wesley, 2014.</w:t>
-      </w:r>
-    </w:p>
-    <w:p>
-      <w:r>
-        <w:t xml:space="preserve">[4] </w:t>
-      </w:r>
-      <w:r>
-        <w:t xml:space="preserve">B. </w:t>
-      </w:r>
-      <w:proofErr w:type="spellStart"/>
-      <w:r>
-        <w:t>Borky</w:t>
-      </w:r>
-      <w:proofErr w:type="spellEnd"/>
-      <w:r>
-        <w:t xml:space="preserve">, </w:t>
-      </w:r>
-      <w:proofErr w:type="spellStart"/>
-      <w:r>
-        <w:rPr>
-          <w:i/>
-          <w:iCs/>
-        </w:rPr>
-        <w:t>Effective</w:t>
-      </w:r>
-      <w:proofErr w:type="spellEnd"/>
-      <w:r>
-        <w:rPr>
-          <w:i/>
-          <w:iCs/>
-        </w:rPr>
-        <w:t xml:space="preserve"> </w:t>
-      </w:r>
-      <w:proofErr w:type="spellStart"/>
-      <w:r>
-        <w:rPr>
-          <w:i/>
-          <w:iCs/>
-        </w:rPr>
-        <w:t>Model-Based</w:t>
-      </w:r>
-      <w:proofErr w:type="spellEnd"/>
-      <w:r>
-        <w:rPr>
-          <w:i/>
-          <w:iCs/>
-        </w:rPr>
-        <w:t xml:space="preserve"> </w:t>
-      </w:r>
-      <w:proofErr w:type="spellStart"/>
-      <w:r>
-        <w:rPr>
-          <w:i/>
-          <w:iCs/>
-        </w:rPr>
-        <w:t>Systems</w:t>
-      </w:r>
-      <w:proofErr w:type="spellEnd"/>
-      <w:r>
-        <w:rPr>
-          <w:i/>
-          <w:iCs/>
-        </w:rPr>
-        <w:t xml:space="preserve"> </w:t>
-      </w:r>
-      <w:proofErr w:type="spellStart"/>
-      <w:r>
-        <w:rPr>
-          <w:i/>
-          <w:iCs/>
-        </w:rPr>
-        <w:t>Engineering</w:t>
-      </w:r>
-      <w:proofErr w:type="spellEnd"/>
-      <w:r>
-        <w:t>,</w:t>
-      </w:r>
-      <w:r>
-        <w:t xml:space="preserve"> </w:t>
-      </w:r>
-      <w:r>
-        <w:t>Springer International Publishing AG, 2018.</w:t>
-      </w:r>
+          <w:noProof/>
+          <w:szCs w:val="24"/>
+        </w:rPr>
+        <w:t>Effective Model-Based Systems Engineering</w:t>
+      </w:r>
+      <w:r>
+        <w:rPr>
+          <w:rFonts w:ascii="Calibri" w:hAnsi="Calibri" w:cs="Times New Roman"/>
+          <w:noProof/>
+          <w:szCs w:val="24"/>
+        </w:rPr>
+        <w:t>. Springer International Publishing, 2019.</w:t>
+      </w:r>
+    </w:p>
+    <w:p>
+      <w:pPr>
+        <w:widowControl w:val="0"/>
+        <w:autoSpaceDE w:val="0"/>
+        <w:autoSpaceDN w:val="0"/>
+        <w:adjustRightInd w:val="0"/>
+        <w:spacing w:line="240" w:lineRule="auto"/>
+        <w:ind w:left="640" w:hanging="640"/>
+        <w:rPr>
+          <w:rFonts w:ascii="Calibri" w:hAnsi="Calibri" w:cs="Times New Roman"/>
+          <w:noProof/>
+          <w:szCs w:val="24"/>
+        </w:rPr>
+      </w:pPr>
+      <w:r>
+        <w:rPr>
+          <w:rFonts w:ascii="Calibri" w:hAnsi="Calibri" w:cs="Times New Roman"/>
+          <w:noProof/>
+          <w:szCs w:val="24"/>
+        </w:rPr>
+        <w:t>[5]</w:t>
+      </w:r>
+      <w:r>
+        <w:rPr>
+          <w:rFonts w:ascii="Calibri" w:hAnsi="Calibri" w:cs="Times New Roman"/>
+          <w:noProof/>
+          <w:szCs w:val="24"/>
+        </w:rPr>
+        <w:tab/>
+        <w:t>Tribunal de Cuentas Europeo (TCE), “Un Sistema único de Gestión del Tráfico Ferroviario Europeo: ¿se hará alguna vez realidad la decisión política?,” 2017.</w:t>
+      </w:r>
+    </w:p>
+    <w:p>
+      <w:pPr>
+        <w:widowControl w:val="0"/>
+        <w:autoSpaceDE w:val="0"/>
+        <w:autoSpaceDN w:val="0"/>
+        <w:adjustRightInd w:val="0"/>
+        <w:spacing w:line="240" w:lineRule="auto"/>
+        <w:ind w:left="640" w:hanging="640"/>
+        <w:rPr>
+          <w:rFonts w:ascii="Calibri" w:hAnsi="Calibri" w:cs="Times New Roman"/>
+          <w:noProof/>
+          <w:szCs w:val="24"/>
+        </w:rPr>
+      </w:pPr>
+      <w:r>
+        <w:rPr>
+          <w:rFonts w:ascii="Calibri" w:hAnsi="Calibri" w:cs="Times New Roman"/>
+          <w:noProof/>
+          <w:szCs w:val="24"/>
+        </w:rPr>
+        <w:t>[6]</w:t>
+      </w:r>
+      <w:r>
+        <w:rPr>
+          <w:rFonts w:ascii="Calibri" w:hAnsi="Calibri" w:cs="Times New Roman"/>
+          <w:noProof/>
+          <w:szCs w:val="24"/>
+        </w:rPr>
+        <w:tab/>
+        <w:t>Gobierno De España, “Plan nacional de implementación ERTMS,” 2017.</w:t>
+      </w:r>
+    </w:p>
+    <w:p>
+      <w:pPr>
+        <w:widowControl w:val="0"/>
+        <w:autoSpaceDE w:val="0"/>
+        <w:autoSpaceDN w:val="0"/>
+        <w:adjustRightInd w:val="0"/>
+        <w:spacing w:line="240" w:lineRule="auto"/>
+        <w:ind w:left="640" w:hanging="640"/>
+        <w:rPr>
+          <w:rFonts w:ascii="Calibri" w:hAnsi="Calibri"/>
+          <w:noProof/>
+        </w:rPr>
+      </w:pPr>
+      <w:r>
+        <w:rPr>
+          <w:rFonts w:ascii="Calibri" w:hAnsi="Calibri" w:cs="Times New Roman"/>
+          <w:noProof/>
+          <w:szCs w:val="24"/>
+        </w:rPr>
+        <w:t>[7]</w:t>
+      </w:r>
+      <w:r>
+        <w:rPr>
+          <w:rFonts w:ascii="Calibri" w:hAnsi="Calibri" w:cs="Times New Roman"/>
+          <w:noProof/>
+          <w:szCs w:val="24"/>
+        </w:rPr>
+        <w:tab/>
+        <w:t>Centro virtual de publicaciones de la Unión Europea, “ERTMS -- delivering flexible and reliable rail traffic : a major industrial project for Europe.,” EU publications, 2006.</w:t>
+      </w:r>
+    </w:p>
+    <w:p>
+      <w:pPr>
+        <w:ind w:left="1416" w:hanging="1416"/>
+      </w:pPr>
+      <w:r>
+        <w:fldChar w:fldCharType="end"/>
+      </w:r>
+    </w:p>
+    <w:p>
+      <w:pPr>
+        <w:ind w:left="1416" w:hanging="1416"/>
+      </w:pPr>
+    </w:p>
+    <w:p>
+      <w:pPr>
+        <w:ind w:left="1416" w:hanging="1416"/>
+      </w:pPr>
+    </w:p>
+    <w:p>
+      <w:pPr>
+        <w:ind w:left="1416" w:hanging="1416"/>
+      </w:pPr>
+    </w:p>
+    <w:p>
+      <w:pPr>
+        <w:ind w:left="1416" w:hanging="1416"/>
+      </w:pPr>
+    </w:p>
+    <w:p>
+      <w:pPr>
+        <w:ind w:left="1416" w:hanging="1416"/>
+      </w:pPr>
+    </w:p>
+    <w:p>
+      <w:pPr>
+        <w:ind w:left="1416" w:hanging="1416"/>
+      </w:pPr>
+    </w:p>
+    <w:p>
+      <w:pPr>
+        <w:ind w:left="1416" w:hanging="1416"/>
+      </w:pPr>
+    </w:p>
+    <w:p>
+      <w:pPr>
+        <w:ind w:left="1416" w:hanging="1416"/>
+      </w:pPr>
+    </w:p>
+    <w:p>
+      <w:pPr>
+        <w:ind w:left="1416" w:hanging="1416"/>
+      </w:pPr>
+    </w:p>
+    <w:p>
+      <w:pPr>
+        <w:ind w:left="1416" w:hanging="1416"/>
+      </w:pPr>
+    </w:p>
+    <w:p>
+      <w:pPr>
+        <w:ind w:left="1416" w:hanging="1416"/>
+      </w:pPr>
+    </w:p>
+    <w:p>
+      <w:pPr>
+        <w:ind w:left="1416" w:hanging="1416"/>
+      </w:pPr>
     </w:p>
     <w:p/>
-    <w:p/>
-    <w:p/>
-    <w:p/>
-    <w:p/>
-    <w:p/>
-    <w:p/>
-    <w:p/>
-    <w:p/>
-    <w:p/>
-    <w:p/>
-    <w:p/>
-    <w:p/>
-    <w:p/>
-    <w:p/>
-    <w:p/>
-    <w:p/>
-    <w:p/>
-    <w:p/>
-    <w:p/>
-    <w:p>
-      <w:r>
-        <w:br w:type="page"/>
-      </w:r>
-    </w:p>
-    <w:p>
-      <w:pPr>
-        <w:pStyle w:val="Ttulo1"/>
-      </w:pPr>
-      <w:bookmarkStart w:id="9" w:name="_Toc57950998"/>
-      <w:r>
-        <w:lastRenderedPageBreak/>
-        <w:t>Anexos</w:t>
-      </w:r>
-      <w:bookmarkEnd w:id="9"/>
-    </w:p>
-    <w:p>
-      <w:pPr>
-        <w:pStyle w:val="Ttulo2"/>
-      </w:pPr>
-      <w:bookmarkStart w:id="10" w:name="_Toc57950999"/>
-      <w:r>
-        <w:t xml:space="preserve">Anexo 1: </w:t>
-      </w:r>
-      <w:r>
-        <w:t>Lista De Tablas</w:t>
-      </w:r>
-      <w:bookmarkEnd w:id="10"/>
-    </w:p>
-    <w:p/>
-    <w:p>
-      <w:pPr>
-        <w:pStyle w:val="Ttulo2"/>
-      </w:pPr>
-      <w:bookmarkStart w:id="11" w:name="_Toc57951000"/>
-      <w:r>
-        <w:t xml:space="preserve">Anexo 2: </w:t>
-      </w:r>
-      <w:r>
-        <w:t xml:space="preserve">Lista De </w:t>
-      </w:r>
-      <w:r>
-        <w:t>Ilustraciones</w:t>
-      </w:r>
-      <w:bookmarkEnd w:id="11"/>
-    </w:p>
-    <w:p>
-      <w:r>
-        <w:t>Ilustración 1.1.</w:t>
-      </w:r>
-      <w:r>
-        <w:tab/>
-        <w:t>Sistemas De Señalización en Europa.</w:t>
-      </w:r>
-    </w:p>
-    <w:p>
-      <w:r>
-        <w:t>Ilustración 1.2.</w:t>
-      </w:r>
-      <w:r>
-        <w:tab/>
-        <w:t xml:space="preserve">Tipos de diagramas </w:t>
-      </w:r>
-      <w:proofErr w:type="spellStart"/>
-      <w:r>
-        <w:t>SysML</w:t>
-      </w:r>
-      <w:proofErr w:type="spellEnd"/>
-      <w:r>
-        <w:t>.</w:t>
-      </w:r>
-    </w:p>
-    <w:p/>
-    <w:p>
-      <w:pPr>
-        <w:pStyle w:val="Ttulo2"/>
-      </w:pPr>
-      <w:bookmarkStart w:id="12" w:name="_Toc57951001"/>
-      <w:r>
-        <w:t xml:space="preserve">Anexo 3: Lista </w:t>
-      </w:r>
-      <w:r>
-        <w:t>d</w:t>
-      </w:r>
-      <w:r>
-        <w:t>e Acrónimos</w:t>
-      </w:r>
-      <w:bookmarkEnd w:id="12"/>
-    </w:p>
     <w:sectPr>
-      <w:headerReference w:type="default" r:id="rId17"/>
+      <w:headerReference w:type="default" r:id="rId18"/>
       <w:pgSz w:w="11906" w:h="16838"/>
       <w:pgMar w:top="1417" w:right="1701" w:bottom="1417" w:left="1701" w:header="708" w:footer="708" w:gutter="0"/>
-      <w:pgNumType w:start="1"/>
+      <w:pgNumType w:start="9"/>
       <w:cols w:space="708"/>
       <w:docGrid w:linePitch="360"/>
     </w:sectPr>
@@ -3918,91 +4499,6 @@
             <w:color w:val="1F3864" w:themeColor="accent1" w:themeShade="80"/>
           </w:rPr>
           <w:fldChar w:fldCharType="end"/>
-        </w:r>
-      </w:p>
-    </w:sdtContent>
-  </w:sdt>
-  <w:p>
-    <w:pPr>
-      <w:pStyle w:val="Piedepgina"/>
-    </w:pPr>
-  </w:p>
-</w:ftr>
-</file>
-
-<file path=word/footer2.xml><?xml version="1.0" encoding="utf-8"?>
-<w:ftr xmlns:wpc="http://schemas.microsoft.com/office/word/2010/wordprocessingCanvas" xmlns:cx="http://schemas.microsoft.com/office/drawing/2014/chartex" xmlns:cx1="http://schemas.microsoft.com/office/drawing/2015/9/8/chartex" xmlns:cx2="http://schemas.microsoft.com/office/drawing/2015/10/21/chartex" xmlns:cx3="http://schemas.microsoft.com/office/drawing/2016/5/9/chartex" xmlns:cx4="http://schemas.microsoft.com/office/drawing/2016/5/10/chartex" xmlns:cx5="http://schemas.microsoft.com/office/drawing/2016/5/11/chartex" xmlns:cx6="http://schemas.microsoft.com/office/drawing/2016/5/12/chartex" xmlns:cx7="http://schemas.microsoft.com/office/drawing/2016/5/13/chartex" xmlns:cx8="http://schemas.microsoft.com/office/drawing/2016/5/14/chartex" xmlns:mc="http://schemas.openxmlformats.org/markup-compatibility/2006" xmlns:aink="http://schemas.microsoft.com/office/drawing/2016/ink" xmlns:am3d="http://schemas.microsoft.com/office/drawing/2017/model3d" xmlns:o="urn:schemas-microsoft-com:office:office" xmlns:r="http://schemas.openxmlformats.org/officeDocument/2006/relationships" xmlns:m="http://schemas.openxmlformats.org/officeDocument/2006/math" xmlns:v="urn:schemas-microsoft-com:vml" xmlns:wp14="http://schemas.microsoft.com/office/word/2010/wordprocessingDrawing" xmlns:wp="http://schemas.openxmlformats.org/drawingml/2006/wordprocessingDrawing" xmlns:w10="urn:schemas-microsoft-com:office:word" xmlns:w="http://schemas.openxmlformats.org/wordprocessingml/2006/main" xmlns:w14="http://schemas.microsoft.com/office/word/2010/wordml" xmlns:w15="http://schemas.microsoft.com/office/word/2012/wordml" xmlns:w16cex="http://schemas.microsoft.com/office/word/2018/wordml/cex" xmlns:w16cid="http://schemas.microsoft.com/office/word/2016/wordml/cid" xmlns:w16="http://schemas.microsoft.com/office/word/2018/wordml" xmlns:w16se="http://schemas.microsoft.com/office/word/2015/wordml/symex" xmlns:wpg="http://schemas.microsoft.com/office/word/2010/wordprocessingGroup" xmlns:wpi="http://schemas.microsoft.com/office/word/2010/wordprocessingInk" xmlns:wne="http://schemas.microsoft.com/office/word/2006/wordml" xmlns:wps="http://schemas.microsoft.com/office/word/2010/wordprocessingShape" mc:Ignorable="w14 w15 w16se w16cid w16 w16cex wp14">
-  <w:sdt>
-    <w:sdtPr>
-      <w:rPr>
-        <w:color w:val="1F3864" w:themeColor="accent1" w:themeShade="80"/>
-      </w:rPr>
-      <w:id w:val="229509533"/>
-      <w:docPartObj>
-        <w:docPartGallery w:val="Page Numbers (Bottom of Page)"/>
-        <w:docPartUnique/>
-      </w:docPartObj>
-    </w:sdtPr>
-    <w:sdtEndPr>
-      <w:rPr>
-        <w:spacing w:val="60"/>
-      </w:rPr>
-    </w:sdtEndPr>
-    <w:sdtContent>
-      <w:p>
-        <w:pPr>
-          <w:pStyle w:val="Piedepgina"/>
-          <w:pBdr>
-            <w:top w:val="single" w:sz="4" w:space="1" w:color="D9D9D9" w:themeColor="background1" w:themeShade="D9"/>
-          </w:pBdr>
-          <w:jc w:val="center"/>
-          <w:rPr>
-            <w:b/>
-            <w:bCs/>
-            <w:color w:val="1F3864" w:themeColor="accent1" w:themeShade="80"/>
-          </w:rPr>
-        </w:pPr>
-        <w:r>
-          <w:rPr>
-            <w:color w:val="1F3864" w:themeColor="accent1" w:themeShade="80"/>
-          </w:rPr>
-          <w:fldChar w:fldCharType="begin"/>
-        </w:r>
-        <w:r>
-          <w:rPr>
-            <w:color w:val="1F3864" w:themeColor="accent1" w:themeShade="80"/>
-          </w:rPr>
-          <w:instrText>PAGE   \* MERGEFORMAT</w:instrText>
-        </w:r>
-        <w:r>
-          <w:rPr>
-            <w:color w:val="1F3864" w:themeColor="accent1" w:themeShade="80"/>
-          </w:rPr>
-          <w:fldChar w:fldCharType="separate"/>
-        </w:r>
-        <w:r>
-          <w:rPr>
-            <w:b/>
-            <w:bCs/>
-            <w:color w:val="1F3864" w:themeColor="accent1" w:themeShade="80"/>
-          </w:rPr>
-          <w:t>2</w:t>
-        </w:r>
-        <w:r>
-          <w:rPr>
-            <w:b/>
-            <w:bCs/>
-            <w:color w:val="1F3864" w:themeColor="accent1" w:themeShade="80"/>
-          </w:rPr>
-          <w:fldChar w:fldCharType="end"/>
-        </w:r>
-        <w:r>
-          <w:rPr>
-            <w:b/>
-            <w:bCs/>
-            <w:color w:val="1F3864" w:themeColor="accent1" w:themeShade="80"/>
-          </w:rPr>
-          <w:t xml:space="preserve"> </w:t>
         </w:r>
       </w:p>
     </w:sdtContent>
@@ -4417,10 +4913,10 @@
               <w:noProof/>
             </w:rPr>
             <w:drawing>
-              <wp:inline distT="0" distB="0" distL="0" distR="0" wp14:anchorId="4B398A22" wp14:editId="1A288F9A">
+              <wp:inline distT="0" distB="0" distL="0" distR="0" wp14:anchorId="716FCF78" wp14:editId="697711B9">
                 <wp:extent cx="931652" cy="872686"/>
-                <wp:effectExtent l="0" t="0" r="5080" b="8890"/>
-                <wp:docPr id="29" name="Imagen 29"/>
+                <wp:effectExtent l="0" t="0" r="1905" b="3810"/>
+                <wp:docPr id="3" name="Imagen 3"/>
                 <wp:cNvGraphicFramePr>
                   <a:graphicFrameLocks xmlns:a="http://schemas.openxmlformats.org/drawingml/2006/main" noChangeAspect="1"/>
                 </wp:cNvGraphicFramePr>
@@ -4440,7 +4936,7 @@
                       <pic:spPr>
                         <a:xfrm>
                           <a:off x="0" y="0"/>
-                          <a:ext cx="931652" cy="872686"/>
+                          <a:ext cx="984320" cy="922020"/>
                         </a:xfrm>
                         <a:prstGeom prst="rect">
                           <a:avLst/>
@@ -4526,32 +5022,7 @@
             <w:jc w:val="center"/>
           </w:pPr>
           <w:r>
-            <w:rPr>
-              <w:sz w:val="16"/>
-              <w:szCs w:val="16"/>
-            </w:rPr>
-            <w:t>CAPITULO 1:</w:t>
-          </w:r>
-          <w:r>
-            <w:rPr>
-              <w:sz w:val="16"/>
-              <w:szCs w:val="16"/>
-            </w:rPr>
-            <w:t xml:space="preserve"> </w:t>
-          </w:r>
-          <w:r>
-            <w:rPr>
-              <w:sz w:val="16"/>
-              <w:szCs w:val="16"/>
-            </w:rPr>
-            <w:t>INTRODUCCI</w:t>
-          </w:r>
-          <w:r>
-            <w:rPr>
-              <w:sz w:val="16"/>
-              <w:szCs w:val="16"/>
-            </w:rPr>
-            <w:t>ÓN</w:t>
+            <w:t>Capítulo 1: Introducción.</w:t>
           </w:r>
         </w:p>
       </w:tc>
@@ -4608,10 +5079,10 @@
               <w:noProof/>
             </w:rPr>
             <w:drawing>
-              <wp:inline distT="0" distB="0" distL="0" distR="0" wp14:anchorId="716FCF78" wp14:editId="697711B9">
+              <wp:inline distT="0" distB="0" distL="0" distR="0" wp14:anchorId="0840CD6F" wp14:editId="3915E055">
                 <wp:extent cx="931652" cy="872686"/>
                 <wp:effectExtent l="0" t="0" r="1905" b="3810"/>
-                <wp:docPr id="3" name="Imagen 3"/>
+                <wp:docPr id="226" name="Imagen 226"/>
                 <wp:cNvGraphicFramePr>
                   <a:graphicFrameLocks xmlns:a="http://schemas.openxmlformats.org/drawingml/2006/main" noChangeAspect="1"/>
                 </wp:cNvGraphicFramePr>
@@ -5077,6 +5548,119 @@
       </w:rPr>
     </w:lvl>
   </w:abstractNum>
+  <w:abstractNum w:abstractNumId="3" w15:restartNumberingAfterBreak="0">
+    <w:nsid w:val="79CB2F2C"/>
+    <w:multiLevelType w:val="hybridMultilevel"/>
+    <w:tmpl w:val="DD325CFC"/>
+    <w:lvl w:ilvl="0" w:tplc="0C0A0001">
+      <w:start w:val="1"/>
+      <w:numFmt w:val="bullet"/>
+      <w:lvlText w:val=""/>
+      <w:lvlJc w:val="left"/>
+      <w:pPr>
+        <w:ind w:left="720" w:hanging="360"/>
+      </w:pPr>
+      <w:rPr>
+        <w:rFonts w:ascii="Symbol" w:hAnsi="Symbol" w:hint="default"/>
+      </w:rPr>
+    </w:lvl>
+    <w:lvl w:ilvl="1" w:tplc="0C0A0003" w:tentative="1">
+      <w:start w:val="1"/>
+      <w:numFmt w:val="bullet"/>
+      <w:lvlText w:val="o"/>
+      <w:lvlJc w:val="left"/>
+      <w:pPr>
+        <w:ind w:left="1440" w:hanging="360"/>
+      </w:pPr>
+      <w:rPr>
+        <w:rFonts w:ascii="Courier New" w:hAnsi="Courier New" w:cs="Courier New" w:hint="default"/>
+      </w:rPr>
+    </w:lvl>
+    <w:lvl w:ilvl="2" w:tplc="0C0A0005" w:tentative="1">
+      <w:start w:val="1"/>
+      <w:numFmt w:val="bullet"/>
+      <w:lvlText w:val=""/>
+      <w:lvlJc w:val="left"/>
+      <w:pPr>
+        <w:ind w:left="2160" w:hanging="360"/>
+      </w:pPr>
+      <w:rPr>
+        <w:rFonts w:ascii="Wingdings" w:hAnsi="Wingdings" w:hint="default"/>
+      </w:rPr>
+    </w:lvl>
+    <w:lvl w:ilvl="3" w:tplc="0C0A0001" w:tentative="1">
+      <w:start w:val="1"/>
+      <w:numFmt w:val="bullet"/>
+      <w:lvlText w:val=""/>
+      <w:lvlJc w:val="left"/>
+      <w:pPr>
+        <w:ind w:left="2880" w:hanging="360"/>
+      </w:pPr>
+      <w:rPr>
+        <w:rFonts w:ascii="Symbol" w:hAnsi="Symbol" w:hint="default"/>
+      </w:rPr>
+    </w:lvl>
+    <w:lvl w:ilvl="4" w:tplc="0C0A0003" w:tentative="1">
+      <w:start w:val="1"/>
+      <w:numFmt w:val="bullet"/>
+      <w:lvlText w:val="o"/>
+      <w:lvlJc w:val="left"/>
+      <w:pPr>
+        <w:ind w:left="3600" w:hanging="360"/>
+      </w:pPr>
+      <w:rPr>
+        <w:rFonts w:ascii="Courier New" w:hAnsi="Courier New" w:cs="Courier New" w:hint="default"/>
+      </w:rPr>
+    </w:lvl>
+    <w:lvl w:ilvl="5" w:tplc="0C0A0005" w:tentative="1">
+      <w:start w:val="1"/>
+      <w:numFmt w:val="bullet"/>
+      <w:lvlText w:val=""/>
+      <w:lvlJc w:val="left"/>
+      <w:pPr>
+        <w:ind w:left="4320" w:hanging="360"/>
+      </w:pPr>
+      <w:rPr>
+        <w:rFonts w:ascii="Wingdings" w:hAnsi="Wingdings" w:hint="default"/>
+      </w:rPr>
+    </w:lvl>
+    <w:lvl w:ilvl="6" w:tplc="0C0A0001" w:tentative="1">
+      <w:start w:val="1"/>
+      <w:numFmt w:val="bullet"/>
+      <w:lvlText w:val=""/>
+      <w:lvlJc w:val="left"/>
+      <w:pPr>
+        <w:ind w:left="5040" w:hanging="360"/>
+      </w:pPr>
+      <w:rPr>
+        <w:rFonts w:ascii="Symbol" w:hAnsi="Symbol" w:hint="default"/>
+      </w:rPr>
+    </w:lvl>
+    <w:lvl w:ilvl="7" w:tplc="0C0A0003" w:tentative="1">
+      <w:start w:val="1"/>
+      <w:numFmt w:val="bullet"/>
+      <w:lvlText w:val="o"/>
+      <w:lvlJc w:val="left"/>
+      <w:pPr>
+        <w:ind w:left="5760" w:hanging="360"/>
+      </w:pPr>
+      <w:rPr>
+        <w:rFonts w:ascii="Courier New" w:hAnsi="Courier New" w:cs="Courier New" w:hint="default"/>
+      </w:rPr>
+    </w:lvl>
+    <w:lvl w:ilvl="8" w:tplc="0C0A0005" w:tentative="1">
+      <w:start w:val="1"/>
+      <w:numFmt w:val="bullet"/>
+      <w:lvlText w:val=""/>
+      <w:lvlJc w:val="left"/>
+      <w:pPr>
+        <w:ind w:left="6480" w:hanging="360"/>
+      </w:pPr>
+      <w:rPr>
+        <w:rFonts w:ascii="Wingdings" w:hAnsi="Wingdings" w:hint="default"/>
+      </w:rPr>
+    </w:lvl>
+  </w:abstractNum>
   <w:num w:numId="1">
     <w:abstractNumId w:val="1"/>
   </w:num>
@@ -5085,6 +5669,9 @@
   </w:num>
   <w:num w:numId="3">
     <w:abstractNumId w:val="2"/>
+  </w:num>
+  <w:num w:numId="4">
+    <w:abstractNumId w:val="3"/>
   </w:num>
 </w:numbering>
 </file>
@@ -5487,7 +6074,7 @@
   <w:style w:type="paragraph" w:default="1" w:styleId="Normal">
     <w:name w:val="Normal"/>
     <w:qFormat/>
-    <w:rsid w:val="007C118A"/>
+    <w:rsid w:val="00F07E7F"/>
     <w:pPr>
       <w:jc w:val="both"/>
     </w:pPr>

</xml_diff>

<commit_message>
Terminado de corregir y añadido más bibliografía, 2 entrega.
</commit_message>
<xml_diff>
--- a/intento_1.docx
+++ b/intento_1.docx
@@ -2137,10 +2137,34 @@
     </w:p>
     <w:p>
       <w:r>
-        <w:t xml:space="preserve">Desde la perspectiva de las telecomunicaciones hemos atendido a un avance tecnológico importante en cuanto a la inclusión de estas en el ámbito ferroviario se refiere, </w:t>
-      </w:r>
-      <w:r>
-        <w:t xml:space="preserve">estando actualmente presente en todo el conjunto ferroviario. </w:t>
+        <w:t>Desde la perspectiva de las telecomunicaciones</w:t>
+      </w:r>
+      <w:r>
+        <w:t xml:space="preserve"> en los últimos años, </w:t>
+      </w:r>
+      <w:r>
+        <w:t>hemos a</w:t>
+      </w:r>
+      <w:r>
+        <w:t>sistido</w:t>
+      </w:r>
+      <w:r>
+        <w:t xml:space="preserve"> a un avance tecnológico importante en cuanto a la inclusión de estas en</w:t>
+      </w:r>
+      <w:r>
+        <w:t xml:space="preserve"> cuanto a</w:t>
+      </w:r>
+      <w:r>
+        <w:t xml:space="preserve">l ámbito ferroviario se refiere, </w:t>
+      </w:r>
+      <w:r>
+        <w:t xml:space="preserve">estando actualmente presente en todo </w:t>
+      </w:r>
+      <w:r>
+        <w:t xml:space="preserve">su </w:t>
+      </w:r>
+      <w:r>
+        <w:t xml:space="preserve">conjunto. </w:t>
       </w:r>
     </w:p>
     <w:p>
@@ -2154,10 +2178,13 @@
         <w:t xml:space="preserve"> surge la necesidad de conocer</w:t>
       </w:r>
       <w:r>
-        <w:t xml:space="preserve"> la profundidad y el funcionamiento de las telecomunicaciones dentro del ámbito ferroviario</w:t>
-      </w:r>
-      <w:r>
-        <w:t xml:space="preserve"> desde el punto de vista del ingeniero</w:t>
+        <w:t xml:space="preserve"> la profundidad y el funcionamiento de las telecomunicaciones dentro de</w:t>
+      </w:r>
+      <w:r>
+        <w:t xml:space="preserve"> la gestión de trenes </w:t>
+      </w:r>
+      <w:r>
+        <w:t>desde el punto de vista del ingeniero</w:t>
       </w:r>
       <w:r>
         <w:t>.</w:t>
@@ -2168,16 +2195,22 @@
     </w:p>
     <w:p>
       <w:r>
-        <w:t>En relación con la idea anterior s</w:t>
-      </w:r>
-      <w:r>
-        <w:t>e da uno</w:t>
+        <w:t>En relación con la idea anterior</w:t>
+      </w:r>
+      <w:r>
+        <w:t xml:space="preserve">, </w:t>
+      </w:r>
+      <w:r>
+        <w:t>uno</w:t>
       </w:r>
       <w:r>
         <w:t xml:space="preserve"> de los problemas principales que se abordan desde la Unión Europea</w:t>
       </w:r>
       <w:r>
-        <w:t xml:space="preserve">: la interoperabilidad del transporte ferroviario dentro del marco del territorio </w:t>
+        <w:t xml:space="preserve"> radica en</w:t>
+      </w:r>
+      <w:r>
+        <w:t xml:space="preserve"> la interoperabilidad del transporte ferroviario dentro del marco del territorio </w:t>
       </w:r>
       <w:r>
         <w:t xml:space="preserve">europeo. </w:t>
@@ -2501,34 +2534,44 @@
       </w:r>
       <w:r>
         <w:rPr>
-          <w:b/>
-          <w:bCs/>
           <w:i/>
           <w:iCs/>
         </w:rPr>
-        <w:t>sistema de gestión de tráfico europeo</w:t>
-      </w:r>
-      <w:r>
-        <w:rPr>
-          <w:b/>
-          <w:bCs/>
-          <w:i/>
-          <w:iCs/>
-        </w:rPr>
-        <w:t xml:space="preserve"> (ERTMS)</w:t>
-      </w:r>
-      <w:r>
-        <w:t>, un importante proyecto industrial que tiene como objetivo la creación de un sistema común para la gestión y la señalización de las líneas ferroviarias europeas y mejorar así la posición del ferrocarril como medio de transporte y de comercio.</w:t>
-      </w:r>
-    </w:p>
-    <w:p>
-      <w:r>
-        <w:t>Debido a esta situación, aflora la necesidad de conocer la composición, interoperabilidad, integración y funcionamiento que presenta el sistema ERTMS.</w:t>
-      </w:r>
-    </w:p>
-    <w:p>
-      <w:r>
-        <w:t>Nace de esta manera una de las principales motivaciones de este proyecto: representar el sistema ERTMS, sus partes, comportamientos y relaciones desde un punto de vista amplio que permitan al ingeniero de telecomunicaciones ver cómo se comportan e interactúan las distintas partes que componen el sistema, no solo entre ellas sino con su entorno.</w:t>
+        <w:t>sistema de gestión de tráfico europeo (ERTMS)</w:t>
+      </w:r>
+      <w:r>
+        <w:t xml:space="preserve">, </w:t>
+      </w:r>
+      <w:r>
+        <w:t xml:space="preserve">un importante proyecto industrial que tiene como objetivo la creación de un sistema común para la gestión y la señalización de las líneas ferroviarias europeas </w:t>
+      </w:r>
+      <w:r>
+        <w:t>y, en general, la mejora de</w:t>
+      </w:r>
+      <w:r>
+        <w:t xml:space="preserve"> la posición del ferrocarril como medio de transporte y de comercio.</w:t>
+      </w:r>
+    </w:p>
+    <w:p>
+      <w:r>
+        <w:t xml:space="preserve">Debido a esta situación, </w:t>
+      </w:r>
+      <w:r>
+        <w:t xml:space="preserve">resulta de gran interés </w:t>
+      </w:r>
+      <w:r>
+        <w:t>conocer la composición, interoperabilidad, integración y funcionamiento que presenta el sistema ERTMS.</w:t>
+      </w:r>
+    </w:p>
+    <w:p>
+      <w:r>
+        <w:t>Nace de esta manera una de las principales motivaciones de este proyecto: representar el sistema ERTMS, sus partes, comportamientos y relaciones desde un punto de vista amplio</w:t>
+      </w:r>
+      <w:r>
+        <w:t>,</w:t>
+      </w:r>
+      <w:r>
+        <w:t xml:space="preserve"> que permita al ingeniero de telecomunicaciones ver cómo se comportan e interactúan las distintas partes que componen el sistema, no solo entre ellas sino con su entorno.</w:t>
       </w:r>
     </w:p>
     <w:p>
@@ -2543,34 +2586,7 @@
     </w:p>
     <w:p>
       <w:r>
-        <w:t>El sistema europeo de gestión del tráfico ferroviario, más conocido por ERTMS (</w:t>
-      </w:r>
-      <w:proofErr w:type="spellStart"/>
-      <w:r>
-        <w:t>European</w:t>
-      </w:r>
-      <w:proofErr w:type="spellEnd"/>
-      <w:r>
-        <w:t xml:space="preserve"> Rail </w:t>
-      </w:r>
-      <w:proofErr w:type="spellStart"/>
-      <w:r>
-        <w:t>Traffic</w:t>
-      </w:r>
-      <w:proofErr w:type="spellEnd"/>
-      <w:r>
-        <w:t xml:space="preserve"> Management </w:t>
-      </w:r>
-      <w:proofErr w:type="spellStart"/>
-      <w:r>
-        <w:t>System</w:t>
-      </w:r>
-      <w:proofErr w:type="spellEnd"/>
-      <w:r>
-        <w:t xml:space="preserve">), es una iniciativa de la Unión </w:t>
-      </w:r>
-      <w:r>
-        <w:t>Europea,</w:t>
+        <w:t>El sistema europeo de gestión del tráfico ferroviario, más conocido por ERTMS, es una iniciativa de la Unión Europea,</w:t>
       </w:r>
       <w:r>
         <w:t xml:space="preserve"> pero implica a muchas compañías integradas en Europa, a las que se le conceden concesiones para la implantación del ERTMS dentro de las líneas ferroviarias.</w:t>
@@ -2578,13 +2594,16 @@
     </w:p>
     <w:p>
       <w:r>
-        <w:t>Estas compañías son de gran calibre dentro del ámbito de las telecomunicaciones y en el panorama global, dentro de las más importantes podemos encontrar:</w:t>
-      </w:r>
-      <w:r>
-        <w:t xml:space="preserve"> </w:t>
-      </w:r>
-      <w:r>
-        <w:t xml:space="preserve">Alstom Transport, Ansaldo STS, Bombardier </w:t>
+        <w:t>Estas compañías son de gran calibre dentro del ámbito de las telecomunicaciones y en el panorama global, dentro de las más importantes</w:t>
+      </w:r>
+      <w:r>
+        <w:t>,</w:t>
+      </w:r>
+      <w:r>
+        <w:t xml:space="preserve"> podemos encontrar:</w:t>
+      </w:r>
+      <w:r>
+        <w:t xml:space="preserve"> Alstom Transport, Ansaldo STS, Bombardier </w:t>
       </w:r>
       <w:proofErr w:type="spellStart"/>
       <w:r>
@@ -2767,13 +2786,27 @@
     </w:p>
     <w:p>
       <w:r>
-        <w:t xml:space="preserve">Cabe destacar que el presupuesto de la unión europea solo </w:t>
-      </w:r>
-      <w:r>
-        <w:t xml:space="preserve">en el año 2017 destinado a los proyectos derivados del ERTMS fue </w:t>
-      </w:r>
-      <w:r>
-        <w:t>de aproximadamente 600 mil millones de euros, es por esto que actualmente desde las instituciones y empresas se está dando prioridad a este proyecto convirtiéndolo en punta de lanza en el sector ferroviario.</w:t>
+        <w:t xml:space="preserve">Cabe destacar que el presupuesto de la unión europea </w:t>
+      </w:r>
+      <w:r>
+        <w:t>entre 2014 y 2020 ha sido 2700 millones de euros [5].</w:t>
+      </w:r>
+      <w:r>
+        <w:t xml:space="preserve"> </w:t>
+      </w:r>
+      <w:r>
+        <w:t>E</w:t>
+      </w:r>
+      <w:r>
+        <w:t xml:space="preserve">s por esto </w:t>
+      </w:r>
+      <w:proofErr w:type="gramStart"/>
+      <w:r>
+        <w:t>que</w:t>
+      </w:r>
+      <w:proofErr w:type="gramEnd"/>
+      <w:r>
+        <w:t xml:space="preserve"> actualmente desde las instituciones y empresas se está dando prioridad a este proyecto convirtiéndolo en punta de lanza en el sector ferroviario.</w:t>
       </w:r>
     </w:p>
     <w:p>
@@ -2788,13 +2821,13 @@
         <w:t>Unisig (acrónimo de la industria de señalización de la Unión)</w:t>
       </w:r>
       <w:r>
-        <w:t xml:space="preserve">, este organismo se encarga de todas las normas regulatorias y de concretar las especificaciones comunes de los países de la Unión Europea. </w:t>
-      </w:r>
-      <w:r>
-        <w:t>[5]</w:t>
-      </w:r>
-      <w:r>
-        <w:t>[2]</w:t>
+        <w:t>, este organismo se encarga de todas las normas regulatorias y de concretar las especificaciones comunes de los países de la Unión Europea</w:t>
+      </w:r>
+      <w:r>
+        <w:t xml:space="preserve"> [5][2]</w:t>
+      </w:r>
+      <w:r>
+        <w:t xml:space="preserve">. </w:t>
       </w:r>
     </w:p>
     <w:p>
@@ -2803,13 +2836,43 @@
       </w:pPr>
       <w:bookmarkStart w:id="3" w:name="_Toc58039675"/>
       <w:r>
-        <w:t>1.3 Objetivos ERTMS y Dificultades</w:t>
+        <w:t xml:space="preserve">1.3 Objetivos </w:t>
+      </w:r>
+      <w:r>
+        <w:t xml:space="preserve">del </w:t>
+      </w:r>
+      <w:r>
+        <w:t xml:space="preserve">ERTMS y </w:t>
+      </w:r>
+      <w:r>
+        <w:t>d</w:t>
+      </w:r>
+      <w:r>
+        <w:t>ificultades</w:t>
       </w:r>
       <w:bookmarkEnd w:id="3"/>
     </w:p>
     <w:p>
       <w:r>
-        <w:t>Actualmente el ERTMS tiene unos objetivos muy definidos, que han marcado previamente los políticos y las instituciones entre los que se encuentran:</w:t>
+        <w:t xml:space="preserve">Actualmente el ERTMS tiene unos objetivos muy definidos, </w:t>
+      </w:r>
+      <w:r>
+        <w:t>(</w:t>
+      </w:r>
+      <w:r>
+        <w:t>marcado</w:t>
+      </w:r>
+      <w:r>
+        <w:t>s</w:t>
+      </w:r>
+      <w:r>
+        <w:t xml:space="preserve"> previamente los políticos y las instituciones</w:t>
+      </w:r>
+      <w:r>
+        <w:t>)</w:t>
+      </w:r>
+      <w:r>
+        <w:t xml:space="preserve"> entre los que se encuentran:</w:t>
       </w:r>
     </w:p>
     <w:p>
@@ -2821,13 +2884,13 @@
         </w:numPr>
       </w:pPr>
       <w:r>
-        <w:t>Mejorar la interoperabilidad entre los distintos países de Europa</w:t>
-      </w:r>
-      <w:r>
-        <w:t xml:space="preserve"> </w:t>
-      </w:r>
-      <w:r>
-        <w:t>definiendo un estándar de señalización y seguridad que permita superar las diferencias.</w:t>
+        <w:t>Mejorar la interoperabilidad entre los distintos países de Europa definiendo un estándar de señalización y seguridad que permita superar las diferencias</w:t>
+      </w:r>
+      <w:r>
+        <w:t xml:space="preserve"> existentes</w:t>
+      </w:r>
+      <w:r>
+        <w:t>.</w:t>
       </w:r>
     </w:p>
     <w:p>
@@ -2883,7 +2946,13 @@
         <w:t>Europa,</w:t>
       </w:r>
       <w:r>
-        <w:t xml:space="preserve"> pero entran en juego también la existencia de 4 vías diferentes en Europa y 5 sistemas de electrificación. </w:t>
+        <w:t xml:space="preserve"> </w:t>
+      </w:r>
+      <w:r>
+        <w:t xml:space="preserve">a los que hay que sumar </w:t>
+      </w:r>
+      <w:r>
+        <w:t xml:space="preserve">también la existencia de 4 vías diferentes en Europa y 5 sistemas de electrificación. </w:t>
       </w:r>
     </w:p>
     <w:p>
@@ -2898,25 +2967,109 @@
     </w:p>
     <w:p>
       <w:r>
-        <w:t xml:space="preserve">El sistema </w:t>
+        <w:t>El sistema ERTM</w:t>
+      </w:r>
+      <w:r>
+        <w:t>S</w:t>
+      </w:r>
+      <w:r>
+        <w:t xml:space="preserve"> destaca por la dificultad de </w:t>
+      </w:r>
+      <w:r>
+        <w:t xml:space="preserve">resumirlo </w:t>
+      </w:r>
+      <w:r>
+        <w:t xml:space="preserve">por su extensión y por la cantidad de sistemas y elementos externos con los que hace interacción, </w:t>
+      </w:r>
+      <w:r>
+        <w:t xml:space="preserve">por este motivo </w:t>
+      </w:r>
+      <w:r>
+        <w:t>a modo de introducción y de ejemplo, exponemos en este proyecto un primer resumen de los que podría ser la composición del ERTMS.</w:t>
+      </w:r>
+    </w:p>
+    <w:p>
+      <w:r>
+        <w:t>Hay que recalcar que el sistema ERTMS conlleva muchos subsistemas y muchas interacciones entre el sistema y los elementos de la vía, los elementos del tren, la electrificación, la seguridad, etc.</w:t>
+      </w:r>
+      <w:r>
+        <w:t xml:space="preserve"> </w:t>
+      </w:r>
+      <w:r>
+        <w:t xml:space="preserve">A su vez cabe destacar la importancia dentro del ERTMS del sistema </w:t>
+      </w:r>
+      <w:r>
+        <w:t>ATP (</w:t>
       </w:r>
       <w:proofErr w:type="spellStart"/>
       <w:r>
-        <w:t>ERTMs</w:t>
+        <w:t>Automatic</w:t>
       </w:r>
       <w:proofErr w:type="spellEnd"/>
       <w:r>
-        <w:t xml:space="preserve"> destaca por la dificultad de englobarlo por su extensión y por la cantidad de sistemas y elementos externos con los que hace interacción, es por esto por lo que a modo de introducción y de ejemplo, exponemos en este proyecto un primer resumen de los que podría ser la composición del ERTMS.</w:t>
-      </w:r>
-    </w:p>
-    <w:p>
-      <w:r>
-        <w:t>Hay que recalcar que el sistema ERTMS conlleva muchos subsistemas y muchas interacciones entre el sistema y los elementos de la vía, los elementos del tren, la electrificación, la seguridad, etc.</w:t>
-      </w:r>
-    </w:p>
-    <w:p>
-      <w:r>
-        <w:t>A su vez cabe destacar la importancia dentro del ERTMS del sistema ATP y del GSMR, de los cuales se modelará el comportamiento dentro del ERTMS en este proyecto, ya que en estos en donde el ingeniero de telecomunicaciones tiene el mayor peso dentro del proyecto, puesto que es donde se aplican los conocimientos técnicos y es a su vez un nicho de conocimiento y mercado donde son requeridos por las empresas.</w:t>
+        <w:t xml:space="preserve"> Train </w:t>
+      </w:r>
+      <w:proofErr w:type="spellStart"/>
+      <w:r>
+        <w:t>Protection</w:t>
+      </w:r>
+      <w:proofErr w:type="spellEnd"/>
+      <w:r>
+        <w:t>)</w:t>
+      </w:r>
+      <w:r>
+        <w:t xml:space="preserve"> y del </w:t>
+      </w:r>
+      <w:r>
+        <w:t>GSMR (</w:t>
+      </w:r>
+      <w:r>
+        <w:t>G</w:t>
+      </w:r>
+      <w:r>
+        <w:t xml:space="preserve">lobal </w:t>
+      </w:r>
+      <w:proofErr w:type="spellStart"/>
+      <w:r>
+        <w:t>System</w:t>
+      </w:r>
+      <w:proofErr w:type="spellEnd"/>
+      <w:r>
+        <w:t xml:space="preserve"> </w:t>
+      </w:r>
+      <w:proofErr w:type="spellStart"/>
+      <w:r>
+        <w:t>for</w:t>
+      </w:r>
+      <w:proofErr w:type="spellEnd"/>
+      <w:r>
+        <w:t xml:space="preserve"> Mobile </w:t>
+      </w:r>
+      <w:proofErr w:type="spellStart"/>
+      <w:r>
+        <w:t>communications</w:t>
+      </w:r>
+      <w:proofErr w:type="spellEnd"/>
+      <w:r>
+        <w:t>)</w:t>
+      </w:r>
+      <w:r>
+        <w:t>, de los cuales se modelará el comportamiento dentro del ERTMS en este proyecto</w:t>
+      </w:r>
+      <w:r>
+        <w:t>,</w:t>
+      </w:r>
+      <w:r>
+        <w:t xml:space="preserve"> ya que estos </w:t>
+      </w:r>
+      <w:r>
+        <w:t>exigen los conocimientos técnicos propios d</w:t>
+      </w:r>
+      <w:r>
+        <w:t>el ingeniero de telecomunicaciones</w:t>
+      </w:r>
+      <w:r>
+        <w:t>.</w:t>
       </w:r>
     </w:p>
     <w:p>
@@ -2927,8 +3080,6 @@
         <w:t>vemos en la ilustración 1.3, el sistema es extenso por lo que durante el proyecto se intentará modelar su comportamiento y sus interconexiones mediante la ingeniería de sistemas, haciendo uso del MSBE.</w:t>
       </w:r>
     </w:p>
-    <w:p/>
-    <w:p/>
     <w:p>
       <w:pPr>
         <w:keepNext/>
@@ -2937,6 +3088,7 @@
         <w:rPr>
           <w:noProof/>
         </w:rPr>
+        <w:lastRenderedPageBreak/>
         <w:drawing>
           <wp:inline distT="0" distB="0" distL="0" distR="0" wp14:anchorId="208B50D6" wp14:editId="64E73756">
             <wp:extent cx="5354154" cy="5202621"/>
@@ -3123,7 +3275,13 @@
     </w:p>
     <w:p>
       <w:r>
-        <w:t xml:space="preserve">En un inicio conocemos a la ingeniería de sistemas como método para estudiar sistemas complejos </w:t>
+        <w:t xml:space="preserve">En un inicio conocemos a la ingeniería de sistemas como </w:t>
+      </w:r>
+      <w:r>
+        <w:t xml:space="preserve">un </w:t>
+      </w:r>
+      <w:r>
+        <w:t xml:space="preserve">método para estudiar sistemas complejos </w:t>
       </w:r>
       <w:r>
         <w:t xml:space="preserve">con el objetivo de </w:t>
@@ -3135,27 +3293,56 @@
         <w:t>,</w:t>
       </w:r>
       <w:r>
-        <w:t xml:space="preserve"> la ingeniería de sistemas surge</w:t>
-      </w:r>
-      <w:r>
-        <w:t xml:space="preserve"> con el pretexto de la necesidad de gestión de </w:t>
-      </w:r>
-      <w:r>
-        <w:t xml:space="preserve">proyectos </w:t>
-      </w:r>
-      <w:r>
-        <w:t>sumamente complejos.</w:t>
-      </w:r>
-    </w:p>
-    <w:p>
-      <w:r>
-        <w:t xml:space="preserve">Se plantea entonces el objetivo del trabajo bajo el método de la ingeniería de sistemas, debido a la magnitud del sistema ERTMS y a todas las partes o subsistemas que lo componen. Es por ello </w:t>
-      </w:r>
-      <w:r>
-        <w:t>que</w:t>
-      </w:r>
-      <w:r>
-        <w:t xml:space="preserve"> surge la necesidad de gestionar dicho sistema, por su grosor e importancia, de la manera más eficiente posible y para ello seguiremos una metodología propia de esta ingeniería.</w:t>
+        <w:t xml:space="preserve"> la ingeniería de sistemas </w:t>
+      </w:r>
+      <w:r>
+        <w:t>representa una herramienta útil para la</w:t>
+      </w:r>
+      <w:r>
+        <w:t xml:space="preserve"> gestión </w:t>
+      </w:r>
+      <w:r>
+        <w:t>y comprensión de entramados como el ERTMS.</w:t>
+      </w:r>
+    </w:p>
+    <w:p>
+      <w:r>
+        <w:t>Se plantea entonces</w:t>
+      </w:r>
+      <w:r>
+        <w:t xml:space="preserve"> </w:t>
+      </w:r>
+      <w:r>
+        <w:t>la gestión de dicho sistema</w:t>
+      </w:r>
+      <w:r>
+        <w:t xml:space="preserve"> </w:t>
+      </w:r>
+      <w:r>
+        <w:t>una metodología propia de la ingeniería en sistemas,</w:t>
+      </w:r>
+      <w:r>
+        <w:t xml:space="preserve"> </w:t>
+      </w:r>
+      <w:r>
+        <w:t>debido a la magnitud del sistema ERTMS y a todas las partes o subsistemas que lo componen</w:t>
+      </w:r>
+      <w:r>
+        <w:t>.</w:t>
+      </w:r>
+    </w:p>
+    <w:p>
+      <w:r>
+        <w:t xml:space="preserve">Se intenta por lo tanto encontrar unos patrones que logren comprender la integración del ERTMS, esto lo logramos gracias a la ingeniería de sistemas basada en </w:t>
+      </w:r>
+      <w:r>
+        <w:t>modelos [</w:t>
+      </w:r>
+      <w:r>
+        <w:t>8]</w:t>
+      </w:r>
+      <w:r>
+        <w:t>.</w:t>
       </w:r>
     </w:p>
     <w:p>
@@ -3183,13 +3370,69 @@
         <w:t>Adentrándonos en las metodologías de la ingeniería de sistemas encontramos lo que se conoce como ingeniería de sistemas basada en modelos o por sus siglas MSBE</w:t>
       </w:r>
       <w:r>
-        <w:t>. Dicho método s</w:t>
+        <w:t xml:space="preserve"> </w:t>
+      </w:r>
+      <w:r>
+        <w:t>(</w:t>
+      </w:r>
+      <w:proofErr w:type="spellStart"/>
+      <w:r>
+        <w:t>Model</w:t>
+      </w:r>
+      <w:proofErr w:type="spellEnd"/>
+      <w:r>
+        <w:t xml:space="preserve"> </w:t>
+      </w:r>
+      <w:proofErr w:type="spellStart"/>
+      <w:r>
+        <w:t>Based</w:t>
+      </w:r>
+      <w:proofErr w:type="spellEnd"/>
+      <w:r>
+        <w:t xml:space="preserve"> </w:t>
+      </w:r>
+      <w:proofErr w:type="spellStart"/>
+      <w:r>
+        <w:t>Systems</w:t>
+      </w:r>
+      <w:proofErr w:type="spellEnd"/>
+      <w:r>
+        <w:t xml:space="preserve"> </w:t>
+      </w:r>
+      <w:proofErr w:type="spellStart"/>
+      <w:r>
+        <w:t>Engineering</w:t>
+      </w:r>
+      <w:proofErr w:type="spellEnd"/>
+      <w:r>
+        <w:t>)</w:t>
+      </w:r>
+      <w:r>
+        <w:t>.</w:t>
+      </w:r>
+      <w:r>
+        <w:t xml:space="preserve"> </w:t>
+      </w:r>
+      <w:r>
+        <w:t>Dicho método s</w:t>
       </w:r>
       <w:r>
         <w:t xml:space="preserve">urge como </w:t>
       </w:r>
       <w:r>
-        <w:t>alternativa a la ingeniería basada en documento, esta se basa en la generación de documentación para la descripción de sistemas, de este modo son numerosos los documentos que indican las especificaciones, análisis, requisitos, etc. Este modelo basado en documentación tiene varios problemas principales: es muy caro y es propenso a errores.</w:t>
+        <w:t xml:space="preserve">alternativa a la ingeniería basada en documento, </w:t>
+      </w:r>
+      <w:r>
+        <w:t xml:space="preserve">la cual </w:t>
+      </w:r>
+      <w:r>
+        <w:t>se basa en la generación de documentación para la descripción de sistemas, de este modo son numerosos los documentos que indican las especificaciones, análisis, requisitos, etc. Este modelo basado en documentación tiene varios problemas principales: es muy caro y es propenso a errores</w:t>
+      </w:r>
+      <w:r>
+        <w:t xml:space="preserve"> [9]</w:t>
+      </w:r>
+      <w:r>
+        <w:t>.</w:t>
       </w:r>
     </w:p>
     <w:p>
@@ -3234,6 +3477,9 @@
       </w:r>
       <w:proofErr w:type="spellEnd"/>
       <w:r>
+        <w:t xml:space="preserve"> [9]</w:t>
+      </w:r>
+      <w:r>
         <w:t>, este no es más que un medio para comunicar las ideas que se representan en los modelados de una forma regulada y gráfica.</w:t>
       </w:r>
     </w:p>
@@ -3263,7 +3509,13 @@
       </w:r>
       <w:proofErr w:type="spellEnd"/>
       <w:r>
-        <w:t xml:space="preserve"> no parte de cero, sino que proviene del UML, </w:t>
+        <w:t xml:space="preserve"> no parte de cero, sino que proviene del UML</w:t>
+      </w:r>
+      <w:r>
+        <w:t xml:space="preserve"> [8]</w:t>
+      </w:r>
+      <w:r>
+        <w:t xml:space="preserve">, </w:t>
       </w:r>
       <w:r>
         <w:t>es más, se define como un perfil de UM_2, esto quiere decir que el lenguaje se basa en unos mecanismos preestablecidos basados en estereotipos, restricciones y valores de los sistemas.</w:t>
@@ -3279,10 +3531,28 @@
       </w:r>
       <w:proofErr w:type="spellEnd"/>
       <w:r>
-        <w:t xml:space="preserve"> nos da la oportunidad de analizar, verificar, diseñar y validar cualquier sistema con unas premisas bajo la ingeniería de sistemas</w:t>
-      </w:r>
-      <w:r>
-        <w:t xml:space="preserve"> y en concordancia con lo establecido mediante un organismo regulador como la OMG. Es por las anteriores razones por lo que se usa este lenguaje para modelar el sistema ERTMS en este proyecto.</w:t>
+        <w:t xml:space="preserve"> nos </w:t>
+      </w:r>
+      <w:r>
+        <w:t>ofrece</w:t>
+      </w:r>
+      <w:r>
+        <w:t xml:space="preserve"> la oportunidad de analizar, verificar, diseñar y validar cualquier sistema con unas premisas bajo la ingeniería de sistemas</w:t>
+      </w:r>
+      <w:r>
+        <w:t xml:space="preserve"> y en concordancia con lo establecido mediante un organismo regulador como la OMG. </w:t>
+      </w:r>
+      <w:r>
+        <w:t xml:space="preserve">Por estas </w:t>
+      </w:r>
+      <w:r>
+        <w:t xml:space="preserve">razones se </w:t>
+      </w:r>
+      <w:r>
+        <w:t>emplea</w:t>
+      </w:r>
+      <w:r>
+        <w:t xml:space="preserve"> este lenguaje para modelar el sistema ERTMS en este proyecto.</w:t>
       </w:r>
     </w:p>
     <w:p>
@@ -3314,7 +3584,13 @@
         <w:t xml:space="preserve"> [3][4]</w:t>
       </w:r>
       <w:r>
-        <w:t xml:space="preserve">, atendemos a 9 distintas configuraciones de diagramas que se pueden crear con </w:t>
+        <w:t xml:space="preserve">, atendemos a </w:t>
+      </w:r>
+      <w:r>
+        <w:t>nueve</w:t>
+      </w:r>
+      <w:r>
+        <w:t xml:space="preserve"> distintas configuraciones de diagramas que se pueden crear con </w:t>
       </w:r>
       <w:proofErr w:type="spellStart"/>
       <w:r>
@@ -3322,7 +3598,18 @@
       </w:r>
       <w:proofErr w:type="spellEnd"/>
       <w:r>
-        <w:t>, el esquema de las distintas opciones de modelado sería el siguiente:</w:t>
+        <w:t>.</w:t>
+      </w:r>
+    </w:p>
+    <w:p>
+      <w:r>
+        <w:t>E</w:t>
+      </w:r>
+      <w:r>
+        <w:t xml:space="preserve">l esquema de las distintas opciones de modelado sería el </w:t>
+      </w:r>
+      <w:r>
+        <w:t>reflejado en la ilustración 1.4.</w:t>
       </w:r>
     </w:p>
     <w:p>
@@ -3511,7 +3798,13 @@
     </w:p>
     <w:p>
       <w:r>
-        <w:t xml:space="preserve">Como puede inferirse de la ilustración 1.2, hay tres tipos de diagramas básicos o principales que modela el lenguaje </w:t>
+        <w:t>Como puede inferirse de la ilustración 1.</w:t>
+      </w:r>
+      <w:r>
+        <w:t>4</w:t>
+      </w:r>
+      <w:r>
+        <w:t xml:space="preserve">, hay tres tipos de diagramas básicos o principales que modela el lenguaje </w:t>
       </w:r>
       <w:proofErr w:type="spellStart"/>
       <w:r>
@@ -3519,46 +3812,38 @@
       </w:r>
       <w:proofErr w:type="spellEnd"/>
       <w:r>
-        <w:t xml:space="preserve">, </w:t>
-      </w:r>
-      <w:r>
-        <w:t xml:space="preserve">a partir de estos se desglosan los demás. Explicándolos y distinguiendo sus comportamientos diferimos entre: </w:t>
-      </w:r>
-    </w:p>
-    <w:p>
-      <w:r>
-        <w:rPr>
-          <w:b/>
-          <w:bCs/>
-        </w:rPr>
+        <w:t>.</w:t>
+      </w:r>
+      <w:r>
+        <w:t xml:space="preserve"> </w:t>
+      </w:r>
+      <w:r>
+        <w:t>A</w:t>
+      </w:r>
+      <w:r>
+        <w:t xml:space="preserve"> partir de estos se desglosan los demás. Explicándolos y distinguiendo sus comportamientos</w:t>
+      </w:r>
+      <w:r>
+        <w:t xml:space="preserve"> encontramos</w:t>
+      </w:r>
+      <w:r>
+        <w:t xml:space="preserve">: </w:t>
+      </w:r>
+    </w:p>
+    <w:p>
+      <w:r>
         <w:t>Diagrama</w:t>
       </w:r>
       <w:r>
-        <w:rPr>
-          <w:b/>
-          <w:bCs/>
-        </w:rPr>
         <w:t>s</w:t>
       </w:r>
       <w:r>
-        <w:rPr>
-          <w:b/>
-          <w:bCs/>
-        </w:rPr>
         <w:t xml:space="preserve"> de </w:t>
       </w:r>
       <w:r>
-        <w:rPr>
-          <w:b/>
-          <w:bCs/>
-        </w:rPr>
         <w:t>c</w:t>
       </w:r>
       <w:r>
-        <w:rPr>
-          <w:b/>
-          <w:bCs/>
-        </w:rPr>
         <w:t>omportamiento:</w:t>
       </w:r>
       <w:r>
@@ -3578,31 +3863,49 @@
         </w:rPr>
       </w:pPr>
       <w:r>
-        <w:rPr>
-          <w:b/>
-          <w:bCs/>
-        </w:rPr>
-        <w:t>Diagrama</w:t>
-      </w:r>
-      <w:r>
-        <w:rPr>
-          <w:b/>
-          <w:bCs/>
-        </w:rPr>
-        <w:t xml:space="preserve"> De Actividad</w:t>
-      </w:r>
-      <w:r>
-        <w:rPr>
-          <w:b/>
-          <w:bCs/>
-        </w:rPr>
-        <w:t>:</w:t>
+        <w:t xml:space="preserve">Diagrama </w:t>
+      </w:r>
+      <w:r>
+        <w:t>d</w:t>
+      </w:r>
+      <w:r>
+        <w:t xml:space="preserve">e </w:t>
+      </w:r>
+      <w:r>
+        <w:t>a</w:t>
+      </w:r>
+      <w:r>
+        <w:t>ctividad:</w:t>
       </w:r>
       <w:r>
         <w:t xml:space="preserve"> </w:t>
       </w:r>
       <w:r>
-        <w:t>Se usan para modelar el comportamiento de un sistema a través de los flujos de control, está compuesto de acciones por las que transita el programa en un orden, las transiciones entre acciones tienen lugar cuando la acción predecesora termia.</w:t>
+        <w:t>Se usan para modelar el comportamiento de un sistema a través de los flujos de control</w:t>
+      </w:r>
+      <w:r>
+        <w:t>.</w:t>
+      </w:r>
+      <w:r>
+        <w:t xml:space="preserve"> </w:t>
+      </w:r>
+      <w:r>
+        <w:t>E</w:t>
+      </w:r>
+      <w:r>
+        <w:t>stá compuesto de acciones por las que transita el programa en un orden</w:t>
+      </w:r>
+      <w:r>
+        <w:t>.</w:t>
+      </w:r>
+      <w:r>
+        <w:t xml:space="preserve"> </w:t>
+      </w:r>
+      <w:r>
+        <w:t>L</w:t>
+      </w:r>
+      <w:r>
+        <w:t>as transiciones entre acciones tienen lugar cuando la acción predecesora termia.</w:t>
       </w:r>
     </w:p>
     <w:p>
@@ -3618,14 +3921,31 @@
         </w:rPr>
       </w:pPr>
       <w:r>
-        <w:rPr>
-          <w:b/>
-          <w:bCs/>
-        </w:rPr>
-        <w:t xml:space="preserve">Diagrama De Secuencia: </w:t>
-      </w:r>
-      <w:r>
-        <w:t>Se utilizan más precisamente para modelar un comportamiento en concreto del sistema, cómo se comporta detalladamente una parte de este o también para configurar un caso de prueba.</w:t>
+        <w:t xml:space="preserve">Diagrama </w:t>
+      </w:r>
+      <w:r>
+        <w:t>d</w:t>
+      </w:r>
+      <w:r>
+        <w:t xml:space="preserve">e </w:t>
+      </w:r>
+      <w:r>
+        <w:t>s</w:t>
+      </w:r>
+      <w:r>
+        <w:t>ecuencia:</w:t>
+      </w:r>
+      <w:r>
+        <w:t xml:space="preserve"> Se </w:t>
+      </w:r>
+      <w:r>
+        <w:t xml:space="preserve">utilizan más precisamente para modelar un comportamiento en concreto del sistema, </w:t>
+      </w:r>
+      <w:r>
+        <w:t xml:space="preserve">descifrando </w:t>
+      </w:r>
+      <w:r>
+        <w:t>cómo se comporta detalladamente una parte de este o también para configurar un caso de prueba.</w:t>
       </w:r>
     </w:p>
     <w:p>
@@ -3641,11 +3961,14 @@
         </w:rPr>
       </w:pPr>
       <w:r>
+        <w:t>Diagrama de máquina de estados</w:t>
+      </w:r>
+      <w:r>
         <w:rPr>
           <w:b/>
           <w:bCs/>
         </w:rPr>
-        <w:t>Diagrama de máquina de estados:</w:t>
+        <w:t>:</w:t>
       </w:r>
       <w:r>
         <w:rPr>
@@ -3665,7 +3988,13 @@
         <w:t xml:space="preserve"> </w:t>
       </w:r>
       <w:r>
-        <w:t>un sistema presenta muchos eventos asíncronos a los que debe reaccionar, es coherente modelar el comportamiento mediante un diagrama de estados, donde cada estado representa una condición implícita del sistema que no varía cuando pasan eventos que lo preceden.</w:t>
+        <w:t>un sistema presenta muchos eventos asíncronos a</w:t>
+      </w:r>
+      <w:r>
+        <w:t>nte</w:t>
+      </w:r>
+      <w:r>
+        <w:t xml:space="preserve"> los que debe reaccionar, es coherente modelar el comportamiento mediante un diagrama de estados, donde cada estado representa una condición implícita del sistema que no varía cuando pasan eventos que lo preceden.</w:t>
       </w:r>
     </w:p>
     <w:p>
@@ -3681,27 +4010,36 @@
         </w:rPr>
       </w:pPr>
       <w:r>
+        <w:t>Diagrama de caso de uso</w:t>
+      </w:r>
+      <w:r>
         <w:rPr>
           <w:b/>
           <w:bCs/>
         </w:rPr>
-        <w:t>Diagrama de caso de uso:</w:t>
+        <w:t>:</w:t>
       </w:r>
       <w:r>
         <w:t xml:space="preserve"> </w:t>
       </w:r>
       <w:r>
-        <w:t>El diagrama de uso intenta mostrar la relación entre el usuario y los requisitos del sistema, pero sin especificar las acciones que se dan entre estos. Suelen ser diagramas simples donde los casos de uso se representan mediante una elipse donde llegan asociaciones con actores, que son los usuarios o entes que interactúan con el sistema.</w:t>
-      </w:r>
-    </w:p>
-    <w:p>
+        <w:t xml:space="preserve">El diagrama de uso intenta mostrar la relación entre el usuario y los requisitos del sistema, pero sin especificar las acciones que se dan entre estos. Suelen ser diagramas simples donde los casos de uso se representan </w:t>
+      </w:r>
+      <w:r>
+        <w:lastRenderedPageBreak/>
+        <w:t>mediante una elipse donde llegan asociaciones con actores, que son los usuarios o entes que interactúan con el sistema.</w:t>
+      </w:r>
+    </w:p>
+    <w:p>
+      <w:r>
+        <w:t>Diagramas de estructura</w:t>
+      </w:r>
       <w:r>
         <w:rPr>
           <w:b/>
           <w:bCs/>
         </w:rPr>
-        <w:lastRenderedPageBreak/>
-        <w:t>Diagramas de estructura:</w:t>
+        <w:t>:</w:t>
       </w:r>
       <w:r>
         <w:rPr>
@@ -3714,7 +4052,13 @@
         <w:t>Se</w:t>
       </w:r>
       <w:r>
-        <w:t xml:space="preserve"> basan en el esqueleto del sistema y no en cómo o qué hace, si no en qué partes se descompone y con qué otras partes o elementos interactúa.</w:t>
+        <w:t xml:space="preserve"> basan en el esqueleto</w:t>
+      </w:r>
+      <w:r>
+        <w:t xml:space="preserve"> o entramado</w:t>
+      </w:r>
+      <w:r>
+        <w:t xml:space="preserve"> del sistema y no en cómo o qué hace, si no en qué partes se descompone y con qué otras partes o elementos interactúa.</w:t>
       </w:r>
     </w:p>
     <w:p>
@@ -3730,17 +4074,37 @@
         </w:rPr>
       </w:pPr>
       <w:r>
-        <w:rPr>
-          <w:b/>
-          <w:bCs/>
-        </w:rPr>
-        <w:t xml:space="preserve">Diagrama de paquete: </w:t>
-      </w:r>
-      <w:r>
-        <w:t xml:space="preserve">Sintetiza el sistema en unidades lógicas que denominamos paquetes, estos paquetes </w:t>
-      </w:r>
-      <w:r>
-        <w:t>contienen elementos de la misma índole dentro de la metodología del sistema. Es muy válido para trabajar en grupos y dividir el trabajo por paquetes que configuran el sistema, donde estos tienen forma de directorio o carpeta.</w:t>
+        <w:t xml:space="preserve">Diagrama de </w:t>
+      </w:r>
+      <w:r>
+        <w:t>paquete:</w:t>
+      </w:r>
+      <w:r>
+        <w:t xml:space="preserve"> Sintetiza</w:t>
+      </w:r>
+      <w:r>
+        <w:t xml:space="preserve"> el sistema en unidades lógicas que denominamos paquetes</w:t>
+      </w:r>
+      <w:r>
+        <w:t>.</w:t>
+      </w:r>
+      <w:r>
+        <w:t xml:space="preserve"> </w:t>
+      </w:r>
+      <w:r>
+        <w:t>E</w:t>
+      </w:r>
+      <w:r>
+        <w:t xml:space="preserve">stos paquetes </w:t>
+      </w:r>
+      <w:r>
+        <w:t xml:space="preserve">contienen elementos de la misma índole dentro de la metodología del sistema. Es muy </w:t>
+      </w:r>
+      <w:r>
+        <w:t xml:space="preserve">útil </w:t>
+      </w:r>
+      <w:r>
+        <w:t>para trabajar en grupos y dividir el trabajo por paquetes que configuran el sistema, donde estos tienen forma de directorio o carpeta.</w:t>
       </w:r>
     </w:p>
     <w:p>
@@ -3756,45 +4120,28 @@
         </w:rPr>
       </w:pPr>
       <w:r>
-        <w:rPr>
-          <w:b/>
-          <w:bCs/>
-        </w:rPr>
         <w:t xml:space="preserve">Diagrama </w:t>
       </w:r>
       <w:r>
-        <w:rPr>
-          <w:b/>
-          <w:bCs/>
-        </w:rPr>
         <w:t>de bloques</w:t>
       </w:r>
       <w:r>
-        <w:rPr>
-          <w:b/>
-          <w:bCs/>
-        </w:rPr>
         <w:t xml:space="preserve"> (</w:t>
       </w:r>
       <w:r>
-        <w:rPr>
-          <w:b/>
-          <w:bCs/>
-        </w:rPr>
         <w:t>BDD</w:t>
       </w:r>
       <w:r>
-        <w:rPr>
-          <w:b/>
-          <w:bCs/>
-        </w:rPr>
-        <w:t>):</w:t>
-      </w:r>
-      <w:r>
-        <w:t xml:space="preserve"> </w:t>
-      </w:r>
-      <w:r>
-        <w:t>Deshilacha el sistema en unidades llamadas bloques y representa la relación que estos tienen con el sistema y las interfaces entre ellos, es decir, modela la relación entre las partes constituyentes del sistema, formando una estructura jerárquica representativa del sistema.</w:t>
+        <w:t xml:space="preserve">): </w:t>
+      </w:r>
+      <w:r>
+        <w:t>Des</w:t>
+      </w:r>
+      <w:r>
+        <w:t>compone</w:t>
+      </w:r>
+      <w:r>
+        <w:t xml:space="preserve"> el sistema en unidades llamadas bloques y representa la relación que estos tienen con el sistema y las interfaces entre ellos, es decir, modela la relación entre las partes constituyentes del sistema, formando una estructura jerárquica representativa del sistema.</w:t>
       </w:r>
     </w:p>
     <w:p>
@@ -3810,11 +4157,14 @@
         </w:rPr>
       </w:pPr>
       <w:r>
+        <w:t>Diagrama de bloques interno (IBD):</w:t>
+      </w:r>
+      <w:r>
         <w:rPr>
           <w:b/>
           <w:bCs/>
         </w:rPr>
-        <w:t xml:space="preserve">Diagrama de bloques interno (IBD): </w:t>
+        <w:t xml:space="preserve"> </w:t>
       </w:r>
       <w:r>
         <w:t>Se utiliza para</w:t>
@@ -3853,60 +4203,83 @@
         </w:rPr>
       </w:pPr>
       <w:r>
+        <w:t xml:space="preserve">Diagrama </w:t>
+      </w:r>
+      <w:r>
+        <w:t>p</w:t>
+      </w:r>
+      <w:r>
+        <w:t>aramétrico:</w:t>
+      </w:r>
+      <w:r>
         <w:rPr>
           <w:b/>
           <w:bCs/>
         </w:rPr>
-        <w:t xml:space="preserve">Diagrama Paramétrico: </w:t>
+        <w:t xml:space="preserve"> </w:t>
       </w:r>
       <w:r>
         <w:t>Los diagramas para</w:t>
       </w:r>
       <w:r>
-        <w:t>métricos se basan en los IBD pero estos modelan las restricciones que tienen los diferentes bloques y los representan aclarando la relación con las restricciones que presentas estos.</w:t>
-      </w:r>
-    </w:p>
-    <w:p>
+        <w:t xml:space="preserve">métricos se basan en los </w:t>
+      </w:r>
+      <w:proofErr w:type="gramStart"/>
+      <w:r>
+        <w:t>IBD</w:t>
+      </w:r>
+      <w:proofErr w:type="gramEnd"/>
+      <w:r>
+        <w:t xml:space="preserve"> pero</w:t>
+      </w:r>
+      <w:r>
+        <w:t xml:space="preserve"> a diferencia de </w:t>
+      </w:r>
+      <w:r>
+        <w:t>estos modelan las restricciones que tienen los diferentes bloques y los representan aclarando la relación con las restricciones que presentas estos.</w:t>
+      </w:r>
+    </w:p>
+    <w:p>
+      <w:r>
+        <w:t>Diagrama de requ</w:t>
+      </w:r>
+      <w:r>
+        <w:t>isitos</w:t>
+      </w:r>
+      <w:r>
+        <w:t>:</w:t>
+      </w:r>
       <w:r>
         <w:rPr>
           <w:b/>
           <w:bCs/>
         </w:rPr>
-        <w:t>Diagrama de requ</w:t>
+        <w:t xml:space="preserve"> </w:t>
+      </w:r>
+      <w:r>
+        <w:t>Mezcla</w:t>
       </w:r>
       <w:r>
         <w:rPr>
           <w:b/>
           <w:bCs/>
         </w:rPr>
-        <w:t>isitos</w:t>
-      </w:r>
-      <w:r>
-        <w:rPr>
-          <w:b/>
-          <w:bCs/>
-        </w:rPr>
-        <w:t>:</w:t>
-      </w:r>
-      <w:r>
-        <w:rPr>
-          <w:b/>
-          <w:bCs/>
-        </w:rPr>
         <w:t xml:space="preserve"> </w:t>
       </w:r>
       <w:r>
-        <w:t>Mezcla</w:t>
-      </w:r>
-      <w:r>
-        <w:rPr>
-          <w:b/>
-          <w:bCs/>
-        </w:rPr>
+        <w:t>los modelos de comportamiento y de estructura anteriormente expuestos, haciendo una combinación entre ambos se consigue relacionar todos los requisitos con lo elementos en los que se descompone el sistema</w:t>
+      </w:r>
+      <w:r>
+        <w:t>.</w:t>
+      </w:r>
+      <w:r>
         <w:t xml:space="preserve"> </w:t>
       </w:r>
       <w:r>
-        <w:t>los modelos de comportamiento y de estructura anteriormente expuestos, haciendo una combinación entre ambos se consigue relacionar todos los requisitos con lo elementos en los que se descompone el sistema, con este por tanto se intenta tener una visión global de los requisitos junto con los elementos, la estructura y el comportamiento del sistema.</w:t>
+        <w:t>C</w:t>
+      </w:r>
+      <w:r>
+        <w:t>on este por tanto se intenta tener una visión global de los requisitos junto con los elementos, la estructura y el comportamiento del sistema.</w:t>
       </w:r>
     </w:p>
     <w:p>
@@ -3935,12 +4308,68 @@
     </w:p>
     <w:p>
       <w:r>
-        <w:t>Cameo es un entorno propio de la ingeniería de sistemas basado en MSBE, nos proporcionará las herramientas necesarias y una interfaz cómoda para modelar todos los diagramas de nuestro sistema, de una manera precisa y eficaz.</w:t>
-      </w:r>
-    </w:p>
-    <w:p>
-      <w:r>
-        <w:t>Además, proporciona una vía común de trabajo para los ingenieros que trabajan en MSBE, pero aun siendo a una de las herramientas más usadas, encontramos que no es la única, destacan así otras como: Agilian, Artisan Studio, Enterprise Architect, Rhapsody, Umodel, etc. [3]</w:t>
+        <w:t>Cameo es un entorno propio de la ingeniería de sistemas basado en MSBE, nos proporcionará las herramientas necesarias y una interfaz cómoda para modelar todos los diagramas de nuestro sistema, de una manera precisa y eficaz</w:t>
+      </w:r>
+      <w:r>
+        <w:t xml:space="preserve"> [10]</w:t>
+      </w:r>
+      <w:r>
+        <w:t>.</w:t>
+      </w:r>
+    </w:p>
+    <w:p>
+      <w:r>
+        <w:t xml:space="preserve">Además, </w:t>
+      </w:r>
+      <w:r>
+        <w:t xml:space="preserve">Cameo </w:t>
+      </w:r>
+      <w:r>
+        <w:t xml:space="preserve">proporciona una vía común de trabajo para los ingenieros que </w:t>
+      </w:r>
+      <w:r>
+        <w:t>utilizan MSBE</w:t>
+      </w:r>
+      <w:r>
+        <w:t xml:space="preserve">, pero aun siendo una de las herramientas más usadas, encontramos que no es la única, destacan así otras como: Agilian, Artisan Studio, Enterprise </w:t>
+      </w:r>
+      <w:proofErr w:type="spellStart"/>
+      <w:r>
+        <w:t>Architect</w:t>
+      </w:r>
+      <w:proofErr w:type="spellEnd"/>
+      <w:r>
+        <w:t xml:space="preserve">, </w:t>
+      </w:r>
+      <w:proofErr w:type="spellStart"/>
+      <w:r>
+        <w:t>Rhapsody</w:t>
+      </w:r>
+      <w:proofErr w:type="spellEnd"/>
+      <w:r>
+        <w:t xml:space="preserve">, </w:t>
+      </w:r>
+      <w:proofErr w:type="spellStart"/>
+      <w:r>
+        <w:t>Umodel</w:t>
+      </w:r>
+      <w:proofErr w:type="spellEnd"/>
+      <w:r>
+        <w:t xml:space="preserve">, </w:t>
+      </w:r>
+      <w:proofErr w:type="spellStart"/>
+      <w:r>
+        <w:t>etc</w:t>
+      </w:r>
+      <w:proofErr w:type="spellEnd"/>
+      <w:r>
+        <w:t xml:space="preserve"> [3]</w:t>
+      </w:r>
+      <w:r>
+        <w:t>.</w:t>
+      </w:r>
+      <w:r>
+        <w:t xml:space="preserve"> </w:t>
       </w:r>
     </w:p>
     <w:p>
@@ -3962,17 +4391,66 @@
     </w:p>
     <w:p>
       <w:r>
-        <w:t>En efecto con las problemáticas que presenta el sistema ferroviario europeo y con la magnitud que implica el uso de las telecomunicaciones con sus diferentes normativas, se marca como objetivo usar la ingeniería de sistemas con el fin de encontrar ideas comunes y representar comportamientos de sistemas más pequeños que integran o interactúan con otro de mayor envergadura, el ERTMS.</w:t>
-      </w:r>
-    </w:p>
-    <w:p>
-      <w:r>
-        <w:t>De modo idéntico se modelará el funcionamiento del ERTMS y la interacción que tiene con los elementos externos al sistema, de manera que cualquiera que tenga conocimiento en el lenguaje Systml sepa comprender cómo funciona e interactúa este sistema; sus riesgos, funcionalidades, carencias y virtudes.</w:t>
-      </w:r>
-    </w:p>
-    <w:p>
-      <w:r>
-        <w:t>En este sentido se pretende estudiar con esmero el funcionamiento de las distintas partes del ERTMS como sus interacciones con las partes externas al mismo o con el equipo o personal de trabajo, a objetivo último de modelar mediante el Systml de manera precisa y concisa, cómo se comportan e interactúan todas y cada una de las partes del sistema</w:t>
+        <w:t xml:space="preserve">Teniendo en cuenta </w:t>
+      </w:r>
+      <w:r>
+        <w:t>la problemática que presenta el sistema ferroviario europeo y con la magnitud que implica el uso de las telecomunicaciones con sus diferentes normativas, se marca como objetivo usar la ingeniería de sistemas con el fin de encontrar ideas comunes y representar comportamientos de sistemas más pequeños que integran o interactúan con otro de mayor envergadura</w:t>
+      </w:r>
+      <w:r>
+        <w:t xml:space="preserve"> (</w:t>
+      </w:r>
+      <w:r>
+        <w:t>el ERTMS</w:t>
+      </w:r>
+      <w:r>
+        <w:t>)</w:t>
+      </w:r>
+      <w:r>
+        <w:t>.</w:t>
+      </w:r>
+    </w:p>
+    <w:p>
+      <w:r>
+        <w:t xml:space="preserve">De modo idéntico se modelará el funcionamiento del ERTMS y la interacción que tiene con los elementos externos al sistema, de manera que cualquiera que tenga conocimiento en el lenguaje </w:t>
+      </w:r>
+      <w:proofErr w:type="spellStart"/>
+      <w:r>
+        <w:t>Syst</w:t>
+      </w:r>
+      <w:r>
+        <w:t>M</w:t>
+      </w:r>
+      <w:r>
+        <w:t>l</w:t>
+      </w:r>
+      <w:proofErr w:type="spellEnd"/>
+      <w:r>
+        <w:t xml:space="preserve"> sepa comprender cómo funciona e interactúa este sistema; sus riesgos, funcionalidades, carencias y virtudes.</w:t>
+      </w:r>
+    </w:p>
+    <w:p>
+      <w:r>
+        <w:t xml:space="preserve">En este sentido se pretende estudiar con </w:t>
+      </w:r>
+      <w:r>
+        <w:t xml:space="preserve">detalle </w:t>
+      </w:r>
+      <w:r>
+        <w:t xml:space="preserve">el funcionamiento de las distintas partes del ERTMS como sus interacciones con las partes externas al mismo o con el equipo o personal de trabajo, a objetivo último de modelar mediante el </w:t>
+      </w:r>
+      <w:proofErr w:type="spellStart"/>
+      <w:r>
+        <w:t>Syst</w:t>
+      </w:r>
+      <w:r>
+        <w:t>M</w:t>
+      </w:r>
+      <w:r>
+        <w:t>l</w:t>
+      </w:r>
+      <w:proofErr w:type="spellEnd"/>
+      <w:r>
+        <w:t xml:space="preserve"> de manera precisa y concisa, cómo se comportan e interactúan todas y cada una de las partes del sistema</w:t>
       </w:r>
       <w:r>
         <w:t>, todo ello a través del MSBE y la ingeniería de sistemas</w:t>
@@ -3983,28 +4461,14 @@
     </w:p>
     <w:p>
       <w:r>
-        <w:t>Por último, ya habiendo englobado y modelado el sistema en su conjunto, se hará un análisis crítico de su funcionamiento, exponiendo las virtudes, objeciones y retos que plantea el ERTMS dentro de nuestro tiempo y en un futuro próximo.</w:t>
-      </w:r>
-    </w:p>
-    <w:p>
-      <w:pPr>
-        <w:jc w:val="left"/>
-      </w:pPr>
-    </w:p>
-    <w:p>
-      <w:pPr>
-        <w:jc w:val="left"/>
-      </w:pPr>
-    </w:p>
-    <w:p>
-      <w:pPr>
-        <w:jc w:val="left"/>
-      </w:pPr>
-    </w:p>
-    <w:p>
-      <w:pPr>
-        <w:jc w:val="left"/>
-      </w:pPr>
+        <w:t xml:space="preserve">Por último, ya habiendo englobado y modelado el sistema en su conjunto, se hará un análisis crítico de su funcionamiento, exponiendo las virtudes, objeciones y retos que plantea el </w:t>
+      </w:r>
+      <w:r>
+        <w:t xml:space="preserve">sistema </w:t>
+      </w:r>
+      <w:r>
+        <w:t>dentro de nuestro tiempo y en un futuro próximo.</w:t>
+      </w:r>
     </w:p>
     <w:p>
       <w:pPr>
@@ -4026,15 +4490,11 @@
     </w:p>
     <w:p>
       <w:pPr>
-        <w:jc w:val="left"/>
-      </w:pPr>
-    </w:p>
-    <w:p>
-      <w:pPr>
         <w:pStyle w:val="Ttulo1"/>
       </w:pPr>
       <w:bookmarkStart w:id="11" w:name="_Toc58039683"/>
       <w:r>
+        <w:lastRenderedPageBreak/>
         <w:t>Referencias</w:t>
       </w:r>
       <w:bookmarkEnd w:id="11"/>
@@ -4306,60 +4766,275 @@
         <w:spacing w:line="240" w:lineRule="auto"/>
         <w:ind w:left="640" w:hanging="640"/>
         <w:rPr>
-          <w:rFonts w:ascii="Calibri" w:hAnsi="Calibri"/>
-          <w:noProof/>
-        </w:rPr>
-      </w:pPr>
-      <w:r>
-        <w:rPr>
           <w:rFonts w:ascii="Calibri" w:hAnsi="Calibri" w:cs="Times New Roman"/>
           <w:noProof/>
           <w:szCs w:val="24"/>
         </w:rPr>
-        <w:t>[7]</w:t>
-      </w:r>
+      </w:pPr>
       <w:r>
         <w:rPr>
           <w:rFonts w:ascii="Calibri" w:hAnsi="Calibri" w:cs="Times New Roman"/>
           <w:noProof/>
           <w:szCs w:val="24"/>
         </w:rPr>
+        <w:t>[7]</w:t>
+      </w:r>
+      <w:r>
+        <w:rPr>
+          <w:rFonts w:ascii="Calibri" w:hAnsi="Calibri" w:cs="Times New Roman"/>
+          <w:noProof/>
+          <w:szCs w:val="24"/>
+        </w:rPr>
         <w:tab/>
         <w:t>Centro virtual de publicaciones de la Unión Europea, “ERTMS -- delivering flexible and reliable rail traffic : a major industrial project for Europe.,” EU publications, 2006.</w:t>
       </w:r>
     </w:p>
     <w:p>
       <w:pPr>
+        <w:widowControl w:val="0"/>
+        <w:autoSpaceDE w:val="0"/>
+        <w:autoSpaceDN w:val="0"/>
+        <w:adjustRightInd w:val="0"/>
+        <w:spacing w:line="240" w:lineRule="auto"/>
+        <w:ind w:left="640" w:hanging="640"/>
+        <w:rPr>
+          <w:rFonts w:ascii="Calibri" w:hAnsi="Calibri" w:cs="Calibri"/>
+          <w:noProof/>
+          <w:szCs w:val="24"/>
+        </w:rPr>
+      </w:pPr>
+      <w:r>
+        <w:rPr>
+          <w:sz w:val="28"/>
+          <w:szCs w:val="24"/>
+        </w:rPr>
+        <w:fldChar w:fldCharType="begin" w:fldLock="1"/>
+      </w:r>
+      <w:r>
+        <w:rPr>
+          <w:sz w:val="28"/>
+          <w:szCs w:val="24"/>
+        </w:rPr>
+        <w:instrText xml:space="preserve">ADDIN Mendeley Bibliography CSL_BIBLIOGRAPHY </w:instrText>
+      </w:r>
+      <w:r>
+        <w:rPr>
+          <w:sz w:val="28"/>
+          <w:szCs w:val="24"/>
+        </w:rPr>
+        <w:fldChar w:fldCharType="separate"/>
+      </w:r>
+      <w:r>
+        <w:rPr>
+          <w:rFonts w:ascii="Calibri" w:hAnsi="Calibri" w:cs="Calibri"/>
+          <w:noProof/>
+          <w:szCs w:val="28"/>
+        </w:rPr>
+        <w:t>[8]</w:t>
+      </w:r>
+      <w:r>
+        <w:rPr>
+          <w:rFonts w:ascii="Calibri" w:hAnsi="Calibri" w:cs="Calibri"/>
+          <w:noProof/>
+          <w:szCs w:val="28"/>
+        </w:rPr>
+        <w:tab/>
+        <w:t xml:space="preserve">International Council on Systems Engineering (INCOSE), </w:t>
+      </w:r>
+      <w:r>
+        <w:rPr>
+          <w:rFonts w:ascii="Calibri" w:hAnsi="Calibri" w:cs="Calibri"/>
+          <w:i/>
+          <w:iCs/>
+          <w:noProof/>
+          <w:szCs w:val="28"/>
+        </w:rPr>
+        <w:t>SyStemS engineering Handbook</w:t>
+      </w:r>
+      <w:r>
+        <w:rPr>
+          <w:rFonts w:ascii="Calibri" w:hAnsi="Calibri" w:cs="Calibri"/>
+          <w:noProof/>
+          <w:szCs w:val="28"/>
+        </w:rPr>
+        <w:t>. 2015.</w:t>
+      </w:r>
+    </w:p>
+    <w:p>
+      <w:pPr>
+        <w:widowControl w:val="0"/>
+        <w:autoSpaceDE w:val="0"/>
+        <w:autoSpaceDN w:val="0"/>
+        <w:adjustRightInd w:val="0"/>
+        <w:spacing w:line="240" w:lineRule="auto"/>
+        <w:ind w:left="640" w:hanging="640"/>
+        <w:rPr>
+          <w:rFonts w:ascii="Calibri" w:hAnsi="Calibri" w:cs="Calibri"/>
+          <w:noProof/>
+          <w:szCs w:val="28"/>
+        </w:rPr>
+      </w:pPr>
+      <w:r>
+        <w:rPr>
+          <w:sz w:val="28"/>
+          <w:szCs w:val="24"/>
+        </w:rPr>
+        <w:fldChar w:fldCharType="end"/>
+      </w:r>
+      <w:r>
+        <w:rPr>
+          <w:rFonts w:ascii="Calibri" w:hAnsi="Calibri" w:cs="Calibri"/>
+          <w:noProof/>
+          <w:szCs w:val="28"/>
+        </w:rPr>
+        <w:t>[</w:t>
+      </w:r>
+      <w:r>
+        <w:rPr>
+          <w:rFonts w:ascii="Calibri" w:hAnsi="Calibri" w:cs="Calibri"/>
+          <w:noProof/>
+          <w:szCs w:val="28"/>
+        </w:rPr>
+        <w:t>9</w:t>
+      </w:r>
+      <w:r>
+        <w:rPr>
+          <w:rFonts w:ascii="Calibri" w:hAnsi="Calibri" w:cs="Calibri"/>
+          <w:noProof/>
+          <w:szCs w:val="28"/>
+        </w:rPr>
+        <w:t>]</w:t>
+      </w:r>
+      <w:r>
+        <w:rPr>
+          <w:rFonts w:ascii="Calibri" w:hAnsi="Calibri" w:cs="Calibri"/>
+          <w:noProof/>
+          <w:szCs w:val="28"/>
+        </w:rPr>
+        <w:tab/>
+        <w:t xml:space="preserve">S. Friedenthal, </w:t>
+      </w:r>
+      <w:r>
+        <w:rPr>
+          <w:rFonts w:ascii="Calibri" w:hAnsi="Calibri" w:cs="Calibri"/>
+          <w:i/>
+          <w:iCs/>
+          <w:noProof/>
+          <w:szCs w:val="28"/>
+        </w:rPr>
+        <w:t>A Practical Guide to SysML - 3rd Edition</w:t>
+      </w:r>
+      <w:r>
+        <w:rPr>
+          <w:rFonts w:ascii="Calibri" w:hAnsi="Calibri" w:cs="Calibri"/>
+          <w:noProof/>
+          <w:szCs w:val="28"/>
+        </w:rPr>
+        <w:t>. 2014.</w:t>
+      </w:r>
+    </w:p>
+    <w:p>
+      <w:pPr>
+        <w:widowControl w:val="0"/>
+        <w:autoSpaceDE w:val="0"/>
+        <w:autoSpaceDN w:val="0"/>
+        <w:adjustRightInd w:val="0"/>
+        <w:spacing w:line="240" w:lineRule="auto"/>
+        <w:ind w:left="640" w:hanging="640"/>
+        <w:rPr>
+          <w:rFonts w:ascii="Calibri" w:hAnsi="Calibri" w:cs="Calibri"/>
+          <w:noProof/>
+          <w:szCs w:val="24"/>
+        </w:rPr>
+      </w:pPr>
+      <w:r>
+        <w:rPr>
+          <w:rFonts w:ascii="Calibri" w:hAnsi="Calibri" w:cs="Calibri"/>
+          <w:noProof/>
+          <w:szCs w:val="28"/>
+        </w:rPr>
+        <w:t>[</w:t>
+      </w:r>
+      <w:r>
+        <w:rPr>
+          <w:rFonts w:ascii="Calibri" w:hAnsi="Calibri" w:cs="Calibri"/>
+          <w:noProof/>
+          <w:szCs w:val="28"/>
+        </w:rPr>
+        <w:t>10</w:t>
+      </w:r>
+      <w:r>
+        <w:rPr>
+          <w:rFonts w:ascii="Calibri" w:hAnsi="Calibri" w:cs="Calibri"/>
+          <w:noProof/>
+          <w:szCs w:val="28"/>
+        </w:rPr>
+        <w:t>]</w:t>
+      </w:r>
+      <w:r>
+        <w:rPr>
+          <w:rFonts w:ascii="Calibri" w:hAnsi="Calibri" w:cs="Calibri"/>
+          <w:noProof/>
+          <w:szCs w:val="28"/>
+        </w:rPr>
+        <w:tab/>
+        <w:t xml:space="preserve">O. Casse, </w:t>
+      </w:r>
+      <w:r>
+        <w:rPr>
+          <w:rFonts w:ascii="Calibri" w:hAnsi="Calibri" w:cs="Calibri"/>
+          <w:i/>
+          <w:iCs/>
+          <w:noProof/>
+          <w:szCs w:val="28"/>
+        </w:rPr>
+        <w:t>SysML in action with Cameo systems modeler</w:t>
+      </w:r>
+      <w:r>
+        <w:rPr>
+          <w:rFonts w:ascii="Calibri" w:hAnsi="Calibri" w:cs="Calibri"/>
+          <w:noProof/>
+          <w:szCs w:val="28"/>
+        </w:rPr>
+        <w:t>. 2017.</w:t>
+      </w:r>
+    </w:p>
+    <w:p>
+      <w:pPr>
+        <w:widowControl w:val="0"/>
+        <w:autoSpaceDE w:val="0"/>
+        <w:autoSpaceDN w:val="0"/>
+        <w:adjustRightInd w:val="0"/>
+        <w:spacing w:line="240" w:lineRule="auto"/>
+        <w:ind w:left="640" w:hanging="640"/>
+        <w:rPr>
+          <w:rFonts w:ascii="Calibri" w:hAnsi="Calibri" w:cs="Calibri"/>
+          <w:noProof/>
+          <w:szCs w:val="24"/>
+        </w:rPr>
+      </w:pPr>
+    </w:p>
+    <w:p>
+      <w:pPr>
+        <w:widowControl w:val="0"/>
+        <w:autoSpaceDE w:val="0"/>
+        <w:autoSpaceDN w:val="0"/>
+        <w:adjustRightInd w:val="0"/>
+        <w:spacing w:line="240" w:lineRule="auto"/>
+        <w:ind w:left="640" w:hanging="640"/>
+        <w:rPr>
+          <w:rFonts w:ascii="Calibri" w:hAnsi="Calibri"/>
+          <w:noProof/>
+        </w:rPr>
+      </w:pPr>
+    </w:p>
+    <w:p>
+      <w:pPr>
         <w:ind w:left="1416" w:hanging="1416"/>
       </w:pPr>
       <w:r>
         <w:fldChar w:fldCharType="end"/>
       </w:r>
-    </w:p>
-    <w:p>
-      <w:pPr>
-        <w:ind w:left="1416" w:hanging="1416"/>
-      </w:pPr>
-    </w:p>
-    <w:p>
-      <w:pPr>
-        <w:ind w:left="1416" w:hanging="1416"/>
-      </w:pPr>
-    </w:p>
-    <w:p>
-      <w:pPr>
-        <w:ind w:left="1416" w:hanging="1416"/>
-      </w:pPr>
-    </w:p>
-    <w:p>
-      <w:pPr>
-        <w:ind w:left="1416" w:hanging="1416"/>
-      </w:pPr>
-    </w:p>
-    <w:p>
-      <w:pPr>
-        <w:ind w:left="1416" w:hanging="1416"/>
-      </w:pPr>
     </w:p>
     <w:p>
       <w:pPr>

</xml_diff>